<commit_message>
version 1.2.7 - refactor tests
</commit_message>
<xml_diff>
--- a/IxNetwork Controller Shell Doc.docx
+++ b/IxNetwork Controller Shell Doc.docx
@@ -65,9 +65,8 @@
     </w:p>
     <w:p>
       <w:pPr>
-        <w:bidi/>
         <w:spacing w:after="9"/>
-        <w:ind w:right="167"/>
+        <w:jc w:val="right"/>
         <w:rPr>
           <w:rFonts w:ascii="Arial" w:eastAsia="Arial" w:hAnsi="Arial" w:cs="Arial"/>
           <w:color w:val="005C90"/>
@@ -103,9 +102,8 @@
     </w:p>
     <w:p>
       <w:pPr>
-        <w:bidi/>
         <w:spacing w:after="9"/>
-        <w:ind w:right="167"/>
+        <w:jc w:val="right"/>
         <w:rPr>
           <w:rFonts w:ascii="Arial" w:eastAsia="Arial" w:hAnsi="Arial" w:cs="Arial"/>
           <w:color w:val="005C90"/>
@@ -126,7 +124,7 @@
           <w:color w:val="005C90"/>
           <w:sz w:val="32"/>
         </w:rPr>
-        <w:t>August</w:t>
+        <w:t>November</w:t>
       </w:r>
       <w:r>
         <w:rPr>
@@ -139,9 +137,8 @@
     </w:p>
     <w:p>
       <w:pPr>
-        <w:bidi/>
         <w:spacing w:after="9"/>
-        <w:ind w:right="167"/>
+        <w:jc w:val="right"/>
         <w:rPr>
           <w:rFonts w:ascii="Arial" w:eastAsia="Arial" w:hAnsi="Arial" w:cs="Arial"/>
           <w:color w:val="005C90"/>
@@ -186,14 +183,13 @@
           <w:color w:val="005C90"/>
           <w:sz w:val="24"/>
         </w:rPr>
-        <w:t>5</w:t>
+        <w:t>7</w:t>
       </w:r>
     </w:p>
     <w:p>
       <w:pPr>
-        <w:bidi/>
         <w:spacing w:after="0"/>
-        <w:ind w:right="153"/>
+        <w:jc w:val="right"/>
       </w:pPr>
       <w:r>
         <w:rPr>
@@ -214,7 +210,6 @@
     </w:p>
     <w:p>
       <w:pPr>
-        <w:bidi/>
         <w:spacing w:after="204"/>
         <w:rPr>
           <w:rFonts w:ascii="Arial" w:eastAsia="Arial" w:hAnsi="Arial" w:cs="Arial"/>
@@ -876,7 +871,6 @@
           <w:docPartGallery w:val="Table of Contents"/>
         </w:docPartObj>
       </w:sdtPr>
-      <w:sdtEndPr/>
       <w:sdtContent>
         <w:p>
           <w:pPr>
@@ -981,7 +975,7 @@
                   </wp:inline>
                 </w:drawing>
               </mc:Choice>
-              <mc:Fallback xmlns:cx="http://schemas.microsoft.com/office/drawing/2014/chartex" xmlns:w16se="http://schemas.microsoft.com/office/word/2015/wordml/symex">
+              <mc:Fallback xmlns:w16se="http://schemas.microsoft.com/office/word/2015/wordml/symex" xmlns:cx="http://schemas.microsoft.com/office/drawing/2014/chartex">
                 <w:pict>
                   <v:group w14:anchorId="2FAF5DF9" id="Group 14736" o:spid="_x0000_s1026" style="width:418.65pt;height:.7pt;mso-position-horizontal-relative:char;mso-position-vertical-relative:line" coordsize="53166,91" o:gfxdata="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">
                     <v:shape id="Shape 20463" o:spid="_x0000_s1027" style="position:absolute;width:53166;height:91;visibility:visible;mso-wrap-style:square;v-text-anchor:top" coordsize="5316601,9144" o:gfxdata="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" path="m,l5316601,r,9144l,9144,,e" fillcolor="black" stroked="f" strokeweight="0">
@@ -2306,7 +2300,7 @@
               </wp:inline>
             </w:drawing>
           </mc:Choice>
-          <mc:Fallback xmlns:cx="http://schemas.microsoft.com/office/drawing/2014/chartex" xmlns:w16se="http://schemas.microsoft.com/office/word/2015/wordml/symex">
+          <mc:Fallback xmlns:w16se="http://schemas.microsoft.com/office/word/2015/wordml/symex" xmlns:cx="http://schemas.microsoft.com/office/drawing/2014/chartex">
             <w:pict>
               <v:group w14:anchorId="5E41200B" id="Group 15374" o:spid="_x0000_s1026" style="width:431.85pt;height:.5pt;mso-position-horizontal-relative:char;mso-position-vertical-relative:line" coordsize="54843,60" o:gfxdata="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">
                 <v:shape id="Shape 362" o:spid="_x0000_s1027" style="position:absolute;width:54843;height:0;visibility:visible;mso-wrap-style:square;v-text-anchor:top" coordsize="5484317,0" o:gfxdata="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" path="m,l5484317,e" filled="f" strokecolor="#1b97d5" strokeweight=".48pt">
@@ -2599,7 +2593,7 @@
           <w:rFonts w:ascii="Arial" w:eastAsia="Arial" w:hAnsi="Arial" w:cs="Arial"/>
           <w:color w:val="4B4B4C"/>
         </w:rPr>
-        <w:t>5</w:t>
+        <w:t>7</w:t>
       </w:r>
       <w:r>
         <w:rPr>
@@ -3308,7 +3302,7 @@
               </wp:inline>
             </w:drawing>
           </mc:Choice>
-          <mc:Fallback xmlns:cx="http://schemas.microsoft.com/office/drawing/2014/chartex" xmlns:w16se="http://schemas.microsoft.com/office/word/2015/wordml/symex">
+          <mc:Fallback xmlns:w16se="http://schemas.microsoft.com/office/word/2015/wordml/symex" xmlns:cx="http://schemas.microsoft.com/office/drawing/2014/chartex">
             <w:pict>
               <v:group w14:anchorId="06DB2053" id="Group 14804" o:spid="_x0000_s1026" style="width:431.85pt;height:.5pt;mso-position-horizontal-relative:char;mso-position-vertical-relative:line" coordsize="54843,60" o:gfxdata="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">
                 <v:shape id="Shape 781" o:spid="_x0000_s1027" style="position:absolute;width:54843;height:0;visibility:visible;mso-wrap-style:square;v-text-anchor:top" coordsize="5484317,0" o:gfxdata="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" path="m,l5484317,e" filled="f" strokecolor="#1b97d5" strokeweight=".48pt">
@@ -4006,7 +4000,7 @@
               </wp:inline>
             </w:drawing>
           </mc:Choice>
-          <mc:Fallback xmlns:cx="http://schemas.microsoft.com/office/drawing/2014/chartex" xmlns:w16se="http://schemas.microsoft.com/office/word/2015/wordml/symex">
+          <mc:Fallback xmlns:w16se="http://schemas.microsoft.com/office/word/2015/wordml/symex" xmlns:cx="http://schemas.microsoft.com/office/drawing/2014/chartex">
             <w:pict>
               <v:group w14:anchorId="6D9CAA26" id="Group 14805" o:spid="_x0000_s1026" style="width:431.85pt;height:.5pt;mso-position-horizontal-relative:char;mso-position-vertical-relative:line" coordsize="54842,60" o:gfxdata="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">
                 <v:shape id="Shape 20829" o:spid="_x0000_s1027" style="position:absolute;width:54842;height:91;visibility:visible;mso-wrap-style:square;v-text-anchor:top" coordsize="5484241,9144" o:gfxdata="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" path="m,l5484241,r,9144l,9144,,e" fillcolor="#4c4c4c" stroked="f" strokeweight="0">
@@ -4209,7 +4203,7 @@
               </wp:inline>
             </w:drawing>
           </mc:Choice>
-          <mc:Fallback xmlns:cx="http://schemas.microsoft.com/office/drawing/2014/chartex" xmlns:w16se="http://schemas.microsoft.com/office/word/2015/wordml/symex">
+          <mc:Fallback xmlns:w16se="http://schemas.microsoft.com/office/word/2015/wordml/symex" xmlns:cx="http://schemas.microsoft.com/office/drawing/2014/chartex">
             <w:pict>
               <v:group w14:anchorId="11E4E2B4" id="Group 14806" o:spid="_x0000_s1026" style="width:431.85pt;height:.5pt;mso-position-horizontal-relative:char;mso-position-vertical-relative:line" coordsize="54842,60" o:gfxdata="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">
                 <v:shape id="Shape 20830" o:spid="_x0000_s1027" style="position:absolute;width:54842;height:91;visibility:visible;mso-wrap-style:square;v-text-anchor:top" coordsize="5484241,9144" o:gfxdata="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" path="m,l5484241,r,9144l,9144,,e" fillcolor="#4c4c4c" stroked="f" strokeweight="0">
@@ -5317,7 +5311,7 @@
               </wp:inline>
             </w:drawing>
           </mc:Choice>
-          <mc:Fallback xmlns:cx="http://schemas.microsoft.com/office/drawing/2014/chartex" xmlns:w16se="http://schemas.microsoft.com/office/word/2015/wordml/symex">
+          <mc:Fallback xmlns:w16se="http://schemas.microsoft.com/office/word/2015/wordml/symex" xmlns:cx="http://schemas.microsoft.com/office/drawing/2014/chartex">
             <w:pict>
               <v:group w14:anchorId="56DB6F42" id="Group 8" o:spid="_x0000_s1026" style="width:424.35pt;height:.45pt;mso-position-horizontal-relative:char;mso-position-vertical-relative:line" coordsize="54843,60" o:gfxdata="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">
                 <v:shape id="Shape 781" o:spid="_x0000_s1027" style="position:absolute;width:54843;height:0;visibility:visible;mso-wrap-style:square;v-text-anchor:top" coordsize="5484317,0" o:gfxdata="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" path="m,l5484317,e" filled="f" strokecolor="#1b97d5" strokeweight=".48pt">
@@ -5825,7 +5819,7 @@
               </wp:inline>
             </w:drawing>
           </mc:Choice>
-          <mc:Fallback xmlns:cx="http://schemas.microsoft.com/office/drawing/2014/chartex" xmlns:w16se="http://schemas.microsoft.com/office/word/2015/wordml/symex">
+          <mc:Fallback xmlns:w16se="http://schemas.microsoft.com/office/word/2015/wordml/symex" xmlns:cx="http://schemas.microsoft.com/office/drawing/2014/chartex">
             <w:pict>
               <v:group w14:anchorId="0363901A" id="Group 14481" o:spid="_x0000_s1026" style="width:431.85pt;height:.5pt;mso-position-horizontal-relative:char;mso-position-vertical-relative:line" coordsize="54843,60" o:gfxdata="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">
                 <v:shape id="Shape 2650" o:spid="_x0000_s1027" style="position:absolute;width:54843;height:0;visibility:visible;mso-wrap-style:square;v-text-anchor:top" coordsize="5484317,0" o:gfxdata="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" path="m,l5484317,e" filled="f" strokecolor="#1b97d5" strokeweight=".48pt">
@@ -5970,16 +5964,7 @@
           <w:rFonts w:ascii="Arial" w:eastAsia="Arial" w:hAnsi="Arial" w:cs="Arial"/>
           <w:color w:val="4B4B4C"/>
         </w:rPr>
-        <w:t xml:space="preserve"> </w:t>
-      </w:r>
-      <w:bookmarkStart w:id="16" w:name="_GoBack"/>
-      <w:bookmarkEnd w:id="16"/>
-      <w:r>
-        <w:rPr>
-          <w:rFonts w:ascii="Arial" w:eastAsia="Arial" w:hAnsi="Arial" w:cs="Arial"/>
-          <w:color w:val="4B4B4C"/>
-        </w:rPr>
-        <w:t xml:space="preserve">should match the number of ports in the </w:t>
+        <w:t xml:space="preserve"> should match the number of ports in the </w:t>
       </w:r>
       <w:proofErr w:type="spellStart"/>
       <w:r>
@@ -7539,7 +7524,7 @@
               </wp:inline>
             </w:drawing>
           </mc:Choice>
-          <mc:Fallback xmlns:cx="http://schemas.microsoft.com/office/drawing/2014/chartex" xmlns:w16se="http://schemas.microsoft.com/office/word/2015/wordml/symex">
+          <mc:Fallback xmlns:w16se="http://schemas.microsoft.com/office/word/2015/wordml/symex" xmlns:cx="http://schemas.microsoft.com/office/drawing/2014/chartex">
             <w:pict>
               <v:group w14:anchorId="3E2C7916" id="Group 3" o:spid="_x0000_s1026" style="width:424.35pt;height:.45pt;mso-position-horizontal-relative:char;mso-position-vertical-relative:line" coordsize="54843,60" o:gfxdata="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">
                 <v:shape id="Shape 2900" o:spid="_x0000_s1027" style="position:absolute;width:54843;height:0;visibility:visible;mso-wrap-style:square;v-text-anchor:top" coordsize="5484317,0" o:gfxdata="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" path="m,l5484317,e" filled="f" strokecolor="#1b97d5" strokeweight=".48pt">
@@ -7683,7 +7668,7 @@
         <w:spacing w:after="0"/>
         <w:ind w:left="0" w:firstLine="0"/>
       </w:pPr>
-      <w:bookmarkStart w:id="17" w:name="_Toc488307768"/>
+      <w:bookmarkStart w:id="16" w:name="_Toc488307768"/>
       <w:r>
         <w:rPr>
           <w:sz w:val="40"/>
@@ -7691,7 +7676,7 @@
         <w:lastRenderedPageBreak/>
         <w:t>Release notes</w:t>
       </w:r>
-      <w:bookmarkEnd w:id="17"/>
+      <w:bookmarkEnd w:id="16"/>
       <w:r>
         <w:rPr>
           <w:sz w:val="40"/>
@@ -7783,7 +7768,7 @@
               </wp:inline>
             </w:drawing>
           </mc:Choice>
-          <mc:Fallback xmlns:cx="http://schemas.microsoft.com/office/drawing/2014/chartex" xmlns:w16se="http://schemas.microsoft.com/office/word/2015/wordml/symex">
+          <mc:Fallback xmlns:w16se="http://schemas.microsoft.com/office/word/2015/wordml/symex" xmlns:cx="http://schemas.microsoft.com/office/drawing/2014/chartex">
             <w:pict>
               <v:group w14:anchorId="5ED2A702" id="Group 16037" o:spid="_x0000_s1026" style="width:431.85pt;height:.5pt;mso-position-horizontal-relative:char;mso-position-vertical-relative:line" coordsize="54843,60" o:gfxdata="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">
                 <v:shape id="Shape 2900" o:spid="_x0000_s1027" style="position:absolute;width:54843;height:0;visibility:visible;mso-wrap-style:square;v-text-anchor:top" coordsize="5484317,0" o:gfxdata="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" path="m,l5484317,e" filled="f" strokecolor="#1b97d5" strokeweight=".48pt">
@@ -7912,6 +7897,62 @@
         <w:spacing w:after="167" w:line="267" w:lineRule="auto"/>
         <w:rPr>
           <w:bCs/>
+          <w:lang w:bidi="he-IL"/>
+        </w:rPr>
+      </w:pPr>
+      <w:r>
+        <w:rPr>
+          <w:rFonts w:ascii="Arial" w:eastAsia="Arial" w:hAnsi="Arial" w:cs="Arial"/>
+          <w:bCs/>
+          <w:color w:val="4B4B4C"/>
+        </w:rPr>
+        <w:t xml:space="preserve">All Execution Servers that are used to run Sandboxes with </w:t>
+      </w:r>
+      <w:proofErr w:type="spellStart"/>
+      <w:r>
+        <w:rPr>
+          <w:rFonts w:ascii="Arial" w:eastAsia="Arial" w:hAnsi="Arial" w:cs="Arial"/>
+          <w:bCs/>
+          <w:color w:val="4B4B4C"/>
+        </w:rPr>
+        <w:t>IxNetwork</w:t>
+      </w:r>
+      <w:proofErr w:type="spellEnd"/>
+      <w:r>
+        <w:rPr>
+          <w:rFonts w:ascii="Arial" w:eastAsia="Arial" w:hAnsi="Arial" w:cs="Arial"/>
+          <w:bCs/>
+          <w:color w:val="4B4B4C"/>
+        </w:rPr>
+        <w:t xml:space="preserve"> controller should have the same Client Install Path</w:t>
+      </w:r>
+      <w:r>
+        <w:rPr>
+          <w:rFonts w:ascii="Arial" w:eastAsia="Arial" w:hAnsi="Arial" w:cs="Arial"/>
+          <w:bCs/>
+          <w:color w:val="4B4B4C"/>
+        </w:rPr>
+        <w:t>.</w:t>
+      </w:r>
+      <w:r>
+        <w:rPr>
+          <w:rFonts w:ascii="Arial" w:eastAsia="Arial" w:hAnsi="Arial" w:cs="Arial"/>
+          <w:bCs/>
+          <w:color w:val="4B4B4C"/>
+        </w:rPr>
+        <w:t xml:space="preserve"> This means that all Execution Servers must be either Windows or Linux.</w:t>
+      </w:r>
+    </w:p>
+    <w:p>
+      <w:pPr>
+        <w:pStyle w:val="ListParagraph"/>
+        <w:numPr>
+          <w:ilvl w:val="0"/>
+          <w:numId w:val="25"/>
+        </w:numPr>
+        <w:spacing w:after="167" w:line="267" w:lineRule="auto"/>
+        <w:rPr>
+          <w:bCs/>
           <w:rtl/>
           <w:lang w:bidi="he-IL"/>
         </w:rPr>
@@ -7922,42 +7963,10 @@
           <w:bCs/>
           <w:color w:val="4B4B4C"/>
         </w:rPr>
-        <w:t xml:space="preserve">All Execution Servers that are used to run Sandboxes with </w:t>
-      </w:r>
-      <w:proofErr w:type="spellStart"/>
-      <w:r>
-        <w:rPr>
-          <w:rFonts w:ascii="Arial" w:eastAsia="Arial" w:hAnsi="Arial" w:cs="Arial"/>
-          <w:bCs/>
-          <w:color w:val="4B4B4C"/>
-        </w:rPr>
-        <w:t>IxNetwork</w:t>
-      </w:r>
-      <w:proofErr w:type="spellEnd"/>
-      <w:r>
-        <w:rPr>
-          <w:rFonts w:ascii="Arial" w:eastAsia="Arial" w:hAnsi="Arial" w:cs="Arial"/>
-          <w:bCs/>
-          <w:color w:val="4B4B4C"/>
-        </w:rPr>
-        <w:t xml:space="preserve"> controller should have the same Client Install Path</w:t>
-      </w:r>
-      <w:r>
-        <w:rPr>
-          <w:rFonts w:ascii="Arial" w:eastAsia="Arial" w:hAnsi="Arial" w:cs="Arial"/>
-          <w:bCs/>
-          <w:color w:val="4B4B4C"/>
-        </w:rPr>
-        <w:t>.</w:t>
-      </w:r>
-      <w:r>
-        <w:rPr>
-          <w:rFonts w:ascii="Arial" w:eastAsia="Arial" w:hAnsi="Arial" w:cs="Arial"/>
-          <w:bCs/>
-          <w:color w:val="4B4B4C"/>
-        </w:rPr>
-        <w:t xml:space="preserve"> This means that all Execution Servers must be either Windows or Linux.</w:t>
-      </w:r>
+        <w:t>Multiple sandboxes on the same execution server are not supported.</w:t>
+      </w:r>
+      <w:bookmarkStart w:id="17" w:name="_GoBack"/>
+      <w:bookmarkEnd w:id="17"/>
     </w:p>
     <w:p>
       <w:pPr>
@@ -8158,7 +8167,7 @@
             </wp:anchor>
           </w:drawing>
         </mc:Choice>
-        <mc:Fallback xmlns:cx="http://schemas.microsoft.com/office/drawing/2014/chartex" xmlns:w16se="http://schemas.microsoft.com/office/word/2015/wordml/symex">
+        <mc:Fallback xmlns:w16se="http://schemas.microsoft.com/office/word/2015/wordml/symex" xmlns:cx="http://schemas.microsoft.com/office/drawing/2014/chartex">
           <w:pict>
             <v:group w14:anchorId="4325607C" id="Group 19448" o:spid="_x0000_s1026" style="position:absolute;margin-left:88.6pt;margin-top:764.25pt;width:413.85pt;height:.5pt;z-index:251662336;mso-position-horizontal-relative:page;mso-position-vertical-relative:page" coordsize="52556,60" o:gfxdata="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">
               <v:shape id="Shape 20837" o:spid="_x0000_s1027" style="position:absolute;width:52556;height:91;visibility:visible;mso-wrap-style:square;v-text-anchor:top" coordsize="5255641,9144" o:gfxdata="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" path="m,l5255641,r,9144l,9144,,e" fillcolor="#4c4c4c" stroked="f" strokeweight="0">
@@ -8299,7 +8308,7 @@
             </wp:anchor>
           </w:drawing>
         </mc:Choice>
-        <mc:Fallback xmlns:cx="http://schemas.microsoft.com/office/drawing/2014/chartex" xmlns:w16se="http://schemas.microsoft.com/office/word/2015/wordml/symex">
+        <mc:Fallback xmlns:w16se="http://schemas.microsoft.com/office/word/2015/wordml/symex" xmlns:cx="http://schemas.microsoft.com/office/drawing/2014/chartex">
           <w:pict>
             <v:shape w14:anchorId="4D67B5DC" id="Shape 20462" o:spid="_x0000_s1026" style="position:absolute;margin-left:0;margin-top:12.55pt;width:400.6pt;height:.7pt;z-index:251671552;visibility:visible;mso-wrap-style:square;mso-wrap-distance-left:9pt;mso-wrap-distance-top:0;mso-wrap-distance-right:9pt;mso-wrap-distance-bottom:0;mso-position-horizontal:absolute;mso-position-horizontal-relative:text;mso-position-vertical:absolute;mso-position-vertical-relative:text;v-text-anchor:top" coordsize="5088001,9144" o:gfxdata="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" path="m,l5088001,r,9144l,9144,,e" fillcolor="#4c4c4c" stroked="f" strokeweight="0">
               <v:stroke miterlimit="83231f" joinstyle="miter"/>
@@ -8413,7 +8422,7 @@
             </wp:anchor>
           </w:drawing>
         </mc:Choice>
-        <mc:Fallback xmlns:cx="http://schemas.microsoft.com/office/drawing/2014/chartex" xmlns:w16se="http://schemas.microsoft.com/office/word/2015/wordml/symex">
+        <mc:Fallback xmlns:w16se="http://schemas.microsoft.com/office/word/2015/wordml/symex" xmlns:cx="http://schemas.microsoft.com/office/drawing/2014/chartex">
           <w:pict>
             <v:group w14:anchorId="79962428" id="Group 19428" o:spid="_x0000_s1026" style="position:absolute;margin-left:88.6pt;margin-top:764.25pt;width:413.85pt;height:.5pt;z-index:251664384;mso-position-horizontal-relative:page;mso-position-vertical-relative:page" coordsize="52556,60" o:gfxdata="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">
               <v:shape id="Shape 20835" o:spid="_x0000_s1027" style="position:absolute;width:52556;height:91;visibility:visible;mso-wrap-style:square;v-text-anchor:top" coordsize="5255641,9144" o:gfxdata="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" path="m,l5255641,r,9144l,9144,,e" fillcolor="#4c4c4c" stroked="f" strokeweight="0">
@@ -8564,7 +8573,7 @@
             </wp:anchor>
           </w:drawing>
         </mc:Choice>
-        <mc:Fallback xmlns:cx="http://schemas.microsoft.com/office/drawing/2014/chartex" xmlns:w16se="http://schemas.microsoft.com/office/word/2015/wordml/symex">
+        <mc:Fallback xmlns:w16se="http://schemas.microsoft.com/office/word/2015/wordml/symex" xmlns:cx="http://schemas.microsoft.com/office/drawing/2014/chartex">
           <w:pict>
             <v:group w14:anchorId="545B5D46" id="Group 15" o:spid="_x0000_s1026" style="position:absolute;margin-left:88.6pt;margin-top:764.25pt;width:413.85pt;height:.5pt;z-index:251670528;mso-position-horizontal-relative:page;mso-position-vertical-relative:page" coordsize="52556,60" o:gfxdata="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">
               <v:shape id="Shape 20837" o:spid="_x0000_s1027" style="position:absolute;width:52556;height:91;visibility:visible;mso-wrap-style:square;v-text-anchor:top" coordsize="5255641,9144" o:gfxdata="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" path="m,l5255641,r,9144l,9144,,e" fillcolor="#4c4c4c" stroked="f" strokeweight="0">
@@ -8592,7 +8601,7 @@
         <w:noProof/>
         <w:color w:val="4B4B4C"/>
       </w:rPr>
-      <w:t>8</w:t>
+      <w:t>12</w:t>
     </w:r>
     <w:r>
       <w:rPr>
@@ -8716,7 +8725,7 @@
             </wp:anchor>
           </w:drawing>
         </mc:Choice>
-        <mc:Fallback xmlns:cx="http://schemas.microsoft.com/office/drawing/2014/chartex" xmlns:w16se="http://schemas.microsoft.com/office/word/2015/wordml/symex">
+        <mc:Fallback xmlns:w16se="http://schemas.microsoft.com/office/word/2015/wordml/symex" xmlns:cx="http://schemas.microsoft.com/office/drawing/2014/chartex">
           <w:pict>
             <v:group w14:anchorId="5CB288B6" id="Group 13" o:spid="_x0000_s1026" style="position:absolute;margin-left:88.6pt;margin-top:764.25pt;width:413.85pt;height:.5pt;z-index:251668480;mso-position-horizontal-relative:page;mso-position-vertical-relative:page" coordsize="52556,60" o:gfxdata="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">
               <v:shape id="Shape 20837" o:spid="_x0000_s1027" style="position:absolute;width:52556;height:91;visibility:visible;mso-wrap-style:square;v-text-anchor:top" coordsize="5255641,9144" o:gfxdata="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" path="m,l5255641,r,9144l,9144,,e" fillcolor="#4c4c4c" stroked="f" strokeweight="0">
@@ -8744,7 +8753,7 @@
         <w:noProof/>
         <w:color w:val="4B4B4C"/>
       </w:rPr>
-      <w:t>9</w:t>
+      <w:t>11</w:t>
     </w:r>
     <w:r>
       <w:rPr>
@@ -13676,7 +13685,7 @@
 </file>
 
 <file path=customXml/itemProps1.xml><?xml version="1.0" encoding="utf-8"?>
-<ds:datastoreItem xmlns:ds="http://schemas.openxmlformats.org/officeDocument/2006/customXml" ds:itemID="{E53E0CC9-1E76-45AD-B9CD-8AC18140E8A8}">
+<ds:datastoreItem xmlns:ds="http://schemas.openxmlformats.org/officeDocument/2006/customXml" ds:itemID="{1B975307-843C-4871-BE4D-C711B7ACBA2D}">
   <ds:schemaRefs>
     <ds:schemaRef ds:uri="http://schemas.openxmlformats.org/officeDocument/2006/bibliography"/>
   </ds:schemaRefs>

</xml_diff>

<commit_message>
version 1.5.0 - support ixn connection manager
</commit_message>
<xml_diff>
--- a/IxNetwork Controller Shell Doc.docx
+++ b/IxNetwork Controller Shell Doc.docx
@@ -975,7 +975,7 @@
                   </wp:inline>
                 </w:drawing>
               </mc:Choice>
-              <mc:Fallback xmlns:w16se="http://schemas.microsoft.com/office/word/2015/wordml/symex" xmlns:cx="http://schemas.microsoft.com/office/drawing/2014/chartex">
+              <mc:Fallback xmlns:cx="http://schemas.microsoft.com/office/drawing/2014/chartex" xmlns:w16se="http://schemas.microsoft.com/office/word/2015/wordml/symex">
                 <w:pict>
                   <v:group w14:anchorId="2FAF5DF9" id="Group 14736" o:spid="_x0000_s1026" style="width:418.65pt;height:.7pt;mso-position-horizontal-relative:char;mso-position-vertical-relative:line" coordsize="53166,91" o:gfxdata="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">
                     <v:shape id="Shape 20463" o:spid="_x0000_s1027" style="position:absolute;width:53166;height:91;visibility:visible;mso-wrap-style:square;v-text-anchor:top" coordsize="5316601,9144" o:gfxdata="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" path="m,l5316601,r,9144l,9144,,e" fillcolor="black" stroked="f" strokeweight="0">
@@ -2300,7 +2300,7 @@
               </wp:inline>
             </w:drawing>
           </mc:Choice>
-          <mc:Fallback xmlns:w16se="http://schemas.microsoft.com/office/word/2015/wordml/symex" xmlns:cx="http://schemas.microsoft.com/office/drawing/2014/chartex">
+          <mc:Fallback xmlns:cx="http://schemas.microsoft.com/office/drawing/2014/chartex" xmlns:w16se="http://schemas.microsoft.com/office/word/2015/wordml/symex">
             <w:pict>
               <v:group w14:anchorId="5E41200B" id="Group 15374" o:spid="_x0000_s1026" style="width:431.85pt;height:.5pt;mso-position-horizontal-relative:char;mso-position-vertical-relative:line" coordsize="54843,60" o:gfxdata="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">
                 <v:shape id="Shape 362" o:spid="_x0000_s1027" style="position:absolute;width:54843;height:0;visibility:visible;mso-wrap-style:square;v-text-anchor:top" coordsize="5484317,0" o:gfxdata="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" path="m,l5484317,e" filled="f" strokecolor="#1b97d5" strokeweight=".48pt">
@@ -3302,7 +3302,7 @@
               </wp:inline>
             </w:drawing>
           </mc:Choice>
-          <mc:Fallback xmlns:w16se="http://schemas.microsoft.com/office/word/2015/wordml/symex" xmlns:cx="http://schemas.microsoft.com/office/drawing/2014/chartex">
+          <mc:Fallback xmlns:cx="http://schemas.microsoft.com/office/drawing/2014/chartex" xmlns:w16se="http://schemas.microsoft.com/office/word/2015/wordml/symex">
             <w:pict>
               <v:group w14:anchorId="06DB2053" id="Group 14804" o:spid="_x0000_s1026" style="width:431.85pt;height:.5pt;mso-position-horizontal-relative:char;mso-position-vertical-relative:line" coordsize="54843,60" o:gfxdata="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">
                 <v:shape id="Shape 781" o:spid="_x0000_s1027" style="position:absolute;width:54843;height:0;visibility:visible;mso-wrap-style:square;v-text-anchor:top" coordsize="5484317,0" o:gfxdata="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" path="m,l5484317,e" filled="f" strokecolor="#1b97d5" strokeweight=".48pt">
@@ -4000,7 +4000,7 @@
               </wp:inline>
             </w:drawing>
           </mc:Choice>
-          <mc:Fallback xmlns:w16se="http://schemas.microsoft.com/office/word/2015/wordml/symex" xmlns:cx="http://schemas.microsoft.com/office/drawing/2014/chartex">
+          <mc:Fallback xmlns:cx="http://schemas.microsoft.com/office/drawing/2014/chartex" xmlns:w16se="http://schemas.microsoft.com/office/word/2015/wordml/symex">
             <w:pict>
               <v:group w14:anchorId="6D9CAA26" id="Group 14805" o:spid="_x0000_s1026" style="width:431.85pt;height:.5pt;mso-position-horizontal-relative:char;mso-position-vertical-relative:line" coordsize="54842,60" o:gfxdata="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">
                 <v:shape id="Shape 20829" o:spid="_x0000_s1027" style="position:absolute;width:54842;height:91;visibility:visible;mso-wrap-style:square;v-text-anchor:top" coordsize="5484241,9144" o:gfxdata="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" path="m,l5484241,r,9144l,9144,,e" fillcolor="#4c4c4c" stroked="f" strokeweight="0">
@@ -4203,7 +4203,7 @@
               </wp:inline>
             </w:drawing>
           </mc:Choice>
-          <mc:Fallback xmlns:w16se="http://schemas.microsoft.com/office/word/2015/wordml/symex" xmlns:cx="http://schemas.microsoft.com/office/drawing/2014/chartex">
+          <mc:Fallback xmlns:cx="http://schemas.microsoft.com/office/drawing/2014/chartex" xmlns:w16se="http://schemas.microsoft.com/office/word/2015/wordml/symex">
             <w:pict>
               <v:group w14:anchorId="11E4E2B4" id="Group 14806" o:spid="_x0000_s1026" style="width:431.85pt;height:.5pt;mso-position-horizontal-relative:char;mso-position-vertical-relative:line" coordsize="54842,60" o:gfxdata="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">
                 <v:shape id="Shape 20830" o:spid="_x0000_s1027" style="position:absolute;width:54842;height:91;visibility:visible;mso-wrap-style:square;v-text-anchor:top" coordsize="5484241,9144" o:gfxdata="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" path="m,l5484241,r,9144l,9144,,e" fillcolor="#4c4c4c" stroked="f" strokeweight="0">
@@ -5311,7 +5311,7 @@
               </wp:inline>
             </w:drawing>
           </mc:Choice>
-          <mc:Fallback xmlns:w16se="http://schemas.microsoft.com/office/word/2015/wordml/symex" xmlns:cx="http://schemas.microsoft.com/office/drawing/2014/chartex">
+          <mc:Fallback xmlns:cx="http://schemas.microsoft.com/office/drawing/2014/chartex" xmlns:w16se="http://schemas.microsoft.com/office/word/2015/wordml/symex">
             <w:pict>
               <v:group w14:anchorId="56DB6F42" id="Group 8" o:spid="_x0000_s1026" style="width:424.35pt;height:.45pt;mso-position-horizontal-relative:char;mso-position-vertical-relative:line" coordsize="54843,60" o:gfxdata="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">
                 <v:shape id="Shape 781" o:spid="_x0000_s1027" style="position:absolute;width:54843;height:0;visibility:visible;mso-wrap-style:square;v-text-anchor:top" coordsize="5484317,0" o:gfxdata="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" path="m,l5484317,e" filled="f" strokecolor="#1b97d5" strokeweight=".48pt">
@@ -5819,7 +5819,7 @@
               </wp:inline>
             </w:drawing>
           </mc:Choice>
-          <mc:Fallback xmlns:w16se="http://schemas.microsoft.com/office/word/2015/wordml/symex" xmlns:cx="http://schemas.microsoft.com/office/drawing/2014/chartex">
+          <mc:Fallback xmlns:cx="http://schemas.microsoft.com/office/drawing/2014/chartex" xmlns:w16se="http://schemas.microsoft.com/office/word/2015/wordml/symex">
             <w:pict>
               <v:group w14:anchorId="0363901A" id="Group 14481" o:spid="_x0000_s1026" style="width:431.85pt;height:.5pt;mso-position-horizontal-relative:char;mso-position-vertical-relative:line" coordsize="54843,60" o:gfxdata="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">
                 <v:shape id="Shape 2650" o:spid="_x0000_s1027" style="position:absolute;width:54843;height:0;visibility:visible;mso-wrap-style:square;v-text-anchor:top" coordsize="5484317,0" o:gfxdata="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" path="m,l5484317,e" filled="f" strokecolor="#1b97d5" strokeweight=".48pt">
@@ -7524,7 +7524,7 @@
               </wp:inline>
             </w:drawing>
           </mc:Choice>
-          <mc:Fallback xmlns:w16se="http://schemas.microsoft.com/office/word/2015/wordml/symex" xmlns:cx="http://schemas.microsoft.com/office/drawing/2014/chartex">
+          <mc:Fallback xmlns:cx="http://schemas.microsoft.com/office/drawing/2014/chartex" xmlns:w16se="http://schemas.microsoft.com/office/word/2015/wordml/symex">
             <w:pict>
               <v:group w14:anchorId="3E2C7916" id="Group 3" o:spid="_x0000_s1026" style="width:424.35pt;height:.45pt;mso-position-horizontal-relative:char;mso-position-vertical-relative:line" coordsize="54843,60" o:gfxdata="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">
                 <v:shape id="Shape 2900" o:spid="_x0000_s1027" style="position:absolute;width:54843;height:0;visibility:visible;mso-wrap-style:square;v-text-anchor:top" coordsize="5484317,0" o:gfxdata="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" path="m,l5484317,e" filled="f" strokecolor="#1b97d5" strokeweight=".48pt">
@@ -7768,7 +7768,7 @@
               </wp:inline>
             </w:drawing>
           </mc:Choice>
-          <mc:Fallback xmlns:w16se="http://schemas.microsoft.com/office/word/2015/wordml/symex" xmlns:cx="http://schemas.microsoft.com/office/drawing/2014/chartex">
+          <mc:Fallback xmlns:cx="http://schemas.microsoft.com/office/drawing/2014/chartex" xmlns:w16se="http://schemas.microsoft.com/office/word/2015/wordml/symex">
             <w:pict>
               <v:group w14:anchorId="5ED2A702" id="Group 16037" o:spid="_x0000_s1026" style="width:431.85pt;height:.5pt;mso-position-horizontal-relative:char;mso-position-vertical-relative:line" coordsize="54843,60" o:gfxdata="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">
                 <v:shape id="Shape 2900" o:spid="_x0000_s1027" style="position:absolute;width:54843;height:0;visibility:visible;mso-wrap-style:square;v-text-anchor:top" coordsize="5484317,0" o:gfxdata="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" path="m,l5484317,e" filled="f" strokecolor="#1b97d5" strokeweight=".48pt">
@@ -7953,20 +7953,116 @@
         <w:spacing w:after="167" w:line="267" w:lineRule="auto"/>
         <w:rPr>
           <w:bCs/>
+          <w:lang w:bidi="he-IL"/>
+        </w:rPr>
+      </w:pPr>
+      <w:r>
+        <w:rPr>
+          <w:rFonts w:ascii="Arial" w:eastAsia="Arial" w:hAnsi="Arial" w:cs="Arial"/>
+          <w:bCs/>
+          <w:color w:val="4B4B4C"/>
+        </w:rPr>
+        <w:t>Multiple sandboxes on the same execution server are not supported.</w:t>
+      </w:r>
+    </w:p>
+    <w:p>
+      <w:pPr>
+        <w:pStyle w:val="ListParagraph"/>
+        <w:numPr>
+          <w:ilvl w:val="0"/>
+          <w:numId w:val="25"/>
+        </w:numPr>
+        <w:spacing w:after="167" w:line="267" w:lineRule="auto"/>
+        <w:rPr>
+          <w:bCs/>
+          <w:lang w:bidi="he-IL"/>
+        </w:rPr>
+      </w:pPr>
+      <w:r>
+        <w:rPr>
+          <w:rFonts w:ascii="Arial" w:eastAsia="Arial" w:hAnsi="Arial" w:cs="Arial"/>
+          <w:bCs/>
+          <w:color w:val="4B4B4C"/>
+        </w:rPr>
+        <w:t>Load configuration</w:t>
+      </w:r>
+      <w:r>
+        <w:rPr>
+          <w:rFonts w:ascii="Arial" w:eastAsia="Arial" w:hAnsi="Arial" w:cs="Arial"/>
+          <w:bCs/>
+          <w:color w:val="4B4B4C"/>
+        </w:rPr>
+        <w:t xml:space="preserve"> hangs or</w:t>
+      </w:r>
+      <w:r>
+        <w:rPr>
+          <w:rFonts w:ascii="Arial" w:eastAsia="Arial" w:hAnsi="Arial" w:cs="Arial"/>
+          <w:bCs/>
+          <w:color w:val="4B4B4C"/>
+        </w:rPr>
+        <w:t xml:space="preserve"> fails:</w:t>
+      </w:r>
+    </w:p>
+    <w:p>
+      <w:pPr>
+        <w:pStyle w:val="ListParagraph"/>
+        <w:numPr>
+          <w:ilvl w:val="1"/>
+          <w:numId w:val="25"/>
+        </w:numPr>
+        <w:spacing w:after="167" w:line="267" w:lineRule="auto"/>
+        <w:rPr>
+          <w:rFonts w:ascii="Arial" w:eastAsia="Arial" w:hAnsi="Arial" w:cs="Arial"/>
+          <w:bCs/>
+          <w:color w:val="4B4B4C"/>
+        </w:rPr>
+      </w:pPr>
+      <w:proofErr w:type="spellStart"/>
+      <w:r>
+        <w:rPr>
+          <w:rFonts w:ascii="Arial" w:eastAsia="Arial" w:hAnsi="Arial" w:cs="Arial"/>
+          <w:bCs/>
+          <w:color w:val="4B4B4C"/>
+        </w:rPr>
+        <w:t>IxNetwork</w:t>
+      </w:r>
+      <w:proofErr w:type="spellEnd"/>
+      <w:r>
+        <w:rPr>
+          <w:rFonts w:ascii="Arial" w:eastAsia="Arial" w:hAnsi="Arial" w:cs="Arial"/>
+          <w:bCs/>
+          <w:color w:val="4B4B4C"/>
+        </w:rPr>
+        <w:t xml:space="preserve"> API version is different than the chassis version</w:t>
+      </w:r>
+      <w:r>
+        <w:rPr>
+          <w:rFonts w:ascii="Arial" w:eastAsia="Arial" w:hAnsi="Arial" w:cs="Arial"/>
+          <w:bCs/>
+          <w:color w:val="4B4B4C"/>
+        </w:rPr>
+        <w:t>.</w:t>
+      </w:r>
+      <w:bookmarkStart w:id="17" w:name="_GoBack"/>
+      <w:bookmarkEnd w:id="17"/>
+      <w:r>
+        <w:rPr>
+          <w:rFonts w:ascii="Arial" w:eastAsia="Arial" w:hAnsi="Arial" w:cs="Arial"/>
+          <w:bCs/>
+          <w:color w:val="4B4B4C"/>
+        </w:rPr>
+        <w:t xml:space="preserve"> </w:t>
+      </w:r>
+    </w:p>
+    <w:p>
+      <w:pPr>
+        <w:spacing w:after="167" w:line="267" w:lineRule="auto"/>
+        <w:rPr>
+          <w:bCs/>
           <w:rtl/>
           <w:lang w:bidi="he-IL"/>
         </w:rPr>
       </w:pPr>
-      <w:r>
-        <w:rPr>
-          <w:rFonts w:ascii="Arial" w:eastAsia="Arial" w:hAnsi="Arial" w:cs="Arial"/>
-          <w:bCs/>
-          <w:color w:val="4B4B4C"/>
-        </w:rPr>
-        <w:t>Multiple sandboxes on the same execution server are not supported.</w:t>
-      </w:r>
-      <w:bookmarkStart w:id="17" w:name="_GoBack"/>
-      <w:bookmarkEnd w:id="17"/>
     </w:p>
     <w:p>
       <w:pPr>
@@ -8167,7 +8263,7 @@
             </wp:anchor>
           </w:drawing>
         </mc:Choice>
-        <mc:Fallback xmlns:w16se="http://schemas.microsoft.com/office/word/2015/wordml/symex" xmlns:cx="http://schemas.microsoft.com/office/drawing/2014/chartex">
+        <mc:Fallback xmlns:cx="http://schemas.microsoft.com/office/drawing/2014/chartex" xmlns:w16se="http://schemas.microsoft.com/office/word/2015/wordml/symex">
           <w:pict>
             <v:group w14:anchorId="4325607C" id="Group 19448" o:spid="_x0000_s1026" style="position:absolute;margin-left:88.6pt;margin-top:764.25pt;width:413.85pt;height:.5pt;z-index:251662336;mso-position-horizontal-relative:page;mso-position-vertical-relative:page" coordsize="52556,60" o:gfxdata="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">
               <v:shape id="Shape 20837" o:spid="_x0000_s1027" style="position:absolute;width:52556;height:91;visibility:visible;mso-wrap-style:square;v-text-anchor:top" coordsize="5255641,9144" o:gfxdata="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" path="m,l5255641,r,9144l,9144,,e" fillcolor="#4c4c4c" stroked="f" strokeweight="0">
@@ -8308,7 +8404,7 @@
             </wp:anchor>
           </w:drawing>
         </mc:Choice>
-        <mc:Fallback xmlns:w16se="http://schemas.microsoft.com/office/word/2015/wordml/symex" xmlns:cx="http://schemas.microsoft.com/office/drawing/2014/chartex">
+        <mc:Fallback xmlns:cx="http://schemas.microsoft.com/office/drawing/2014/chartex" xmlns:w16se="http://schemas.microsoft.com/office/word/2015/wordml/symex">
           <w:pict>
             <v:shape w14:anchorId="4D67B5DC" id="Shape 20462" o:spid="_x0000_s1026" style="position:absolute;margin-left:0;margin-top:12.55pt;width:400.6pt;height:.7pt;z-index:251671552;visibility:visible;mso-wrap-style:square;mso-wrap-distance-left:9pt;mso-wrap-distance-top:0;mso-wrap-distance-right:9pt;mso-wrap-distance-bottom:0;mso-position-horizontal:absolute;mso-position-horizontal-relative:text;mso-position-vertical:absolute;mso-position-vertical-relative:text;v-text-anchor:top" coordsize="5088001,9144" o:gfxdata="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" path="m,l5088001,r,9144l,9144,,e" fillcolor="#4c4c4c" stroked="f" strokeweight="0">
               <v:stroke miterlimit="83231f" joinstyle="miter"/>
@@ -8422,7 +8518,7 @@
             </wp:anchor>
           </w:drawing>
         </mc:Choice>
-        <mc:Fallback xmlns:w16se="http://schemas.microsoft.com/office/word/2015/wordml/symex" xmlns:cx="http://schemas.microsoft.com/office/drawing/2014/chartex">
+        <mc:Fallback xmlns:cx="http://schemas.microsoft.com/office/drawing/2014/chartex" xmlns:w16se="http://schemas.microsoft.com/office/word/2015/wordml/symex">
           <w:pict>
             <v:group w14:anchorId="79962428" id="Group 19428" o:spid="_x0000_s1026" style="position:absolute;margin-left:88.6pt;margin-top:764.25pt;width:413.85pt;height:.5pt;z-index:251664384;mso-position-horizontal-relative:page;mso-position-vertical-relative:page" coordsize="52556,60" o:gfxdata="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">
               <v:shape id="Shape 20835" o:spid="_x0000_s1027" style="position:absolute;width:52556;height:91;visibility:visible;mso-wrap-style:square;v-text-anchor:top" coordsize="5255641,9144" o:gfxdata="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" path="m,l5255641,r,9144l,9144,,e" fillcolor="#4c4c4c" stroked="f" strokeweight="0">
@@ -8573,7 +8669,7 @@
             </wp:anchor>
           </w:drawing>
         </mc:Choice>
-        <mc:Fallback xmlns:w16se="http://schemas.microsoft.com/office/word/2015/wordml/symex" xmlns:cx="http://schemas.microsoft.com/office/drawing/2014/chartex">
+        <mc:Fallback xmlns:cx="http://schemas.microsoft.com/office/drawing/2014/chartex" xmlns:w16se="http://schemas.microsoft.com/office/word/2015/wordml/symex">
           <w:pict>
             <v:group w14:anchorId="545B5D46" id="Group 15" o:spid="_x0000_s1026" style="position:absolute;margin-left:88.6pt;margin-top:764.25pt;width:413.85pt;height:.5pt;z-index:251670528;mso-position-horizontal-relative:page;mso-position-vertical-relative:page" coordsize="52556,60" o:gfxdata="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">
               <v:shape id="Shape 20837" o:spid="_x0000_s1027" style="position:absolute;width:52556;height:91;visibility:visible;mso-wrap-style:square;v-text-anchor:top" coordsize="5255641,9144" o:gfxdata="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" path="m,l5255641,r,9144l,9144,,e" fillcolor="#4c4c4c" stroked="f" strokeweight="0">
@@ -8601,7 +8697,7 @@
         <w:noProof/>
         <w:color w:val="4B4B4C"/>
       </w:rPr>
-      <w:t>12</w:t>
+      <w:t>10</w:t>
     </w:r>
     <w:r>
       <w:rPr>
@@ -8725,7 +8821,7 @@
             </wp:anchor>
           </w:drawing>
         </mc:Choice>
-        <mc:Fallback xmlns:w16se="http://schemas.microsoft.com/office/word/2015/wordml/symex" xmlns:cx="http://schemas.microsoft.com/office/drawing/2014/chartex">
+        <mc:Fallback xmlns:cx="http://schemas.microsoft.com/office/drawing/2014/chartex" xmlns:w16se="http://schemas.microsoft.com/office/word/2015/wordml/symex">
           <w:pict>
             <v:group w14:anchorId="5CB288B6" id="Group 13" o:spid="_x0000_s1026" style="position:absolute;margin-left:88.6pt;margin-top:764.25pt;width:413.85pt;height:.5pt;z-index:251668480;mso-position-horizontal-relative:page;mso-position-vertical-relative:page" coordsize="52556,60" o:gfxdata="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">
               <v:shape id="Shape 20837" o:spid="_x0000_s1027" style="position:absolute;width:52556;height:91;visibility:visible;mso-wrap-style:square;v-text-anchor:top" coordsize="5255641,9144" o:gfxdata="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" path="m,l5255641,r,9144l,9144,,e" fillcolor="#4c4c4c" stroked="f" strokeweight="0">
@@ -9342,7 +9438,7 @@
         <w:rFonts w:ascii="Symbol" w:hAnsi="Symbol" w:hint="default"/>
       </w:rPr>
     </w:lvl>
-    <w:lvl w:ilvl="1" w:tplc="04090003" w:tentative="1">
+    <w:lvl w:ilvl="1" w:tplc="04090003">
       <w:start w:val="1"/>
       <w:numFmt w:val="bullet"/>
       <w:lvlText w:val="o"/>
@@ -13685,7 +13781,7 @@
 </file>
 
 <file path=customXml/itemProps1.xml><?xml version="1.0" encoding="utf-8"?>
-<ds:datastoreItem xmlns:ds="http://schemas.openxmlformats.org/officeDocument/2006/customXml" ds:itemID="{1B975307-843C-4871-BE4D-C711B7ACBA2D}">
+<ds:datastoreItem xmlns:ds="http://schemas.openxmlformats.org/officeDocument/2006/customXml" ds:itemID="{F5EF403B-DE27-4C0C-A4DC-C67F0429D357}">
   <ds:schemaRefs>
     <ds:schemaRef ds:uri="http://schemas.openxmlformats.org/officeDocument/2006/bibliography"/>
   </ds:schemaRefs>

</xml_diff>

<commit_message>
version 1.5.1 - wait for vport after load
</commit_message>
<xml_diff>
--- a/IxNetwork Controller Shell Doc.docx
+++ b/IxNetwork Controller Shell Doc.docx
@@ -124,15 +124,7 @@
           <w:color w:val="005C90"/>
           <w:sz w:val="32"/>
         </w:rPr>
-        <w:t>November</w:t>
-      </w:r>
-      <w:r>
-        <w:rPr>
-          <w:rFonts w:ascii="Arial" w:eastAsia="Arial" w:hAnsi="Arial" w:cs="Arial"/>
-          <w:color w:val="005C90"/>
-          <w:sz w:val="32"/>
-        </w:rPr>
-        <w:t xml:space="preserve"> 2017</w:t>
+        <w:t>March 2018</w:t>
       </w:r>
     </w:p>
     <w:p>
@@ -167,7 +159,7 @@
           <w:color w:val="005C90"/>
           <w:sz w:val="24"/>
         </w:rPr>
-        <w:t>2</w:t>
+        <w:t>5</w:t>
       </w:r>
       <w:r>
         <w:rPr>
@@ -183,7 +175,7 @@
           <w:color w:val="005C90"/>
           <w:sz w:val="24"/>
         </w:rPr>
-        <w:t>7</w:t>
+        <w:t>1</w:t>
       </w:r>
     </w:p>
     <w:p>
@@ -975,7 +967,7 @@
                   </wp:inline>
                 </w:drawing>
               </mc:Choice>
-              <mc:Fallback xmlns:cx="http://schemas.microsoft.com/office/drawing/2014/chartex" xmlns:w16se="http://schemas.microsoft.com/office/word/2015/wordml/symex">
+              <mc:Fallback xmlns:w16se="http://schemas.microsoft.com/office/word/2015/wordml/symex" xmlns:cx="http://schemas.microsoft.com/office/drawing/2014/chartex">
                 <w:pict>
                   <v:group w14:anchorId="2FAF5DF9" id="Group 14736" o:spid="_x0000_s1026" style="width:418.65pt;height:.7pt;mso-position-horizontal-relative:char;mso-position-vertical-relative:line" coordsize="53166,91" o:gfxdata="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">
                     <v:shape id="Shape 20463" o:spid="_x0000_s1027" style="position:absolute;width:53166;height:91;visibility:visible;mso-wrap-style:square;v-text-anchor:top" coordsize="5316601,9144" o:gfxdata="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" path="m,l5316601,r,9144l,9144,,e" fillcolor="black" stroked="f" strokeweight="0">
@@ -1011,7 +1003,7 @@
           <w:r>
             <w:fldChar w:fldCharType="separate"/>
           </w:r>
-          <w:hyperlink w:anchor="_Toc488307753" w:history="1">
+          <w:hyperlink w:anchor="_Toc512329502" w:history="1">
             <w:r>
               <w:rPr>
                 <w:rStyle w:val="Hyperlink"/>
@@ -1038,7 +1030,7 @@
                 <w:noProof/>
                 <w:webHidden/>
               </w:rPr>
-              <w:instrText xml:space="preserve"> PAGEREF _Toc488307753 \h </w:instrText>
+              <w:instrText xml:space="preserve"> PAGEREF _Toc512329502 \h </w:instrText>
             </w:r>
             <w:r>
               <w:rPr>
@@ -1082,7 +1074,7 @@
               <w:lang w:bidi="he-IL"/>
             </w:rPr>
           </w:pPr>
-          <w:hyperlink w:anchor="_Toc488307754" w:history="1">
+          <w:hyperlink w:anchor="_Toc512329503" w:history="1">
             <w:r>
               <w:rPr>
                 <w:rStyle w:val="Hyperlink"/>
@@ -1109,7 +1101,7 @@
                 <w:noProof/>
                 <w:webHidden/>
               </w:rPr>
-              <w:instrText xml:space="preserve"> PAGEREF _Toc488307754 \h </w:instrText>
+              <w:instrText xml:space="preserve"> PAGEREF _Toc512329503 \h </w:instrText>
             </w:r>
             <w:r>
               <w:rPr>
@@ -1153,7 +1145,7 @@
               <w:lang w:bidi="he-IL"/>
             </w:rPr>
           </w:pPr>
-          <w:hyperlink w:anchor="_Toc488307755" w:history="1">
+          <w:hyperlink w:anchor="_Toc512329504" w:history="1">
             <w:r>
               <w:rPr>
                 <w:rStyle w:val="Hyperlink"/>
@@ -1180,7 +1172,7 @@
                 <w:noProof/>
                 <w:webHidden/>
               </w:rPr>
-              <w:instrText xml:space="preserve"> PAGEREF _Toc488307755 \h </w:instrText>
+              <w:instrText xml:space="preserve"> PAGEREF _Toc512329504 \h </w:instrText>
             </w:r>
             <w:r>
               <w:rPr>
@@ -1224,7 +1216,7 @@
               <w:lang w:bidi="he-IL"/>
             </w:rPr>
           </w:pPr>
-          <w:hyperlink w:anchor="_Toc488307756" w:history="1">
+          <w:hyperlink w:anchor="_Toc512329505" w:history="1">
             <w:r>
               <w:rPr>
                 <w:rStyle w:val="Hyperlink"/>
@@ -1251,7 +1243,7 @@
                 <w:noProof/>
                 <w:webHidden/>
               </w:rPr>
-              <w:instrText xml:space="preserve"> PAGEREF _Toc488307756 \h </w:instrText>
+              <w:instrText xml:space="preserve"> PAGEREF _Toc512329505 \h </w:instrText>
             </w:r>
             <w:r>
               <w:rPr>
@@ -1295,13 +1287,13 @@
               <w:lang w:bidi="he-IL"/>
             </w:rPr>
           </w:pPr>
-          <w:hyperlink w:anchor="_Toc488307757" w:history="1">
+          <w:hyperlink w:anchor="_Toc512329506" w:history="1">
             <w:r>
               <w:rPr>
                 <w:rStyle w:val="Hyperlink"/>
                 <w:noProof/>
               </w:rPr>
-              <w:t>Requirements</w:t>
+              <w:t>Supported IxNetwork</w:t>
             </w:r>
             <w:r>
               <w:rPr>
@@ -1322,7 +1314,7 @@
                 <w:noProof/>
                 <w:webHidden/>
               </w:rPr>
-              <w:instrText xml:space="preserve"> PAGEREF _Toc488307757 \h </w:instrText>
+              <w:instrText xml:space="preserve"> PAGEREF _Toc512329506 \h </w:instrText>
             </w:r>
             <w:r>
               <w:rPr>
@@ -1366,13 +1358,13 @@
               <w:lang w:bidi="he-IL"/>
             </w:rPr>
           </w:pPr>
-          <w:hyperlink w:anchor="_Toc488307758" w:history="1">
+          <w:hyperlink w:anchor="_Toc512329507" w:history="1">
             <w:r>
               <w:rPr>
                 <w:rStyle w:val="Hyperlink"/>
                 <w:noProof/>
               </w:rPr>
-              <w:t>Downloading the Shell</w:t>
+              <w:t>Supported CloudShell</w:t>
             </w:r>
             <w:r>
               <w:rPr>
@@ -1393,7 +1385,149 @@
                 <w:noProof/>
                 <w:webHidden/>
               </w:rPr>
-              <w:instrText xml:space="preserve"> PAGEREF _Toc488307758 \h </w:instrText>
+              <w:instrText xml:space="preserve"> PAGEREF _Toc512329507 \h </w:instrText>
+            </w:r>
+            <w:r>
+              <w:rPr>
+                <w:noProof/>
+                <w:webHidden/>
+              </w:rPr>
+            </w:r>
+            <w:r>
+              <w:rPr>
+                <w:noProof/>
+                <w:webHidden/>
+              </w:rPr>
+              <w:fldChar w:fldCharType="separate"/>
+            </w:r>
+            <w:r>
+              <w:rPr>
+                <w:noProof/>
+                <w:webHidden/>
+              </w:rPr>
+              <w:t>3</w:t>
+            </w:r>
+            <w:r>
+              <w:rPr>
+                <w:noProof/>
+                <w:webHidden/>
+              </w:rPr>
+              <w:fldChar w:fldCharType="end"/>
+            </w:r>
+          </w:hyperlink>
+        </w:p>
+        <w:p>
+          <w:pPr>
+            <w:pStyle w:val="TOC2"/>
+            <w:tabs>
+              <w:tab w:val="right" w:leader="dot" w:pos="8477"/>
+            </w:tabs>
+            <w:rPr>
+              <w:rFonts w:asciiTheme="minorHAnsi" w:eastAsiaTheme="minorEastAsia" w:hAnsiTheme="minorHAnsi" w:cstheme="minorBidi"/>
+              <w:noProof/>
+              <w:color w:val="auto"/>
+              <w:lang w:bidi="he-IL"/>
+            </w:rPr>
+          </w:pPr>
+          <w:hyperlink w:anchor="_Toc512329508" w:history="1">
+            <w:r>
+              <w:rPr>
+                <w:rStyle w:val="Hyperlink"/>
+                <w:noProof/>
+              </w:rPr>
+              <w:t>Requirements</w:t>
+            </w:r>
+            <w:r>
+              <w:rPr>
+                <w:noProof/>
+                <w:webHidden/>
+              </w:rPr>
+              <w:tab/>
+            </w:r>
+            <w:r>
+              <w:rPr>
+                <w:noProof/>
+                <w:webHidden/>
+              </w:rPr>
+              <w:fldChar w:fldCharType="begin"/>
+            </w:r>
+            <w:r>
+              <w:rPr>
+                <w:noProof/>
+                <w:webHidden/>
+              </w:rPr>
+              <w:instrText xml:space="preserve"> PAGEREF _Toc512329508 \h </w:instrText>
+            </w:r>
+            <w:r>
+              <w:rPr>
+                <w:noProof/>
+                <w:webHidden/>
+              </w:rPr>
+            </w:r>
+            <w:r>
+              <w:rPr>
+                <w:noProof/>
+                <w:webHidden/>
+              </w:rPr>
+              <w:fldChar w:fldCharType="separate"/>
+            </w:r>
+            <w:r>
+              <w:rPr>
+                <w:noProof/>
+                <w:webHidden/>
+              </w:rPr>
+              <w:t>3</w:t>
+            </w:r>
+            <w:r>
+              <w:rPr>
+                <w:noProof/>
+                <w:webHidden/>
+              </w:rPr>
+              <w:fldChar w:fldCharType="end"/>
+            </w:r>
+          </w:hyperlink>
+        </w:p>
+        <w:p>
+          <w:pPr>
+            <w:pStyle w:val="TOC2"/>
+            <w:tabs>
+              <w:tab w:val="right" w:leader="dot" w:pos="8477"/>
+            </w:tabs>
+            <w:rPr>
+              <w:rFonts w:asciiTheme="minorHAnsi" w:eastAsiaTheme="minorEastAsia" w:hAnsiTheme="minorHAnsi" w:cstheme="minorBidi"/>
+              <w:noProof/>
+              <w:color w:val="auto"/>
+              <w:lang w:bidi="he-IL"/>
+            </w:rPr>
+          </w:pPr>
+          <w:hyperlink w:anchor="_Toc512329509" w:history="1">
+            <w:r>
+              <w:rPr>
+                <w:rStyle w:val="Hyperlink"/>
+                <w:noProof/>
+              </w:rPr>
+              <w:t>Downloading the Shell</w:t>
+            </w:r>
+            <w:r>
+              <w:rPr>
+                <w:noProof/>
+                <w:webHidden/>
+              </w:rPr>
+              <w:tab/>
+            </w:r>
+            <w:r>
+              <w:rPr>
+                <w:noProof/>
+                <w:webHidden/>
+              </w:rPr>
+              <w:fldChar w:fldCharType="begin"/>
+            </w:r>
+            <w:r>
+              <w:rPr>
+                <w:noProof/>
+                <w:webHidden/>
+              </w:rPr>
+              <w:instrText xml:space="preserve"> PAGEREF _Toc512329509 \h </w:instrText>
             </w:r>
             <w:r>
               <w:rPr>
@@ -1437,7 +1571,7 @@
               <w:lang w:bidi="he-IL"/>
             </w:rPr>
           </w:pPr>
-          <w:hyperlink w:anchor="_Toc488307759" w:history="1">
+          <w:hyperlink w:anchor="_Toc512329510" w:history="1">
             <w:r>
               <w:rPr>
                 <w:rStyle w:val="Hyperlink"/>
@@ -1464,7 +1598,7 @@
                 <w:noProof/>
                 <w:webHidden/>
               </w:rPr>
-              <w:instrText xml:space="preserve"> PAGEREF _Toc488307759 \h </w:instrText>
+              <w:instrText xml:space="preserve"> PAGEREF _Toc512329510 \h </w:instrText>
             </w:r>
             <w:r>
               <w:rPr>
@@ -1508,7 +1642,7 @@
               <w:lang w:bidi="he-IL"/>
             </w:rPr>
           </w:pPr>
-          <w:hyperlink w:anchor="_Toc488307760" w:history="1">
+          <w:hyperlink w:anchor="_Toc512329511" w:history="1">
             <w:r>
               <w:rPr>
                 <w:rStyle w:val="Hyperlink"/>
@@ -1535,7 +1669,7 @@
                 <w:noProof/>
                 <w:webHidden/>
               </w:rPr>
-              <w:instrText xml:space="preserve"> PAGEREF _Toc488307760 \h </w:instrText>
+              <w:instrText xml:space="preserve"> PAGEREF _Toc512329511 \h </w:instrText>
             </w:r>
             <w:r>
               <w:rPr>
@@ -1579,7 +1713,7 @@
               <w:lang w:bidi="he-IL"/>
             </w:rPr>
           </w:pPr>
-          <w:hyperlink w:anchor="_Toc488307761" w:history="1">
+          <w:hyperlink w:anchor="_Toc512329512" w:history="1">
             <w:r>
               <w:rPr>
                 <w:rStyle w:val="Hyperlink"/>
@@ -1606,7 +1740,7 @@
                 <w:noProof/>
                 <w:webHidden/>
               </w:rPr>
-              <w:instrText xml:space="preserve"> PAGEREF _Toc488307761 \h </w:instrText>
+              <w:instrText xml:space="preserve"> PAGEREF _Toc512329512 \h </w:instrText>
             </w:r>
             <w:r>
               <w:rPr>
@@ -1650,7 +1784,7 @@
               <w:lang w:bidi="he-IL"/>
             </w:rPr>
           </w:pPr>
-          <w:hyperlink w:anchor="_Toc488307762" w:history="1">
+          <w:hyperlink w:anchor="_Toc512329513" w:history="1">
             <w:r>
               <w:rPr>
                 <w:rStyle w:val="Hyperlink"/>
@@ -1677,7 +1811,7 @@
                 <w:noProof/>
                 <w:webHidden/>
               </w:rPr>
-              <w:instrText xml:space="preserve"> PAGEREF _Toc488307762 \h </w:instrText>
+              <w:instrText xml:space="preserve"> PAGEREF _Toc512329513 \h </w:instrText>
             </w:r>
             <w:r>
               <w:rPr>
@@ -1698,6 +1832,148 @@
                 <w:webHidden/>
               </w:rPr>
               <w:t>5</w:t>
+            </w:r>
+            <w:r>
+              <w:rPr>
+                <w:noProof/>
+                <w:webHidden/>
+              </w:rPr>
+              <w:fldChar w:fldCharType="end"/>
+            </w:r>
+          </w:hyperlink>
+        </w:p>
+        <w:p>
+          <w:pPr>
+            <w:pStyle w:val="TOC2"/>
+            <w:tabs>
+              <w:tab w:val="right" w:leader="dot" w:pos="8477"/>
+            </w:tabs>
+            <w:rPr>
+              <w:rFonts w:asciiTheme="minorHAnsi" w:eastAsiaTheme="minorEastAsia" w:hAnsiTheme="minorHAnsi" w:cstheme="minorBidi"/>
+              <w:noProof/>
+              <w:color w:val="auto"/>
+              <w:lang w:bidi="he-IL"/>
+            </w:rPr>
+          </w:pPr>
+          <w:hyperlink w:anchor="_Toc512329514" w:history="1">
+            <w:r>
+              <w:rPr>
+                <w:rStyle w:val="Hyperlink"/>
+                <w:noProof/>
+              </w:rPr>
+              <w:t>Updating offline Python dependencies</w:t>
+            </w:r>
+            <w:r>
+              <w:rPr>
+                <w:noProof/>
+                <w:webHidden/>
+              </w:rPr>
+              <w:tab/>
+            </w:r>
+            <w:r>
+              <w:rPr>
+                <w:noProof/>
+                <w:webHidden/>
+              </w:rPr>
+              <w:fldChar w:fldCharType="begin"/>
+            </w:r>
+            <w:r>
+              <w:rPr>
+                <w:noProof/>
+                <w:webHidden/>
+              </w:rPr>
+              <w:instrText xml:space="preserve"> PAGEREF _Toc512329514 \h </w:instrText>
+            </w:r>
+            <w:r>
+              <w:rPr>
+                <w:noProof/>
+                <w:webHidden/>
+              </w:rPr>
+            </w:r>
+            <w:r>
+              <w:rPr>
+                <w:noProof/>
+                <w:webHidden/>
+              </w:rPr>
+              <w:fldChar w:fldCharType="separate"/>
+            </w:r>
+            <w:r>
+              <w:rPr>
+                <w:noProof/>
+                <w:webHidden/>
+              </w:rPr>
+              <w:t>6</w:t>
+            </w:r>
+            <w:r>
+              <w:rPr>
+                <w:noProof/>
+                <w:webHidden/>
+              </w:rPr>
+              <w:fldChar w:fldCharType="end"/>
+            </w:r>
+          </w:hyperlink>
+        </w:p>
+        <w:p>
+          <w:pPr>
+            <w:pStyle w:val="TOC2"/>
+            <w:tabs>
+              <w:tab w:val="right" w:leader="dot" w:pos="8477"/>
+            </w:tabs>
+            <w:rPr>
+              <w:rFonts w:asciiTheme="minorHAnsi" w:eastAsiaTheme="minorEastAsia" w:hAnsiTheme="minorHAnsi" w:cstheme="minorBidi"/>
+              <w:noProof/>
+              <w:color w:val="auto"/>
+              <w:lang w:bidi="he-IL"/>
+            </w:rPr>
+          </w:pPr>
+          <w:hyperlink w:anchor="_Toc512329515" w:history="1">
+            <w:r>
+              <w:rPr>
+                <w:rStyle w:val="Hyperlink"/>
+                <w:noProof/>
+              </w:rPr>
+              <w:t>Updating online Python dependencies</w:t>
+            </w:r>
+            <w:r>
+              <w:rPr>
+                <w:noProof/>
+                <w:webHidden/>
+              </w:rPr>
+              <w:tab/>
+            </w:r>
+            <w:r>
+              <w:rPr>
+                <w:noProof/>
+                <w:webHidden/>
+              </w:rPr>
+              <w:fldChar w:fldCharType="begin"/>
+            </w:r>
+            <w:r>
+              <w:rPr>
+                <w:noProof/>
+                <w:webHidden/>
+              </w:rPr>
+              <w:instrText xml:space="preserve"> PAGEREF _Toc512329515 \h </w:instrText>
+            </w:r>
+            <w:r>
+              <w:rPr>
+                <w:noProof/>
+                <w:webHidden/>
+              </w:rPr>
+            </w:r>
+            <w:r>
+              <w:rPr>
+                <w:noProof/>
+                <w:webHidden/>
+              </w:rPr>
+              <w:fldChar w:fldCharType="separate"/>
+            </w:r>
+            <w:r>
+              <w:rPr>
+                <w:noProof/>
+                <w:webHidden/>
+              </w:rPr>
+              <w:t>6</w:t>
             </w:r>
             <w:r>
               <w:rPr>
@@ -1721,13 +1997,13 @@
               <w:lang w:bidi="he-IL"/>
             </w:rPr>
           </w:pPr>
-          <w:hyperlink w:anchor="_Toc488307763" w:history="1">
+          <w:hyperlink w:anchor="_Toc512329516" w:history="1">
             <w:r>
               <w:rPr>
                 <w:rStyle w:val="Hyperlink"/>
                 <w:noProof/>
               </w:rPr>
-              <w:t>Updating Python Dependencies for Shells</w:t>
+              <w:t>Typical workflow</w:t>
             </w:r>
             <w:r>
               <w:rPr>
@@ -1748,7 +2024,7 @@
                 <w:noProof/>
                 <w:webHidden/>
               </w:rPr>
-              <w:instrText xml:space="preserve"> PAGEREF _Toc488307763 \h </w:instrText>
+              <w:instrText xml:space="preserve"> PAGEREF _Toc512329516 \h </w:instrText>
             </w:r>
             <w:r>
               <w:rPr>
@@ -1792,13 +2068,13 @@
               <w:lang w:bidi="he-IL"/>
             </w:rPr>
           </w:pPr>
-          <w:hyperlink w:anchor="_Toc488307764" w:history="1">
+          <w:hyperlink w:anchor="_Toc512329517" w:history="1">
             <w:r>
               <w:rPr>
                 <w:rStyle w:val="Hyperlink"/>
                 <w:noProof/>
               </w:rPr>
-              <w:t>Updating offline Python dependencies</w:t>
+              <w:t>Scenario 1 – Use a controller to run IxNetwork traffic</w:t>
             </w:r>
             <w:r>
               <w:rPr>
@@ -1819,78 +2095,7 @@
                 <w:noProof/>
                 <w:webHidden/>
               </w:rPr>
-              <w:instrText xml:space="preserve"> PAGEREF _Toc488307764 \h </w:instrText>
-            </w:r>
-            <w:r>
-              <w:rPr>
-                <w:noProof/>
-                <w:webHidden/>
-              </w:rPr>
-            </w:r>
-            <w:r>
-              <w:rPr>
-                <w:noProof/>
-                <w:webHidden/>
-              </w:rPr>
-              <w:fldChar w:fldCharType="separate"/>
-            </w:r>
-            <w:r>
-              <w:rPr>
-                <w:noProof/>
-                <w:webHidden/>
-              </w:rPr>
-              <w:t>7</w:t>
-            </w:r>
-            <w:r>
-              <w:rPr>
-                <w:noProof/>
-                <w:webHidden/>
-              </w:rPr>
-              <w:fldChar w:fldCharType="end"/>
-            </w:r>
-          </w:hyperlink>
-        </w:p>
-        <w:p>
-          <w:pPr>
-            <w:pStyle w:val="TOC2"/>
-            <w:tabs>
-              <w:tab w:val="right" w:leader="dot" w:pos="8477"/>
-            </w:tabs>
-            <w:rPr>
-              <w:rFonts w:asciiTheme="minorHAnsi" w:eastAsiaTheme="minorEastAsia" w:hAnsiTheme="minorHAnsi" w:cstheme="minorBidi"/>
-              <w:noProof/>
-              <w:color w:val="auto"/>
-              <w:lang w:bidi="he-IL"/>
-            </w:rPr>
-          </w:pPr>
-          <w:hyperlink w:anchor="_Toc488307765" w:history="1">
-            <w:r>
-              <w:rPr>
-                <w:rStyle w:val="Hyperlink"/>
-                <w:noProof/>
-              </w:rPr>
-              <w:t>Updating online Python dependencies</w:t>
-            </w:r>
-            <w:r>
-              <w:rPr>
-                <w:noProof/>
-                <w:webHidden/>
-              </w:rPr>
-              <w:tab/>
-            </w:r>
-            <w:r>
-              <w:rPr>
-                <w:noProof/>
-                <w:webHidden/>
-              </w:rPr>
-              <w:fldChar w:fldCharType="begin"/>
-            </w:r>
-            <w:r>
-              <w:rPr>
-                <w:noProof/>
-                <w:webHidden/>
-              </w:rPr>
-              <w:instrText xml:space="preserve"> PAGEREF _Toc488307765 \h </w:instrText>
+              <w:instrText xml:space="preserve"> PAGEREF _Toc512329517 \h </w:instrText>
             </w:r>
             <w:r>
               <w:rPr>
@@ -1934,13 +2139,13 @@
               <w:lang w:bidi="he-IL"/>
             </w:rPr>
           </w:pPr>
-          <w:hyperlink w:anchor="_Toc488307766" w:history="1">
+          <w:hyperlink w:anchor="_Toc512329518" w:history="1">
             <w:r>
               <w:rPr>
                 <w:rStyle w:val="Hyperlink"/>
                 <w:noProof/>
               </w:rPr>
-              <w:t>Typical workflow</w:t>
+              <w:t>Release notes</w:t>
             </w:r>
             <w:r>
               <w:rPr>
@@ -1961,7 +2166,7 @@
                 <w:noProof/>
                 <w:webHidden/>
               </w:rPr>
-              <w:instrText xml:space="preserve"> PAGEREF _Toc488307766 \h </w:instrText>
+              <w:instrText xml:space="preserve"> PAGEREF _Toc512329518 \h </w:instrText>
             </w:r>
             <w:r>
               <w:rPr>
@@ -1981,149 +2186,7 @@
                 <w:noProof/>
                 <w:webHidden/>
               </w:rPr>
-              <w:t>8</w:t>
-            </w:r>
-            <w:r>
-              <w:rPr>
-                <w:noProof/>
-                <w:webHidden/>
-              </w:rPr>
-              <w:fldChar w:fldCharType="end"/>
-            </w:r>
-          </w:hyperlink>
-        </w:p>
-        <w:p>
-          <w:pPr>
-            <w:pStyle w:val="TOC2"/>
-            <w:tabs>
-              <w:tab w:val="right" w:leader="dot" w:pos="8477"/>
-            </w:tabs>
-            <w:rPr>
-              <w:rFonts w:asciiTheme="minorHAnsi" w:eastAsiaTheme="minorEastAsia" w:hAnsiTheme="minorHAnsi" w:cstheme="minorBidi"/>
-              <w:noProof/>
-              <w:color w:val="auto"/>
-              <w:lang w:bidi="he-IL"/>
-            </w:rPr>
-          </w:pPr>
-          <w:hyperlink w:anchor="_Toc488307767" w:history="1">
-            <w:r>
-              <w:rPr>
-                <w:rStyle w:val="Hyperlink"/>
-                <w:noProof/>
-              </w:rPr>
-              <w:t>Scenario 1 – Use a controller to run IxNetwork traffic</w:t>
-            </w:r>
-            <w:r>
-              <w:rPr>
-                <w:noProof/>
-                <w:webHidden/>
-              </w:rPr>
-              <w:tab/>
-            </w:r>
-            <w:r>
-              <w:rPr>
-                <w:noProof/>
-                <w:webHidden/>
-              </w:rPr>
-              <w:fldChar w:fldCharType="begin"/>
-            </w:r>
-            <w:r>
-              <w:rPr>
-                <w:noProof/>
-                <w:webHidden/>
-              </w:rPr>
-              <w:instrText xml:space="preserve"> PAGEREF _Toc488307767 \h </w:instrText>
-            </w:r>
-            <w:r>
-              <w:rPr>
-                <w:noProof/>
-                <w:webHidden/>
-              </w:rPr>
-            </w:r>
-            <w:r>
-              <w:rPr>
-                <w:noProof/>
-                <w:webHidden/>
-              </w:rPr>
-              <w:fldChar w:fldCharType="separate"/>
-            </w:r>
-            <w:r>
-              <w:rPr>
-                <w:noProof/>
-                <w:webHidden/>
-              </w:rPr>
-              <w:t>8</w:t>
-            </w:r>
-            <w:r>
-              <w:rPr>
-                <w:noProof/>
-                <w:webHidden/>
-              </w:rPr>
-              <w:fldChar w:fldCharType="end"/>
-            </w:r>
-          </w:hyperlink>
-        </w:p>
-        <w:p>
-          <w:pPr>
-            <w:pStyle w:val="TOC1"/>
-            <w:tabs>
-              <w:tab w:val="right" w:leader="dot" w:pos="8477"/>
-            </w:tabs>
-            <w:rPr>
-              <w:rFonts w:asciiTheme="minorHAnsi" w:eastAsiaTheme="minorEastAsia" w:hAnsiTheme="minorHAnsi" w:cstheme="minorBidi"/>
-              <w:noProof/>
-              <w:color w:val="auto"/>
-              <w:lang w:bidi="he-IL"/>
-            </w:rPr>
-          </w:pPr>
-          <w:hyperlink w:anchor="_Toc488307768" w:history="1">
-            <w:r>
-              <w:rPr>
-                <w:rStyle w:val="Hyperlink"/>
-                <w:noProof/>
-              </w:rPr>
-              <w:t>Release notes</w:t>
-            </w:r>
-            <w:r>
-              <w:rPr>
-                <w:noProof/>
-                <w:webHidden/>
-              </w:rPr>
-              <w:tab/>
-            </w:r>
-            <w:r>
-              <w:rPr>
-                <w:noProof/>
-                <w:webHidden/>
-              </w:rPr>
-              <w:fldChar w:fldCharType="begin"/>
-            </w:r>
-            <w:r>
-              <w:rPr>
-                <w:noProof/>
-                <w:webHidden/>
-              </w:rPr>
-              <w:instrText xml:space="preserve"> PAGEREF _Toc488307768 \h </w:instrText>
-            </w:r>
-            <w:r>
-              <w:rPr>
-                <w:noProof/>
-                <w:webHidden/>
-              </w:rPr>
-            </w:r>
-            <w:r>
-              <w:rPr>
-                <w:noProof/>
-                <w:webHidden/>
-              </w:rPr>
-              <w:fldChar w:fldCharType="separate"/>
-            </w:r>
-            <w:r>
-              <w:rPr>
-                <w:noProof/>
-                <w:webHidden/>
-              </w:rPr>
-              <w:t>12</w:t>
+              <w:t>11</w:t>
             </w:r>
             <w:r>
               <w:rPr>
@@ -2193,6 +2256,8 @@
           <w:cols w:space="720"/>
         </w:sectPr>
       </w:pPr>
+      <w:bookmarkStart w:id="0" w:name="_GoBack"/>
+      <w:bookmarkEnd w:id="0"/>
     </w:p>
     <w:p>
       <w:pPr>
@@ -2200,7 +2265,7 @@
         <w:spacing w:after="0"/>
         <w:ind w:left="-3"/>
       </w:pPr>
-      <w:bookmarkStart w:id="0" w:name="_Toc488307753"/>
+      <w:bookmarkStart w:id="1" w:name="_Toc512329502"/>
       <w:r>
         <w:rPr>
           <w:sz w:val="40"/>
@@ -2208,7 +2273,7 @@
         <w:lastRenderedPageBreak/>
         <w:t>Overview</w:t>
       </w:r>
-      <w:bookmarkEnd w:id="0"/>
+      <w:bookmarkEnd w:id="1"/>
       <w:r>
         <w:rPr>
           <w:sz w:val="40"/>
@@ -2300,7 +2365,7 @@
               </wp:inline>
             </w:drawing>
           </mc:Choice>
-          <mc:Fallback xmlns:cx="http://schemas.microsoft.com/office/drawing/2014/chartex" xmlns:w16se="http://schemas.microsoft.com/office/word/2015/wordml/symex">
+          <mc:Fallback xmlns:w16se="http://schemas.microsoft.com/office/word/2015/wordml/symex" xmlns:cx="http://schemas.microsoft.com/office/drawing/2014/chartex">
             <w:pict>
               <v:group w14:anchorId="5E41200B" id="Group 15374" o:spid="_x0000_s1026" style="width:431.85pt;height:.5pt;mso-position-horizontal-relative:char;mso-position-vertical-relative:line" coordsize="54843,60" o:gfxdata="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">
                 <v:shape id="Shape 362" o:spid="_x0000_s1027" style="position:absolute;width:54843;height:0;visibility:visible;mso-wrap-style:square;v-text-anchor:top" coordsize="5484317,0" o:gfxdata="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" path="m,l5484317,e" filled="f" strokecolor="#1b97d5" strokeweight=".48pt">
@@ -2315,8 +2380,8 @@
     </w:p>
     <w:p>
       <w:pPr>
-        <w:spacing w:after="539" w:line="269" w:lineRule="auto"/>
-        <w:ind w:left="12" w:hanging="10"/>
+        <w:spacing w:after="480" w:line="269" w:lineRule="auto"/>
+        <w:ind w:left="14" w:hanging="14"/>
       </w:pPr>
       <w:r>
         <w:rPr>
@@ -2406,7 +2471,7 @@
       <w:pPr>
         <w:pStyle w:val="Heading2"/>
       </w:pPr>
-      <w:bookmarkStart w:id="1" w:name="_Toc488307754"/>
+      <w:bookmarkStart w:id="2" w:name="_Toc512329503"/>
       <w:r>
         <w:t xml:space="preserve">About </w:t>
       </w:r>
@@ -2421,12 +2486,12 @@
       <w:r>
         <w:t xml:space="preserve"> Shell</w:t>
       </w:r>
-      <w:bookmarkEnd w:id="1"/>
+      <w:bookmarkEnd w:id="2"/>
     </w:p>
     <w:p>
       <w:pPr>
-        <w:spacing w:after="538" w:line="269" w:lineRule="auto"/>
-        <w:ind w:left="12" w:hanging="10"/>
+        <w:spacing w:after="240" w:line="269" w:lineRule="auto"/>
+        <w:ind w:left="14" w:hanging="14"/>
       </w:pPr>
       <w:r>
         <w:rPr>
@@ -2526,19 +2591,19 @@
       <w:pPr>
         <w:pStyle w:val="Heading2"/>
       </w:pPr>
-      <w:bookmarkStart w:id="2" w:name="_Toc488307755"/>
+      <w:bookmarkStart w:id="3" w:name="_Toc512329504"/>
       <w:r>
         <w:t>Standard version</w:t>
       </w:r>
-      <w:bookmarkEnd w:id="2"/>
+      <w:bookmarkEnd w:id="3"/>
       <w:r>
         <w:t xml:space="preserve">  </w:t>
       </w:r>
     </w:p>
     <w:p>
       <w:pPr>
-        <w:spacing w:after="538" w:line="269" w:lineRule="auto"/>
-        <w:ind w:left="12" w:hanging="10"/>
+        <w:spacing w:after="240" w:line="269" w:lineRule="auto"/>
+        <w:ind w:left="14" w:hanging="14"/>
         <w:rPr>
           <w:rFonts w:ascii="Arial" w:eastAsia="Arial" w:hAnsi="Arial" w:cs="Arial"/>
           <w:color w:val="4B4B4C"/>
@@ -2579,7 +2644,14 @@
           <w:rFonts w:ascii="Arial" w:eastAsia="Arial" w:hAnsi="Arial" w:cs="Arial"/>
           <w:color w:val="4B4B4C"/>
         </w:rPr>
-        <w:t>1.2</w:t>
+        <w:t>1.</w:t>
+      </w:r>
+      <w:r>
+        <w:rPr>
+          <w:rFonts w:ascii="Arial" w:eastAsia="Arial" w:hAnsi="Arial" w:cs="Arial"/>
+          <w:color w:val="4B4B4C"/>
+        </w:rPr>
+        <w:t>5</w:t>
       </w:r>
       <w:r>
         <w:rPr>
@@ -2593,7 +2665,7 @@
           <w:rFonts w:ascii="Arial" w:eastAsia="Arial" w:hAnsi="Arial" w:cs="Arial"/>
           <w:color w:val="4B4B4C"/>
         </w:rPr>
-        <w:t>7</w:t>
+        <w:t>0</w:t>
       </w:r>
       <w:r>
         <w:rPr>
@@ -2643,12 +2715,33 @@
           <w:color w:val="4B4B4C"/>
         </w:rPr>
         <w:t>.</w:t>
+      </w:r>
+      <w:r>
+        <w:rPr>
+          <w:rFonts w:ascii="Arial" w:eastAsia="Arial" w:hAnsi="Arial" w:cs="Arial"/>
+          <w:color w:val="4B4B4C"/>
+        </w:rPr>
+        <w:t xml:space="preserve"> This shell works with </w:t>
+      </w:r>
+      <w:r>
+        <w:rPr>
+          <w:rFonts w:ascii="Arial" w:eastAsia="Arial" w:hAnsi="Arial" w:cs="Arial"/>
+          <w:color w:val="4B4B4C"/>
+        </w:rPr>
+        <w:t>Ixia Chassis Shell 2G</w:t>
+      </w:r>
+      <w:r>
+        <w:rPr>
+          <w:rFonts w:ascii="Arial" w:eastAsia="Arial" w:hAnsi="Arial" w:cs="Arial"/>
+          <w:color w:val="4B4B4C"/>
+        </w:rPr>
+        <w:t xml:space="preserve"> resources.  </w:t>
       </w:r>
     </w:p>
     <w:p>
       <w:pPr>
-        <w:spacing w:after="538" w:line="269" w:lineRule="auto"/>
-        <w:ind w:left="12" w:hanging="10"/>
+        <w:spacing w:after="240" w:line="269" w:lineRule="auto"/>
+        <w:ind w:left="14" w:hanging="14"/>
         <w:rPr>
           <w:rFonts w:ascii="Arial" w:eastAsia="Arial" w:hAnsi="Arial" w:cs="Arial"/>
           <w:color w:val="4B4B4C"/>
@@ -2712,11 +2805,11 @@
       <w:pPr>
         <w:pStyle w:val="Heading2"/>
       </w:pPr>
-      <w:bookmarkStart w:id="3" w:name="_Toc488307756"/>
+      <w:bookmarkStart w:id="4" w:name="_Toc512329505"/>
       <w:r>
         <w:t>Supported OS</w:t>
       </w:r>
-      <w:bookmarkEnd w:id="3"/>
+      <w:bookmarkEnd w:id="4"/>
     </w:p>
     <w:p>
       <w:pPr>
@@ -2739,110 +2832,172 @@
       <w:pPr>
         <w:pStyle w:val="Heading2"/>
       </w:pPr>
-      <w:bookmarkStart w:id="4" w:name="_Toc488307757"/>
+      <w:bookmarkStart w:id="5" w:name="_Toc512329506"/>
+      <w:r>
+        <w:t xml:space="preserve">Supported </w:t>
+      </w:r>
+      <w:proofErr w:type="spellStart"/>
+      <w:r>
+        <w:t>IxNetwork</w:t>
+      </w:r>
+      <w:bookmarkEnd w:id="5"/>
+      <w:proofErr w:type="spellEnd"/>
+    </w:p>
+    <w:p>
+      <w:pPr>
+        <w:numPr>
+          <w:ilvl w:val="0"/>
+          <w:numId w:val="1"/>
+        </w:numPr>
+        <w:spacing w:after="128" w:line="269" w:lineRule="auto"/>
+        <w:ind w:hanging="360"/>
+        <w:rPr>
+          <w:rFonts w:ascii="Arial" w:eastAsia="Arial" w:hAnsi="Arial" w:cs="Arial"/>
+          <w:color w:val="4B4B4C"/>
+        </w:rPr>
+      </w:pPr>
+      <w:proofErr w:type="spellStart"/>
+      <w:r>
+        <w:rPr>
+          <w:rFonts w:ascii="Arial" w:eastAsia="Arial" w:hAnsi="Arial" w:cs="Arial"/>
+          <w:color w:val="4B4B4C"/>
+        </w:rPr>
+        <w:t>IxNetwork</w:t>
+      </w:r>
+      <w:proofErr w:type="spellEnd"/>
+      <w:r>
+        <w:rPr>
+          <w:rFonts w:ascii="Arial" w:eastAsia="Arial" w:hAnsi="Arial" w:cs="Arial"/>
+          <w:color w:val="4B4B4C"/>
+        </w:rPr>
+        <w:t xml:space="preserve"> API Server – 8.0.1 GA and up</w:t>
+      </w:r>
+    </w:p>
+    <w:p>
+      <w:pPr>
+        <w:numPr>
+          <w:ilvl w:val="0"/>
+          <w:numId w:val="1"/>
+        </w:numPr>
+        <w:spacing w:after="128" w:line="269" w:lineRule="auto"/>
+        <w:ind w:hanging="360"/>
+        <w:rPr>
+          <w:rFonts w:ascii="Arial" w:eastAsia="Arial" w:hAnsi="Arial" w:cs="Arial"/>
+          <w:color w:val="4B4B4C"/>
+        </w:rPr>
+      </w:pPr>
+      <w:proofErr w:type="spellStart"/>
+      <w:r>
+        <w:rPr>
+          <w:rFonts w:ascii="Arial" w:eastAsia="Arial" w:hAnsi="Arial" w:cs="Arial"/>
+          <w:color w:val="4B4B4C"/>
+        </w:rPr>
+        <w:t>IxNetwork</w:t>
+      </w:r>
+      <w:proofErr w:type="spellEnd"/>
+      <w:r>
+        <w:rPr>
+          <w:rFonts w:ascii="Arial" w:eastAsia="Arial" w:hAnsi="Arial" w:cs="Arial"/>
+          <w:color w:val="4B4B4C"/>
+        </w:rPr>
+        <w:t xml:space="preserve"> Connection Manager – 8.40-EA and up</w:t>
+      </w:r>
+      <w:r>
+        <w:rPr>
+          <w:rFonts w:ascii="Arial" w:eastAsia="Arial" w:hAnsi="Arial" w:cs="Arial"/>
+          <w:color w:val="4B4B4C"/>
+        </w:rPr>
+        <w:t xml:space="preserve"> </w:t>
+      </w:r>
+    </w:p>
+    <w:p>
+      <w:pPr>
+        <w:pStyle w:val="Heading2"/>
+      </w:pPr>
+      <w:bookmarkStart w:id="6" w:name="_Toc512329507"/>
+      <w:r>
+        <w:t xml:space="preserve">Supported </w:t>
+      </w:r>
+      <w:proofErr w:type="spellStart"/>
+      <w:r>
+        <w:t>CloudShell</w:t>
+      </w:r>
+      <w:bookmarkEnd w:id="6"/>
+      <w:proofErr w:type="spellEnd"/>
+    </w:p>
+    <w:p>
+      <w:pPr>
+        <w:numPr>
+          <w:ilvl w:val="0"/>
+          <w:numId w:val="1"/>
+        </w:numPr>
+        <w:spacing w:after="128" w:line="269" w:lineRule="auto"/>
+        <w:ind w:hanging="360"/>
+      </w:pPr>
+      <w:proofErr w:type="spellStart"/>
+      <w:r>
+        <w:rPr>
+          <w:rFonts w:ascii="Arial" w:eastAsia="Arial" w:hAnsi="Arial" w:cs="Arial"/>
+          <w:color w:val="4B4B4C"/>
+        </w:rPr>
+        <w:t>CloudShell</w:t>
+      </w:r>
+      <w:proofErr w:type="spellEnd"/>
+      <w:r>
+        <w:rPr>
+          <w:rFonts w:ascii="Arial" w:eastAsia="Arial" w:hAnsi="Arial" w:cs="Arial"/>
+          <w:color w:val="4B4B4C"/>
+        </w:rPr>
+        <w:t xml:space="preserve"> version </w:t>
+      </w:r>
+      <w:r>
+        <w:rPr>
+          <w:rFonts w:ascii="Arial" w:eastAsia="Arial" w:hAnsi="Arial" w:cs="Arial"/>
+          <w:color w:val="4B4B4C"/>
+        </w:rPr>
+        <w:t>8.1 and above</w:t>
+      </w:r>
+    </w:p>
+    <w:p>
+      <w:pPr>
+        <w:pStyle w:val="Heading2"/>
+      </w:pPr>
+      <w:bookmarkStart w:id="7" w:name="_Toc512329508"/>
       <w:r>
         <w:t>Requirements</w:t>
       </w:r>
-      <w:bookmarkEnd w:id="4"/>
+      <w:bookmarkEnd w:id="7"/>
     </w:p>
     <w:p>
       <w:pPr>
         <w:pStyle w:val="ListParagraph"/>
         <w:numPr>
           <w:ilvl w:val="0"/>
-          <w:numId w:val="10"/>
+          <w:numId w:val="29"/>
         </w:numPr>
-        <w:tabs>
-          <w:tab w:val="center" w:pos="404"/>
-          <w:tab w:val="center" w:pos="2368"/>
-        </w:tabs>
-        <w:spacing w:after="541" w:line="269" w:lineRule="auto"/>
-        <w:rPr>
-          <w:rFonts w:ascii="Arial" w:eastAsia="Arial" w:hAnsi="Arial" w:cs="Arial"/>
-          <w:color w:val="4B4B4C"/>
-        </w:rPr>
-      </w:pPr>
-      <w:proofErr w:type="spellStart"/>
-      <w:r>
-        <w:rPr>
-          <w:rFonts w:ascii="Arial" w:eastAsia="Arial" w:hAnsi="Arial" w:cs="Arial"/>
-          <w:color w:val="4B4B4C"/>
-        </w:rPr>
-        <w:t>CloudShell</w:t>
-      </w:r>
-      <w:proofErr w:type="spellEnd"/>
-      <w:r>
-        <w:rPr>
-          <w:rFonts w:ascii="Arial" w:eastAsia="Arial" w:hAnsi="Arial" w:cs="Arial"/>
-          <w:color w:val="4B4B4C"/>
-        </w:rPr>
-        <w:t xml:space="preserve"> version </w:t>
-      </w:r>
-      <w:r>
-        <w:rPr>
-          <w:rFonts w:ascii="Arial" w:eastAsia="Arial" w:hAnsi="Arial" w:cs="Arial"/>
-          <w:color w:val="4B4B4C"/>
-        </w:rPr>
-        <w:t>7.1</w:t>
-      </w:r>
-      <w:r>
-        <w:rPr>
-          <w:rFonts w:ascii="Arial" w:eastAsia="Arial" w:hAnsi="Arial" w:cs="Arial"/>
-          <w:color w:val="4B4B4C"/>
-        </w:rPr>
-        <w:t xml:space="preserve"> and above</w:t>
+        <w:spacing w:after="5" w:line="269" w:lineRule="auto"/>
+        <w:rPr>
+          <w:rFonts w:ascii="Arial" w:eastAsia="Arial" w:hAnsi="Arial" w:cs="Arial"/>
+          <w:color w:val="4B4B4C"/>
+        </w:rPr>
+      </w:pPr>
+      <w:r>
+        <w:rPr>
+          <w:rFonts w:ascii="Arial" w:eastAsia="Arial" w:hAnsi="Arial" w:cs="Arial"/>
+          <w:color w:val="4B4B4C"/>
+        </w:rPr>
+        <w:t>NA</w:t>
       </w:r>
     </w:p>
     <w:p>
       <w:pPr>
-        <w:pStyle w:val="ListParagraph"/>
-        <w:numPr>
-          <w:ilvl w:val="0"/>
-          <w:numId w:val="10"/>
-        </w:numPr>
-        <w:tabs>
-          <w:tab w:val="center" w:pos="404"/>
-          <w:tab w:val="center" w:pos="2368"/>
-        </w:tabs>
-        <w:spacing w:after="541" w:line="269" w:lineRule="auto"/>
-        <w:rPr>
-          <w:rFonts w:ascii="Arial" w:eastAsia="Arial" w:hAnsi="Arial" w:cs="Arial"/>
-          <w:color w:val="4B4B4C"/>
-        </w:rPr>
-      </w:pPr>
-      <w:proofErr w:type="spellStart"/>
-      <w:r>
-        <w:rPr>
-          <w:rFonts w:ascii="Arial" w:eastAsia="Arial" w:hAnsi="Arial" w:cs="Arial"/>
-          <w:color w:val="4B4B4C"/>
-        </w:rPr>
-        <w:t>IxNetwork</w:t>
-      </w:r>
-      <w:proofErr w:type="spellEnd"/>
-      <w:r>
-        <w:rPr>
-          <w:rFonts w:ascii="Arial" w:eastAsia="Arial" w:hAnsi="Arial" w:cs="Arial"/>
-          <w:color w:val="4B4B4C"/>
-        </w:rPr>
-        <w:t xml:space="preserve"> client should be installed on the ES machine.</w:t>
-      </w:r>
-      <w:r>
-        <w:rPr>
-          <w:rFonts w:ascii="Arial" w:eastAsia="Arial" w:hAnsi="Arial" w:cs="Arial"/>
-          <w:color w:val="4B4B4C"/>
-        </w:rPr>
-        <w:t xml:space="preserve"> </w:t>
-      </w:r>
-    </w:p>
-    <w:p>
-      <w:pPr>
         <w:pStyle w:val="Heading2"/>
       </w:pPr>
-      <w:bookmarkStart w:id="5" w:name="_Toc488307758"/>
+      <w:bookmarkStart w:id="8" w:name="_Toc512329509"/>
       <w:r>
         <w:t>Downloading the Shell</w:t>
       </w:r>
-      <w:bookmarkEnd w:id="5"/>
+      <w:bookmarkEnd w:id="8"/>
       <w:r>
         <w:t xml:space="preserve"> </w:t>
       </w:r>
@@ -3202,7 +3357,7 @@
         <w:spacing w:after="0"/>
         <w:ind w:left="-3"/>
       </w:pPr>
-      <w:bookmarkStart w:id="6" w:name="_Toc488307759"/>
+      <w:bookmarkStart w:id="9" w:name="_Toc512329510"/>
       <w:r>
         <w:rPr>
           <w:sz w:val="40"/>
@@ -3210,7 +3365,7 @@
         <w:lastRenderedPageBreak/>
         <w:t>Import and Configure the Shell</w:t>
       </w:r>
-      <w:bookmarkEnd w:id="6"/>
+      <w:bookmarkEnd w:id="9"/>
       <w:r>
         <w:rPr>
           <w:sz w:val="40"/>
@@ -3302,7 +3457,7 @@
               </wp:inline>
             </w:drawing>
           </mc:Choice>
-          <mc:Fallback xmlns:cx="http://schemas.microsoft.com/office/drawing/2014/chartex" xmlns:w16se="http://schemas.microsoft.com/office/word/2015/wordml/symex">
+          <mc:Fallback xmlns:w16se="http://schemas.microsoft.com/office/word/2015/wordml/symex" xmlns:cx="http://schemas.microsoft.com/office/drawing/2014/chartex">
             <w:pict>
               <v:group w14:anchorId="06DB2053" id="Group 14804" o:spid="_x0000_s1026" style="width:431.85pt;height:.5pt;mso-position-horizontal-relative:char;mso-position-vertical-relative:line" coordsize="54843,60" o:gfxdata="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">
                 <v:shape id="Shape 781" o:spid="_x0000_s1027" style="position:absolute;width:54843;height:0;visibility:visible;mso-wrap-style:square;v-text-anchor:top" coordsize="5484317,0" o:gfxdata="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" path="m,l5484317,e" filled="f" strokecolor="#1b97d5" strokeweight=".48pt">
@@ -3317,8 +3472,8 @@
     </w:p>
     <w:p>
       <w:pPr>
-        <w:spacing w:after="537" w:line="269" w:lineRule="auto"/>
-        <w:ind w:left="10" w:hanging="10"/>
+        <w:spacing w:after="480" w:line="269" w:lineRule="auto"/>
+        <w:ind w:left="14" w:hanging="14"/>
         <w:rPr>
           <w:rFonts w:ascii="Arial" w:eastAsia="Arial" w:hAnsi="Arial" w:cs="Arial"/>
           <w:color w:val="4B4B4C"/>
@@ -3366,7 +3521,7 @@
       <w:pPr>
         <w:pStyle w:val="Heading2"/>
       </w:pPr>
-      <w:bookmarkStart w:id="7" w:name="_Toc488307760"/>
+      <w:bookmarkStart w:id="10" w:name="_Toc512329511"/>
       <w:r>
         <w:t xml:space="preserve">Importing the Shell into </w:t>
       </w:r>
@@ -3374,7 +3529,7 @@
       <w:r>
         <w:t>CloudShell</w:t>
       </w:r>
-      <w:bookmarkEnd w:id="7"/>
+      <w:bookmarkEnd w:id="10"/>
       <w:proofErr w:type="spellEnd"/>
       <w:r>
         <w:t xml:space="preserve"> </w:t>
@@ -3823,7 +3978,7 @@
     </w:p>
     <w:p>
       <w:pPr>
-        <w:spacing w:after="539" w:line="269" w:lineRule="auto"/>
+        <w:spacing w:after="240" w:line="269" w:lineRule="auto"/>
         <w:ind w:left="591" w:hanging="245"/>
         <w:rPr>
           <w:rFonts w:ascii="Arial" w:eastAsia="Arial" w:hAnsi="Arial" w:cs="Arial"/>
@@ -3901,11 +4056,11 @@
       <w:pPr>
         <w:pStyle w:val="Heading2"/>
       </w:pPr>
-      <w:bookmarkStart w:id="8" w:name="_Toc488307761"/>
+      <w:bookmarkStart w:id="11" w:name="_Toc512329512"/>
       <w:r>
         <w:t>Offline installation of a Shell</w:t>
       </w:r>
-      <w:bookmarkEnd w:id="8"/>
+      <w:bookmarkEnd w:id="11"/>
       <w:r>
         <w:t xml:space="preserve">  </w:t>
       </w:r>
@@ -4000,7 +4155,7 @@
               </wp:inline>
             </w:drawing>
           </mc:Choice>
-          <mc:Fallback xmlns:cx="http://schemas.microsoft.com/office/drawing/2014/chartex" xmlns:w16se="http://schemas.microsoft.com/office/word/2015/wordml/symex">
+          <mc:Fallback xmlns:w16se="http://schemas.microsoft.com/office/word/2015/wordml/symex" xmlns:cx="http://schemas.microsoft.com/office/drawing/2014/chartex">
             <w:pict>
               <v:group w14:anchorId="6D9CAA26" id="Group 14805" o:spid="_x0000_s1026" style="width:431.85pt;height:.5pt;mso-position-horizontal-relative:char;mso-position-vertical-relative:line" coordsize="54842,60" o:gfxdata="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">
                 <v:shape id="Shape 20829" o:spid="_x0000_s1027" style="position:absolute;width:54842;height:91;visibility:visible;mso-wrap-style:square;v-text-anchor:top" coordsize="5484241,9144" o:gfxdata="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" path="m,l5484241,r,9144l,9144,,e" fillcolor="#4c4c4c" stroked="f" strokeweight="0">
@@ -4203,7 +4358,7 @@
               </wp:inline>
             </w:drawing>
           </mc:Choice>
-          <mc:Fallback xmlns:cx="http://schemas.microsoft.com/office/drawing/2014/chartex" xmlns:w16se="http://schemas.microsoft.com/office/word/2015/wordml/symex">
+          <mc:Fallback xmlns:w16se="http://schemas.microsoft.com/office/word/2015/wordml/symex" xmlns:cx="http://schemas.microsoft.com/office/drawing/2014/chartex">
             <w:pict>
               <v:group w14:anchorId="11E4E2B4" id="Group 14806" o:spid="_x0000_s1026" style="width:431.85pt;height:.5pt;mso-position-horizontal-relative:char;mso-position-vertical-relative:line" coordsize="54842,60" o:gfxdata="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">
                 <v:shape id="Shape 20830" o:spid="_x0000_s1027" style="position:absolute;width:54842;height:91;visibility:visible;mso-wrap-style:square;v-text-anchor:top" coordsize="5484241,9144" o:gfxdata="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" path="m,l5484241,r,9144l,9144,,e" fillcolor="#4c4c4c" stroked="f" strokeweight="0">
@@ -4539,7 +4694,6 @@
           <w:rFonts w:ascii="Arial" w:eastAsia="Arial" w:hAnsi="Arial" w:cs="Arial"/>
           <w:color w:val="4B4B4C"/>
         </w:rPr>
-        <w:lastRenderedPageBreak/>
         <w:t xml:space="preserve">Make sure to update the </w:t>
       </w:r>
       <w:r>
@@ -4598,14 +4752,15 @@
           <w:ilvl w:val="0"/>
           <w:numId w:val="3"/>
         </w:numPr>
-        <w:spacing w:after="539" w:line="269" w:lineRule="auto"/>
-        <w:ind w:hanging="360"/>
-      </w:pPr>
-      <w:r>
-        <w:rPr>
-          <w:rFonts w:ascii="Arial" w:eastAsia="Arial" w:hAnsi="Arial" w:cs="Arial"/>
-          <w:color w:val="4B4B4C"/>
-        </w:rPr>
+        <w:spacing w:after="240" w:line="269" w:lineRule="auto"/>
+        <w:ind w:left="706" w:hanging="360"/>
+      </w:pPr>
+      <w:r>
+        <w:rPr>
+          <w:rFonts w:ascii="Arial" w:eastAsia="Arial" w:hAnsi="Arial" w:cs="Arial"/>
+          <w:color w:val="4B4B4C"/>
+        </w:rPr>
+        <w:lastRenderedPageBreak/>
         <w:t xml:space="preserve">Restart the Execution Server. </w:t>
       </w:r>
       <w:r>
@@ -4616,16 +4771,16 @@
       <w:pPr>
         <w:pStyle w:val="Heading2"/>
       </w:pPr>
-      <w:bookmarkStart w:id="9" w:name="_Toc486499200"/>
-      <w:bookmarkStart w:id="10" w:name="_Toc488307762"/>
+      <w:bookmarkStart w:id="12" w:name="_Toc486499200"/>
+      <w:bookmarkStart w:id="13" w:name="_Toc512329513"/>
       <w:r>
         <w:t xml:space="preserve">Configuring a new </w:t>
       </w:r>
-      <w:bookmarkEnd w:id="9"/>
+      <w:bookmarkEnd w:id="12"/>
       <w:r>
         <w:t>service</w:t>
       </w:r>
-      <w:bookmarkEnd w:id="10"/>
+      <w:bookmarkEnd w:id="13"/>
     </w:p>
     <w:p>
       <w:pPr>
@@ -4928,13 +5083,13 @@
     <w:tbl>
       <w:tblPr>
         <w:tblStyle w:val="TableGrid0"/>
-        <w:tblW w:w="0" w:type="auto"/>
+        <w:tblW w:w="7695" w:type="dxa"/>
         <w:tblInd w:w="895" w:type="dxa"/>
         <w:tblLook w:val="04A0" w:firstRow="1" w:lastRow="0" w:firstColumn="1" w:lastColumn="0" w:noHBand="0" w:noVBand="1"/>
       </w:tblPr>
       <w:tblGrid>
         <w:gridCol w:w="2648"/>
-        <w:gridCol w:w="4239"/>
+        <w:gridCol w:w="5047"/>
       </w:tblGrid>
       <w:tr>
         <w:trPr>
@@ -4963,7 +5118,7 @@
         </w:tc>
         <w:tc>
           <w:tcPr>
-            <w:tcW w:w="4239" w:type="dxa"/>
+            <w:tcW w:w="5047" w:type="dxa"/>
           </w:tcPr>
           <w:p>
             <w:pPr>
@@ -5001,13 +5156,13 @@
                 <w:rFonts w:ascii="Arial" w:eastAsia="Arial" w:hAnsi="Arial" w:cs="Arial"/>
                 <w:color w:val="4C4C4C"/>
               </w:rPr>
-              <w:t>Client Install Path</w:t>
+              <w:t>Controller Address</w:t>
             </w:r>
           </w:p>
         </w:tc>
         <w:tc>
           <w:tcPr>
-            <w:tcW w:w="4239" w:type="dxa"/>
+            <w:tcW w:w="5047" w:type="dxa"/>
           </w:tcPr>
           <w:p>
             <w:pPr>
@@ -5022,53 +5177,56 @@
                 <w:rFonts w:ascii="Arial" w:eastAsia="Arial" w:hAnsi="Arial" w:cs="Arial"/>
                 <w:color w:val="4C4C4C"/>
               </w:rPr>
-              <w:t>The path in which the traffic client is installed on the Execution Server. For example 'C</w:t>
-            </w:r>
-            <w:proofErr w:type="gramStart"/>
+              <w:t xml:space="preserve">The IP address of the </w:t>
+            </w:r>
             <w:r>
               <w:rPr>
                 <w:rFonts w:ascii="Arial" w:eastAsia="Arial" w:hAnsi="Arial" w:cs="Arial"/>
                 <w:color w:val="4C4C4C"/>
               </w:rPr>
-              <w:t>:/</w:t>
-            </w:r>
-            <w:proofErr w:type="gramEnd"/>
+              <w:t>API</w:t>
+            </w:r>
             <w:r>
               <w:rPr>
                 <w:rFonts w:ascii="Arial" w:eastAsia="Arial" w:hAnsi="Arial" w:cs="Arial"/>
                 <w:color w:val="4C4C4C"/>
               </w:rPr>
-              <w:t>Program Files (x86)/Ixia/</w:t>
-            </w:r>
-            <w:proofErr w:type="spellStart"/>
+              <w:t xml:space="preserve"> </w:t>
+            </w:r>
             <w:r>
               <w:rPr>
                 <w:rFonts w:ascii="Arial" w:eastAsia="Arial" w:hAnsi="Arial" w:cs="Arial"/>
                 <w:color w:val="4C4C4C"/>
               </w:rPr>
-              <w:t>IxOS</w:t>
-            </w:r>
-            <w:proofErr w:type="spellEnd"/>
+              <w:t>S</w:t>
+            </w:r>
             <w:r>
               <w:rPr>
                 <w:rFonts w:ascii="Arial" w:eastAsia="Arial" w:hAnsi="Arial" w:cs="Arial"/>
                 <w:color w:val="4C4C4C"/>
               </w:rPr>
-              <w:t>/</w:t>
+              <w:t>erver</w:t>
             </w:r>
             <w:r>
               <w:rPr>
                 <w:rFonts w:ascii="Arial" w:eastAsia="Arial" w:hAnsi="Arial" w:cs="Arial"/>
                 <w:color w:val="4C4C4C"/>
               </w:rPr>
-              <w:t>8.01-GA</w:t>
+              <w:t xml:space="preserve"> / Connection Manager</w:t>
             </w:r>
             <w:r>
               <w:rPr>
                 <w:rFonts w:ascii="Arial" w:eastAsia="Arial" w:hAnsi="Arial" w:cs="Arial"/>
                 <w:color w:val="4C4C4C"/>
               </w:rPr>
-              <w:t>'.</w:t>
+              <w:t>.</w:t>
+            </w:r>
+            <w:r>
+              <w:rPr>
+                <w:rFonts w:ascii="Arial" w:eastAsia="Arial" w:hAnsi="Arial" w:cs="Arial"/>
+                <w:color w:val="4C4C4C"/>
+              </w:rPr>
+              <w:t xml:space="preserve"> Default is localhost.</w:t>
             </w:r>
           </w:p>
         </w:tc>
@@ -5091,14 +5249,13 @@
                 <w:rFonts w:ascii="Arial" w:eastAsia="Arial" w:hAnsi="Arial" w:cs="Arial"/>
                 <w:color w:val="4C4C4C"/>
               </w:rPr>
-              <w:lastRenderedPageBreak/>
-              <w:t>Controller Address</w:t>
+              <w:t>Controller TCP Port</w:t>
             </w:r>
           </w:p>
         </w:tc>
         <w:tc>
           <w:tcPr>
-            <w:tcW w:w="4239" w:type="dxa"/>
+            <w:tcW w:w="5047" w:type="dxa"/>
           </w:tcPr>
           <w:p>
             <w:pPr>
@@ -5113,28 +5270,63 @@
                 <w:rFonts w:ascii="Arial" w:eastAsia="Arial" w:hAnsi="Arial" w:cs="Arial"/>
                 <w:color w:val="4C4C4C"/>
               </w:rPr>
-              <w:t xml:space="preserve">The IP address of the </w:t>
+              <w:t xml:space="preserve">The TCP port </w:t>
             </w:r>
             <w:r>
               <w:rPr>
                 <w:rFonts w:ascii="Arial" w:eastAsia="Arial" w:hAnsi="Arial" w:cs="Arial"/>
                 <w:color w:val="4C4C4C"/>
               </w:rPr>
-              <w:t>API</w:t>
+              <w:t xml:space="preserve">of the </w:t>
             </w:r>
             <w:r>
               <w:rPr>
                 <w:rFonts w:ascii="Arial" w:eastAsia="Arial" w:hAnsi="Arial" w:cs="Arial"/>
                 <w:color w:val="4C4C4C"/>
               </w:rPr>
-              <w:t xml:space="preserve"> server.</w:t>
+              <w:t>API</w:t>
             </w:r>
             <w:r>
               <w:rPr>
                 <w:rFonts w:ascii="Arial" w:eastAsia="Arial" w:hAnsi="Arial" w:cs="Arial"/>
                 <w:color w:val="4C4C4C"/>
               </w:rPr>
-              <w:t xml:space="preserve"> Default is localhost.</w:t>
+              <w:t xml:space="preserve"> </w:t>
+            </w:r>
+            <w:r>
+              <w:rPr>
+                <w:rFonts w:ascii="Arial" w:eastAsia="Arial" w:hAnsi="Arial" w:cs="Arial"/>
+                <w:color w:val="4C4C4C"/>
+              </w:rPr>
+              <w:t>S</w:t>
+            </w:r>
+            <w:r>
+              <w:rPr>
+                <w:rFonts w:ascii="Arial" w:eastAsia="Arial" w:hAnsi="Arial" w:cs="Arial"/>
+                <w:color w:val="4C4C4C"/>
+              </w:rPr>
+              <w:t>erver</w:t>
+            </w:r>
+            <w:r>
+              <w:rPr>
+                <w:rFonts w:ascii="Arial" w:eastAsia="Arial" w:hAnsi="Arial" w:cs="Arial"/>
+                <w:color w:val="4C4C4C"/>
+              </w:rPr>
+              <w:t xml:space="preserve"> / Connection Manager</w:t>
+            </w:r>
+            <w:r>
+              <w:rPr>
+                <w:rFonts w:ascii="Arial" w:eastAsia="Arial" w:hAnsi="Arial" w:cs="Arial"/>
+                <w:color w:val="4C4C4C"/>
+              </w:rPr>
+              <w:t>.</w:t>
+            </w:r>
+            <w:r>
+              <w:rPr>
+                <w:rFonts w:ascii="Arial" w:eastAsia="Arial" w:hAnsi="Arial" w:cs="Arial"/>
+                <w:color w:val="4C4C4C"/>
+              </w:rPr>
+              <w:t xml:space="preserve"> Default is 11009.</w:t>
             </w:r>
           </w:p>
         </w:tc>
@@ -5146,7 +5338,6 @@
           </w:tcPr>
           <w:p>
             <w:pPr>
-              <w:spacing w:after="160" w:line="259" w:lineRule="auto"/>
               <w:rPr>
                 <w:rFonts w:ascii="Arial" w:eastAsia="Arial" w:hAnsi="Arial" w:cs="Arial"/>
                 <w:color w:val="4C4C4C"/>
@@ -5157,17 +5348,16 @@
                 <w:rFonts w:ascii="Arial" w:eastAsia="Arial" w:hAnsi="Arial" w:cs="Arial"/>
                 <w:color w:val="4C4C4C"/>
               </w:rPr>
-              <w:t>Controller TCP Port</w:t>
+              <w:t>Use</w:t>
             </w:r>
           </w:p>
         </w:tc>
         <w:tc>
           <w:tcPr>
-            <w:tcW w:w="4239" w:type="dxa"/>
+            <w:tcW w:w="5047" w:type="dxa"/>
           </w:tcPr>
           <w:p>
             <w:pPr>
-              <w:spacing w:after="160" w:line="259" w:lineRule="auto"/>
               <w:rPr>
                 <w:rFonts w:ascii="Arial" w:eastAsia="Arial" w:hAnsi="Arial" w:cs="Arial"/>
                 <w:color w:val="4C4C4C"/>
@@ -5178,14 +5368,49 @@
                 <w:rFonts w:ascii="Arial" w:eastAsia="Arial" w:hAnsi="Arial" w:cs="Arial"/>
                 <w:color w:val="4C4C4C"/>
               </w:rPr>
-              <w:t>The TCP port of the traffic server.</w:t>
-            </w:r>
-            <w:r>
+              <w:t>IGNORE – for future use.</w:t>
+            </w:r>
+          </w:p>
+        </w:tc>
+      </w:tr>
+      <w:tr>
+        <w:tc>
+          <w:tcPr>
+            <w:tcW w:w="2648" w:type="dxa"/>
+          </w:tcPr>
+          <w:p>
+            <w:pPr>
               <w:rPr>
                 <w:rFonts w:ascii="Arial" w:eastAsia="Arial" w:hAnsi="Arial" w:cs="Arial"/>
                 <w:color w:val="4C4C4C"/>
               </w:rPr>
-              <w:t xml:space="preserve"> Default is 8009</w:t>
+            </w:pPr>
+            <w:r>
+              <w:rPr>
+                <w:rFonts w:ascii="Arial" w:eastAsia="Arial" w:hAnsi="Arial" w:cs="Arial"/>
+                <w:color w:val="4C4C4C"/>
+              </w:rPr>
+              <w:t>Password</w:t>
+            </w:r>
+          </w:p>
+        </w:tc>
+        <w:tc>
+          <w:tcPr>
+            <w:tcW w:w="5047" w:type="dxa"/>
+          </w:tcPr>
+          <w:p>
+            <w:pPr>
+              <w:rPr>
+                <w:rFonts w:ascii="Arial" w:eastAsia="Arial" w:hAnsi="Arial" w:cs="Arial"/>
+                <w:color w:val="4C4C4C"/>
+              </w:rPr>
+            </w:pPr>
+            <w:r>
+              <w:rPr>
+                <w:rFonts w:ascii="Arial" w:eastAsia="Arial" w:hAnsi="Arial" w:cs="Arial"/>
+                <w:color w:val="4C4C4C"/>
+              </w:rPr>
+              <w:t>IGNORE – for future use.</w:t>
             </w:r>
           </w:p>
         </w:tc>
@@ -5203,33 +5428,13 @@
         </w:rPr>
         <w:br w:type="page"/>
       </w:r>
-    </w:p>
-    <w:p>
-      <w:pPr>
-        <w:rPr>
-          <w:rFonts w:ascii="Arial" w:eastAsia="Arial" w:hAnsi="Arial" w:cs="Arial"/>
-          <w:color w:val="1B97D3"/>
+      <w:r>
+        <w:rPr>
           <w:sz w:val="40"/>
         </w:rPr>
-      </w:pPr>
-    </w:p>
-    <w:p>
-      <w:pPr>
-        <w:pStyle w:val="Heading1"/>
-        <w:spacing w:after="0"/>
-        <w:ind w:left="0" w:firstLine="0"/>
-        <w:rPr>
-          <w:sz w:val="40"/>
-        </w:rPr>
-      </w:pPr>
-      <w:bookmarkStart w:id="11" w:name="_Toc488307763"/>
-      <w:r>
-        <w:rPr>
-          <w:sz w:val="40"/>
-        </w:rPr>
+        <w:lastRenderedPageBreak/>
         <w:t>Updating Python Dependencies for Shells</w:t>
       </w:r>
-      <w:bookmarkEnd w:id="11"/>
     </w:p>
     <w:p>
       <w:r>
@@ -5311,7 +5516,7 @@
               </wp:inline>
             </w:drawing>
           </mc:Choice>
-          <mc:Fallback xmlns:cx="http://schemas.microsoft.com/office/drawing/2014/chartex" xmlns:w16se="http://schemas.microsoft.com/office/word/2015/wordml/symex">
+          <mc:Fallback xmlns:w16se="http://schemas.microsoft.com/office/word/2015/wordml/symex" xmlns:cx="http://schemas.microsoft.com/office/drawing/2014/chartex">
             <w:pict>
               <v:group w14:anchorId="56DB6F42" id="Group 8" o:spid="_x0000_s1026" style="width:424.35pt;height:.45pt;mso-position-horizontal-relative:char;mso-position-vertical-relative:line" coordsize="54843,60" o:gfxdata="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">
                 <v:shape id="Shape 781" o:spid="_x0000_s1027" style="position:absolute;width:54843;height:0;visibility:visible;mso-wrap-style:square;v-text-anchor:top" coordsize="5484317,0" o:gfxdata="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" path="m,l5484317,e" filled="f" strokecolor="#1b97d5" strokeweight=".48pt">
@@ -5360,11 +5565,11 @@
       <w:pPr>
         <w:pStyle w:val="Heading2"/>
       </w:pPr>
-      <w:bookmarkStart w:id="12" w:name="_Toc488307764"/>
+      <w:bookmarkStart w:id="14" w:name="_Toc512329514"/>
       <w:r>
         <w:t>Updating offline Python dependencies</w:t>
       </w:r>
-      <w:bookmarkEnd w:id="12"/>
+      <w:bookmarkEnd w:id="14"/>
     </w:p>
     <w:p>
       <w:pPr>
@@ -5583,28 +5788,16 @@
     </w:p>
     <w:p>
       <w:pPr>
-        <w:spacing w:before="90" w:after="90" w:line="343" w:lineRule="atLeast"/>
-        <w:ind w:left="720"/>
-        <w:rPr>
-          <w:rFonts w:ascii="Arial" w:eastAsia="Times New Roman" w:hAnsi="Arial" w:cs="Arial"/>
-          <w:color w:val="02070C"/>
-          <w:sz w:val="21"/>
-          <w:szCs w:val="21"/>
-        </w:rPr>
-      </w:pPr>
-    </w:p>
-    <w:p>
-      <w:pPr>
         <w:pStyle w:val="Heading2"/>
       </w:pPr>
-      <w:bookmarkStart w:id="13" w:name="_Toc488307765"/>
+      <w:bookmarkStart w:id="15" w:name="_Toc512329515"/>
       <w:r>
         <w:t xml:space="preserve">Updating online Python </w:t>
       </w:r>
       <w:r>
         <w:t>dependencies</w:t>
       </w:r>
-      <w:bookmarkEnd w:id="13"/>
+      <w:bookmarkEnd w:id="15"/>
     </w:p>
     <w:p>
       <w:pPr>
@@ -5725,7 +5918,7 @@
         <w:spacing w:after="0"/>
         <w:ind w:left="-3"/>
       </w:pPr>
-      <w:bookmarkStart w:id="14" w:name="_Toc488307766"/>
+      <w:bookmarkStart w:id="16" w:name="_Toc512329516"/>
       <w:r>
         <w:rPr>
           <w:sz w:val="40"/>
@@ -5733,7 +5926,7 @@
         <w:lastRenderedPageBreak/>
         <w:t>Typical workflow</w:t>
       </w:r>
-      <w:bookmarkEnd w:id="14"/>
+      <w:bookmarkEnd w:id="16"/>
     </w:p>
     <w:p>
       <w:pPr>
@@ -5819,7 +6012,7 @@
               </wp:inline>
             </w:drawing>
           </mc:Choice>
-          <mc:Fallback xmlns:cx="http://schemas.microsoft.com/office/drawing/2014/chartex" xmlns:w16se="http://schemas.microsoft.com/office/word/2015/wordml/symex">
+          <mc:Fallback xmlns:w16se="http://schemas.microsoft.com/office/word/2015/wordml/symex" xmlns:cx="http://schemas.microsoft.com/office/drawing/2014/chartex">
             <w:pict>
               <v:group w14:anchorId="0363901A" id="Group 14481" o:spid="_x0000_s1026" style="width:431.85pt;height:.5pt;mso-position-horizontal-relative:char;mso-position-vertical-relative:line" coordsize="54843,60" o:gfxdata="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">
                 <v:shape id="Shape 2650" o:spid="_x0000_s1027" style="position:absolute;width:54843;height:0;visibility:visible;mso-wrap-style:square;v-text-anchor:top" coordsize="5484317,0" o:gfxdata="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" path="m,l5484317,e" filled="f" strokecolor="#1b97d5" strokeweight=".48pt">
@@ -5842,7 +6035,7 @@
           <w:szCs w:val="28"/>
         </w:rPr>
       </w:pPr>
-      <w:bookmarkStart w:id="15" w:name="_Toc488307767"/>
+      <w:bookmarkStart w:id="17" w:name="_Toc512329517"/>
       <w:r>
         <w:t xml:space="preserve">Scenario 1 </w:t>
       </w:r>
@@ -5863,7 +6056,7 @@
       <w:r>
         <w:t xml:space="preserve"> traffic</w:t>
       </w:r>
-      <w:bookmarkEnd w:id="15"/>
+      <w:bookmarkEnd w:id="17"/>
     </w:p>
     <w:p>
       <w:pPr>
@@ -6252,15 +6445,13 @@
       <w:r>
         <w:rPr>
           <w:rFonts w:ascii="Arial" w:eastAsia="Arial" w:hAnsi="Arial" w:cs="Arial"/>
-          <w:noProof/>
-          <w:color w:val="4B4B4C"/>
-          <w:lang w:bidi="he-IL"/>
+          <w:color w:val="4B4B4C"/>
         </w:rPr>
         <w:lastRenderedPageBreak/>
         <w:drawing>
-          <wp:inline distT="0" distB="0" distL="0" distR="0" wp14:anchorId="69613410" wp14:editId="774B3958">
-            <wp:extent cx="5389245" cy="2980690"/>
-            <wp:effectExtent l="0" t="0" r="1905" b="0"/>
+          <wp:inline distT="0" distB="0" distL="0" distR="0" wp14:anchorId="06280EBB" wp14:editId="49C9C5AB">
+            <wp:extent cx="4648849" cy="2981741"/>
+            <wp:effectExtent l="0" t="0" r="0" b="9525"/>
             <wp:docPr id="10" name="Picture 10"/>
             <wp:cNvGraphicFramePr>
               <a:graphicFrameLocks xmlns:a="http://schemas.openxmlformats.org/drawingml/2006/main" noChangeAspect="1"/>
@@ -6281,7 +6472,7 @@
                   <pic:spPr>
                     <a:xfrm>
                       <a:off x="0" y="0"/>
-                      <a:ext cx="5389245" cy="2980690"/>
+                      <a:ext cx="4648849" cy="2981741"/>
                     </a:xfrm>
                     <a:prstGeom prst="rect">
                       <a:avLst/>
@@ -7524,7 +7715,7 @@
               </wp:inline>
             </w:drawing>
           </mc:Choice>
-          <mc:Fallback xmlns:cx="http://schemas.microsoft.com/office/drawing/2014/chartex" xmlns:w16se="http://schemas.microsoft.com/office/word/2015/wordml/symex">
+          <mc:Fallback xmlns:w16se="http://schemas.microsoft.com/office/word/2015/wordml/symex" xmlns:cx="http://schemas.microsoft.com/office/drawing/2014/chartex">
             <w:pict>
               <v:group w14:anchorId="3E2C7916" id="Group 3" o:spid="_x0000_s1026" style="width:424.35pt;height:.45pt;mso-position-horizontal-relative:char;mso-position-vertical-relative:line" coordsize="54843,60" o:gfxdata="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">
                 <v:shape id="Shape 2900" o:spid="_x0000_s1027" style="position:absolute;width:54843;height:0;visibility:visible;mso-wrap-style:square;v-text-anchor:top" coordsize="5484317,0" o:gfxdata="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" path="m,l5484317,e" filled="f" strokecolor="#1b97d5" strokeweight=".48pt">
@@ -7668,7 +7859,7 @@
         <w:spacing w:after="0"/>
         <w:ind w:left="0" w:firstLine="0"/>
       </w:pPr>
-      <w:bookmarkStart w:id="16" w:name="_Toc488307768"/>
+      <w:bookmarkStart w:id="18" w:name="_Toc512329518"/>
       <w:r>
         <w:rPr>
           <w:sz w:val="40"/>
@@ -7676,7 +7867,7 @@
         <w:lastRenderedPageBreak/>
         <w:t>Release notes</w:t>
       </w:r>
-      <w:bookmarkEnd w:id="16"/>
+      <w:bookmarkEnd w:id="18"/>
       <w:r>
         <w:rPr>
           <w:sz w:val="40"/>
@@ -7768,7 +7959,7 @@
               </wp:inline>
             </w:drawing>
           </mc:Choice>
-          <mc:Fallback xmlns:cx="http://schemas.microsoft.com/office/drawing/2014/chartex" xmlns:w16se="http://schemas.microsoft.com/office/word/2015/wordml/symex">
+          <mc:Fallback xmlns:w16se="http://schemas.microsoft.com/office/word/2015/wordml/symex" xmlns:cx="http://schemas.microsoft.com/office/drawing/2014/chartex">
             <w:pict>
               <v:group w14:anchorId="5ED2A702" id="Group 16037" o:spid="_x0000_s1026" style="width:431.85pt;height:.5pt;mso-position-horizontal-relative:char;mso-position-vertical-relative:line" coordsize="54843,60" o:gfxdata="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">
                 <v:shape id="Shape 2900" o:spid="_x0000_s1027" style="position:absolute;width:54843;height:0;visibility:visible;mso-wrap-style:square;v-text-anchor:top" coordsize="5484317,0" o:gfxdata="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" path="m,l5484317,e" filled="f" strokecolor="#1b97d5" strokeweight=".48pt">
@@ -7836,59 +8027,6 @@
     </w:p>
     <w:p>
       <w:pPr>
-        <w:spacing w:after="167" w:line="267" w:lineRule="auto"/>
-        <w:rPr>
-          <w:rFonts w:ascii="Arial" w:eastAsia="Arial" w:hAnsi="Arial" w:cs="Arial"/>
-          <w:bCs/>
-          <w:color w:val="4B4B4C"/>
-        </w:rPr>
-      </w:pPr>
-      <w:r>
-        <w:rPr>
-          <w:rFonts w:ascii="Arial" w:eastAsia="Arial" w:hAnsi="Arial" w:cs="Arial"/>
-          <w:b/>
-          <w:color w:val="4B4B4C"/>
-        </w:rPr>
-        <w:tab/>
-      </w:r>
-      <w:r>
-        <w:rPr>
-          <w:rFonts w:ascii="Arial" w:eastAsia="Arial" w:hAnsi="Arial" w:cs="Arial"/>
-          <w:bCs/>
-          <w:color w:val="4B4B4C"/>
-        </w:rPr>
-        <w:t>NA</w:t>
-      </w:r>
-    </w:p>
-    <w:p>
-      <w:pPr>
-        <w:spacing w:after="167" w:line="267" w:lineRule="auto"/>
-        <w:ind w:left="355" w:hanging="10"/>
-        <w:rPr>
-          <w:rFonts w:ascii="Arial" w:eastAsia="Arial" w:hAnsi="Arial" w:cs="Arial"/>
-          <w:b/>
-          <w:color w:val="4B4B4C"/>
-        </w:rPr>
-      </w:pPr>
-      <w:r>
-        <w:rPr>
-          <w:rFonts w:ascii="Arial" w:eastAsia="Arial" w:hAnsi="Arial" w:cs="Arial"/>
-          <w:b/>
-          <w:color w:val="4B4B4C"/>
-        </w:rPr>
-        <w:t>K</w:t>
-      </w:r>
-      <w:r>
-        <w:rPr>
-          <w:rFonts w:ascii="Arial" w:eastAsia="Arial" w:hAnsi="Arial" w:cs="Arial"/>
-          <w:b/>
-          <w:color w:val="4B4B4C"/>
-        </w:rPr>
-        <w:t>nown issue:</w:t>
-      </w:r>
-    </w:p>
-    <w:p>
-      <w:pPr>
         <w:pStyle w:val="ListParagraph"/>
         <w:numPr>
           <w:ilvl w:val="0"/>
@@ -7896,8 +8034,9 @@
         </w:numPr>
         <w:spacing w:after="167" w:line="267" w:lineRule="auto"/>
         <w:rPr>
+          <w:rFonts w:ascii="Arial" w:eastAsia="Arial" w:hAnsi="Arial" w:cs="Arial"/>
           <w:bCs/>
-          <w:lang w:bidi="he-IL"/>
+          <w:color w:val="4B4B4C"/>
         </w:rPr>
       </w:pPr>
       <w:r>
@@ -7906,7 +8045,7 @@
           <w:bCs/>
           <w:color w:val="4B4B4C"/>
         </w:rPr>
-        <w:t xml:space="preserve">All Execution Servers that are used to run Sandboxes with </w:t>
+        <w:t xml:space="preserve">All lower layer API replaced from </w:t>
       </w:r>
       <w:proofErr w:type="spellStart"/>
       <w:r>
@@ -7915,7 +8054,7 @@
           <w:bCs/>
           <w:color w:val="4B4B4C"/>
         </w:rPr>
-        <w:t>IxNetwork</w:t>
+        <w:t>Tcl</w:t>
       </w:r>
       <w:proofErr w:type="spellEnd"/>
       <w:r>
@@ -7924,23 +8063,7 @@
           <w:bCs/>
           <w:color w:val="4B4B4C"/>
         </w:rPr>
-        <w:t xml:space="preserve"> controller should have the same Client Install Path</w:t>
-      </w:r>
-      <w:r>
-        <w:rPr>
-          <w:rFonts w:ascii="Arial" w:eastAsia="Arial" w:hAnsi="Arial" w:cs="Arial"/>
-          <w:bCs/>
-          <w:color w:val="4B4B4C"/>
-        </w:rPr>
-        <w:t>.</w:t>
-      </w:r>
-      <w:r>
-        <w:rPr>
-          <w:rFonts w:ascii="Arial" w:eastAsia="Arial" w:hAnsi="Arial" w:cs="Arial"/>
-          <w:bCs/>
-          <w:color w:val="4B4B4C"/>
-        </w:rPr>
-        <w:t xml:space="preserve"> This means that all Execution Servers must be either Windows or Linux.</w:t>
+        <w:t xml:space="preserve"> to REST.</w:t>
       </w:r>
     </w:p>
     <w:p>
@@ -7952,8 +8075,9 @@
         </w:numPr>
         <w:spacing w:after="167" w:line="267" w:lineRule="auto"/>
         <w:rPr>
+          <w:rFonts w:ascii="Arial" w:eastAsia="Arial" w:hAnsi="Arial" w:cs="Arial"/>
           <w:bCs/>
-          <w:lang w:bidi="he-IL"/>
+          <w:color w:val="4B4B4C"/>
         </w:rPr>
       </w:pPr>
       <w:r>
@@ -7962,7 +8086,25 @@
           <w:bCs/>
           <w:color w:val="4B4B4C"/>
         </w:rPr>
-        <w:t>Multiple sandboxes on the same execution server are not supported.</w:t>
+        <w:t xml:space="preserve">Support </w:t>
+      </w:r>
+      <w:proofErr w:type="spellStart"/>
+      <w:r>
+        <w:rPr>
+          <w:rFonts w:ascii="Arial" w:eastAsia="Arial" w:hAnsi="Arial" w:cs="Arial"/>
+          <w:bCs/>
+          <w:color w:val="4B4B4C"/>
+        </w:rPr>
+        <w:t>IxNetwork</w:t>
+      </w:r>
+      <w:proofErr w:type="spellEnd"/>
+      <w:r>
+        <w:rPr>
+          <w:rFonts w:ascii="Arial" w:eastAsia="Arial" w:hAnsi="Arial" w:cs="Arial"/>
+          <w:bCs/>
+          <w:color w:val="4B4B4C"/>
+        </w:rPr>
+        <w:t xml:space="preserve"> Connection manager.</w:t>
       </w:r>
     </w:p>
     <w:p>
@@ -7974,8 +8116,9 @@
         </w:numPr>
         <w:spacing w:after="167" w:line="267" w:lineRule="auto"/>
         <w:rPr>
+          <w:rFonts w:ascii="Arial" w:eastAsia="Arial" w:hAnsi="Arial" w:cs="Arial"/>
           <w:bCs/>
-          <w:lang w:bidi="he-IL"/>
+          <w:color w:val="4B4B4C"/>
         </w:rPr>
       </w:pPr>
       <w:r>
@@ -7984,23 +8127,98 @@
           <w:bCs/>
           <w:color w:val="4B4B4C"/>
         </w:rPr>
-        <w:t>Load configuration</w:t>
-      </w:r>
+        <w:t xml:space="preserve">Support multiple concurrent executions with </w:t>
+      </w:r>
+      <w:proofErr w:type="spellStart"/>
       <w:r>
         <w:rPr>
           <w:rFonts w:ascii="Arial" w:eastAsia="Arial" w:hAnsi="Arial" w:cs="Arial"/>
           <w:bCs/>
           <w:color w:val="4B4B4C"/>
         </w:rPr>
-        <w:t xml:space="preserve"> hangs or</w:t>
-      </w:r>
+        <w:t>IxNetwork</w:t>
+      </w:r>
+      <w:proofErr w:type="spellEnd"/>
       <w:r>
         <w:rPr>
           <w:rFonts w:ascii="Arial" w:eastAsia="Arial" w:hAnsi="Arial" w:cs="Arial"/>
           <w:bCs/>
           <w:color w:val="4B4B4C"/>
         </w:rPr>
-        <w:t xml:space="preserve"> fails:</w:t>
+        <w:t xml:space="preserve"> Connection Manager.</w:t>
+      </w:r>
+    </w:p>
+    <w:p>
+      <w:pPr>
+        <w:pStyle w:val="ListParagraph"/>
+        <w:numPr>
+          <w:ilvl w:val="0"/>
+          <w:numId w:val="25"/>
+        </w:numPr>
+        <w:spacing w:after="167" w:line="267" w:lineRule="auto"/>
+        <w:rPr>
+          <w:rFonts w:ascii="Arial" w:eastAsia="Arial" w:hAnsi="Arial" w:cs="Arial"/>
+          <w:bCs/>
+          <w:color w:val="4B4B4C"/>
+        </w:rPr>
+      </w:pPr>
+      <w:r>
+        <w:rPr>
+          <w:rFonts w:ascii="Arial" w:eastAsia="Arial" w:hAnsi="Arial" w:cs="Arial"/>
+          <w:bCs/>
+          <w:color w:val="4B4B4C"/>
+        </w:rPr>
+        <w:t>Add User/Password parameters for future use.</w:t>
+      </w:r>
+    </w:p>
+    <w:p>
+      <w:pPr>
+        <w:spacing w:after="167" w:line="267" w:lineRule="auto"/>
+        <w:ind w:left="355" w:hanging="10"/>
+        <w:rPr>
+          <w:rFonts w:ascii="Arial" w:eastAsia="Arial" w:hAnsi="Arial" w:cs="Arial"/>
+          <w:b/>
+          <w:color w:val="4B4B4C"/>
+        </w:rPr>
+      </w:pPr>
+      <w:r>
+        <w:rPr>
+          <w:rFonts w:ascii="Arial" w:eastAsia="Arial" w:hAnsi="Arial" w:cs="Arial"/>
+          <w:b/>
+          <w:color w:val="4B4B4C"/>
+        </w:rPr>
+        <w:t>K</w:t>
+      </w:r>
+      <w:r>
+        <w:rPr>
+          <w:rFonts w:ascii="Arial" w:eastAsia="Arial" w:hAnsi="Arial" w:cs="Arial"/>
+          <w:b/>
+          <w:color w:val="4B4B4C"/>
+        </w:rPr>
+        <w:t>nown issue:</w:t>
+      </w:r>
+    </w:p>
+    <w:p>
+      <w:pPr>
+        <w:pStyle w:val="ListParagraph"/>
+        <w:numPr>
+          <w:ilvl w:val="0"/>
+          <w:numId w:val="25"/>
+        </w:numPr>
+        <w:spacing w:after="167" w:line="267" w:lineRule="auto"/>
+        <w:rPr>
+          <w:rFonts w:ascii="Arial" w:eastAsia="Arial" w:hAnsi="Arial" w:cs="Arial"/>
+          <w:bCs/>
+          <w:color w:val="4B4B4C"/>
+        </w:rPr>
+      </w:pPr>
+      <w:r>
+        <w:rPr>
+          <w:rFonts w:ascii="Arial" w:eastAsia="Arial" w:hAnsi="Arial" w:cs="Arial"/>
+          <w:bCs/>
+          <w:color w:val="4B4B4C"/>
+        </w:rPr>
+        <w:t>Performance</w:t>
       </w:r>
     </w:p>
     <w:p>
@@ -8017,34 +8235,204 @@
           <w:color w:val="4B4B4C"/>
         </w:rPr>
       </w:pPr>
-      <w:proofErr w:type="spellStart"/>
       <w:r>
         <w:rPr>
           <w:rFonts w:ascii="Arial" w:eastAsia="Arial" w:hAnsi="Arial" w:cs="Arial"/>
           <w:bCs/>
           <w:color w:val="4B4B4C"/>
         </w:rPr>
-        <w:t>IxNetwork</w:t>
-      </w:r>
-      <w:proofErr w:type="spellEnd"/>
-      <w:r>
+        <w:t>The REST API performance is very poor. Loading configuration and reserving ports can take up dozens of seconds depending on the specific setup. It is advised to start idle connections on the Connection Manager to reduce startup time.</w:t>
+      </w:r>
+    </w:p>
+    <w:p>
+      <w:pPr>
+        <w:pStyle w:val="ListParagraph"/>
+        <w:numPr>
+          <w:ilvl w:val="0"/>
+          <w:numId w:val="25"/>
+        </w:numPr>
+        <w:spacing w:after="167" w:line="267" w:lineRule="auto"/>
         <w:rPr>
           <w:rFonts w:ascii="Arial" w:eastAsia="Arial" w:hAnsi="Arial" w:cs="Arial"/>
           <w:bCs/>
           <w:color w:val="4B4B4C"/>
         </w:rPr>
-        <w:t xml:space="preserve"> API version is different than the chassis version</w:t>
-      </w:r>
+      </w:pPr>
       <w:r>
         <w:rPr>
           <w:rFonts w:ascii="Arial" w:eastAsia="Arial" w:hAnsi="Arial" w:cs="Arial"/>
           <w:bCs/>
           <w:color w:val="4B4B4C"/>
         </w:rPr>
+        <w:t>No available connection on connection manager</w:t>
+      </w:r>
+    </w:p>
+    <w:p>
+      <w:pPr>
+        <w:pStyle w:val="ListParagraph"/>
+        <w:numPr>
+          <w:ilvl w:val="1"/>
+          <w:numId w:val="25"/>
+        </w:numPr>
+        <w:spacing w:after="167" w:line="267" w:lineRule="auto"/>
+        <w:rPr>
+          <w:rFonts w:ascii="Arial" w:eastAsia="Arial" w:hAnsi="Arial" w:cs="Arial"/>
+          <w:bCs/>
+          <w:color w:val="4B4B4C"/>
+        </w:rPr>
+      </w:pPr>
+      <w:r>
+        <w:rPr>
+          <w:rFonts w:ascii="Arial" w:eastAsia="Arial" w:hAnsi="Arial" w:cs="Arial"/>
+          <w:bCs/>
+          <w:color w:val="4B4B4C"/>
+        </w:rPr>
+        <w:t>In case there is no available connection on the connection manager the user must login to the Connection Manager and close zombie connections or create new connections.</w:t>
+      </w:r>
+    </w:p>
+    <w:p>
+      <w:pPr>
+        <w:pStyle w:val="ListParagraph"/>
+        <w:numPr>
+          <w:ilvl w:val="0"/>
+          <w:numId w:val="25"/>
+        </w:numPr>
+        <w:spacing w:after="167" w:line="267" w:lineRule="auto"/>
+        <w:rPr>
+          <w:rFonts w:ascii="Arial" w:eastAsia="Arial" w:hAnsi="Arial" w:cs="Arial"/>
+          <w:bCs/>
+          <w:color w:val="4B4B4C"/>
+        </w:rPr>
+      </w:pPr>
+      <w:r>
+        <w:rPr>
+          <w:rFonts w:ascii="Arial" w:eastAsia="Arial" w:hAnsi="Arial" w:cs="Arial"/>
+          <w:bCs/>
+          <w:color w:val="4B4B4C"/>
+        </w:rPr>
+        <w:t>Licensing</w:t>
+      </w:r>
+    </w:p>
+    <w:p>
+      <w:pPr>
+        <w:pStyle w:val="ListParagraph"/>
+        <w:numPr>
+          <w:ilvl w:val="1"/>
+          <w:numId w:val="25"/>
+        </w:numPr>
+        <w:spacing w:after="167" w:line="267" w:lineRule="auto"/>
+        <w:rPr>
+          <w:rFonts w:ascii="Arial" w:eastAsia="Arial" w:hAnsi="Arial" w:cs="Arial"/>
+          <w:bCs/>
+          <w:color w:val="4B4B4C"/>
+        </w:rPr>
+      </w:pPr>
+      <w:r>
+        <w:rPr>
+          <w:rFonts w:ascii="Arial" w:eastAsia="Arial" w:hAnsi="Arial" w:cs="Arial"/>
+          <w:bCs/>
+          <w:color w:val="4B4B4C"/>
+        </w:rPr>
+        <w:t xml:space="preserve">If license server on Connection Manager / API server is not configured Load Configuration might success but ports will be in </w:t>
+      </w:r>
+      <w:proofErr w:type="gramStart"/>
+      <w:r>
+        <w:rPr>
+          <w:rFonts w:ascii="Arial" w:eastAsia="Arial" w:hAnsi="Arial" w:cs="Arial"/>
+          <w:bCs/>
+          <w:color w:val="4B4B4C"/>
+        </w:rPr>
+        <w:t>Down</w:t>
+      </w:r>
+      <w:proofErr w:type="gramEnd"/>
+      <w:r>
+        <w:rPr>
+          <w:rFonts w:ascii="Arial" w:eastAsia="Arial" w:hAnsi="Arial" w:cs="Arial"/>
+          <w:bCs/>
+          <w:color w:val="4B4B4C"/>
+        </w:rPr>
+        <w:t xml:space="preserve"> state and any further operation will fail.</w:t>
+      </w:r>
+    </w:p>
+    <w:p>
+      <w:pPr>
+        <w:pStyle w:val="ListParagraph"/>
+        <w:numPr>
+          <w:ilvl w:val="0"/>
+          <w:numId w:val="25"/>
+        </w:numPr>
+        <w:spacing w:after="167" w:line="267" w:lineRule="auto"/>
+        <w:rPr>
+          <w:rFonts w:ascii="Arial" w:eastAsia="Arial" w:hAnsi="Arial" w:cs="Arial"/>
+          <w:bCs/>
+          <w:color w:val="4B4B4C"/>
+        </w:rPr>
+      </w:pPr>
+      <w:r>
+        <w:rPr>
+          <w:rFonts w:ascii="Arial" w:eastAsia="Arial" w:hAnsi="Arial" w:cs="Arial"/>
+          <w:bCs/>
+          <w:color w:val="4B4B4C"/>
+        </w:rPr>
+        <w:t>Reserved ports</w:t>
+      </w:r>
+    </w:p>
+    <w:p>
+      <w:pPr>
+        <w:pStyle w:val="ListParagraph"/>
+        <w:numPr>
+          <w:ilvl w:val="1"/>
+          <w:numId w:val="25"/>
+        </w:numPr>
+        <w:spacing w:after="167" w:line="267" w:lineRule="auto"/>
+        <w:rPr>
+          <w:rFonts w:ascii="Arial" w:eastAsia="Arial" w:hAnsi="Arial" w:cs="Arial"/>
+          <w:bCs/>
+          <w:color w:val="4B4B4C"/>
+        </w:rPr>
+      </w:pPr>
+      <w:r>
+        <w:rPr>
+          <w:rFonts w:ascii="Arial" w:eastAsia="Arial" w:hAnsi="Arial" w:cs="Arial"/>
+          <w:bCs/>
+          <w:color w:val="4B4B4C"/>
+        </w:rPr>
+        <w:t xml:space="preserve">If ports are reserved by other users </w:t>
+      </w:r>
+      <w:r>
+        <w:rPr>
+          <w:rFonts w:ascii="Arial" w:eastAsia="Arial" w:hAnsi="Arial" w:cs="Arial"/>
+          <w:bCs/>
+          <w:color w:val="4B4B4C"/>
+        </w:rPr>
+        <w:t xml:space="preserve">Load Configuration might success but ports will be in </w:t>
+      </w:r>
+      <w:proofErr w:type="gramStart"/>
+      <w:r>
+        <w:rPr>
+          <w:rFonts w:ascii="Arial" w:eastAsia="Arial" w:hAnsi="Arial" w:cs="Arial"/>
+          <w:bCs/>
+          <w:color w:val="4B4B4C"/>
+        </w:rPr>
+        <w:t>Down</w:t>
+      </w:r>
+      <w:proofErr w:type="gramEnd"/>
+      <w:r>
+        <w:rPr>
+          <w:rFonts w:ascii="Arial" w:eastAsia="Arial" w:hAnsi="Arial" w:cs="Arial"/>
+          <w:bCs/>
+          <w:color w:val="4B4B4C"/>
+        </w:rPr>
+        <w:t xml:space="preserve"> state and any further operation will fail</w:t>
+      </w:r>
+      <w:r>
+        <w:rPr>
+          <w:rFonts w:ascii="Arial" w:eastAsia="Arial" w:hAnsi="Arial" w:cs="Arial"/>
+          <w:bCs/>
+          <w:color w:val="4B4B4C"/>
+        </w:rPr>
         <w:t>.</w:t>
       </w:r>
-      <w:bookmarkStart w:id="17" w:name="_GoBack"/>
-      <w:bookmarkEnd w:id="17"/>
       <w:r>
         <w:rPr>
           <w:rFonts w:ascii="Arial" w:eastAsia="Arial" w:hAnsi="Arial" w:cs="Arial"/>
@@ -8263,7 +8651,7 @@
             </wp:anchor>
           </w:drawing>
         </mc:Choice>
-        <mc:Fallback xmlns:cx="http://schemas.microsoft.com/office/drawing/2014/chartex" xmlns:w16se="http://schemas.microsoft.com/office/word/2015/wordml/symex">
+        <mc:Fallback xmlns:w16se="http://schemas.microsoft.com/office/word/2015/wordml/symex" xmlns:cx="http://schemas.microsoft.com/office/drawing/2014/chartex">
           <w:pict>
             <v:group w14:anchorId="4325607C" id="Group 19448" o:spid="_x0000_s1026" style="position:absolute;margin-left:88.6pt;margin-top:764.25pt;width:413.85pt;height:.5pt;z-index:251662336;mso-position-horizontal-relative:page;mso-position-vertical-relative:page" coordsize="52556,60" o:gfxdata="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">
               <v:shape id="Shape 20837" o:spid="_x0000_s1027" style="position:absolute;width:52556;height:91;visibility:visible;mso-wrap-style:square;v-text-anchor:top" coordsize="5255641,9144" o:gfxdata="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" path="m,l5255641,r,9144l,9144,,e" fillcolor="#4c4c4c" stroked="f" strokeweight="0">
@@ -8404,7 +8792,7 @@
             </wp:anchor>
           </w:drawing>
         </mc:Choice>
-        <mc:Fallback xmlns:cx="http://schemas.microsoft.com/office/drawing/2014/chartex" xmlns:w16se="http://schemas.microsoft.com/office/word/2015/wordml/symex">
+        <mc:Fallback xmlns:w16se="http://schemas.microsoft.com/office/word/2015/wordml/symex" xmlns:cx="http://schemas.microsoft.com/office/drawing/2014/chartex">
           <w:pict>
             <v:shape w14:anchorId="4D67B5DC" id="Shape 20462" o:spid="_x0000_s1026" style="position:absolute;margin-left:0;margin-top:12.55pt;width:400.6pt;height:.7pt;z-index:251671552;visibility:visible;mso-wrap-style:square;mso-wrap-distance-left:9pt;mso-wrap-distance-top:0;mso-wrap-distance-right:9pt;mso-wrap-distance-bottom:0;mso-position-horizontal:absolute;mso-position-horizontal-relative:text;mso-position-vertical:absolute;mso-position-vertical-relative:text;v-text-anchor:top" coordsize="5088001,9144" o:gfxdata="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" path="m,l5088001,r,9144l,9144,,e" fillcolor="#4c4c4c" stroked="f" strokeweight="0">
               <v:stroke miterlimit="83231f" joinstyle="miter"/>
@@ -8518,7 +8906,7 @@
             </wp:anchor>
           </w:drawing>
         </mc:Choice>
-        <mc:Fallback xmlns:cx="http://schemas.microsoft.com/office/drawing/2014/chartex" xmlns:w16se="http://schemas.microsoft.com/office/word/2015/wordml/symex">
+        <mc:Fallback xmlns:w16se="http://schemas.microsoft.com/office/word/2015/wordml/symex" xmlns:cx="http://schemas.microsoft.com/office/drawing/2014/chartex">
           <w:pict>
             <v:group w14:anchorId="79962428" id="Group 19428" o:spid="_x0000_s1026" style="position:absolute;margin-left:88.6pt;margin-top:764.25pt;width:413.85pt;height:.5pt;z-index:251664384;mso-position-horizontal-relative:page;mso-position-vertical-relative:page" coordsize="52556,60" o:gfxdata="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">
               <v:shape id="Shape 20835" o:spid="_x0000_s1027" style="position:absolute;width:52556;height:91;visibility:visible;mso-wrap-style:square;v-text-anchor:top" coordsize="5255641,9144" o:gfxdata="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" path="m,l5255641,r,9144l,9144,,e" fillcolor="#4c4c4c" stroked="f" strokeweight="0">
@@ -8669,7 +9057,7 @@
             </wp:anchor>
           </w:drawing>
         </mc:Choice>
-        <mc:Fallback xmlns:cx="http://schemas.microsoft.com/office/drawing/2014/chartex" xmlns:w16se="http://schemas.microsoft.com/office/word/2015/wordml/symex">
+        <mc:Fallback xmlns:w16se="http://schemas.microsoft.com/office/word/2015/wordml/symex" xmlns:cx="http://schemas.microsoft.com/office/drawing/2014/chartex">
           <w:pict>
             <v:group w14:anchorId="545B5D46" id="Group 15" o:spid="_x0000_s1026" style="position:absolute;margin-left:88.6pt;margin-top:764.25pt;width:413.85pt;height:.5pt;z-index:251670528;mso-position-horizontal-relative:page;mso-position-vertical-relative:page" coordsize="52556,60" o:gfxdata="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">
               <v:shape id="Shape 20837" o:spid="_x0000_s1027" style="position:absolute;width:52556;height:91;visibility:visible;mso-wrap-style:square;v-text-anchor:top" coordsize="5255641,9144" o:gfxdata="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" path="m,l5255641,r,9144l,9144,,e" fillcolor="#4c4c4c" stroked="f" strokeweight="0">
@@ -8821,7 +9209,7 @@
             </wp:anchor>
           </w:drawing>
         </mc:Choice>
-        <mc:Fallback xmlns:cx="http://schemas.microsoft.com/office/drawing/2014/chartex" xmlns:w16se="http://schemas.microsoft.com/office/word/2015/wordml/symex">
+        <mc:Fallback xmlns:w16se="http://schemas.microsoft.com/office/word/2015/wordml/symex" xmlns:cx="http://schemas.microsoft.com/office/drawing/2014/chartex">
           <w:pict>
             <v:group w14:anchorId="5CB288B6" id="Group 13" o:spid="_x0000_s1026" style="position:absolute;margin-left:88.6pt;margin-top:764.25pt;width:413.85pt;height:.5pt;z-index:251668480;mso-position-horizontal-relative:page;mso-position-vertical-relative:page" coordsize="52556,60" o:gfxdata="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">
               <v:shape id="Shape 20837" o:spid="_x0000_s1027" style="position:absolute;width:52556;height:91;visibility:visible;mso-wrap-style:square;v-text-anchor:top" coordsize="5255641,9144" o:gfxdata="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" path="m,l5255641,r,9144l,9144,,e" fillcolor="#4c4c4c" stroked="f" strokeweight="0">
@@ -8896,6 +9284,119 @@
 <file path=word/numbering.xml><?xml version="1.0" encoding="utf-8"?>
 <w:numbering xmlns:wpc="http://schemas.microsoft.com/office/word/2010/wordprocessingCanvas" xmlns:mc="http://schemas.openxmlformats.org/markup-compatibility/2006" xmlns:o="urn:schemas-microsoft-com:office:office" xmlns:r="http://schemas.openxmlformats.org/officeDocument/2006/relationships" xmlns:m="http://schemas.openxmlformats.org/officeDocument/2006/math" xmlns:v="urn:schemas-microsoft-com:vml" xmlns:wp14="http://schemas.microsoft.com/office/word/2010/wordprocessingDrawing" xmlns:wp="http://schemas.openxmlformats.org/drawingml/2006/wordprocessingDrawing" xmlns:w10="urn:schemas-microsoft-com:office:word" xmlns:w="http://schemas.openxmlformats.org/wordprocessingml/2006/main" xmlns:w14="http://schemas.microsoft.com/office/word/2010/wordml" xmlns:w15="http://schemas.microsoft.com/office/word/2012/wordml" xmlns:wpg="http://schemas.microsoft.com/office/word/2010/wordprocessingGroup" xmlns:wpi="http://schemas.microsoft.com/office/word/2010/wordprocessingInk" xmlns:wne="http://schemas.microsoft.com/office/word/2006/wordml" xmlns:wps="http://schemas.microsoft.com/office/word/2010/wordprocessingShape" mc:Ignorable="w14 w15 wp14">
   <w:abstractNum w:abstractNumId="0" w15:restartNumberingAfterBreak="0">
+    <w:nsid w:val="09CA2C43"/>
+    <w:multiLevelType w:val="hybridMultilevel"/>
+    <w:tmpl w:val="630C60CE"/>
+    <w:lvl w:ilvl="0" w:tplc="04090001">
+      <w:start w:val="1"/>
+      <w:numFmt w:val="bullet"/>
+      <w:lvlText w:val=""/>
+      <w:lvlJc w:val="left"/>
+      <w:pPr>
+        <w:ind w:left="722" w:hanging="360"/>
+      </w:pPr>
+      <w:rPr>
+        <w:rFonts w:ascii="Symbol" w:hAnsi="Symbol" w:hint="default"/>
+      </w:rPr>
+    </w:lvl>
+    <w:lvl w:ilvl="1" w:tplc="04090003" w:tentative="1">
+      <w:start w:val="1"/>
+      <w:numFmt w:val="bullet"/>
+      <w:lvlText w:val="o"/>
+      <w:lvlJc w:val="left"/>
+      <w:pPr>
+        <w:ind w:left="1442" w:hanging="360"/>
+      </w:pPr>
+      <w:rPr>
+        <w:rFonts w:ascii="Courier New" w:hAnsi="Courier New" w:cs="Courier New" w:hint="default"/>
+      </w:rPr>
+    </w:lvl>
+    <w:lvl w:ilvl="2" w:tplc="04090005" w:tentative="1">
+      <w:start w:val="1"/>
+      <w:numFmt w:val="bullet"/>
+      <w:lvlText w:val=""/>
+      <w:lvlJc w:val="left"/>
+      <w:pPr>
+        <w:ind w:left="2162" w:hanging="360"/>
+      </w:pPr>
+      <w:rPr>
+        <w:rFonts w:ascii="Wingdings" w:hAnsi="Wingdings" w:hint="default"/>
+      </w:rPr>
+    </w:lvl>
+    <w:lvl w:ilvl="3" w:tplc="04090001" w:tentative="1">
+      <w:start w:val="1"/>
+      <w:numFmt w:val="bullet"/>
+      <w:lvlText w:val=""/>
+      <w:lvlJc w:val="left"/>
+      <w:pPr>
+        <w:ind w:left="2882" w:hanging="360"/>
+      </w:pPr>
+      <w:rPr>
+        <w:rFonts w:ascii="Symbol" w:hAnsi="Symbol" w:hint="default"/>
+      </w:rPr>
+    </w:lvl>
+    <w:lvl w:ilvl="4" w:tplc="04090003" w:tentative="1">
+      <w:start w:val="1"/>
+      <w:numFmt w:val="bullet"/>
+      <w:lvlText w:val="o"/>
+      <w:lvlJc w:val="left"/>
+      <w:pPr>
+        <w:ind w:left="3602" w:hanging="360"/>
+      </w:pPr>
+      <w:rPr>
+        <w:rFonts w:ascii="Courier New" w:hAnsi="Courier New" w:cs="Courier New" w:hint="default"/>
+      </w:rPr>
+    </w:lvl>
+    <w:lvl w:ilvl="5" w:tplc="04090005" w:tentative="1">
+      <w:start w:val="1"/>
+      <w:numFmt w:val="bullet"/>
+      <w:lvlText w:val=""/>
+      <w:lvlJc w:val="left"/>
+      <w:pPr>
+        <w:ind w:left="4322" w:hanging="360"/>
+      </w:pPr>
+      <w:rPr>
+        <w:rFonts w:ascii="Wingdings" w:hAnsi="Wingdings" w:hint="default"/>
+      </w:rPr>
+    </w:lvl>
+    <w:lvl w:ilvl="6" w:tplc="04090001" w:tentative="1">
+      <w:start w:val="1"/>
+      <w:numFmt w:val="bullet"/>
+      <w:lvlText w:val=""/>
+      <w:lvlJc w:val="left"/>
+      <w:pPr>
+        <w:ind w:left="5042" w:hanging="360"/>
+      </w:pPr>
+      <w:rPr>
+        <w:rFonts w:ascii="Symbol" w:hAnsi="Symbol" w:hint="default"/>
+      </w:rPr>
+    </w:lvl>
+    <w:lvl w:ilvl="7" w:tplc="04090003" w:tentative="1">
+      <w:start w:val="1"/>
+      <w:numFmt w:val="bullet"/>
+      <w:lvlText w:val="o"/>
+      <w:lvlJc w:val="left"/>
+      <w:pPr>
+        <w:ind w:left="5762" w:hanging="360"/>
+      </w:pPr>
+      <w:rPr>
+        <w:rFonts w:ascii="Courier New" w:hAnsi="Courier New" w:cs="Courier New" w:hint="default"/>
+      </w:rPr>
+    </w:lvl>
+    <w:lvl w:ilvl="8" w:tplc="04090005" w:tentative="1">
+      <w:start w:val="1"/>
+      <w:numFmt w:val="bullet"/>
+      <w:lvlText w:val=""/>
+      <w:lvlJc w:val="left"/>
+      <w:pPr>
+        <w:ind w:left="6482" w:hanging="360"/>
+      </w:pPr>
+      <w:rPr>
+        <w:rFonts w:ascii="Wingdings" w:hAnsi="Wingdings" w:hint="default"/>
+      </w:rPr>
+    </w:lvl>
+  </w:abstractNum>
+  <w:abstractNum w:abstractNumId="1" w15:restartNumberingAfterBreak="0">
     <w:nsid w:val="0EDE7AFD"/>
     <w:multiLevelType w:val="hybridMultilevel"/>
     <w:tmpl w:val="F83C9A4A"/>
@@ -8984,7 +9485,7 @@
       </w:pPr>
     </w:lvl>
   </w:abstractNum>
-  <w:abstractNum w:abstractNumId="1" w15:restartNumberingAfterBreak="0">
+  <w:abstractNum w:abstractNumId="2" w15:restartNumberingAfterBreak="0">
     <w:nsid w:val="113C4C12"/>
     <w:multiLevelType w:val="hybridMultilevel"/>
     <w:tmpl w:val="E8C682D8"/>
@@ -9096,7 +9597,7 @@
       </w:rPr>
     </w:lvl>
   </w:abstractNum>
-  <w:abstractNum w:abstractNumId="2" w15:restartNumberingAfterBreak="0">
+  <w:abstractNum w:abstractNumId="3" w15:restartNumberingAfterBreak="0">
     <w:nsid w:val="11F0654C"/>
     <w:multiLevelType w:val="hybridMultilevel"/>
     <w:tmpl w:val="C22ED934"/>
@@ -9308,7 +9809,7 @@
       </w:rPr>
     </w:lvl>
   </w:abstractNum>
-  <w:abstractNum w:abstractNumId="3" w15:restartNumberingAfterBreak="0">
+  <w:abstractNum w:abstractNumId="4" w15:restartNumberingAfterBreak="0">
     <w:nsid w:val="13A43CCA"/>
     <w:multiLevelType w:val="hybridMultilevel"/>
     <w:tmpl w:val="42F4EFFE"/>
@@ -9422,7 +9923,7 @@
       </w:rPr>
     </w:lvl>
   </w:abstractNum>
-  <w:abstractNum w:abstractNumId="4" w15:restartNumberingAfterBreak="0">
+  <w:abstractNum w:abstractNumId="5" w15:restartNumberingAfterBreak="0">
     <w:nsid w:val="18BC1C2F"/>
     <w:multiLevelType w:val="hybridMultilevel"/>
     <w:tmpl w:val="FDC628D6"/>
@@ -9535,7 +10036,7 @@
       </w:rPr>
     </w:lvl>
   </w:abstractNum>
-  <w:abstractNum w:abstractNumId="5" w15:restartNumberingAfterBreak="0">
+  <w:abstractNum w:abstractNumId="6" w15:restartNumberingAfterBreak="0">
     <w:nsid w:val="1BA95A27"/>
     <w:multiLevelType w:val="multilevel"/>
     <w:tmpl w:val="A61E3988"/>
@@ -9648,7 +10149,7 @@
       </w:pPr>
     </w:lvl>
   </w:abstractNum>
-  <w:abstractNum w:abstractNumId="6" w15:restartNumberingAfterBreak="0">
+  <w:abstractNum w:abstractNumId="7" w15:restartNumberingAfterBreak="0">
     <w:nsid w:val="1DC25E92"/>
     <w:multiLevelType w:val="hybridMultilevel"/>
     <w:tmpl w:val="DA3CB8F6"/>
@@ -9760,7 +10261,7 @@
       </w:rPr>
     </w:lvl>
   </w:abstractNum>
-  <w:abstractNum w:abstractNumId="7" w15:restartNumberingAfterBreak="0">
+  <w:abstractNum w:abstractNumId="8" w15:restartNumberingAfterBreak="0">
     <w:nsid w:val="207A1C38"/>
     <w:multiLevelType w:val="hybridMultilevel"/>
     <w:tmpl w:val="8B4EB22A"/>
@@ -9972,7 +10473,7 @@
       </w:rPr>
     </w:lvl>
   </w:abstractNum>
-  <w:abstractNum w:abstractNumId="8" w15:restartNumberingAfterBreak="0">
+  <w:abstractNum w:abstractNumId="9" w15:restartNumberingAfterBreak="0">
     <w:nsid w:val="25765227"/>
     <w:multiLevelType w:val="hybridMultilevel"/>
     <w:tmpl w:val="B10A5C0E"/>
@@ -10184,7 +10685,7 @@
       </w:rPr>
     </w:lvl>
   </w:abstractNum>
-  <w:abstractNum w:abstractNumId="9" w15:restartNumberingAfterBreak="0">
+  <w:abstractNum w:abstractNumId="10" w15:restartNumberingAfterBreak="0">
     <w:nsid w:val="2B8B220B"/>
     <w:multiLevelType w:val="hybridMultilevel"/>
     <w:tmpl w:val="893A0FE8"/>
@@ -10297,7 +10798,7 @@
       </w:rPr>
     </w:lvl>
   </w:abstractNum>
-  <w:abstractNum w:abstractNumId="10" w15:restartNumberingAfterBreak="0">
+  <w:abstractNum w:abstractNumId="11" w15:restartNumberingAfterBreak="0">
     <w:nsid w:val="2BF06171"/>
     <w:multiLevelType w:val="hybridMultilevel"/>
     <w:tmpl w:val="F85A563E"/>
@@ -10383,7 +10884,7 @@
       </w:pPr>
     </w:lvl>
   </w:abstractNum>
-  <w:abstractNum w:abstractNumId="11" w15:restartNumberingAfterBreak="0">
+  <w:abstractNum w:abstractNumId="12" w15:restartNumberingAfterBreak="0">
     <w:nsid w:val="38C800E8"/>
     <w:multiLevelType w:val="hybridMultilevel"/>
     <w:tmpl w:val="DD7A3620"/>
@@ -10595,7 +11096,7 @@
       </w:rPr>
     </w:lvl>
   </w:abstractNum>
-  <w:abstractNum w:abstractNumId="12" w15:restartNumberingAfterBreak="0">
+  <w:abstractNum w:abstractNumId="13" w15:restartNumberingAfterBreak="0">
     <w:nsid w:val="39896D94"/>
     <w:multiLevelType w:val="hybridMultilevel"/>
     <w:tmpl w:val="77EC13A0"/>
@@ -10707,7 +11208,7 @@
       </w:rPr>
     </w:lvl>
   </w:abstractNum>
-  <w:abstractNum w:abstractNumId="13" w15:restartNumberingAfterBreak="0">
+  <w:abstractNum w:abstractNumId="14" w15:restartNumberingAfterBreak="0">
     <w:nsid w:val="3DFB05F8"/>
     <w:multiLevelType w:val="hybridMultilevel"/>
     <w:tmpl w:val="79D2D8EC"/>
@@ -10819,7 +11320,7 @@
       </w:rPr>
     </w:lvl>
   </w:abstractNum>
-  <w:abstractNum w:abstractNumId="14" w15:restartNumberingAfterBreak="0">
+  <w:abstractNum w:abstractNumId="15" w15:restartNumberingAfterBreak="0">
     <w:nsid w:val="4ADD53E2"/>
     <w:multiLevelType w:val="hybridMultilevel"/>
     <w:tmpl w:val="894245C2"/>
@@ -11031,7 +11532,7 @@
       </w:rPr>
     </w:lvl>
   </w:abstractNum>
-  <w:abstractNum w:abstractNumId="15" w15:restartNumberingAfterBreak="0">
+  <w:abstractNum w:abstractNumId="16" w15:restartNumberingAfterBreak="0">
     <w:nsid w:val="4AED1E84"/>
     <w:multiLevelType w:val="multilevel"/>
     <w:tmpl w:val="BA1694DA"/>
@@ -11180,7 +11681,7 @@
       </w:rPr>
     </w:lvl>
   </w:abstractNum>
-  <w:abstractNum w:abstractNumId="16" w15:restartNumberingAfterBreak="0">
+  <w:abstractNum w:abstractNumId="17" w15:restartNumberingAfterBreak="0">
     <w:nsid w:val="4BE255B7"/>
     <w:multiLevelType w:val="hybridMultilevel"/>
     <w:tmpl w:val="14B4A41A"/>
@@ -11266,7 +11767,7 @@
       </w:pPr>
     </w:lvl>
   </w:abstractNum>
-  <w:abstractNum w:abstractNumId="17" w15:restartNumberingAfterBreak="0">
+  <w:abstractNum w:abstractNumId="18" w15:restartNumberingAfterBreak="0">
     <w:nsid w:val="4D8D5352"/>
     <w:multiLevelType w:val="hybridMultilevel"/>
     <w:tmpl w:val="03A07220"/>
@@ -11379,7 +11880,7 @@
       </w:rPr>
     </w:lvl>
   </w:abstractNum>
-  <w:abstractNum w:abstractNumId="18" w15:restartNumberingAfterBreak="0">
+  <w:abstractNum w:abstractNumId="19" w15:restartNumberingAfterBreak="0">
     <w:nsid w:val="4E1A02BA"/>
     <w:multiLevelType w:val="hybridMultilevel"/>
     <w:tmpl w:val="AB80F118"/>
@@ -11591,7 +12092,7 @@
       </w:rPr>
     </w:lvl>
   </w:abstractNum>
-  <w:abstractNum w:abstractNumId="19" w15:restartNumberingAfterBreak="0">
+  <w:abstractNum w:abstractNumId="20" w15:restartNumberingAfterBreak="0">
     <w:nsid w:val="57D710BC"/>
     <w:multiLevelType w:val="hybridMultilevel"/>
     <w:tmpl w:val="2EBAF7CC"/>
@@ -11680,7 +12181,7 @@
       </w:pPr>
     </w:lvl>
   </w:abstractNum>
-  <w:abstractNum w:abstractNumId="20" w15:restartNumberingAfterBreak="0">
+  <w:abstractNum w:abstractNumId="21" w15:restartNumberingAfterBreak="0">
     <w:nsid w:val="5A292901"/>
     <w:multiLevelType w:val="hybridMultilevel"/>
     <w:tmpl w:val="6BC86E9C"/>
@@ -11892,7 +12393,7 @@
       </w:rPr>
     </w:lvl>
   </w:abstractNum>
-  <w:abstractNum w:abstractNumId="21" w15:restartNumberingAfterBreak="0">
+  <w:abstractNum w:abstractNumId="22" w15:restartNumberingAfterBreak="0">
     <w:nsid w:val="5C4474D8"/>
     <w:multiLevelType w:val="hybridMultilevel"/>
     <w:tmpl w:val="7F6A7D4A"/>
@@ -12104,7 +12605,120 @@
       </w:rPr>
     </w:lvl>
   </w:abstractNum>
-  <w:abstractNum w:abstractNumId="22" w15:restartNumberingAfterBreak="0">
+  <w:abstractNum w:abstractNumId="23" w15:restartNumberingAfterBreak="0">
+    <w:nsid w:val="6BC24F7B"/>
+    <w:multiLevelType w:val="hybridMultilevel"/>
+    <w:tmpl w:val="D1204B4E"/>
+    <w:lvl w:ilvl="0" w:tplc="04090001">
+      <w:start w:val="1"/>
+      <w:numFmt w:val="bullet"/>
+      <w:lvlText w:val=""/>
+      <w:lvlJc w:val="left"/>
+      <w:pPr>
+        <w:ind w:left="720" w:hanging="360"/>
+      </w:pPr>
+      <w:rPr>
+        <w:rFonts w:ascii="Symbol" w:hAnsi="Symbol" w:hint="default"/>
+      </w:rPr>
+    </w:lvl>
+    <w:lvl w:ilvl="1" w:tplc="04090003" w:tentative="1">
+      <w:start w:val="1"/>
+      <w:numFmt w:val="bullet"/>
+      <w:lvlText w:val="o"/>
+      <w:lvlJc w:val="left"/>
+      <w:pPr>
+        <w:ind w:left="1440" w:hanging="360"/>
+      </w:pPr>
+      <w:rPr>
+        <w:rFonts w:ascii="Courier New" w:hAnsi="Courier New" w:cs="Courier New" w:hint="default"/>
+      </w:rPr>
+    </w:lvl>
+    <w:lvl w:ilvl="2" w:tplc="04090005" w:tentative="1">
+      <w:start w:val="1"/>
+      <w:numFmt w:val="bullet"/>
+      <w:lvlText w:val=""/>
+      <w:lvlJc w:val="left"/>
+      <w:pPr>
+        <w:ind w:left="2160" w:hanging="360"/>
+      </w:pPr>
+      <w:rPr>
+        <w:rFonts w:ascii="Wingdings" w:hAnsi="Wingdings" w:hint="default"/>
+      </w:rPr>
+    </w:lvl>
+    <w:lvl w:ilvl="3" w:tplc="04090001" w:tentative="1">
+      <w:start w:val="1"/>
+      <w:numFmt w:val="bullet"/>
+      <w:lvlText w:val=""/>
+      <w:lvlJc w:val="left"/>
+      <w:pPr>
+        <w:ind w:left="2880" w:hanging="360"/>
+      </w:pPr>
+      <w:rPr>
+        <w:rFonts w:ascii="Symbol" w:hAnsi="Symbol" w:hint="default"/>
+      </w:rPr>
+    </w:lvl>
+    <w:lvl w:ilvl="4" w:tplc="04090003" w:tentative="1">
+      <w:start w:val="1"/>
+      <w:numFmt w:val="bullet"/>
+      <w:lvlText w:val="o"/>
+      <w:lvlJc w:val="left"/>
+      <w:pPr>
+        <w:ind w:left="3600" w:hanging="360"/>
+      </w:pPr>
+      <w:rPr>
+        <w:rFonts w:ascii="Courier New" w:hAnsi="Courier New" w:cs="Courier New" w:hint="default"/>
+      </w:rPr>
+    </w:lvl>
+    <w:lvl w:ilvl="5" w:tplc="04090005" w:tentative="1">
+      <w:start w:val="1"/>
+      <w:numFmt w:val="bullet"/>
+      <w:lvlText w:val=""/>
+      <w:lvlJc w:val="left"/>
+      <w:pPr>
+        <w:ind w:left="4320" w:hanging="360"/>
+      </w:pPr>
+      <w:rPr>
+        <w:rFonts w:ascii="Wingdings" w:hAnsi="Wingdings" w:hint="default"/>
+      </w:rPr>
+    </w:lvl>
+    <w:lvl w:ilvl="6" w:tplc="04090001" w:tentative="1">
+      <w:start w:val="1"/>
+      <w:numFmt w:val="bullet"/>
+      <w:lvlText w:val=""/>
+      <w:lvlJc w:val="left"/>
+      <w:pPr>
+        <w:ind w:left="5040" w:hanging="360"/>
+      </w:pPr>
+      <w:rPr>
+        <w:rFonts w:ascii="Symbol" w:hAnsi="Symbol" w:hint="default"/>
+      </w:rPr>
+    </w:lvl>
+    <w:lvl w:ilvl="7" w:tplc="04090003" w:tentative="1">
+      <w:start w:val="1"/>
+      <w:numFmt w:val="bullet"/>
+      <w:lvlText w:val="o"/>
+      <w:lvlJc w:val="left"/>
+      <w:pPr>
+        <w:ind w:left="5760" w:hanging="360"/>
+      </w:pPr>
+      <w:rPr>
+        <w:rFonts w:ascii="Courier New" w:hAnsi="Courier New" w:cs="Courier New" w:hint="default"/>
+      </w:rPr>
+    </w:lvl>
+    <w:lvl w:ilvl="8" w:tplc="04090005" w:tentative="1">
+      <w:start w:val="1"/>
+      <w:numFmt w:val="bullet"/>
+      <w:lvlText w:val=""/>
+      <w:lvlJc w:val="left"/>
+      <w:pPr>
+        <w:ind w:left="6480" w:hanging="360"/>
+      </w:pPr>
+      <w:rPr>
+        <w:rFonts w:ascii="Wingdings" w:hAnsi="Wingdings" w:hint="default"/>
+      </w:rPr>
+    </w:lvl>
+  </w:abstractNum>
+  <w:abstractNum w:abstractNumId="24" w15:restartNumberingAfterBreak="0">
     <w:nsid w:val="70A657F1"/>
     <w:multiLevelType w:val="hybridMultilevel"/>
     <w:tmpl w:val="226262C0"/>
@@ -12316,7 +12930,7 @@
       </w:rPr>
     </w:lvl>
   </w:abstractNum>
-  <w:abstractNum w:abstractNumId="23" w15:restartNumberingAfterBreak="0">
+  <w:abstractNum w:abstractNumId="25" w15:restartNumberingAfterBreak="0">
     <w:nsid w:val="75B20534"/>
     <w:multiLevelType w:val="hybridMultilevel"/>
     <w:tmpl w:val="5F7EDF62"/>
@@ -12428,7 +13042,7 @@
       </w:rPr>
     </w:lvl>
   </w:abstractNum>
-  <w:abstractNum w:abstractNumId="24" w15:restartNumberingAfterBreak="0">
+  <w:abstractNum w:abstractNumId="26" w15:restartNumberingAfterBreak="0">
     <w:nsid w:val="7A892F5A"/>
     <w:multiLevelType w:val="hybridMultilevel"/>
     <w:tmpl w:val="7F6A7D4A"/>
@@ -12641,55 +13255,55 @@
     </w:lvl>
   </w:abstractNum>
   <w:num w:numId="1">
+    <w:abstractNumId w:val="8"/>
+  </w:num>
+  <w:num w:numId="2">
+    <w:abstractNumId w:val="15"/>
+  </w:num>
+  <w:num w:numId="3">
+    <w:abstractNumId w:val="26"/>
+  </w:num>
+  <w:num w:numId="4">
+    <w:abstractNumId w:val="19"/>
+  </w:num>
+  <w:num w:numId="5">
+    <w:abstractNumId w:val="12"/>
+  </w:num>
+  <w:num w:numId="6">
+    <w:abstractNumId w:val="21"/>
+  </w:num>
+  <w:num w:numId="7">
+    <w:abstractNumId w:val="9"/>
+  </w:num>
+  <w:num w:numId="8">
+    <w:abstractNumId w:val="3"/>
+  </w:num>
+  <w:num w:numId="9">
+    <w:abstractNumId w:val="4"/>
+  </w:num>
+  <w:num w:numId="10">
+    <w:abstractNumId w:val="10"/>
+  </w:num>
+  <w:num w:numId="11">
+    <w:abstractNumId w:val="25"/>
+  </w:num>
+  <w:num w:numId="12">
+    <w:abstractNumId w:val="2"/>
+  </w:num>
+  <w:num w:numId="13">
+    <w:abstractNumId w:val="13"/>
+  </w:num>
+  <w:num w:numId="14">
     <w:abstractNumId w:val="7"/>
   </w:num>
-  <w:num w:numId="2">
+  <w:num w:numId="15">
     <w:abstractNumId w:val="14"/>
   </w:num>
-  <w:num w:numId="3">
+  <w:num w:numId="16">
     <w:abstractNumId w:val="24"/>
   </w:num>
-  <w:num w:numId="4">
-    <w:abstractNumId w:val="18"/>
-  </w:num>
-  <w:num w:numId="5">
-    <w:abstractNumId w:val="11"/>
-  </w:num>
-  <w:num w:numId="6">
-    <w:abstractNumId w:val="20"/>
-  </w:num>
-  <w:num w:numId="7">
-    <w:abstractNumId w:val="8"/>
-  </w:num>
-  <w:num w:numId="8">
-    <w:abstractNumId w:val="2"/>
-  </w:num>
-  <w:num w:numId="9">
-    <w:abstractNumId w:val="3"/>
-  </w:num>
-  <w:num w:numId="10">
-    <w:abstractNumId w:val="9"/>
-  </w:num>
-  <w:num w:numId="11">
-    <w:abstractNumId w:val="23"/>
-  </w:num>
-  <w:num w:numId="12">
-    <w:abstractNumId w:val="1"/>
-  </w:num>
-  <w:num w:numId="13">
-    <w:abstractNumId w:val="12"/>
-  </w:num>
-  <w:num w:numId="14">
+  <w:num w:numId="17">
     <w:abstractNumId w:val="6"/>
-  </w:num>
-  <w:num w:numId="15">
-    <w:abstractNumId w:val="13"/>
-  </w:num>
-  <w:num w:numId="16">
-    <w:abstractNumId w:val="22"/>
-  </w:num>
-  <w:num w:numId="17">
-    <w:abstractNumId w:val="5"/>
     <w:lvlOverride w:ilvl="0">
       <w:startOverride w:val="1"/>
     </w:lvlOverride>
@@ -12719,7 +13333,7 @@
     </w:lvlOverride>
   </w:num>
   <w:num w:numId="18">
-    <w:abstractNumId w:val="5"/>
+    <w:abstractNumId w:val="6"/>
     <w:lvlOverride w:ilvl="0">
       <w:startOverride w:val="2"/>
     </w:lvlOverride>
@@ -12749,31 +13363,37 @@
     </w:lvlOverride>
   </w:num>
   <w:num w:numId="19">
+    <w:abstractNumId w:val="6"/>
+  </w:num>
+  <w:num w:numId="20">
+    <w:abstractNumId w:val="16"/>
+  </w:num>
+  <w:num w:numId="21">
+    <w:abstractNumId w:val="20"/>
+  </w:num>
+  <w:num w:numId="22">
+    <w:abstractNumId w:val="1"/>
+  </w:num>
+  <w:num w:numId="23">
+    <w:abstractNumId w:val="11"/>
+  </w:num>
+  <w:num w:numId="24">
+    <w:abstractNumId w:val="18"/>
+  </w:num>
+  <w:num w:numId="25">
     <w:abstractNumId w:val="5"/>
   </w:num>
-  <w:num w:numId="20">
-    <w:abstractNumId w:val="15"/>
-  </w:num>
-  <w:num w:numId="21">
-    <w:abstractNumId w:val="19"/>
-  </w:num>
-  <w:num w:numId="22">
-    <w:abstractNumId w:val="0"/>
-  </w:num>
-  <w:num w:numId="23">
-    <w:abstractNumId w:val="10"/>
-  </w:num>
-  <w:num w:numId="24">
+  <w:num w:numId="26">
     <w:abstractNumId w:val="17"/>
   </w:num>
-  <w:num w:numId="25">
-    <w:abstractNumId w:val="4"/>
+  <w:num w:numId="27">
+    <w:abstractNumId w:val="22"/>
   </w:num>
-  <w:num w:numId="26">
-    <w:abstractNumId w:val="16"/>
+  <w:num w:numId="28">
+    <w:abstractNumId w:val="23"/>
   </w:num>
-  <w:num w:numId="27">
-    <w:abstractNumId w:val="21"/>
+  <w:num w:numId="29">
+    <w:abstractNumId w:val="0"/>
   </w:num>
 </w:numbering>
 </file>
@@ -13781,7 +14401,7 @@
 </file>
 
 <file path=customXml/itemProps1.xml><?xml version="1.0" encoding="utf-8"?>
-<ds:datastoreItem xmlns:ds="http://schemas.openxmlformats.org/officeDocument/2006/customXml" ds:itemID="{F5EF403B-DE27-4C0C-A4DC-C67F0429D357}">
+<ds:datastoreItem xmlns:ds="http://schemas.openxmlformats.org/officeDocument/2006/customXml" ds:itemID="{BE7F4B04-F3BC-4C7D-A393-6DF53C189F3F}">
   <ds:schemaRefs>
     <ds:schemaRef ds:uri="http://schemas.openxmlformats.org/officeDocument/2006/bibliography"/>
   </ds:schemaRefs>

</xml_diff>

<commit_message>
version 1.6.0 - hidden commands for developers
</commit_message>
<xml_diff>
--- a/IxNetwork Controller Shell Doc.docx
+++ b/IxNetwork Controller Shell Doc.docx
@@ -124,7 +124,15 @@
           <w:color w:val="005C90"/>
           <w:sz w:val="32"/>
         </w:rPr>
-        <w:t>March 2018</w:t>
+        <w:t>June</w:t>
+      </w:r>
+      <w:r>
+        <w:rPr>
+          <w:rFonts w:ascii="Arial" w:eastAsia="Arial" w:hAnsi="Arial" w:cs="Arial"/>
+          <w:color w:val="005C90"/>
+          <w:sz w:val="32"/>
+        </w:rPr>
+        <w:t xml:space="preserve"> 2018</w:t>
       </w:r>
     </w:p>
     <w:p>
@@ -151,31 +159,7 @@
           <w:color w:val="005C90"/>
           <w:sz w:val="24"/>
         </w:rPr>
-        <w:t>1.</w:t>
-      </w:r>
-      <w:r>
-        <w:rPr>
-          <w:rFonts w:ascii="Arial" w:eastAsia="Arial" w:hAnsi="Arial" w:cs="Arial"/>
-          <w:color w:val="005C90"/>
-          <w:sz w:val="24"/>
-        </w:rPr>
-        <w:t>5</w:t>
-      </w:r>
-      <w:r>
-        <w:rPr>
-          <w:rFonts w:ascii="Arial" w:eastAsia="Arial" w:hAnsi="Arial" w:cs="Arial"/>
-          <w:color w:val="005C90"/>
-          <w:sz w:val="24"/>
-        </w:rPr>
-        <w:t>.</w:t>
-      </w:r>
-      <w:r>
-        <w:rPr>
-          <w:rFonts w:ascii="Arial" w:eastAsia="Arial" w:hAnsi="Arial" w:cs="Arial"/>
-          <w:color w:val="005C90"/>
-          <w:sz w:val="24"/>
-        </w:rPr>
-        <w:t>1</w:t>
+        <w:t>1.6.0</w:t>
       </w:r>
     </w:p>
     <w:p>
@@ -863,6 +847,7 @@
           <w:docPartGallery w:val="Table of Contents"/>
         </w:docPartObj>
       </w:sdtPr>
+      <w:sdtEndPr/>
       <w:sdtContent>
         <w:p>
           <w:pPr>
@@ -967,7 +952,7 @@
                   </wp:inline>
                 </w:drawing>
               </mc:Choice>
-              <mc:Fallback xmlns:w16se="http://schemas.microsoft.com/office/word/2015/wordml/symex" xmlns:cx="http://schemas.microsoft.com/office/drawing/2014/chartex">
+              <mc:Fallback xmlns:cx="http://schemas.microsoft.com/office/drawing/2014/chartex" xmlns:w16se="http://schemas.microsoft.com/office/word/2015/wordml/symex">
                 <w:pict>
                   <v:group w14:anchorId="2FAF5DF9" id="Group 14736" o:spid="_x0000_s1026" style="width:418.65pt;height:.7pt;mso-position-horizontal-relative:char;mso-position-vertical-relative:line" coordsize="53166,91" o:gfxdata="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">
                     <v:shape id="Shape 20463" o:spid="_x0000_s1027" style="position:absolute;width:53166;height:91;visibility:visible;mso-wrap-style:square;v-text-anchor:top" coordsize="5316601,9144" o:gfxdata="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" path="m,l5316601,r,9144l,9144,,e" fillcolor="black" stroked="f" strokeweight="0">
@@ -2256,8 +2241,6 @@
           <w:cols w:space="720"/>
         </w:sectPr>
       </w:pPr>
-      <w:bookmarkStart w:id="0" w:name="_GoBack"/>
-      <w:bookmarkEnd w:id="0"/>
     </w:p>
     <w:p>
       <w:pPr>
@@ -2265,7 +2248,7 @@
         <w:spacing w:after="0"/>
         <w:ind w:left="-3"/>
       </w:pPr>
-      <w:bookmarkStart w:id="1" w:name="_Toc512329502"/>
+      <w:bookmarkStart w:id="0" w:name="_Toc512329502"/>
       <w:r>
         <w:rPr>
           <w:sz w:val="40"/>
@@ -2273,7 +2256,7 @@
         <w:lastRenderedPageBreak/>
         <w:t>Overview</w:t>
       </w:r>
-      <w:bookmarkEnd w:id="1"/>
+      <w:bookmarkEnd w:id="0"/>
       <w:r>
         <w:rPr>
           <w:sz w:val="40"/>
@@ -2365,7 +2348,7 @@
               </wp:inline>
             </w:drawing>
           </mc:Choice>
-          <mc:Fallback xmlns:w16se="http://schemas.microsoft.com/office/word/2015/wordml/symex" xmlns:cx="http://schemas.microsoft.com/office/drawing/2014/chartex">
+          <mc:Fallback xmlns:cx="http://schemas.microsoft.com/office/drawing/2014/chartex" xmlns:w16se="http://schemas.microsoft.com/office/word/2015/wordml/symex">
             <w:pict>
               <v:group w14:anchorId="5E41200B" id="Group 15374" o:spid="_x0000_s1026" style="width:431.85pt;height:.5pt;mso-position-horizontal-relative:char;mso-position-vertical-relative:line" coordsize="54843,60" o:gfxdata="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">
                 <v:shape id="Shape 362" o:spid="_x0000_s1027" style="position:absolute;width:54843;height:0;visibility:visible;mso-wrap-style:square;v-text-anchor:top" coordsize="5484317,0" o:gfxdata="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" path="m,l5484317,e" filled="f" strokecolor="#1b97d5" strokeweight=".48pt">
@@ -2471,7 +2454,7 @@
       <w:pPr>
         <w:pStyle w:val="Heading2"/>
       </w:pPr>
-      <w:bookmarkStart w:id="2" w:name="_Toc512329503"/>
+      <w:bookmarkStart w:id="1" w:name="_Toc512329503"/>
       <w:r>
         <w:t xml:space="preserve">About </w:t>
       </w:r>
@@ -2486,7 +2469,7 @@
       <w:r>
         <w:t xml:space="preserve"> Shell</w:t>
       </w:r>
-      <w:bookmarkEnd w:id="2"/>
+      <w:bookmarkEnd w:id="1"/>
     </w:p>
     <w:p>
       <w:pPr>
@@ -2591,11 +2574,11 @@
       <w:pPr>
         <w:pStyle w:val="Heading2"/>
       </w:pPr>
-      <w:bookmarkStart w:id="3" w:name="_Toc512329504"/>
+      <w:bookmarkStart w:id="2" w:name="_Toc512329504"/>
       <w:r>
         <w:t>Standard version</w:t>
       </w:r>
-      <w:bookmarkEnd w:id="3"/>
+      <w:bookmarkEnd w:id="2"/>
       <w:r>
         <w:t xml:space="preserve">  </w:t>
       </w:r>
@@ -2805,11 +2788,11 @@
       <w:pPr>
         <w:pStyle w:val="Heading2"/>
       </w:pPr>
-      <w:bookmarkStart w:id="4" w:name="_Toc512329505"/>
+      <w:bookmarkStart w:id="3" w:name="_Toc512329505"/>
       <w:r>
         <w:t>Supported OS</w:t>
       </w:r>
-      <w:bookmarkEnd w:id="4"/>
+      <w:bookmarkEnd w:id="3"/>
     </w:p>
     <w:p>
       <w:pPr>
@@ -2832,7 +2815,7 @@
       <w:pPr>
         <w:pStyle w:val="Heading2"/>
       </w:pPr>
-      <w:bookmarkStart w:id="5" w:name="_Toc512329506"/>
+      <w:bookmarkStart w:id="4" w:name="_Toc512329506"/>
       <w:r>
         <w:t xml:space="preserve">Supported </w:t>
       </w:r>
@@ -2840,7 +2823,7 @@
       <w:r>
         <w:t>IxNetwork</w:t>
       </w:r>
-      <w:bookmarkEnd w:id="5"/>
+      <w:bookmarkEnd w:id="4"/>
       <w:proofErr w:type="spellEnd"/>
     </w:p>
     <w:p>
@@ -2914,7 +2897,7 @@
       <w:pPr>
         <w:pStyle w:val="Heading2"/>
       </w:pPr>
-      <w:bookmarkStart w:id="6" w:name="_Toc512329507"/>
+      <w:bookmarkStart w:id="5" w:name="_Toc512329507"/>
       <w:r>
         <w:t xml:space="preserve">Supported </w:t>
       </w:r>
@@ -2922,7 +2905,7 @@
       <w:r>
         <w:t>CloudShell</w:t>
       </w:r>
-      <w:bookmarkEnd w:id="6"/>
+      <w:bookmarkEnd w:id="5"/>
       <w:proofErr w:type="spellEnd"/>
     </w:p>
     <w:p>
@@ -2962,11 +2945,11 @@
       <w:pPr>
         <w:pStyle w:val="Heading2"/>
       </w:pPr>
-      <w:bookmarkStart w:id="7" w:name="_Toc512329508"/>
+      <w:bookmarkStart w:id="6" w:name="_Toc512329508"/>
       <w:r>
         <w:t>Requirements</w:t>
       </w:r>
-      <w:bookmarkEnd w:id="7"/>
+      <w:bookmarkEnd w:id="6"/>
     </w:p>
     <w:p>
       <w:pPr>
@@ -2993,11 +2976,11 @@
       <w:pPr>
         <w:pStyle w:val="Heading2"/>
       </w:pPr>
-      <w:bookmarkStart w:id="8" w:name="_Toc512329509"/>
+      <w:bookmarkStart w:id="7" w:name="_Toc512329509"/>
       <w:r>
         <w:t>Downloading the Shell</w:t>
       </w:r>
-      <w:bookmarkEnd w:id="8"/>
+      <w:bookmarkEnd w:id="7"/>
       <w:r>
         <w:t xml:space="preserve"> </w:t>
       </w:r>
@@ -3357,7 +3340,7 @@
         <w:spacing w:after="0"/>
         <w:ind w:left="-3"/>
       </w:pPr>
-      <w:bookmarkStart w:id="9" w:name="_Toc512329510"/>
+      <w:bookmarkStart w:id="8" w:name="_Toc512329510"/>
       <w:r>
         <w:rPr>
           <w:sz w:val="40"/>
@@ -3365,7 +3348,7 @@
         <w:lastRenderedPageBreak/>
         <w:t>Import and Configure the Shell</w:t>
       </w:r>
-      <w:bookmarkEnd w:id="9"/>
+      <w:bookmarkEnd w:id="8"/>
       <w:r>
         <w:rPr>
           <w:sz w:val="40"/>
@@ -3457,7 +3440,7 @@
               </wp:inline>
             </w:drawing>
           </mc:Choice>
-          <mc:Fallback xmlns:w16se="http://schemas.microsoft.com/office/word/2015/wordml/symex" xmlns:cx="http://schemas.microsoft.com/office/drawing/2014/chartex">
+          <mc:Fallback xmlns:cx="http://schemas.microsoft.com/office/drawing/2014/chartex" xmlns:w16se="http://schemas.microsoft.com/office/word/2015/wordml/symex">
             <w:pict>
               <v:group w14:anchorId="06DB2053" id="Group 14804" o:spid="_x0000_s1026" style="width:431.85pt;height:.5pt;mso-position-horizontal-relative:char;mso-position-vertical-relative:line" coordsize="54843,60" o:gfxdata="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">
                 <v:shape id="Shape 781" o:spid="_x0000_s1027" style="position:absolute;width:54843;height:0;visibility:visible;mso-wrap-style:square;v-text-anchor:top" coordsize="5484317,0" o:gfxdata="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" path="m,l5484317,e" filled="f" strokecolor="#1b97d5" strokeweight=".48pt">
@@ -3521,7 +3504,7 @@
       <w:pPr>
         <w:pStyle w:val="Heading2"/>
       </w:pPr>
-      <w:bookmarkStart w:id="10" w:name="_Toc512329511"/>
+      <w:bookmarkStart w:id="9" w:name="_Toc512329511"/>
       <w:r>
         <w:t xml:space="preserve">Importing the Shell into </w:t>
       </w:r>
@@ -3529,7 +3512,7 @@
       <w:r>
         <w:t>CloudShell</w:t>
       </w:r>
-      <w:bookmarkEnd w:id="10"/>
+      <w:bookmarkEnd w:id="9"/>
       <w:proofErr w:type="spellEnd"/>
       <w:r>
         <w:t xml:space="preserve"> </w:t>
@@ -4056,11 +4039,11 @@
       <w:pPr>
         <w:pStyle w:val="Heading2"/>
       </w:pPr>
-      <w:bookmarkStart w:id="11" w:name="_Toc512329512"/>
+      <w:bookmarkStart w:id="10" w:name="_Toc512329512"/>
       <w:r>
         <w:t>Offline installation of a Shell</w:t>
       </w:r>
-      <w:bookmarkEnd w:id="11"/>
+      <w:bookmarkEnd w:id="10"/>
       <w:r>
         <w:t xml:space="preserve">  </w:t>
       </w:r>
@@ -4155,7 +4138,7 @@
               </wp:inline>
             </w:drawing>
           </mc:Choice>
-          <mc:Fallback xmlns:w16se="http://schemas.microsoft.com/office/word/2015/wordml/symex" xmlns:cx="http://schemas.microsoft.com/office/drawing/2014/chartex">
+          <mc:Fallback xmlns:cx="http://schemas.microsoft.com/office/drawing/2014/chartex" xmlns:w16se="http://schemas.microsoft.com/office/word/2015/wordml/symex">
             <w:pict>
               <v:group w14:anchorId="6D9CAA26" id="Group 14805" o:spid="_x0000_s1026" style="width:431.85pt;height:.5pt;mso-position-horizontal-relative:char;mso-position-vertical-relative:line" coordsize="54842,60" o:gfxdata="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">
                 <v:shape id="Shape 20829" o:spid="_x0000_s1027" style="position:absolute;width:54842;height:91;visibility:visible;mso-wrap-style:square;v-text-anchor:top" coordsize="5484241,9144" o:gfxdata="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" path="m,l5484241,r,9144l,9144,,e" fillcolor="#4c4c4c" stroked="f" strokeweight="0">
@@ -4358,7 +4341,7 @@
               </wp:inline>
             </w:drawing>
           </mc:Choice>
-          <mc:Fallback xmlns:w16se="http://schemas.microsoft.com/office/word/2015/wordml/symex" xmlns:cx="http://schemas.microsoft.com/office/drawing/2014/chartex">
+          <mc:Fallback xmlns:cx="http://schemas.microsoft.com/office/drawing/2014/chartex" xmlns:w16se="http://schemas.microsoft.com/office/word/2015/wordml/symex">
             <w:pict>
               <v:group w14:anchorId="11E4E2B4" id="Group 14806" o:spid="_x0000_s1026" style="width:431.85pt;height:.5pt;mso-position-horizontal-relative:char;mso-position-vertical-relative:line" coordsize="54842,60" o:gfxdata="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">
                 <v:shape id="Shape 20830" o:spid="_x0000_s1027" style="position:absolute;width:54842;height:91;visibility:visible;mso-wrap-style:square;v-text-anchor:top" coordsize="5484241,9144" o:gfxdata="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" path="m,l5484241,r,9144l,9144,,e" fillcolor="#4c4c4c" stroked="f" strokeweight="0">
@@ -4771,16 +4754,16 @@
       <w:pPr>
         <w:pStyle w:val="Heading2"/>
       </w:pPr>
-      <w:bookmarkStart w:id="12" w:name="_Toc486499200"/>
-      <w:bookmarkStart w:id="13" w:name="_Toc512329513"/>
+      <w:bookmarkStart w:id="11" w:name="_Toc486499200"/>
+      <w:bookmarkStart w:id="12" w:name="_Toc512329513"/>
       <w:r>
         <w:t xml:space="preserve">Configuring a new </w:t>
       </w:r>
+      <w:bookmarkEnd w:id="11"/>
+      <w:r>
+        <w:t>service</w:t>
+      </w:r>
       <w:bookmarkEnd w:id="12"/>
-      <w:r>
-        <w:t>service</w:t>
-      </w:r>
-      <w:bookmarkEnd w:id="13"/>
     </w:p>
     <w:p>
       <w:pPr>
@@ -5516,7 +5499,7 @@
               </wp:inline>
             </w:drawing>
           </mc:Choice>
-          <mc:Fallback xmlns:w16se="http://schemas.microsoft.com/office/word/2015/wordml/symex" xmlns:cx="http://schemas.microsoft.com/office/drawing/2014/chartex">
+          <mc:Fallback xmlns:cx="http://schemas.microsoft.com/office/drawing/2014/chartex" xmlns:w16se="http://schemas.microsoft.com/office/word/2015/wordml/symex">
             <w:pict>
               <v:group w14:anchorId="56DB6F42" id="Group 8" o:spid="_x0000_s1026" style="width:424.35pt;height:.45pt;mso-position-horizontal-relative:char;mso-position-vertical-relative:line" coordsize="54843,60" o:gfxdata="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">
                 <v:shape id="Shape 781" o:spid="_x0000_s1027" style="position:absolute;width:54843;height:0;visibility:visible;mso-wrap-style:square;v-text-anchor:top" coordsize="5484317,0" o:gfxdata="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" path="m,l5484317,e" filled="f" strokecolor="#1b97d5" strokeweight=".48pt">
@@ -5565,11 +5548,11 @@
       <w:pPr>
         <w:pStyle w:val="Heading2"/>
       </w:pPr>
-      <w:bookmarkStart w:id="14" w:name="_Toc512329514"/>
+      <w:bookmarkStart w:id="13" w:name="_Toc512329514"/>
       <w:r>
         <w:t>Updating offline Python dependencies</w:t>
       </w:r>
-      <w:bookmarkEnd w:id="14"/>
+      <w:bookmarkEnd w:id="13"/>
     </w:p>
     <w:p>
       <w:pPr>
@@ -5790,14 +5773,14 @@
       <w:pPr>
         <w:pStyle w:val="Heading2"/>
       </w:pPr>
-      <w:bookmarkStart w:id="15" w:name="_Toc512329515"/>
+      <w:bookmarkStart w:id="14" w:name="_Toc512329515"/>
       <w:r>
         <w:t xml:space="preserve">Updating online Python </w:t>
       </w:r>
       <w:r>
         <w:t>dependencies</w:t>
       </w:r>
-      <w:bookmarkEnd w:id="15"/>
+      <w:bookmarkEnd w:id="14"/>
     </w:p>
     <w:p>
       <w:pPr>
@@ -5918,7 +5901,7 @@
         <w:spacing w:after="0"/>
         <w:ind w:left="-3"/>
       </w:pPr>
-      <w:bookmarkStart w:id="16" w:name="_Toc512329516"/>
+      <w:bookmarkStart w:id="15" w:name="_Toc512329516"/>
       <w:r>
         <w:rPr>
           <w:sz w:val="40"/>
@@ -5926,7 +5909,7 @@
         <w:lastRenderedPageBreak/>
         <w:t>Typical workflow</w:t>
       </w:r>
-      <w:bookmarkEnd w:id="16"/>
+      <w:bookmarkEnd w:id="15"/>
     </w:p>
     <w:p>
       <w:pPr>
@@ -6012,7 +5995,7 @@
               </wp:inline>
             </w:drawing>
           </mc:Choice>
-          <mc:Fallback xmlns:w16se="http://schemas.microsoft.com/office/word/2015/wordml/symex" xmlns:cx="http://schemas.microsoft.com/office/drawing/2014/chartex">
+          <mc:Fallback xmlns:cx="http://schemas.microsoft.com/office/drawing/2014/chartex" xmlns:w16se="http://schemas.microsoft.com/office/word/2015/wordml/symex">
             <w:pict>
               <v:group w14:anchorId="0363901A" id="Group 14481" o:spid="_x0000_s1026" style="width:431.85pt;height:.5pt;mso-position-horizontal-relative:char;mso-position-vertical-relative:line" coordsize="54843,60" o:gfxdata="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">
                 <v:shape id="Shape 2650" o:spid="_x0000_s1027" style="position:absolute;width:54843;height:0;visibility:visible;mso-wrap-style:square;v-text-anchor:top" coordsize="5484317,0" o:gfxdata="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" path="m,l5484317,e" filled="f" strokecolor="#1b97d5" strokeweight=".48pt">
@@ -6035,7 +6018,7 @@
           <w:szCs w:val="28"/>
         </w:rPr>
       </w:pPr>
-      <w:bookmarkStart w:id="17" w:name="_Toc512329517"/>
+      <w:bookmarkStart w:id="16" w:name="_Toc512329517"/>
       <w:r>
         <w:t xml:space="preserve">Scenario 1 </w:t>
       </w:r>
@@ -6056,7 +6039,7 @@
       <w:r>
         <w:t xml:space="preserve"> traffic</w:t>
       </w:r>
-      <w:bookmarkEnd w:id="17"/>
+      <w:bookmarkEnd w:id="16"/>
     </w:p>
     <w:p>
       <w:pPr>
@@ -6445,7 +6428,9 @@
       <w:r>
         <w:rPr>
           <w:rFonts w:ascii="Arial" w:eastAsia="Arial" w:hAnsi="Arial" w:cs="Arial"/>
-          <w:color w:val="4B4B4C"/>
+          <w:noProof/>
+          <w:color w:val="4B4B4C"/>
+          <w:lang w:bidi="he-IL"/>
         </w:rPr>
         <w:lastRenderedPageBreak/>
         <w:drawing>
@@ -7715,7 +7700,7 @@
               </wp:inline>
             </w:drawing>
           </mc:Choice>
-          <mc:Fallback xmlns:w16se="http://schemas.microsoft.com/office/word/2015/wordml/symex" xmlns:cx="http://schemas.microsoft.com/office/drawing/2014/chartex">
+          <mc:Fallback xmlns:cx="http://schemas.microsoft.com/office/drawing/2014/chartex" xmlns:w16se="http://schemas.microsoft.com/office/word/2015/wordml/symex">
             <w:pict>
               <v:group w14:anchorId="3E2C7916" id="Group 3" o:spid="_x0000_s1026" style="width:424.35pt;height:.45pt;mso-position-horizontal-relative:char;mso-position-vertical-relative:line" coordsize="54843,60" o:gfxdata="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">
                 <v:shape id="Shape 2900" o:spid="_x0000_s1027" style="position:absolute;width:54843;height:0;visibility:visible;mso-wrap-style:square;v-text-anchor:top" coordsize="5484317,0" o:gfxdata="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" path="m,l5484317,e" filled="f" strokecolor="#1b97d5" strokeweight=".48pt">
@@ -7859,7 +7844,7 @@
         <w:spacing w:after="0"/>
         <w:ind w:left="0" w:firstLine="0"/>
       </w:pPr>
-      <w:bookmarkStart w:id="18" w:name="_Toc512329518"/>
+      <w:bookmarkStart w:id="17" w:name="_Toc512329518"/>
       <w:r>
         <w:rPr>
           <w:sz w:val="40"/>
@@ -7867,7 +7852,7 @@
         <w:lastRenderedPageBreak/>
         <w:t>Release notes</w:t>
       </w:r>
-      <w:bookmarkEnd w:id="18"/>
+      <w:bookmarkEnd w:id="17"/>
       <w:r>
         <w:rPr>
           <w:sz w:val="40"/>
@@ -7959,7 +7944,7 @@
               </wp:inline>
             </w:drawing>
           </mc:Choice>
-          <mc:Fallback xmlns:w16se="http://schemas.microsoft.com/office/word/2015/wordml/symex" xmlns:cx="http://schemas.microsoft.com/office/drawing/2014/chartex">
+          <mc:Fallback xmlns:cx="http://schemas.microsoft.com/office/drawing/2014/chartex" xmlns:w16se="http://schemas.microsoft.com/office/word/2015/wordml/symex">
             <w:pict>
               <v:group w14:anchorId="5ED2A702" id="Group 16037" o:spid="_x0000_s1026" style="width:431.85pt;height:.5pt;mso-position-horizontal-relative:char;mso-position-vertical-relative:line" coordsize="54843,60" o:gfxdata="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">
                 <v:shape id="Shape 2900" o:spid="_x0000_s1027" style="position:absolute;width:54843;height:0;visibility:visible;mso-wrap-style:square;v-text-anchor:top" coordsize="5484317,0" o:gfxdata="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" path="m,l5484317,e" filled="f" strokecolor="#1b97d5" strokeweight=".48pt">
@@ -8045,25 +8030,42 @@
           <w:bCs/>
           <w:color w:val="4B4B4C"/>
         </w:rPr>
-        <w:t xml:space="preserve">All lower layer API replaced from </w:t>
-      </w:r>
-      <w:proofErr w:type="spellStart"/>
+        <w:t>Hidden commands for developers – Get REST session ID, Get children, Get/Set attribute</w:t>
+      </w:r>
       <w:r>
         <w:rPr>
           <w:rFonts w:ascii="Arial" w:eastAsia="Arial" w:hAnsi="Arial" w:cs="Arial"/>
           <w:bCs/>
           <w:color w:val="4B4B4C"/>
         </w:rPr>
-        <w:t>Tcl</w:t>
-      </w:r>
-      <w:proofErr w:type="spellEnd"/>
-      <w:r>
-        <w:rPr>
-          <w:rFonts w:ascii="Arial" w:eastAsia="Arial" w:hAnsi="Arial" w:cs="Arial"/>
-          <w:bCs/>
-          <w:color w:val="4B4B4C"/>
-        </w:rPr>
-        <w:t xml:space="preserve"> to REST.</w:t>
+        <w:t>.</w:t>
+      </w:r>
+    </w:p>
+    <w:p>
+      <w:pPr>
+        <w:spacing w:after="167" w:line="267" w:lineRule="auto"/>
+        <w:ind w:left="355" w:hanging="10"/>
+        <w:rPr>
+          <w:rFonts w:ascii="Arial" w:eastAsia="Arial" w:hAnsi="Arial" w:cs="Arial"/>
+          <w:b/>
+          <w:color w:val="4B4B4C"/>
+        </w:rPr>
+      </w:pPr>
+      <w:r>
+        <w:rPr>
+          <w:rFonts w:ascii="Arial" w:eastAsia="Arial" w:hAnsi="Arial" w:cs="Arial"/>
+          <w:b/>
+          <w:color w:val="4B4B4C"/>
+        </w:rPr>
+        <w:t>K</w:t>
+      </w:r>
+      <w:r>
+        <w:rPr>
+          <w:rFonts w:ascii="Arial" w:eastAsia="Arial" w:hAnsi="Arial" w:cs="Arial"/>
+          <w:b/>
+          <w:color w:val="4B4B4C"/>
+        </w:rPr>
+        <w:t>nown issue:</w:t>
       </w:r>
     </w:p>
     <w:p>
@@ -8086,25 +8088,40 @@
           <w:bCs/>
           <w:color w:val="4B4B4C"/>
         </w:rPr>
-        <w:t xml:space="preserve">Support </w:t>
-      </w:r>
-      <w:proofErr w:type="spellStart"/>
-      <w:r>
+        <w:t>Performance</w:t>
+      </w:r>
+    </w:p>
+    <w:p>
+      <w:pPr>
+        <w:pStyle w:val="ListParagraph"/>
+        <w:numPr>
+          <w:ilvl w:val="1"/>
+          <w:numId w:val="25"/>
+        </w:numPr>
+        <w:spacing w:after="167" w:line="267" w:lineRule="auto"/>
         <w:rPr>
           <w:rFonts w:ascii="Arial" w:eastAsia="Arial" w:hAnsi="Arial" w:cs="Arial"/>
           <w:bCs/>
           <w:color w:val="4B4B4C"/>
         </w:rPr>
-        <w:t>IxNetwork</w:t>
-      </w:r>
-      <w:proofErr w:type="spellEnd"/>
+      </w:pPr>
       <w:r>
         <w:rPr>
           <w:rFonts w:ascii="Arial" w:eastAsia="Arial" w:hAnsi="Arial" w:cs="Arial"/>
           <w:bCs/>
           <w:color w:val="4B4B4C"/>
         </w:rPr>
-        <w:t xml:space="preserve"> Connection manager.</w:t>
+        <w:t>The REST API performance is very poor. Loading configuration and reserving ports can take up dozens of seconds depending on the spec</w:t>
+      </w:r>
+      <w:bookmarkStart w:id="18" w:name="_GoBack"/>
+      <w:bookmarkEnd w:id="18"/>
+      <w:r>
+        <w:rPr>
+          <w:rFonts w:ascii="Arial" w:eastAsia="Arial" w:hAnsi="Arial" w:cs="Arial"/>
+          <w:bCs/>
+          <w:color w:val="4B4B4C"/>
+        </w:rPr>
+        <w:t>ific setup. It is advised to start idle connections on the Connection Manager to reduce startup time.</w:t>
       </w:r>
     </w:p>
     <w:p>
@@ -8127,25 +8144,30 @@
           <w:bCs/>
           <w:color w:val="4B4B4C"/>
         </w:rPr>
-        <w:t xml:space="preserve">Support multiple concurrent executions with </w:t>
-      </w:r>
-      <w:proofErr w:type="spellStart"/>
-      <w:r>
+        <w:t>No available connection on connection manager</w:t>
+      </w:r>
+    </w:p>
+    <w:p>
+      <w:pPr>
+        <w:pStyle w:val="ListParagraph"/>
+        <w:numPr>
+          <w:ilvl w:val="1"/>
+          <w:numId w:val="25"/>
+        </w:numPr>
+        <w:spacing w:after="167" w:line="267" w:lineRule="auto"/>
         <w:rPr>
           <w:rFonts w:ascii="Arial" w:eastAsia="Arial" w:hAnsi="Arial" w:cs="Arial"/>
           <w:bCs/>
           <w:color w:val="4B4B4C"/>
         </w:rPr>
-        <w:t>IxNetwork</w:t>
-      </w:r>
-      <w:proofErr w:type="spellEnd"/>
+      </w:pPr>
       <w:r>
         <w:rPr>
           <w:rFonts w:ascii="Arial" w:eastAsia="Arial" w:hAnsi="Arial" w:cs="Arial"/>
           <w:bCs/>
           <w:color w:val="4B4B4C"/>
         </w:rPr>
-        <w:t xml:space="preserve"> Connection Manager.</w:t>
+        <w:t>In case there is no available connection on the connection manager the user must login to the Connection Manager and close zombie connections or create new connections.</w:t>
       </w:r>
     </w:p>
     <w:p>
@@ -8168,34 +8190,48 @@
           <w:bCs/>
           <w:color w:val="4B4B4C"/>
         </w:rPr>
-        <w:t>Add User/Password parameters for future use.</w:t>
+        <w:t>Licensing</w:t>
       </w:r>
     </w:p>
     <w:p>
       <w:pPr>
+        <w:pStyle w:val="ListParagraph"/>
+        <w:numPr>
+          <w:ilvl w:val="1"/>
+          <w:numId w:val="25"/>
+        </w:numPr>
         <w:spacing w:after="167" w:line="267" w:lineRule="auto"/>
-        <w:ind w:left="355" w:hanging="10"/>
-        <w:rPr>
-          <w:rFonts w:ascii="Arial" w:eastAsia="Arial" w:hAnsi="Arial" w:cs="Arial"/>
-          <w:b/>
-          <w:color w:val="4B4B4C"/>
-        </w:rPr>
-      </w:pPr>
-      <w:r>
-        <w:rPr>
-          <w:rFonts w:ascii="Arial" w:eastAsia="Arial" w:hAnsi="Arial" w:cs="Arial"/>
-          <w:b/>
-          <w:color w:val="4B4B4C"/>
-        </w:rPr>
-        <w:t>K</w:t>
-      </w:r>
-      <w:r>
-        <w:rPr>
-          <w:rFonts w:ascii="Arial" w:eastAsia="Arial" w:hAnsi="Arial" w:cs="Arial"/>
-          <w:b/>
-          <w:color w:val="4B4B4C"/>
-        </w:rPr>
-        <w:t>nown issue:</w:t>
+        <w:rPr>
+          <w:rFonts w:ascii="Arial" w:eastAsia="Arial" w:hAnsi="Arial" w:cs="Arial"/>
+          <w:bCs/>
+          <w:color w:val="4B4B4C"/>
+        </w:rPr>
+      </w:pPr>
+      <w:r>
+        <w:rPr>
+          <w:rFonts w:ascii="Arial" w:eastAsia="Arial" w:hAnsi="Arial" w:cs="Arial"/>
+          <w:bCs/>
+          <w:color w:val="4B4B4C"/>
+        </w:rPr>
+        <w:t xml:space="preserve">If license server on Connection Manager / API server is not configured Load Configuration might success but ports will be in </w:t>
+      </w:r>
+      <w:proofErr w:type="gramStart"/>
+      <w:r>
+        <w:rPr>
+          <w:rFonts w:ascii="Arial" w:eastAsia="Arial" w:hAnsi="Arial" w:cs="Arial"/>
+          <w:bCs/>
+          <w:color w:val="4B4B4C"/>
+        </w:rPr>
+        <w:t>Down</w:t>
+      </w:r>
+      <w:proofErr w:type="gramEnd"/>
+      <w:r>
+        <w:rPr>
+          <w:rFonts w:ascii="Arial" w:eastAsia="Arial" w:hAnsi="Arial" w:cs="Arial"/>
+          <w:bCs/>
+          <w:color w:val="4B4B4C"/>
+        </w:rPr>
+        <w:t xml:space="preserve"> state and any further operation will fail.</w:t>
       </w:r>
     </w:p>
     <w:p>
@@ -8218,7 +8254,7 @@
           <w:bCs/>
           <w:color w:val="4B4B4C"/>
         </w:rPr>
-        <w:t>Performance</w:t>
+        <w:t>Reserved ports</w:t>
       </w:r>
     </w:p>
     <w:p>
@@ -8241,197 +8277,33 @@
           <w:bCs/>
           <w:color w:val="4B4B4C"/>
         </w:rPr>
-        <w:t>The REST API performance is very poor. Loading configuration and reserving ports can take up dozens of seconds depending on the specific setup. It is advised to start idle connections on the Connection Manager to reduce startup time.</w:t>
-      </w:r>
-    </w:p>
-    <w:p>
-      <w:pPr>
-        <w:pStyle w:val="ListParagraph"/>
-        <w:numPr>
-          <w:ilvl w:val="0"/>
-          <w:numId w:val="25"/>
-        </w:numPr>
-        <w:spacing w:after="167" w:line="267" w:lineRule="auto"/>
+        <w:t xml:space="preserve">If ports are reserved by other users </w:t>
+      </w:r>
+      <w:r>
         <w:rPr>
           <w:rFonts w:ascii="Arial" w:eastAsia="Arial" w:hAnsi="Arial" w:cs="Arial"/>
           <w:bCs/>
           <w:color w:val="4B4B4C"/>
         </w:rPr>
-      </w:pPr>
+        <w:t xml:space="preserve">Load Configuration might success but ports will be in </w:t>
+      </w:r>
+      <w:proofErr w:type="gramStart"/>
       <w:r>
         <w:rPr>
           <w:rFonts w:ascii="Arial" w:eastAsia="Arial" w:hAnsi="Arial" w:cs="Arial"/>
           <w:bCs/>
           <w:color w:val="4B4B4C"/>
         </w:rPr>
-        <w:t>No available connection on connection manager</w:t>
-      </w:r>
-    </w:p>
-    <w:p>
-      <w:pPr>
-        <w:pStyle w:val="ListParagraph"/>
-        <w:numPr>
-          <w:ilvl w:val="1"/>
-          <w:numId w:val="25"/>
-        </w:numPr>
-        <w:spacing w:after="167" w:line="267" w:lineRule="auto"/>
+        <w:t>Down</w:t>
+      </w:r>
+      <w:proofErr w:type="gramEnd"/>
+      <w:r>
         <w:rPr>
           <w:rFonts w:ascii="Arial" w:eastAsia="Arial" w:hAnsi="Arial" w:cs="Arial"/>
           <w:bCs/>
           <w:color w:val="4B4B4C"/>
         </w:rPr>
-      </w:pPr>
-      <w:r>
-        <w:rPr>
-          <w:rFonts w:ascii="Arial" w:eastAsia="Arial" w:hAnsi="Arial" w:cs="Arial"/>
-          <w:bCs/>
-          <w:color w:val="4B4B4C"/>
-        </w:rPr>
-        <w:t>In case there is no available connection on the connection manager the user must login to the Connection Manager and close zombie connections or create new connections.</w:t>
-      </w:r>
-    </w:p>
-    <w:p>
-      <w:pPr>
-        <w:pStyle w:val="ListParagraph"/>
-        <w:numPr>
-          <w:ilvl w:val="0"/>
-          <w:numId w:val="25"/>
-        </w:numPr>
-        <w:spacing w:after="167" w:line="267" w:lineRule="auto"/>
-        <w:rPr>
-          <w:rFonts w:ascii="Arial" w:eastAsia="Arial" w:hAnsi="Arial" w:cs="Arial"/>
-          <w:bCs/>
-          <w:color w:val="4B4B4C"/>
-        </w:rPr>
-      </w:pPr>
-      <w:r>
-        <w:rPr>
-          <w:rFonts w:ascii="Arial" w:eastAsia="Arial" w:hAnsi="Arial" w:cs="Arial"/>
-          <w:bCs/>
-          <w:color w:val="4B4B4C"/>
-        </w:rPr>
-        <w:t>Licensing</w:t>
-      </w:r>
-    </w:p>
-    <w:p>
-      <w:pPr>
-        <w:pStyle w:val="ListParagraph"/>
-        <w:numPr>
-          <w:ilvl w:val="1"/>
-          <w:numId w:val="25"/>
-        </w:numPr>
-        <w:spacing w:after="167" w:line="267" w:lineRule="auto"/>
-        <w:rPr>
-          <w:rFonts w:ascii="Arial" w:eastAsia="Arial" w:hAnsi="Arial" w:cs="Arial"/>
-          <w:bCs/>
-          <w:color w:val="4B4B4C"/>
-        </w:rPr>
-      </w:pPr>
-      <w:r>
-        <w:rPr>
-          <w:rFonts w:ascii="Arial" w:eastAsia="Arial" w:hAnsi="Arial" w:cs="Arial"/>
-          <w:bCs/>
-          <w:color w:val="4B4B4C"/>
-        </w:rPr>
-        <w:t xml:space="preserve">If license server on Connection Manager / API server is not configured Load Configuration might success but ports will be in </w:t>
-      </w:r>
-      <w:proofErr w:type="gramStart"/>
-      <w:r>
-        <w:rPr>
-          <w:rFonts w:ascii="Arial" w:eastAsia="Arial" w:hAnsi="Arial" w:cs="Arial"/>
-          <w:bCs/>
-          <w:color w:val="4B4B4C"/>
-        </w:rPr>
-        <w:t>Down</w:t>
-      </w:r>
-      <w:proofErr w:type="gramEnd"/>
-      <w:r>
-        <w:rPr>
-          <w:rFonts w:ascii="Arial" w:eastAsia="Arial" w:hAnsi="Arial" w:cs="Arial"/>
-          <w:bCs/>
-          <w:color w:val="4B4B4C"/>
-        </w:rPr>
         <w:t xml:space="preserve"> state and any further operation will fail.</w:t>
-      </w:r>
-    </w:p>
-    <w:p>
-      <w:pPr>
-        <w:pStyle w:val="ListParagraph"/>
-        <w:numPr>
-          <w:ilvl w:val="0"/>
-          <w:numId w:val="25"/>
-        </w:numPr>
-        <w:spacing w:after="167" w:line="267" w:lineRule="auto"/>
-        <w:rPr>
-          <w:rFonts w:ascii="Arial" w:eastAsia="Arial" w:hAnsi="Arial" w:cs="Arial"/>
-          <w:bCs/>
-          <w:color w:val="4B4B4C"/>
-        </w:rPr>
-      </w:pPr>
-      <w:r>
-        <w:rPr>
-          <w:rFonts w:ascii="Arial" w:eastAsia="Arial" w:hAnsi="Arial" w:cs="Arial"/>
-          <w:bCs/>
-          <w:color w:val="4B4B4C"/>
-        </w:rPr>
-        <w:t>Reserved ports</w:t>
-      </w:r>
-    </w:p>
-    <w:p>
-      <w:pPr>
-        <w:pStyle w:val="ListParagraph"/>
-        <w:numPr>
-          <w:ilvl w:val="1"/>
-          <w:numId w:val="25"/>
-        </w:numPr>
-        <w:spacing w:after="167" w:line="267" w:lineRule="auto"/>
-        <w:rPr>
-          <w:rFonts w:ascii="Arial" w:eastAsia="Arial" w:hAnsi="Arial" w:cs="Arial"/>
-          <w:bCs/>
-          <w:color w:val="4B4B4C"/>
-        </w:rPr>
-      </w:pPr>
-      <w:r>
-        <w:rPr>
-          <w:rFonts w:ascii="Arial" w:eastAsia="Arial" w:hAnsi="Arial" w:cs="Arial"/>
-          <w:bCs/>
-          <w:color w:val="4B4B4C"/>
-        </w:rPr>
-        <w:t xml:space="preserve">If ports are reserved by other users </w:t>
-      </w:r>
-      <w:r>
-        <w:rPr>
-          <w:rFonts w:ascii="Arial" w:eastAsia="Arial" w:hAnsi="Arial" w:cs="Arial"/>
-          <w:bCs/>
-          <w:color w:val="4B4B4C"/>
-        </w:rPr>
-        <w:t xml:space="preserve">Load Configuration might success but ports will be in </w:t>
-      </w:r>
-      <w:proofErr w:type="gramStart"/>
-      <w:r>
-        <w:rPr>
-          <w:rFonts w:ascii="Arial" w:eastAsia="Arial" w:hAnsi="Arial" w:cs="Arial"/>
-          <w:bCs/>
-          <w:color w:val="4B4B4C"/>
-        </w:rPr>
-        <w:t>Down</w:t>
-      </w:r>
-      <w:proofErr w:type="gramEnd"/>
-      <w:r>
-        <w:rPr>
-          <w:rFonts w:ascii="Arial" w:eastAsia="Arial" w:hAnsi="Arial" w:cs="Arial"/>
-          <w:bCs/>
-          <w:color w:val="4B4B4C"/>
-        </w:rPr>
-        <w:t xml:space="preserve"> state and any further operation will fail</w:t>
-      </w:r>
-      <w:r>
-        <w:rPr>
-          <w:rFonts w:ascii="Arial" w:eastAsia="Arial" w:hAnsi="Arial" w:cs="Arial"/>
-          <w:bCs/>
-          <w:color w:val="4B4B4C"/>
-        </w:rPr>
-        <w:t>.</w:t>
       </w:r>
       <w:r>
         <w:rPr>
@@ -8651,7 +8523,7 @@
             </wp:anchor>
           </w:drawing>
         </mc:Choice>
-        <mc:Fallback xmlns:w16se="http://schemas.microsoft.com/office/word/2015/wordml/symex" xmlns:cx="http://schemas.microsoft.com/office/drawing/2014/chartex">
+        <mc:Fallback xmlns:cx="http://schemas.microsoft.com/office/drawing/2014/chartex" xmlns:w16se="http://schemas.microsoft.com/office/word/2015/wordml/symex">
           <w:pict>
             <v:group w14:anchorId="4325607C" id="Group 19448" o:spid="_x0000_s1026" style="position:absolute;margin-left:88.6pt;margin-top:764.25pt;width:413.85pt;height:.5pt;z-index:251662336;mso-position-horizontal-relative:page;mso-position-vertical-relative:page" coordsize="52556,60" o:gfxdata="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">
               <v:shape id="Shape 20837" o:spid="_x0000_s1027" style="position:absolute;width:52556;height:91;visibility:visible;mso-wrap-style:square;v-text-anchor:top" coordsize="5255641,9144" o:gfxdata="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" path="m,l5255641,r,9144l,9144,,e" fillcolor="#4c4c4c" stroked="f" strokeweight="0">
@@ -8792,7 +8664,7 @@
             </wp:anchor>
           </w:drawing>
         </mc:Choice>
-        <mc:Fallback xmlns:w16se="http://schemas.microsoft.com/office/word/2015/wordml/symex" xmlns:cx="http://schemas.microsoft.com/office/drawing/2014/chartex">
+        <mc:Fallback xmlns:cx="http://schemas.microsoft.com/office/drawing/2014/chartex" xmlns:w16se="http://schemas.microsoft.com/office/word/2015/wordml/symex">
           <w:pict>
             <v:shape w14:anchorId="4D67B5DC" id="Shape 20462" o:spid="_x0000_s1026" style="position:absolute;margin-left:0;margin-top:12.55pt;width:400.6pt;height:.7pt;z-index:251671552;visibility:visible;mso-wrap-style:square;mso-wrap-distance-left:9pt;mso-wrap-distance-top:0;mso-wrap-distance-right:9pt;mso-wrap-distance-bottom:0;mso-position-horizontal:absolute;mso-position-horizontal-relative:text;mso-position-vertical:absolute;mso-position-vertical-relative:text;v-text-anchor:top" coordsize="5088001,9144" o:gfxdata="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" path="m,l5088001,r,9144l,9144,,e" fillcolor="#4c4c4c" stroked="f" strokeweight="0">
               <v:stroke miterlimit="83231f" joinstyle="miter"/>
@@ -8906,7 +8778,7 @@
             </wp:anchor>
           </w:drawing>
         </mc:Choice>
-        <mc:Fallback xmlns:w16se="http://schemas.microsoft.com/office/word/2015/wordml/symex" xmlns:cx="http://schemas.microsoft.com/office/drawing/2014/chartex">
+        <mc:Fallback xmlns:cx="http://schemas.microsoft.com/office/drawing/2014/chartex" xmlns:w16se="http://schemas.microsoft.com/office/word/2015/wordml/symex">
           <w:pict>
             <v:group w14:anchorId="79962428" id="Group 19428" o:spid="_x0000_s1026" style="position:absolute;margin-left:88.6pt;margin-top:764.25pt;width:413.85pt;height:.5pt;z-index:251664384;mso-position-horizontal-relative:page;mso-position-vertical-relative:page" coordsize="52556,60" o:gfxdata="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">
               <v:shape id="Shape 20835" o:spid="_x0000_s1027" style="position:absolute;width:52556;height:91;visibility:visible;mso-wrap-style:square;v-text-anchor:top" coordsize="5255641,9144" o:gfxdata="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" path="m,l5255641,r,9144l,9144,,e" fillcolor="#4c4c4c" stroked="f" strokeweight="0">
@@ -9057,7 +8929,7 @@
             </wp:anchor>
           </w:drawing>
         </mc:Choice>
-        <mc:Fallback xmlns:w16se="http://schemas.microsoft.com/office/word/2015/wordml/symex" xmlns:cx="http://schemas.microsoft.com/office/drawing/2014/chartex">
+        <mc:Fallback xmlns:cx="http://schemas.microsoft.com/office/drawing/2014/chartex" xmlns:w16se="http://schemas.microsoft.com/office/word/2015/wordml/symex">
           <w:pict>
             <v:group w14:anchorId="545B5D46" id="Group 15" o:spid="_x0000_s1026" style="position:absolute;margin-left:88.6pt;margin-top:764.25pt;width:413.85pt;height:.5pt;z-index:251670528;mso-position-horizontal-relative:page;mso-position-vertical-relative:page" coordsize="52556,60" o:gfxdata="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">
               <v:shape id="Shape 20837" o:spid="_x0000_s1027" style="position:absolute;width:52556;height:91;visibility:visible;mso-wrap-style:square;v-text-anchor:top" coordsize="5255641,9144" o:gfxdata="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" path="m,l5255641,r,9144l,9144,,e" fillcolor="#4c4c4c" stroked="f" strokeweight="0">
@@ -9209,7 +9081,7 @@
             </wp:anchor>
           </w:drawing>
         </mc:Choice>
-        <mc:Fallback xmlns:w16se="http://schemas.microsoft.com/office/word/2015/wordml/symex" xmlns:cx="http://schemas.microsoft.com/office/drawing/2014/chartex">
+        <mc:Fallback xmlns:cx="http://schemas.microsoft.com/office/drawing/2014/chartex" xmlns:w16se="http://schemas.microsoft.com/office/word/2015/wordml/symex">
           <w:pict>
             <v:group w14:anchorId="5CB288B6" id="Group 13" o:spid="_x0000_s1026" style="position:absolute;margin-left:88.6pt;margin-top:764.25pt;width:413.85pt;height:.5pt;z-index:251668480;mso-position-horizontal-relative:page;mso-position-vertical-relative:page" coordsize="52556,60" o:gfxdata="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">
               <v:shape id="Shape 20837" o:spid="_x0000_s1027" style="position:absolute;width:52556;height:91;visibility:visible;mso-wrap-style:square;v-text-anchor:top" coordsize="5255641,9144" o:gfxdata="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" path="m,l5255641,r,9144l,9144,,e" fillcolor="#4c4c4c" stroked="f" strokeweight="0">
@@ -9237,7 +9109,7 @@
         <w:noProof/>
         <w:color w:val="4B4B4C"/>
       </w:rPr>
-      <w:t>11</w:t>
+      <w:t>9</w:t>
     </w:r>
     <w:r>
       <w:rPr>
@@ -14401,7 +14273,7 @@
 </file>
 
 <file path=customXml/itemProps1.xml><?xml version="1.0" encoding="utf-8"?>
-<ds:datastoreItem xmlns:ds="http://schemas.openxmlformats.org/officeDocument/2006/customXml" ds:itemID="{BE7F4B04-F3BC-4C7D-A393-6DF53C189F3F}">
+<ds:datastoreItem xmlns:ds="http://schemas.openxmlformats.org/officeDocument/2006/customXml" ds:itemID="{ECFF571B-58ED-4828-AD3F-51436FA766CE}">
   <ds:schemaRefs>
     <ds:schemaRef ds:uri="http://schemas.openxmlformats.org/officeDocument/2006/bibliography"/>
   </ds:schemaRefs>

</xml_diff>

<commit_message>
version 1.6.1 - support ixnetwork 8.5
</commit_message>
<xml_diff>
--- a/IxNetwork Controller Shell Doc.docx
+++ b/IxNetwork Controller Shell Doc.docx
@@ -124,7 +124,7 @@
           <w:color w:val="005C90"/>
           <w:sz w:val="32"/>
         </w:rPr>
-        <w:t>June</w:t>
+        <w:t>January</w:t>
       </w:r>
       <w:r>
         <w:rPr>
@@ -132,7 +132,15 @@
           <w:color w:val="005C90"/>
           <w:sz w:val="32"/>
         </w:rPr>
-        <w:t xml:space="preserve"> 2018</w:t>
+        <w:t xml:space="preserve"> 201</w:t>
+      </w:r>
+      <w:r>
+        <w:rPr>
+          <w:rFonts w:ascii="Arial" w:eastAsia="Arial" w:hAnsi="Arial" w:cs="Arial"/>
+          <w:color w:val="005C90"/>
+          <w:sz w:val="32"/>
+        </w:rPr>
+        <w:t>9</w:t>
       </w:r>
     </w:p>
     <w:p>
@@ -159,7 +167,15 @@
           <w:color w:val="005C90"/>
           <w:sz w:val="24"/>
         </w:rPr>
-        <w:t>1.6.0</w:t>
+        <w:t>1.6.</w:t>
+      </w:r>
+      <w:r>
+        <w:rPr>
+          <w:rFonts w:ascii="Arial" w:eastAsia="Arial" w:hAnsi="Arial" w:cs="Arial"/>
+          <w:color w:val="005C90"/>
+          <w:sz w:val="24"/>
+        </w:rPr>
+        <w:t>1</w:t>
       </w:r>
     </w:p>
     <w:p>
@@ -952,7 +968,7 @@
                   </wp:inline>
                 </w:drawing>
               </mc:Choice>
-              <mc:Fallback xmlns:cx="http://schemas.microsoft.com/office/drawing/2014/chartex" xmlns:w16se="http://schemas.microsoft.com/office/word/2015/wordml/symex">
+              <mc:Fallback xmlns:w16se="http://schemas.microsoft.com/office/word/2015/wordml/symex" xmlns:cx="http://schemas.microsoft.com/office/drawing/2014/chartex">
                 <w:pict>
                   <v:group w14:anchorId="2FAF5DF9" id="Group 14736" o:spid="_x0000_s1026" style="width:418.65pt;height:.7pt;mso-position-horizontal-relative:char;mso-position-vertical-relative:line" coordsize="53166,91" o:gfxdata="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">
                     <v:shape id="Shape 20463" o:spid="_x0000_s1027" style="position:absolute;width:53166;height:91;visibility:visible;mso-wrap-style:square;v-text-anchor:top" coordsize="5316601,9144" o:gfxdata="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" path="m,l5316601,r,9144l,9144,,e" fillcolor="black" stroked="f" strokeweight="0">
@@ -966,6 +982,8 @@
             </mc:AlternateContent>
           </w:r>
         </w:p>
+        <w:bookmarkStart w:id="0" w:name="_GoBack"/>
+        <w:bookmarkEnd w:id="0"/>
         <w:p>
           <w:pPr>
             <w:pStyle w:val="TOC1"/>
@@ -988,7 +1006,7 @@
           <w:r>
             <w:fldChar w:fldCharType="separate"/>
           </w:r>
-          <w:hyperlink w:anchor="_Toc512329502" w:history="1">
+          <w:hyperlink w:anchor="_Toc536343574" w:history="1">
             <w:r>
               <w:rPr>
                 <w:rStyle w:val="Hyperlink"/>
@@ -1015,7 +1033,7 @@
                 <w:noProof/>
                 <w:webHidden/>
               </w:rPr>
-              <w:instrText xml:space="preserve"> PAGEREF _Toc512329502 \h </w:instrText>
+              <w:instrText xml:space="preserve"> PAGEREF _Toc536343574 \h </w:instrText>
             </w:r>
             <w:r>
               <w:rPr>
@@ -1059,7 +1077,7 @@
               <w:lang w:bidi="he-IL"/>
             </w:rPr>
           </w:pPr>
-          <w:hyperlink w:anchor="_Toc512329503" w:history="1">
+          <w:hyperlink w:anchor="_Toc536343575" w:history="1">
             <w:r>
               <w:rPr>
                 <w:rStyle w:val="Hyperlink"/>
@@ -1086,7 +1104,7 @@
                 <w:noProof/>
                 <w:webHidden/>
               </w:rPr>
-              <w:instrText xml:space="preserve"> PAGEREF _Toc512329503 \h </w:instrText>
+              <w:instrText xml:space="preserve"> PAGEREF _Toc536343575 \h </w:instrText>
             </w:r>
             <w:r>
               <w:rPr>
@@ -1130,7 +1148,7 @@
               <w:lang w:bidi="he-IL"/>
             </w:rPr>
           </w:pPr>
-          <w:hyperlink w:anchor="_Toc512329504" w:history="1">
+          <w:hyperlink w:anchor="_Toc536343576" w:history="1">
             <w:r>
               <w:rPr>
                 <w:rStyle w:val="Hyperlink"/>
@@ -1157,7 +1175,7 @@
                 <w:noProof/>
                 <w:webHidden/>
               </w:rPr>
-              <w:instrText xml:space="preserve"> PAGEREF _Toc512329504 \h </w:instrText>
+              <w:instrText xml:space="preserve"> PAGEREF _Toc536343576 \h </w:instrText>
             </w:r>
             <w:r>
               <w:rPr>
@@ -1201,7 +1219,7 @@
               <w:lang w:bidi="he-IL"/>
             </w:rPr>
           </w:pPr>
-          <w:hyperlink w:anchor="_Toc512329505" w:history="1">
+          <w:hyperlink w:anchor="_Toc536343577" w:history="1">
             <w:r>
               <w:rPr>
                 <w:rStyle w:val="Hyperlink"/>
@@ -1228,7 +1246,7 @@
                 <w:noProof/>
                 <w:webHidden/>
               </w:rPr>
-              <w:instrText xml:space="preserve"> PAGEREF _Toc512329505 \h </w:instrText>
+              <w:instrText xml:space="preserve"> PAGEREF _Toc536343577 \h </w:instrText>
             </w:r>
             <w:r>
               <w:rPr>
@@ -1272,7 +1290,7 @@
               <w:lang w:bidi="he-IL"/>
             </w:rPr>
           </w:pPr>
-          <w:hyperlink w:anchor="_Toc512329506" w:history="1">
+          <w:hyperlink w:anchor="_Toc536343578" w:history="1">
             <w:r>
               <w:rPr>
                 <w:rStyle w:val="Hyperlink"/>
@@ -1299,7 +1317,7 @@
                 <w:noProof/>
                 <w:webHidden/>
               </w:rPr>
-              <w:instrText xml:space="preserve"> PAGEREF _Toc512329506 \h </w:instrText>
+              <w:instrText xml:space="preserve"> PAGEREF _Toc536343578 \h </w:instrText>
             </w:r>
             <w:r>
               <w:rPr>
@@ -1343,7 +1361,7 @@
               <w:lang w:bidi="he-IL"/>
             </w:rPr>
           </w:pPr>
-          <w:hyperlink w:anchor="_Toc512329507" w:history="1">
+          <w:hyperlink w:anchor="_Toc536343579" w:history="1">
             <w:r>
               <w:rPr>
                 <w:rStyle w:val="Hyperlink"/>
@@ -1370,7 +1388,7 @@
                 <w:noProof/>
                 <w:webHidden/>
               </w:rPr>
-              <w:instrText xml:space="preserve"> PAGEREF _Toc512329507 \h </w:instrText>
+              <w:instrText xml:space="preserve"> PAGEREF _Toc536343579 \h </w:instrText>
             </w:r>
             <w:r>
               <w:rPr>
@@ -1414,7 +1432,7 @@
               <w:lang w:bidi="he-IL"/>
             </w:rPr>
           </w:pPr>
-          <w:hyperlink w:anchor="_Toc512329508" w:history="1">
+          <w:hyperlink w:anchor="_Toc536343580" w:history="1">
             <w:r>
               <w:rPr>
                 <w:rStyle w:val="Hyperlink"/>
@@ -1441,7 +1459,7 @@
                 <w:noProof/>
                 <w:webHidden/>
               </w:rPr>
-              <w:instrText xml:space="preserve"> PAGEREF _Toc512329508 \h </w:instrText>
+              <w:instrText xml:space="preserve"> PAGEREF _Toc536343580 \h </w:instrText>
             </w:r>
             <w:r>
               <w:rPr>
@@ -1485,7 +1503,7 @@
               <w:lang w:bidi="he-IL"/>
             </w:rPr>
           </w:pPr>
-          <w:hyperlink w:anchor="_Toc512329509" w:history="1">
+          <w:hyperlink w:anchor="_Toc536343581" w:history="1">
             <w:r>
               <w:rPr>
                 <w:rStyle w:val="Hyperlink"/>
@@ -1512,7 +1530,7 @@
                 <w:noProof/>
                 <w:webHidden/>
               </w:rPr>
-              <w:instrText xml:space="preserve"> PAGEREF _Toc512329509 \h </w:instrText>
+              <w:instrText xml:space="preserve"> PAGEREF _Toc536343581 \h </w:instrText>
             </w:r>
             <w:r>
               <w:rPr>
@@ -1556,7 +1574,7 @@
               <w:lang w:bidi="he-IL"/>
             </w:rPr>
           </w:pPr>
-          <w:hyperlink w:anchor="_Toc512329510" w:history="1">
+          <w:hyperlink w:anchor="_Toc536343582" w:history="1">
             <w:r>
               <w:rPr>
                 <w:rStyle w:val="Hyperlink"/>
@@ -1583,7 +1601,7 @@
                 <w:noProof/>
                 <w:webHidden/>
               </w:rPr>
-              <w:instrText xml:space="preserve"> PAGEREF _Toc512329510 \h </w:instrText>
+              <w:instrText xml:space="preserve"> PAGEREF _Toc536343582 \h </w:instrText>
             </w:r>
             <w:r>
               <w:rPr>
@@ -1627,7 +1645,7 @@
               <w:lang w:bidi="he-IL"/>
             </w:rPr>
           </w:pPr>
-          <w:hyperlink w:anchor="_Toc512329511" w:history="1">
+          <w:hyperlink w:anchor="_Toc536343583" w:history="1">
             <w:r>
               <w:rPr>
                 <w:rStyle w:val="Hyperlink"/>
@@ -1654,7 +1672,7 @@
                 <w:noProof/>
                 <w:webHidden/>
               </w:rPr>
-              <w:instrText xml:space="preserve"> PAGEREF _Toc512329511 \h </w:instrText>
+              <w:instrText xml:space="preserve"> PAGEREF _Toc536343583 \h </w:instrText>
             </w:r>
             <w:r>
               <w:rPr>
@@ -1698,7 +1716,7 @@
               <w:lang w:bidi="he-IL"/>
             </w:rPr>
           </w:pPr>
-          <w:hyperlink w:anchor="_Toc512329512" w:history="1">
+          <w:hyperlink w:anchor="_Toc536343584" w:history="1">
             <w:r>
               <w:rPr>
                 <w:rStyle w:val="Hyperlink"/>
@@ -1725,7 +1743,7 @@
                 <w:noProof/>
                 <w:webHidden/>
               </w:rPr>
-              <w:instrText xml:space="preserve"> PAGEREF _Toc512329512 \h </w:instrText>
+              <w:instrText xml:space="preserve"> PAGEREF _Toc536343584 \h </w:instrText>
             </w:r>
             <w:r>
               <w:rPr>
@@ -1769,7 +1787,7 @@
               <w:lang w:bidi="he-IL"/>
             </w:rPr>
           </w:pPr>
-          <w:hyperlink w:anchor="_Toc512329513" w:history="1">
+          <w:hyperlink w:anchor="_Toc536343585" w:history="1">
             <w:r>
               <w:rPr>
                 <w:rStyle w:val="Hyperlink"/>
@@ -1796,7 +1814,7 @@
                 <w:noProof/>
                 <w:webHidden/>
               </w:rPr>
-              <w:instrText xml:space="preserve"> PAGEREF _Toc512329513 \h </w:instrText>
+              <w:instrText xml:space="preserve"> PAGEREF _Toc536343585 \h </w:instrText>
             </w:r>
             <w:r>
               <w:rPr>
@@ -1840,7 +1858,7 @@
               <w:lang w:bidi="he-IL"/>
             </w:rPr>
           </w:pPr>
-          <w:hyperlink w:anchor="_Toc512329514" w:history="1">
+          <w:hyperlink w:anchor="_Toc536343586" w:history="1">
             <w:r>
               <w:rPr>
                 <w:rStyle w:val="Hyperlink"/>
@@ -1867,7 +1885,7 @@
                 <w:noProof/>
                 <w:webHidden/>
               </w:rPr>
-              <w:instrText xml:space="preserve"> PAGEREF _Toc512329514 \h </w:instrText>
+              <w:instrText xml:space="preserve"> PAGEREF _Toc536343586 \h </w:instrText>
             </w:r>
             <w:r>
               <w:rPr>
@@ -1911,7 +1929,7 @@
               <w:lang w:bidi="he-IL"/>
             </w:rPr>
           </w:pPr>
-          <w:hyperlink w:anchor="_Toc512329515" w:history="1">
+          <w:hyperlink w:anchor="_Toc536343587" w:history="1">
             <w:r>
               <w:rPr>
                 <w:rStyle w:val="Hyperlink"/>
@@ -1938,7 +1956,7 @@
                 <w:noProof/>
                 <w:webHidden/>
               </w:rPr>
-              <w:instrText xml:space="preserve"> PAGEREF _Toc512329515 \h </w:instrText>
+              <w:instrText xml:space="preserve"> PAGEREF _Toc536343587 \h </w:instrText>
             </w:r>
             <w:r>
               <w:rPr>
@@ -1982,7 +2000,7 @@
               <w:lang w:bidi="he-IL"/>
             </w:rPr>
           </w:pPr>
-          <w:hyperlink w:anchor="_Toc512329516" w:history="1">
+          <w:hyperlink w:anchor="_Toc536343588" w:history="1">
             <w:r>
               <w:rPr>
                 <w:rStyle w:val="Hyperlink"/>
@@ -2009,7 +2027,7 @@
                 <w:noProof/>
                 <w:webHidden/>
               </w:rPr>
-              <w:instrText xml:space="preserve"> PAGEREF _Toc512329516 \h </w:instrText>
+              <w:instrText xml:space="preserve"> PAGEREF _Toc536343588 \h </w:instrText>
             </w:r>
             <w:r>
               <w:rPr>
@@ -2053,7 +2071,7 @@
               <w:lang w:bidi="he-IL"/>
             </w:rPr>
           </w:pPr>
-          <w:hyperlink w:anchor="_Toc512329517" w:history="1">
+          <w:hyperlink w:anchor="_Toc536343589" w:history="1">
             <w:r>
               <w:rPr>
                 <w:rStyle w:val="Hyperlink"/>
@@ -2080,7 +2098,7 @@
                 <w:noProof/>
                 <w:webHidden/>
               </w:rPr>
-              <w:instrText xml:space="preserve"> PAGEREF _Toc512329517 \h </w:instrText>
+              <w:instrText xml:space="preserve"> PAGEREF _Toc536343589 \h </w:instrText>
             </w:r>
             <w:r>
               <w:rPr>
@@ -2124,13 +2142,13 @@
               <w:lang w:bidi="he-IL"/>
             </w:rPr>
           </w:pPr>
-          <w:hyperlink w:anchor="_Toc512329518" w:history="1">
+          <w:hyperlink w:anchor="_Toc536343590" w:history="1">
             <w:r>
               <w:rPr>
                 <w:rStyle w:val="Hyperlink"/>
                 <w:noProof/>
               </w:rPr>
-              <w:t>Release notes</w:t>
+              <w:t>References</w:t>
             </w:r>
             <w:r>
               <w:rPr>
@@ -2151,7 +2169,7 @@
                 <w:noProof/>
                 <w:webHidden/>
               </w:rPr>
-              <w:instrText xml:space="preserve"> PAGEREF _Toc512329518 \h </w:instrText>
+              <w:instrText xml:space="preserve"> PAGEREF _Toc536343590 \h </w:instrText>
             </w:r>
             <w:r>
               <w:rPr>
@@ -2171,7 +2189,78 @@
                 <w:noProof/>
                 <w:webHidden/>
               </w:rPr>
-              <w:t>11</w:t>
+              <w:t>12</w:t>
+            </w:r>
+            <w:r>
+              <w:rPr>
+                <w:noProof/>
+                <w:webHidden/>
+              </w:rPr>
+              <w:fldChar w:fldCharType="end"/>
+            </w:r>
+          </w:hyperlink>
+        </w:p>
+        <w:p>
+          <w:pPr>
+            <w:pStyle w:val="TOC1"/>
+            <w:tabs>
+              <w:tab w:val="right" w:leader="dot" w:pos="8477"/>
+            </w:tabs>
+            <w:rPr>
+              <w:rFonts w:asciiTheme="minorHAnsi" w:eastAsiaTheme="minorEastAsia" w:hAnsiTheme="minorHAnsi" w:cstheme="minorBidi"/>
+              <w:noProof/>
+              <w:color w:val="auto"/>
+              <w:lang w:bidi="he-IL"/>
+            </w:rPr>
+          </w:pPr>
+          <w:hyperlink w:anchor="_Toc536343591" w:history="1">
+            <w:r>
+              <w:rPr>
+                <w:rStyle w:val="Hyperlink"/>
+                <w:noProof/>
+              </w:rPr>
+              <w:t>Release notes</w:t>
+            </w:r>
+            <w:r>
+              <w:rPr>
+                <w:noProof/>
+                <w:webHidden/>
+              </w:rPr>
+              <w:tab/>
+            </w:r>
+            <w:r>
+              <w:rPr>
+                <w:noProof/>
+                <w:webHidden/>
+              </w:rPr>
+              <w:fldChar w:fldCharType="begin"/>
+            </w:r>
+            <w:r>
+              <w:rPr>
+                <w:noProof/>
+                <w:webHidden/>
+              </w:rPr>
+              <w:instrText xml:space="preserve"> PAGEREF _Toc536343591 \h </w:instrText>
+            </w:r>
+            <w:r>
+              <w:rPr>
+                <w:noProof/>
+                <w:webHidden/>
+              </w:rPr>
+            </w:r>
+            <w:r>
+              <w:rPr>
+                <w:noProof/>
+                <w:webHidden/>
+              </w:rPr>
+              <w:fldChar w:fldCharType="separate"/>
+            </w:r>
+            <w:r>
+              <w:rPr>
+                <w:noProof/>
+                <w:webHidden/>
+              </w:rPr>
+              <w:t>13</w:t>
             </w:r>
             <w:r>
               <w:rPr>
@@ -2248,7 +2337,7 @@
         <w:spacing w:after="0"/>
         <w:ind w:left="-3"/>
       </w:pPr>
-      <w:bookmarkStart w:id="0" w:name="_Toc512329502"/>
+      <w:bookmarkStart w:id="1" w:name="_Toc536343574"/>
       <w:r>
         <w:rPr>
           <w:sz w:val="40"/>
@@ -2256,7 +2345,7 @@
         <w:lastRenderedPageBreak/>
         <w:t>Overview</w:t>
       </w:r>
-      <w:bookmarkEnd w:id="0"/>
+      <w:bookmarkEnd w:id="1"/>
       <w:r>
         <w:rPr>
           <w:sz w:val="40"/>
@@ -2348,7 +2437,7 @@
               </wp:inline>
             </w:drawing>
           </mc:Choice>
-          <mc:Fallback xmlns:cx="http://schemas.microsoft.com/office/drawing/2014/chartex" xmlns:w16se="http://schemas.microsoft.com/office/word/2015/wordml/symex">
+          <mc:Fallback xmlns:w16se="http://schemas.microsoft.com/office/word/2015/wordml/symex" xmlns:cx="http://schemas.microsoft.com/office/drawing/2014/chartex">
             <w:pict>
               <v:group w14:anchorId="5E41200B" id="Group 15374" o:spid="_x0000_s1026" style="width:431.85pt;height:.5pt;mso-position-horizontal-relative:char;mso-position-vertical-relative:line" coordsize="54843,60" o:gfxdata="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">
                 <v:shape id="Shape 362" o:spid="_x0000_s1027" style="position:absolute;width:54843;height:0;visibility:visible;mso-wrap-style:square;v-text-anchor:top" coordsize="5484317,0" o:gfxdata="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" path="m,l5484317,e" filled="f" strokecolor="#1b97d5" strokeweight=".48pt">
@@ -2454,7 +2543,7 @@
       <w:pPr>
         <w:pStyle w:val="Heading2"/>
       </w:pPr>
-      <w:bookmarkStart w:id="1" w:name="_Toc512329503"/>
+      <w:bookmarkStart w:id="2" w:name="_Toc536343575"/>
       <w:r>
         <w:t xml:space="preserve">About </w:t>
       </w:r>
@@ -2469,7 +2558,7 @@
       <w:r>
         <w:t xml:space="preserve"> Shell</w:t>
       </w:r>
-      <w:bookmarkEnd w:id="1"/>
+      <w:bookmarkEnd w:id="2"/>
     </w:p>
     <w:p>
       <w:pPr>
@@ -2574,11 +2663,11 @@
       <w:pPr>
         <w:pStyle w:val="Heading2"/>
       </w:pPr>
-      <w:bookmarkStart w:id="2" w:name="_Toc512329504"/>
+      <w:bookmarkStart w:id="3" w:name="_Toc536343576"/>
       <w:r>
         <w:t>Standard version</w:t>
       </w:r>
-      <w:bookmarkEnd w:id="2"/>
+      <w:bookmarkEnd w:id="3"/>
       <w:r>
         <w:t xml:space="preserve">  </w:t>
       </w:r>
@@ -2788,11 +2877,11 @@
       <w:pPr>
         <w:pStyle w:val="Heading2"/>
       </w:pPr>
-      <w:bookmarkStart w:id="3" w:name="_Toc512329505"/>
+      <w:bookmarkStart w:id="4" w:name="_Toc536343577"/>
       <w:r>
         <w:t>Supported OS</w:t>
       </w:r>
-      <w:bookmarkEnd w:id="3"/>
+      <w:bookmarkEnd w:id="4"/>
     </w:p>
     <w:p>
       <w:pPr>
@@ -2815,7 +2904,7 @@
       <w:pPr>
         <w:pStyle w:val="Heading2"/>
       </w:pPr>
-      <w:bookmarkStart w:id="4" w:name="_Toc512329506"/>
+      <w:bookmarkStart w:id="5" w:name="_Toc536343578"/>
       <w:r>
         <w:t xml:space="preserve">Supported </w:t>
       </w:r>
@@ -2823,7 +2912,7 @@
       <w:r>
         <w:t>IxNetwork</w:t>
       </w:r>
-      <w:bookmarkEnd w:id="4"/>
+      <w:bookmarkEnd w:id="5"/>
       <w:proofErr w:type="spellEnd"/>
     </w:p>
     <w:p>
@@ -2897,7 +2986,7 @@
       <w:pPr>
         <w:pStyle w:val="Heading2"/>
       </w:pPr>
-      <w:bookmarkStart w:id="5" w:name="_Toc512329507"/>
+      <w:bookmarkStart w:id="6" w:name="_Toc536343579"/>
       <w:r>
         <w:t xml:space="preserve">Supported </w:t>
       </w:r>
@@ -2905,7 +2994,7 @@
       <w:r>
         <w:t>CloudShell</w:t>
       </w:r>
-      <w:bookmarkEnd w:id="5"/>
+      <w:bookmarkEnd w:id="6"/>
       <w:proofErr w:type="spellEnd"/>
     </w:p>
     <w:p>
@@ -2945,11 +3034,11 @@
       <w:pPr>
         <w:pStyle w:val="Heading2"/>
       </w:pPr>
-      <w:bookmarkStart w:id="6" w:name="_Toc512329508"/>
+      <w:bookmarkStart w:id="7" w:name="_Toc536343580"/>
       <w:r>
         <w:t>Requirements</w:t>
       </w:r>
-      <w:bookmarkEnd w:id="6"/>
+      <w:bookmarkEnd w:id="7"/>
     </w:p>
     <w:p>
       <w:pPr>
@@ -2976,11 +3065,11 @@
       <w:pPr>
         <w:pStyle w:val="Heading2"/>
       </w:pPr>
-      <w:bookmarkStart w:id="7" w:name="_Toc512329509"/>
+      <w:bookmarkStart w:id="8" w:name="_Toc536343581"/>
       <w:r>
         <w:t>Downloading the Shell</w:t>
       </w:r>
-      <w:bookmarkEnd w:id="7"/>
+      <w:bookmarkEnd w:id="8"/>
       <w:r>
         <w:t xml:space="preserve"> </w:t>
       </w:r>
@@ -3340,7 +3429,7 @@
         <w:spacing w:after="0"/>
         <w:ind w:left="-3"/>
       </w:pPr>
-      <w:bookmarkStart w:id="8" w:name="_Toc512329510"/>
+      <w:bookmarkStart w:id="9" w:name="_Toc536343582"/>
       <w:r>
         <w:rPr>
           <w:sz w:val="40"/>
@@ -3348,7 +3437,7 @@
         <w:lastRenderedPageBreak/>
         <w:t>Import and Configure the Shell</w:t>
       </w:r>
-      <w:bookmarkEnd w:id="8"/>
+      <w:bookmarkEnd w:id="9"/>
       <w:r>
         <w:rPr>
           <w:sz w:val="40"/>
@@ -3440,7 +3529,7 @@
               </wp:inline>
             </w:drawing>
           </mc:Choice>
-          <mc:Fallback xmlns:cx="http://schemas.microsoft.com/office/drawing/2014/chartex" xmlns:w16se="http://schemas.microsoft.com/office/word/2015/wordml/symex">
+          <mc:Fallback xmlns:w16se="http://schemas.microsoft.com/office/word/2015/wordml/symex" xmlns:cx="http://schemas.microsoft.com/office/drawing/2014/chartex">
             <w:pict>
               <v:group w14:anchorId="06DB2053" id="Group 14804" o:spid="_x0000_s1026" style="width:431.85pt;height:.5pt;mso-position-horizontal-relative:char;mso-position-vertical-relative:line" coordsize="54843,60" o:gfxdata="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">
                 <v:shape id="Shape 781" o:spid="_x0000_s1027" style="position:absolute;width:54843;height:0;visibility:visible;mso-wrap-style:square;v-text-anchor:top" coordsize="5484317,0" o:gfxdata="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" path="m,l5484317,e" filled="f" strokecolor="#1b97d5" strokeweight=".48pt">
@@ -3504,7 +3593,7 @@
       <w:pPr>
         <w:pStyle w:val="Heading2"/>
       </w:pPr>
-      <w:bookmarkStart w:id="9" w:name="_Toc512329511"/>
+      <w:bookmarkStart w:id="10" w:name="_Toc536343583"/>
       <w:r>
         <w:t xml:space="preserve">Importing the Shell into </w:t>
       </w:r>
@@ -3512,7 +3601,7 @@
       <w:r>
         <w:t>CloudShell</w:t>
       </w:r>
-      <w:bookmarkEnd w:id="9"/>
+      <w:bookmarkEnd w:id="10"/>
       <w:proofErr w:type="spellEnd"/>
       <w:r>
         <w:t xml:space="preserve"> </w:t>
@@ -4039,11 +4128,11 @@
       <w:pPr>
         <w:pStyle w:val="Heading2"/>
       </w:pPr>
-      <w:bookmarkStart w:id="10" w:name="_Toc512329512"/>
+      <w:bookmarkStart w:id="11" w:name="_Toc536343584"/>
       <w:r>
         <w:t>Offline installation of a Shell</w:t>
       </w:r>
-      <w:bookmarkEnd w:id="10"/>
+      <w:bookmarkEnd w:id="11"/>
       <w:r>
         <w:t xml:space="preserve">  </w:t>
       </w:r>
@@ -4138,7 +4227,7 @@
               </wp:inline>
             </w:drawing>
           </mc:Choice>
-          <mc:Fallback xmlns:cx="http://schemas.microsoft.com/office/drawing/2014/chartex" xmlns:w16se="http://schemas.microsoft.com/office/word/2015/wordml/symex">
+          <mc:Fallback xmlns:w16se="http://schemas.microsoft.com/office/word/2015/wordml/symex" xmlns:cx="http://schemas.microsoft.com/office/drawing/2014/chartex">
             <w:pict>
               <v:group w14:anchorId="6D9CAA26" id="Group 14805" o:spid="_x0000_s1026" style="width:431.85pt;height:.5pt;mso-position-horizontal-relative:char;mso-position-vertical-relative:line" coordsize="54842,60" o:gfxdata="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">
                 <v:shape id="Shape 20829" o:spid="_x0000_s1027" style="position:absolute;width:54842;height:91;visibility:visible;mso-wrap-style:square;v-text-anchor:top" coordsize="5484241,9144" o:gfxdata="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" path="m,l5484241,r,9144l,9144,,e" fillcolor="#4c4c4c" stroked="f" strokeweight="0">
@@ -4341,7 +4430,7 @@
               </wp:inline>
             </w:drawing>
           </mc:Choice>
-          <mc:Fallback xmlns:cx="http://schemas.microsoft.com/office/drawing/2014/chartex" xmlns:w16se="http://schemas.microsoft.com/office/word/2015/wordml/symex">
+          <mc:Fallback xmlns:w16se="http://schemas.microsoft.com/office/word/2015/wordml/symex" xmlns:cx="http://schemas.microsoft.com/office/drawing/2014/chartex">
             <w:pict>
               <v:group w14:anchorId="11E4E2B4" id="Group 14806" o:spid="_x0000_s1026" style="width:431.85pt;height:.5pt;mso-position-horizontal-relative:char;mso-position-vertical-relative:line" coordsize="54842,60" o:gfxdata="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">
                 <v:shape id="Shape 20830" o:spid="_x0000_s1027" style="position:absolute;width:54842;height:91;visibility:visible;mso-wrap-style:square;v-text-anchor:top" coordsize="5484241,9144" o:gfxdata="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" path="m,l5484241,r,9144l,9144,,e" fillcolor="#4c4c4c" stroked="f" strokeweight="0">
@@ -4754,16 +4843,16 @@
       <w:pPr>
         <w:pStyle w:val="Heading2"/>
       </w:pPr>
-      <w:bookmarkStart w:id="11" w:name="_Toc486499200"/>
-      <w:bookmarkStart w:id="12" w:name="_Toc512329513"/>
+      <w:bookmarkStart w:id="12" w:name="_Toc486499200"/>
+      <w:bookmarkStart w:id="13" w:name="_Toc536343585"/>
       <w:r>
         <w:t xml:space="preserve">Configuring a new </w:t>
       </w:r>
-      <w:bookmarkEnd w:id="11"/>
+      <w:bookmarkEnd w:id="12"/>
       <w:r>
         <w:t>service</w:t>
       </w:r>
-      <w:bookmarkEnd w:id="12"/>
+      <w:bookmarkEnd w:id="13"/>
     </w:p>
     <w:p>
       <w:pPr>
@@ -5499,7 +5588,7 @@
               </wp:inline>
             </w:drawing>
           </mc:Choice>
-          <mc:Fallback xmlns:cx="http://schemas.microsoft.com/office/drawing/2014/chartex" xmlns:w16se="http://schemas.microsoft.com/office/word/2015/wordml/symex">
+          <mc:Fallback xmlns:w16se="http://schemas.microsoft.com/office/word/2015/wordml/symex" xmlns:cx="http://schemas.microsoft.com/office/drawing/2014/chartex">
             <w:pict>
               <v:group w14:anchorId="56DB6F42" id="Group 8" o:spid="_x0000_s1026" style="width:424.35pt;height:.45pt;mso-position-horizontal-relative:char;mso-position-vertical-relative:line" coordsize="54843,60" o:gfxdata="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">
                 <v:shape id="Shape 781" o:spid="_x0000_s1027" style="position:absolute;width:54843;height:0;visibility:visible;mso-wrap-style:square;v-text-anchor:top" coordsize="5484317,0" o:gfxdata="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" path="m,l5484317,e" filled="f" strokecolor="#1b97d5" strokeweight=".48pt">
@@ -5548,11 +5637,11 @@
       <w:pPr>
         <w:pStyle w:val="Heading2"/>
       </w:pPr>
-      <w:bookmarkStart w:id="13" w:name="_Toc512329514"/>
+      <w:bookmarkStart w:id="14" w:name="_Toc536343586"/>
       <w:r>
         <w:t>Updating offline Python dependencies</w:t>
       </w:r>
-      <w:bookmarkEnd w:id="13"/>
+      <w:bookmarkEnd w:id="14"/>
     </w:p>
     <w:p>
       <w:pPr>
@@ -5773,14 +5862,14 @@
       <w:pPr>
         <w:pStyle w:val="Heading2"/>
       </w:pPr>
-      <w:bookmarkStart w:id="14" w:name="_Toc512329515"/>
+      <w:bookmarkStart w:id="15" w:name="_Toc536343587"/>
       <w:r>
         <w:t xml:space="preserve">Updating online Python </w:t>
       </w:r>
       <w:r>
         <w:t>dependencies</w:t>
       </w:r>
-      <w:bookmarkEnd w:id="14"/>
+      <w:bookmarkEnd w:id="15"/>
     </w:p>
     <w:p>
       <w:pPr>
@@ -5901,7 +5990,7 @@
         <w:spacing w:after="0"/>
         <w:ind w:left="-3"/>
       </w:pPr>
-      <w:bookmarkStart w:id="15" w:name="_Toc512329516"/>
+      <w:bookmarkStart w:id="16" w:name="_Toc536343588"/>
       <w:r>
         <w:rPr>
           <w:sz w:val="40"/>
@@ -5909,7 +5998,7 @@
         <w:lastRenderedPageBreak/>
         <w:t>Typical workflow</w:t>
       </w:r>
-      <w:bookmarkEnd w:id="15"/>
+      <w:bookmarkEnd w:id="16"/>
     </w:p>
     <w:p>
       <w:pPr>
@@ -5995,7 +6084,7 @@
               </wp:inline>
             </w:drawing>
           </mc:Choice>
-          <mc:Fallback xmlns:cx="http://schemas.microsoft.com/office/drawing/2014/chartex" xmlns:w16se="http://schemas.microsoft.com/office/word/2015/wordml/symex">
+          <mc:Fallback xmlns:w16se="http://schemas.microsoft.com/office/word/2015/wordml/symex" xmlns:cx="http://schemas.microsoft.com/office/drawing/2014/chartex">
             <w:pict>
               <v:group w14:anchorId="0363901A" id="Group 14481" o:spid="_x0000_s1026" style="width:431.85pt;height:.5pt;mso-position-horizontal-relative:char;mso-position-vertical-relative:line" coordsize="54843,60" o:gfxdata="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">
                 <v:shape id="Shape 2650" o:spid="_x0000_s1027" style="position:absolute;width:54843;height:0;visibility:visible;mso-wrap-style:square;v-text-anchor:top" coordsize="5484317,0" o:gfxdata="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" path="m,l5484317,e" filled="f" strokecolor="#1b97d5" strokeweight=".48pt">
@@ -6018,7 +6107,7 @@
           <w:szCs w:val="28"/>
         </w:rPr>
       </w:pPr>
-      <w:bookmarkStart w:id="16" w:name="_Toc512329517"/>
+      <w:bookmarkStart w:id="17" w:name="_Toc536343589"/>
       <w:r>
         <w:t xml:space="preserve">Scenario 1 </w:t>
       </w:r>
@@ -6039,7 +6128,7 @@
       <w:r>
         <w:t xml:space="preserve"> traffic</w:t>
       </w:r>
-      <w:bookmarkEnd w:id="16"/>
+      <w:bookmarkEnd w:id="17"/>
     </w:p>
     <w:p>
       <w:pPr>
@@ -6696,6 +6785,9 @@
                 <w:color w:val="4B4B4C"/>
               </w:rPr>
             </w:pPr>
+            <w:bookmarkStart w:id="18" w:name="OLE_LINK1"/>
+            <w:bookmarkStart w:id="19" w:name="OLE_LINK2"/>
+            <w:bookmarkStart w:id="20" w:name="OLE_LINK3"/>
             <w:r>
               <w:rPr>
                 <w:rFonts w:ascii="Arial" w:eastAsia="Arial" w:hAnsi="Arial" w:cs="Arial"/>
@@ -6821,6 +6913,7 @@
           </w:p>
         </w:tc>
       </w:tr>
+      <w:bookmarkEnd w:id="18"/>
       <w:tr>
         <w:tc>
           <w:tcPr>
@@ -7573,6 +7666,8 @@
           </w:p>
         </w:tc>
       </w:tr>
+      <w:bookmarkEnd w:id="19"/>
+      <w:bookmarkEnd w:id="20"/>
     </w:tbl>
     <w:p>
       <w:pPr>
@@ -7585,39 +7680,3656 @@
     </w:p>
     <w:p>
       <w:pPr>
-        <w:spacing w:before="180" w:after="180" w:line="336" w:lineRule="atLeast"/>
-        <w:rPr>
-          <w:rFonts w:ascii="Arial" w:eastAsia="Arial" w:hAnsi="Arial" w:cs="Arial"/>
-          <w:color w:val="4B4B4C"/>
-        </w:rPr>
-      </w:pPr>
-      <w:r>
-        <w:rPr>
-          <w:rFonts w:ascii="Arial" w:eastAsia="Arial" w:hAnsi="Arial" w:cs="Arial"/>
-          <w:color w:val="4B4B4C"/>
-        </w:rPr>
-        <w:t xml:space="preserve"> </w:t>
+        <w:rPr>
+          <w:rFonts w:ascii="Arial" w:eastAsia="Arial" w:hAnsi="Arial" w:cs="Arial"/>
+          <w:color w:val="4B4B4C"/>
+        </w:rPr>
+      </w:pPr>
+      <w:r>
+        <w:rPr>
+          <w:rFonts w:ascii="Arial" w:eastAsia="Arial" w:hAnsi="Arial" w:cs="Arial"/>
+          <w:color w:val="4B4B4C"/>
+        </w:rPr>
+        <w:br w:type="page"/>
       </w:r>
     </w:p>
     <w:p>
       <w:pPr>
+        <w:pStyle w:val="ListParagraph"/>
+        <w:numPr>
+          <w:ilvl w:val="0"/>
+          <w:numId w:val="25"/>
+        </w:numPr>
+        <w:spacing w:before="180" w:after="180" w:line="336" w:lineRule="atLeast"/>
+        <w:rPr>
+          <w:rFonts w:ascii="Arial" w:eastAsia="Arial" w:hAnsi="Arial" w:cs="Arial"/>
+          <w:color w:val="4B4B4C"/>
+        </w:rPr>
+      </w:pPr>
+      <w:bookmarkStart w:id="21" w:name="OLE_LINK17"/>
+      <w:r>
+        <w:rPr>
+          <w:rFonts w:ascii="Arial" w:eastAsia="Arial" w:hAnsi="Arial" w:cs="Arial"/>
+          <w:color w:val="4B4B4C"/>
+        </w:rPr>
+        <w:lastRenderedPageBreak/>
+        <w:t>Hidden developer commands</w:t>
+      </w:r>
+    </w:p>
+    <w:tbl>
+      <w:tblPr>
+        <w:tblStyle w:val="TableGrid0"/>
+        <w:tblW w:w="8660" w:type="dxa"/>
+        <w:tblInd w:w="360" w:type="dxa"/>
+        <w:tblLook w:val="04A0" w:firstRow="1" w:lastRow="0" w:firstColumn="1" w:lastColumn="0" w:noHBand="0" w:noVBand="1"/>
+      </w:tblPr>
+      <w:tblGrid>
+        <w:gridCol w:w="1807"/>
+        <w:gridCol w:w="2978"/>
+        <w:gridCol w:w="1366"/>
+        <w:gridCol w:w="2509"/>
+      </w:tblGrid>
+      <w:tr>
+        <w:tc>
+          <w:tcPr>
+            <w:tcW w:w="1807" w:type="dxa"/>
+          </w:tcPr>
+          <w:p>
+            <w:pPr>
+              <w:spacing w:before="180" w:after="180" w:line="336" w:lineRule="atLeast"/>
+              <w:rPr>
+                <w:rFonts w:ascii="Arial" w:eastAsia="Arial" w:hAnsi="Arial" w:cs="Arial"/>
+                <w:color w:val="4B4B4C"/>
+              </w:rPr>
+            </w:pPr>
+            <w:r>
+              <w:rPr>
+                <w:rFonts w:ascii="Arial" w:eastAsia="Arial" w:hAnsi="Arial" w:cs="Arial"/>
+                <w:color w:val="4B4B4C"/>
+              </w:rPr>
+              <w:t>Command</w:t>
+            </w:r>
+          </w:p>
+        </w:tc>
+        <w:tc>
+          <w:tcPr>
+            <w:tcW w:w="2978" w:type="dxa"/>
+          </w:tcPr>
+          <w:p>
+            <w:pPr>
+              <w:spacing w:before="180" w:after="180" w:line="336" w:lineRule="atLeast"/>
+              <w:rPr>
+                <w:rFonts w:ascii="Arial" w:eastAsia="Arial" w:hAnsi="Arial" w:cs="Arial"/>
+                <w:color w:val="4B4B4C"/>
+              </w:rPr>
+            </w:pPr>
+            <w:r>
+              <w:rPr>
+                <w:rFonts w:ascii="Arial" w:eastAsia="Arial" w:hAnsi="Arial" w:cs="Arial"/>
+                <w:color w:val="4B4B4C"/>
+              </w:rPr>
+              <w:t>Description</w:t>
+            </w:r>
+          </w:p>
+        </w:tc>
+        <w:tc>
+          <w:tcPr>
+            <w:tcW w:w="3875" w:type="dxa"/>
+            <w:gridSpan w:val="2"/>
+          </w:tcPr>
+          <w:p>
+            <w:pPr>
+              <w:spacing w:before="180" w:after="180" w:line="336" w:lineRule="atLeast"/>
+              <w:rPr>
+                <w:rFonts w:ascii="Arial" w:eastAsia="Arial" w:hAnsi="Arial" w:cs="Arial"/>
+                <w:color w:val="4B4B4C"/>
+              </w:rPr>
+            </w:pPr>
+            <w:r>
+              <w:rPr>
+                <w:rFonts w:ascii="Arial" w:eastAsia="Arial" w:hAnsi="Arial" w:cs="Arial"/>
+                <w:color w:val="4B4B4C"/>
+              </w:rPr>
+              <w:t>Parameters</w:t>
+            </w:r>
+          </w:p>
+        </w:tc>
+      </w:tr>
+      <w:tr>
+        <w:tc>
+          <w:tcPr>
+            <w:tcW w:w="1807" w:type="dxa"/>
+          </w:tcPr>
+          <w:p>
+            <w:pPr>
+              <w:spacing w:before="180" w:after="180" w:line="336" w:lineRule="atLeast"/>
+              <w:rPr>
+                <w:rFonts w:ascii="Arial" w:eastAsia="Arial" w:hAnsi="Arial" w:cs="Arial"/>
+                <w:color w:val="4B4B4C"/>
+              </w:rPr>
+            </w:pPr>
+          </w:p>
+        </w:tc>
+        <w:tc>
+          <w:tcPr>
+            <w:tcW w:w="2978" w:type="dxa"/>
+          </w:tcPr>
+          <w:p>
+            <w:pPr>
+              <w:spacing w:before="180" w:after="180" w:line="336" w:lineRule="atLeast"/>
+              <w:rPr>
+                <w:rFonts w:ascii="Arial" w:eastAsia="Arial" w:hAnsi="Arial" w:cs="Arial"/>
+                <w:color w:val="4B4B4C"/>
+              </w:rPr>
+            </w:pPr>
+          </w:p>
+        </w:tc>
+        <w:tc>
+          <w:tcPr>
+            <w:tcW w:w="1366" w:type="dxa"/>
+          </w:tcPr>
+          <w:p>
+            <w:pPr>
+              <w:spacing w:before="180" w:after="180" w:line="336" w:lineRule="atLeast"/>
+              <w:rPr>
+                <w:rFonts w:ascii="Arial" w:eastAsia="Arial" w:hAnsi="Arial" w:cs="Arial"/>
+                <w:color w:val="4B4B4C"/>
+              </w:rPr>
+            </w:pPr>
+            <w:r>
+              <w:rPr>
+                <w:rFonts w:ascii="Arial" w:eastAsia="Arial" w:hAnsi="Arial" w:cs="Arial"/>
+                <w:color w:val="4B4B4C"/>
+              </w:rPr>
+              <w:t>Parameter</w:t>
+            </w:r>
+          </w:p>
+        </w:tc>
+        <w:tc>
+          <w:tcPr>
+            <w:tcW w:w="2509" w:type="dxa"/>
+          </w:tcPr>
+          <w:p>
+            <w:pPr>
+              <w:spacing w:before="180" w:after="180" w:line="336" w:lineRule="atLeast"/>
+              <w:rPr>
+                <w:rFonts w:ascii="Arial" w:eastAsia="Arial" w:hAnsi="Arial" w:cs="Arial"/>
+                <w:color w:val="4B4B4C"/>
+              </w:rPr>
+            </w:pPr>
+            <w:r>
+              <w:rPr>
+                <w:rFonts w:ascii="Arial" w:eastAsia="Arial" w:hAnsi="Arial" w:cs="Arial"/>
+                <w:color w:val="4B4B4C"/>
+              </w:rPr>
+              <w:t>Description</w:t>
+            </w:r>
+          </w:p>
+        </w:tc>
+      </w:tr>
+      <w:tr>
+        <w:tc>
+          <w:tcPr>
+            <w:tcW w:w="1807" w:type="dxa"/>
+          </w:tcPr>
+          <w:p>
+            <w:pPr>
+              <w:spacing w:before="180" w:after="180" w:line="336" w:lineRule="atLeast"/>
+              <w:rPr>
+                <w:rFonts w:ascii="Arial" w:eastAsia="Arial" w:hAnsi="Arial" w:cs="Arial"/>
+                <w:color w:val="4B4B4C"/>
+              </w:rPr>
+            </w:pPr>
+            <w:proofErr w:type="spellStart"/>
+            <w:r>
+              <w:rPr>
+                <w:rFonts w:ascii="Arial" w:eastAsia="Arial" w:hAnsi="Arial" w:cs="Arial"/>
+                <w:color w:val="4B4B4C"/>
+              </w:rPr>
+              <w:t>get_session_id</w:t>
+            </w:r>
+            <w:proofErr w:type="spellEnd"/>
+          </w:p>
+        </w:tc>
+        <w:tc>
+          <w:tcPr>
+            <w:tcW w:w="2978" w:type="dxa"/>
+          </w:tcPr>
+          <w:p>
+            <w:pPr>
+              <w:spacing w:before="180" w:after="180" w:line="336" w:lineRule="atLeast"/>
+              <w:rPr>
+                <w:rFonts w:ascii="Arial" w:eastAsia="Arial" w:hAnsi="Arial" w:cs="Arial"/>
+                <w:color w:val="4B4B4C"/>
+              </w:rPr>
+            </w:pPr>
+            <w:r>
+              <w:rPr>
+                <w:rFonts w:ascii="Arial" w:eastAsia="Arial" w:hAnsi="Arial" w:cs="Arial"/>
+                <w:color w:val="4B4B4C"/>
+              </w:rPr>
+              <w:t xml:space="preserve">Returns the REST session. This ID can be used to run any </w:t>
+            </w:r>
+            <w:proofErr w:type="spellStart"/>
+            <w:r>
+              <w:rPr>
+                <w:rFonts w:ascii="Arial" w:eastAsia="Arial" w:hAnsi="Arial" w:cs="Arial"/>
+                <w:color w:val="4B4B4C"/>
+              </w:rPr>
+              <w:t>IxNetwork</w:t>
+            </w:r>
+            <w:proofErr w:type="spellEnd"/>
+            <w:r>
+              <w:rPr>
+                <w:rFonts w:ascii="Arial" w:eastAsia="Arial" w:hAnsi="Arial" w:cs="Arial"/>
+                <w:color w:val="4B4B4C"/>
+              </w:rPr>
+              <w:t xml:space="preserve"> REST command directly.</w:t>
+            </w:r>
+          </w:p>
+        </w:tc>
+        <w:tc>
+          <w:tcPr>
+            <w:tcW w:w="1366" w:type="dxa"/>
+          </w:tcPr>
+          <w:p>
+            <w:pPr>
+              <w:spacing w:before="180" w:after="180" w:line="336" w:lineRule="atLeast"/>
+              <w:rPr>
+                <w:rFonts w:ascii="Arial" w:eastAsia="Arial" w:hAnsi="Arial" w:cs="Arial"/>
+                <w:color w:val="4B4B4C"/>
+              </w:rPr>
+            </w:pPr>
+          </w:p>
+        </w:tc>
+        <w:tc>
+          <w:tcPr>
+            <w:tcW w:w="2509" w:type="dxa"/>
+          </w:tcPr>
+          <w:p>
+            <w:pPr>
+              <w:spacing w:before="180" w:after="180" w:line="336" w:lineRule="atLeast"/>
+              <w:rPr>
+                <w:rFonts w:ascii="Arial" w:eastAsia="Arial" w:hAnsi="Arial" w:cs="Arial"/>
+                <w:color w:val="4B4B4C"/>
+              </w:rPr>
+            </w:pPr>
+          </w:p>
+        </w:tc>
+      </w:tr>
+      <w:tr>
+        <w:tc>
+          <w:tcPr>
+            <w:tcW w:w="1807" w:type="dxa"/>
+            <w:vMerge w:val="restart"/>
+          </w:tcPr>
+          <w:p>
+            <w:pPr>
+              <w:spacing w:before="180" w:after="180" w:line="336" w:lineRule="atLeast"/>
+              <w:rPr>
+                <w:rFonts w:ascii="Arial" w:eastAsia="Arial" w:hAnsi="Arial" w:cs="Arial"/>
+                <w:color w:val="4B4B4C"/>
+              </w:rPr>
+            </w:pPr>
+            <w:bookmarkStart w:id="22" w:name="_Hlk517731503"/>
+            <w:proofErr w:type="spellStart"/>
+            <w:r>
+              <w:rPr>
+                <w:rFonts w:ascii="Arial" w:eastAsia="Arial" w:hAnsi="Arial" w:cs="Arial"/>
+                <w:color w:val="4B4B4C"/>
+              </w:rPr>
+              <w:t>get_children</w:t>
+            </w:r>
+            <w:proofErr w:type="spellEnd"/>
+          </w:p>
+        </w:tc>
+        <w:tc>
+          <w:tcPr>
+            <w:tcW w:w="2978" w:type="dxa"/>
+            <w:vMerge w:val="restart"/>
+          </w:tcPr>
+          <w:p>
+            <w:pPr>
+              <w:spacing w:before="180" w:after="180" w:line="336" w:lineRule="atLeast"/>
+              <w:rPr>
+                <w:rFonts w:ascii="Arial" w:eastAsia="Arial" w:hAnsi="Arial" w:cs="Arial"/>
+                <w:color w:val="4B4B4C"/>
+              </w:rPr>
+            </w:pPr>
+            <w:bookmarkStart w:id="23" w:name="OLE_LINK16"/>
+            <w:r>
+              <w:rPr>
+                <w:rFonts w:ascii="Arial" w:eastAsia="Arial" w:hAnsi="Arial" w:cs="Arial"/>
+                <w:color w:val="4B4B4C"/>
+              </w:rPr>
+              <w:t>Returns list of all children of a specific type of the requested object.</w:t>
+            </w:r>
+            <w:bookmarkEnd w:id="23"/>
+          </w:p>
+          <w:p>
+            <w:pPr>
+              <w:spacing w:before="180" w:after="180" w:line="336" w:lineRule="atLeast"/>
+              <w:rPr>
+                <w:rFonts w:ascii="Arial" w:eastAsia="Arial" w:hAnsi="Arial" w:cs="Arial"/>
+                <w:color w:val="4B4B4C"/>
+              </w:rPr>
+            </w:pPr>
+            <w:r>
+              <w:rPr>
+                <w:rFonts w:ascii="Arial" w:eastAsia="Arial" w:hAnsi="Arial" w:cs="Arial"/>
+                <w:color w:val="4B4B4C"/>
+              </w:rPr>
+              <w:t>The root object reference can be retrieved from the session ID.</w:t>
+            </w:r>
+          </w:p>
+        </w:tc>
+        <w:tc>
+          <w:tcPr>
+            <w:tcW w:w="1366" w:type="dxa"/>
+          </w:tcPr>
+          <w:p>
+            <w:pPr>
+              <w:spacing w:before="180" w:after="180" w:line="336" w:lineRule="atLeast"/>
+              <w:rPr>
+                <w:rFonts w:ascii="Arial" w:eastAsia="Arial" w:hAnsi="Arial" w:cs="Arial"/>
+                <w:color w:val="4B4B4C"/>
+              </w:rPr>
+            </w:pPr>
+            <w:proofErr w:type="spellStart"/>
+            <w:r>
+              <w:rPr>
+                <w:rFonts w:ascii="Arial" w:eastAsia="Arial" w:hAnsi="Arial" w:cs="Arial"/>
+                <w:color w:val="4B4B4C"/>
+              </w:rPr>
+              <w:t>obj_ref</w:t>
+            </w:r>
+            <w:proofErr w:type="spellEnd"/>
+          </w:p>
+        </w:tc>
+        <w:tc>
+          <w:tcPr>
+            <w:tcW w:w="2509" w:type="dxa"/>
+          </w:tcPr>
+          <w:p>
+            <w:pPr>
+              <w:spacing w:before="180" w:after="180" w:line="336" w:lineRule="atLeast"/>
+              <w:rPr>
+                <w:rFonts w:ascii="Arial" w:eastAsia="Arial" w:hAnsi="Arial" w:cs="Arial"/>
+                <w:color w:val="4B4B4C"/>
+              </w:rPr>
+            </w:pPr>
+            <w:bookmarkStart w:id="24" w:name="OLE_LINK21"/>
+            <w:bookmarkStart w:id="25" w:name="OLE_LINK22"/>
+            <w:r>
+              <w:rPr>
+                <w:rFonts w:ascii="Arial" w:eastAsia="Arial" w:hAnsi="Arial" w:cs="Arial"/>
+                <w:color w:val="4B4B4C"/>
+              </w:rPr>
+              <w:t xml:space="preserve">Requested </w:t>
+            </w:r>
+            <w:bookmarkEnd w:id="24"/>
+            <w:bookmarkEnd w:id="25"/>
+            <w:r>
+              <w:rPr>
+                <w:rFonts w:ascii="Arial" w:eastAsia="Arial" w:hAnsi="Arial" w:cs="Arial"/>
+                <w:color w:val="4B4B4C"/>
+              </w:rPr>
+              <w:t>object reference.</w:t>
+            </w:r>
+          </w:p>
+        </w:tc>
+      </w:tr>
+      <w:tr>
+        <w:tc>
+          <w:tcPr>
+            <w:tcW w:w="1807" w:type="dxa"/>
+            <w:vMerge/>
+          </w:tcPr>
+          <w:p>
+            <w:pPr>
+              <w:spacing w:before="180" w:after="180" w:line="336" w:lineRule="atLeast"/>
+              <w:rPr>
+                <w:rFonts w:ascii="Arial" w:eastAsia="Arial" w:hAnsi="Arial" w:cs="Arial"/>
+                <w:color w:val="4B4B4C"/>
+              </w:rPr>
+            </w:pPr>
+          </w:p>
+        </w:tc>
+        <w:tc>
+          <w:tcPr>
+            <w:tcW w:w="2978" w:type="dxa"/>
+            <w:vMerge/>
+          </w:tcPr>
+          <w:p>
+            <w:pPr>
+              <w:spacing w:before="180" w:after="180" w:line="336" w:lineRule="atLeast"/>
+              <w:rPr>
+                <w:rFonts w:ascii="Arial" w:eastAsia="Arial" w:hAnsi="Arial" w:cs="Arial"/>
+                <w:color w:val="4B4B4C"/>
+              </w:rPr>
+            </w:pPr>
+          </w:p>
+        </w:tc>
+        <w:tc>
+          <w:tcPr>
+            <w:tcW w:w="1366" w:type="dxa"/>
+          </w:tcPr>
+          <w:p>
+            <w:pPr>
+              <w:spacing w:before="180" w:after="180" w:line="336" w:lineRule="atLeast"/>
+              <w:rPr>
+                <w:rFonts w:ascii="Arial" w:eastAsia="Arial" w:hAnsi="Arial" w:cs="Arial"/>
+                <w:color w:val="4B4B4C"/>
+              </w:rPr>
+            </w:pPr>
+            <w:proofErr w:type="spellStart"/>
+            <w:r>
+              <w:rPr>
+                <w:rFonts w:ascii="Arial" w:eastAsia="Arial" w:hAnsi="Arial" w:cs="Arial"/>
+                <w:color w:val="4B4B4C"/>
+              </w:rPr>
+              <w:t>child_type</w:t>
+            </w:r>
+            <w:proofErr w:type="spellEnd"/>
+          </w:p>
+        </w:tc>
+        <w:tc>
+          <w:tcPr>
+            <w:tcW w:w="2509" w:type="dxa"/>
+          </w:tcPr>
+          <w:p>
+            <w:pPr>
+              <w:spacing w:before="180" w:after="180" w:line="336" w:lineRule="atLeast"/>
+              <w:rPr>
+                <w:rFonts w:ascii="Arial" w:eastAsia="Arial" w:hAnsi="Arial" w:cs="Arial"/>
+                <w:color w:val="4B4B4C"/>
+              </w:rPr>
+            </w:pPr>
+            <w:r>
+              <w:rPr>
+                <w:rFonts w:ascii="Arial" w:eastAsia="Arial" w:hAnsi="Arial" w:cs="Arial"/>
+                <w:color w:val="4B4B4C"/>
+              </w:rPr>
+              <w:t>Requested child type</w:t>
+            </w:r>
+          </w:p>
+        </w:tc>
+      </w:tr>
+      <w:tr>
+        <w:tc>
+          <w:tcPr>
+            <w:tcW w:w="1807" w:type="dxa"/>
+          </w:tcPr>
+          <w:p>
+            <w:pPr>
+              <w:spacing w:before="180" w:after="180" w:line="336" w:lineRule="atLeast"/>
+              <w:rPr>
+                <w:rFonts w:ascii="Arial" w:eastAsia="Arial" w:hAnsi="Arial" w:cs="Arial"/>
+                <w:color w:val="4B4B4C"/>
+              </w:rPr>
+            </w:pPr>
+            <w:bookmarkStart w:id="26" w:name="_Hlk517731565"/>
+            <w:bookmarkEnd w:id="22"/>
+            <w:proofErr w:type="spellStart"/>
+            <w:r>
+              <w:rPr>
+                <w:rFonts w:ascii="Arial" w:eastAsia="Arial" w:hAnsi="Arial" w:cs="Arial"/>
+                <w:color w:val="4B4B4C"/>
+              </w:rPr>
+              <w:t>get_attributes</w:t>
+            </w:r>
+            <w:proofErr w:type="spellEnd"/>
+          </w:p>
+        </w:tc>
+        <w:tc>
+          <w:tcPr>
+            <w:tcW w:w="2978" w:type="dxa"/>
+          </w:tcPr>
+          <w:p>
+            <w:pPr>
+              <w:spacing w:before="180" w:after="180" w:line="336" w:lineRule="atLeast"/>
+              <w:rPr>
+                <w:rFonts w:ascii="Arial" w:eastAsia="Arial" w:hAnsi="Arial" w:cs="Arial"/>
+                <w:color w:val="4B4B4C"/>
+              </w:rPr>
+            </w:pPr>
+            <w:r>
+              <w:rPr>
+                <w:rFonts w:ascii="Arial" w:eastAsia="Arial" w:hAnsi="Arial" w:cs="Arial"/>
+                <w:color w:val="4B4B4C"/>
+              </w:rPr>
+              <w:t>Returns dictionary of all &lt;attribute: value&gt; of the requested object.</w:t>
+            </w:r>
+          </w:p>
+        </w:tc>
+        <w:tc>
+          <w:tcPr>
+            <w:tcW w:w="1366" w:type="dxa"/>
+          </w:tcPr>
+          <w:p>
+            <w:pPr>
+              <w:spacing w:before="180" w:after="180" w:line="336" w:lineRule="atLeast"/>
+              <w:rPr>
+                <w:rFonts w:ascii="Arial" w:eastAsia="Arial" w:hAnsi="Arial" w:cs="Arial"/>
+                <w:color w:val="4B4B4C"/>
+              </w:rPr>
+            </w:pPr>
+            <w:proofErr w:type="spellStart"/>
+            <w:r>
+              <w:rPr>
+                <w:rFonts w:ascii="Arial" w:eastAsia="Arial" w:hAnsi="Arial" w:cs="Arial"/>
+                <w:color w:val="4B4B4C"/>
+              </w:rPr>
+              <w:t>obj_ref</w:t>
+            </w:r>
+            <w:proofErr w:type="spellEnd"/>
+          </w:p>
+        </w:tc>
+        <w:tc>
+          <w:tcPr>
+            <w:tcW w:w="2509" w:type="dxa"/>
+          </w:tcPr>
+          <w:p>
+            <w:pPr>
+              <w:spacing w:before="180" w:after="180" w:line="336" w:lineRule="atLeast"/>
+              <w:rPr>
+                <w:rFonts w:ascii="Arial" w:eastAsia="Arial" w:hAnsi="Arial" w:cs="Arial"/>
+                <w:color w:val="4B4B4C"/>
+              </w:rPr>
+            </w:pPr>
+            <w:r>
+              <w:rPr>
+                <w:rFonts w:ascii="Arial" w:eastAsia="Arial" w:hAnsi="Arial" w:cs="Arial"/>
+                <w:color w:val="4B4B4C"/>
+              </w:rPr>
+              <w:t>Requested object reference.</w:t>
+            </w:r>
+          </w:p>
+        </w:tc>
+      </w:tr>
+      <w:tr>
+        <w:tc>
+          <w:tcPr>
+            <w:tcW w:w="1807" w:type="dxa"/>
+            <w:vMerge w:val="restart"/>
+          </w:tcPr>
+          <w:p>
+            <w:pPr>
+              <w:spacing w:before="180" w:after="180" w:line="336" w:lineRule="atLeast"/>
+              <w:rPr>
+                <w:rFonts w:ascii="Arial" w:eastAsia="Arial" w:hAnsi="Arial" w:cs="Arial"/>
+                <w:color w:val="4B4B4C"/>
+              </w:rPr>
+            </w:pPr>
+            <w:bookmarkStart w:id="27" w:name="OLE_LINK15"/>
+            <w:bookmarkEnd w:id="26"/>
+            <w:proofErr w:type="spellStart"/>
+            <w:r>
+              <w:rPr>
+                <w:rFonts w:ascii="Arial" w:eastAsia="Arial" w:hAnsi="Arial" w:cs="Arial"/>
+                <w:color w:val="4B4B4C"/>
+              </w:rPr>
+              <w:t>s</w:t>
+            </w:r>
+            <w:r>
+              <w:rPr>
+                <w:rFonts w:ascii="Arial" w:eastAsia="Arial" w:hAnsi="Arial" w:cs="Arial"/>
+                <w:color w:val="4B4B4C"/>
+              </w:rPr>
+              <w:t>et_attribute</w:t>
+            </w:r>
+            <w:bookmarkEnd w:id="27"/>
+            <w:proofErr w:type="spellEnd"/>
+          </w:p>
+        </w:tc>
+        <w:tc>
+          <w:tcPr>
+            <w:tcW w:w="2978" w:type="dxa"/>
+            <w:vMerge w:val="restart"/>
+          </w:tcPr>
+          <w:p>
+            <w:pPr>
+              <w:spacing w:before="180" w:after="180" w:line="336" w:lineRule="atLeast"/>
+              <w:rPr>
+                <w:rFonts w:ascii="Arial" w:eastAsia="Arial" w:hAnsi="Arial" w:cs="Arial"/>
+                <w:color w:val="4B4B4C"/>
+              </w:rPr>
+            </w:pPr>
+            <w:r>
+              <w:rPr>
+                <w:rFonts w:ascii="Arial" w:eastAsia="Arial" w:hAnsi="Arial" w:cs="Arial"/>
+                <w:color w:val="4B4B4C"/>
+              </w:rPr>
+              <w:t>Sets value of specific attribute of the requested object.</w:t>
+            </w:r>
+          </w:p>
+        </w:tc>
+        <w:tc>
+          <w:tcPr>
+            <w:tcW w:w="1366" w:type="dxa"/>
+          </w:tcPr>
+          <w:p>
+            <w:pPr>
+              <w:spacing w:before="180" w:after="180" w:line="336" w:lineRule="atLeast"/>
+              <w:rPr>
+                <w:rFonts w:ascii="Arial" w:eastAsia="Arial" w:hAnsi="Arial" w:cs="Arial"/>
+                <w:color w:val="4B4B4C"/>
+              </w:rPr>
+            </w:pPr>
+            <w:proofErr w:type="spellStart"/>
+            <w:r>
+              <w:rPr>
+                <w:rFonts w:ascii="Arial" w:eastAsia="Arial" w:hAnsi="Arial" w:cs="Arial"/>
+                <w:color w:val="4B4B4C"/>
+              </w:rPr>
+              <w:t>obj_ref</w:t>
+            </w:r>
+            <w:proofErr w:type="spellEnd"/>
+          </w:p>
+        </w:tc>
+        <w:tc>
+          <w:tcPr>
+            <w:tcW w:w="2509" w:type="dxa"/>
+          </w:tcPr>
+          <w:p>
+            <w:pPr>
+              <w:spacing w:before="180" w:after="180" w:line="336" w:lineRule="atLeast"/>
+              <w:rPr>
+                <w:rFonts w:ascii="Arial" w:eastAsia="Arial" w:hAnsi="Arial" w:cs="Arial"/>
+                <w:color w:val="4B4B4C"/>
+              </w:rPr>
+            </w:pPr>
+            <w:r>
+              <w:rPr>
+                <w:rFonts w:ascii="Arial" w:eastAsia="Arial" w:hAnsi="Arial" w:cs="Arial"/>
+                <w:color w:val="4B4B4C"/>
+              </w:rPr>
+              <w:t>Requested object reference.</w:t>
+            </w:r>
+          </w:p>
+        </w:tc>
+      </w:tr>
+      <w:tr>
+        <w:tc>
+          <w:tcPr>
+            <w:tcW w:w="1807" w:type="dxa"/>
+            <w:vMerge/>
+          </w:tcPr>
+          <w:p>
+            <w:pPr>
+              <w:spacing w:before="180" w:after="180" w:line="336" w:lineRule="atLeast"/>
+              <w:rPr>
+                <w:rFonts w:ascii="Arial" w:eastAsia="Arial" w:hAnsi="Arial" w:cs="Arial"/>
+                <w:color w:val="4B4B4C"/>
+              </w:rPr>
+            </w:pPr>
+          </w:p>
+        </w:tc>
+        <w:tc>
+          <w:tcPr>
+            <w:tcW w:w="2978" w:type="dxa"/>
+            <w:vMerge/>
+          </w:tcPr>
+          <w:p>
+            <w:pPr>
+              <w:spacing w:before="180" w:after="180" w:line="336" w:lineRule="atLeast"/>
+              <w:rPr>
+                <w:rFonts w:ascii="Arial" w:eastAsia="Arial" w:hAnsi="Arial" w:cs="Arial"/>
+                <w:color w:val="4B4B4C"/>
+              </w:rPr>
+            </w:pPr>
+          </w:p>
+        </w:tc>
+        <w:tc>
+          <w:tcPr>
+            <w:tcW w:w="1366" w:type="dxa"/>
+          </w:tcPr>
+          <w:p>
+            <w:pPr>
+              <w:spacing w:before="180" w:after="180" w:line="336" w:lineRule="atLeast"/>
+              <w:rPr>
+                <w:rFonts w:ascii="Arial" w:eastAsia="Arial" w:hAnsi="Arial" w:cs="Arial"/>
+                <w:color w:val="4B4B4C"/>
+              </w:rPr>
+            </w:pPr>
+            <w:proofErr w:type="spellStart"/>
+            <w:r>
+              <w:rPr>
+                <w:rFonts w:ascii="Arial" w:eastAsia="Arial" w:hAnsi="Arial" w:cs="Arial"/>
+                <w:color w:val="4B4B4C"/>
+              </w:rPr>
+              <w:t>attr_name</w:t>
+            </w:r>
+            <w:proofErr w:type="spellEnd"/>
+          </w:p>
+        </w:tc>
+        <w:tc>
+          <w:tcPr>
+            <w:tcW w:w="2509" w:type="dxa"/>
+          </w:tcPr>
+          <w:p>
+            <w:pPr>
+              <w:spacing w:before="180" w:after="180" w:line="336" w:lineRule="atLeast"/>
+              <w:rPr>
+                <w:rFonts w:ascii="Arial" w:eastAsia="Arial" w:hAnsi="Arial" w:cs="Arial"/>
+                <w:color w:val="4B4B4C"/>
+              </w:rPr>
+            </w:pPr>
+            <w:r>
+              <w:rPr>
+                <w:rFonts w:ascii="Arial" w:eastAsia="Arial" w:hAnsi="Arial" w:cs="Arial"/>
+                <w:color w:val="4B4B4C"/>
+              </w:rPr>
+              <w:t>Requested attribute name</w:t>
+            </w:r>
+          </w:p>
+        </w:tc>
+      </w:tr>
+      <w:tr>
+        <w:tc>
+          <w:tcPr>
+            <w:tcW w:w="1807" w:type="dxa"/>
+            <w:vMerge/>
+          </w:tcPr>
+          <w:p>
+            <w:pPr>
+              <w:spacing w:before="180" w:after="180" w:line="336" w:lineRule="atLeast"/>
+              <w:rPr>
+                <w:rFonts w:ascii="Arial" w:eastAsia="Arial" w:hAnsi="Arial" w:cs="Arial"/>
+                <w:color w:val="4B4B4C"/>
+              </w:rPr>
+            </w:pPr>
+          </w:p>
+        </w:tc>
+        <w:tc>
+          <w:tcPr>
+            <w:tcW w:w="2978" w:type="dxa"/>
+            <w:vMerge/>
+          </w:tcPr>
+          <w:p>
+            <w:pPr>
+              <w:spacing w:before="180" w:after="180" w:line="336" w:lineRule="atLeast"/>
+              <w:rPr>
+                <w:rFonts w:ascii="Arial" w:eastAsia="Arial" w:hAnsi="Arial" w:cs="Arial"/>
+                <w:color w:val="4B4B4C"/>
+              </w:rPr>
+            </w:pPr>
+          </w:p>
+        </w:tc>
+        <w:tc>
+          <w:tcPr>
+            <w:tcW w:w="1366" w:type="dxa"/>
+          </w:tcPr>
+          <w:p>
+            <w:pPr>
+              <w:spacing w:before="180" w:after="180" w:line="336" w:lineRule="atLeast"/>
+              <w:rPr>
+                <w:rFonts w:ascii="Arial" w:eastAsia="Arial" w:hAnsi="Arial" w:cs="Arial"/>
+                <w:color w:val="4B4B4C"/>
+              </w:rPr>
+            </w:pPr>
+            <w:proofErr w:type="spellStart"/>
+            <w:r>
+              <w:rPr>
+                <w:rFonts w:ascii="Arial" w:eastAsia="Arial" w:hAnsi="Arial" w:cs="Arial"/>
+                <w:color w:val="4B4B4C"/>
+              </w:rPr>
+              <w:t>attr_value</w:t>
+            </w:r>
+            <w:proofErr w:type="spellEnd"/>
+          </w:p>
+        </w:tc>
+        <w:tc>
+          <w:tcPr>
+            <w:tcW w:w="2509" w:type="dxa"/>
+          </w:tcPr>
+          <w:p>
+            <w:pPr>
+              <w:spacing w:before="180" w:after="180" w:line="336" w:lineRule="atLeast"/>
+              <w:rPr>
+                <w:rFonts w:ascii="Arial" w:eastAsia="Arial" w:hAnsi="Arial" w:cs="Arial"/>
+                <w:color w:val="4B4B4C"/>
+              </w:rPr>
+            </w:pPr>
+            <w:r>
+              <w:rPr>
+                <w:rFonts w:ascii="Arial" w:eastAsia="Arial" w:hAnsi="Arial" w:cs="Arial"/>
+                <w:color w:val="4B4B4C"/>
+              </w:rPr>
+              <w:t>Value to set</w:t>
+            </w:r>
+          </w:p>
+        </w:tc>
+      </w:tr>
+      <w:bookmarkEnd w:id="21"/>
+    </w:tbl>
+    <w:p>
+      <w:pPr>
+        <w:rPr>
+          <w:rFonts w:ascii="Arial" w:eastAsia="Arial" w:hAnsi="Arial" w:cs="Arial"/>
+          <w:color w:val="4B4B4C"/>
+        </w:rPr>
+      </w:pPr>
+      <w:r>
+        <w:rPr>
+          <w:rFonts w:ascii="Arial" w:eastAsia="Arial" w:hAnsi="Arial" w:cs="Arial"/>
+          <w:color w:val="4B4B4C"/>
+        </w:rPr>
+        <w:br w:type="page"/>
+      </w:r>
+    </w:p>
+    <w:p>
+      <w:pPr>
+        <w:pStyle w:val="ListParagraph"/>
+        <w:numPr>
+          <w:ilvl w:val="0"/>
+          <w:numId w:val="25"/>
+        </w:numPr>
+        <w:spacing w:before="180" w:after="180" w:line="336" w:lineRule="atLeast"/>
+        <w:rPr>
+          <w:rFonts w:ascii="Arial" w:eastAsia="Arial" w:hAnsi="Arial" w:cs="Arial"/>
+          <w:color w:val="4B4B4C"/>
+        </w:rPr>
+      </w:pPr>
+      <w:r>
+        <w:rPr>
+          <w:rFonts w:ascii="Arial" w:eastAsia="Arial" w:hAnsi="Arial" w:cs="Arial"/>
+          <w:color w:val="4B4B4C"/>
+        </w:rPr>
+        <w:lastRenderedPageBreak/>
+        <w:t xml:space="preserve">Following is a simple code snippet demonstrating the </w:t>
+      </w:r>
+      <w:r>
+        <w:rPr>
+          <w:rFonts w:ascii="Arial" w:eastAsia="Arial" w:hAnsi="Arial" w:cs="Arial"/>
+          <w:color w:val="4B4B4C"/>
+        </w:rPr>
+        <w:t>hidden commands:</w:t>
+      </w:r>
+    </w:p>
+    <w:p>
+      <w:pPr>
+        <w:autoSpaceDE w:val="0"/>
+        <w:autoSpaceDN w:val="0"/>
+        <w:adjustRightInd w:val="0"/>
+        <w:spacing w:after="0" w:line="240" w:lineRule="auto"/>
+        <w:ind w:left="720"/>
+        <w:rPr>
+          <w:rFonts w:ascii="Courier New" w:eastAsiaTheme="minorEastAsia" w:hAnsi="Courier New" w:cs="Courier New"/>
+          <w:sz w:val="24"/>
+          <w:szCs w:val="24"/>
+          <w:lang w:bidi="he-IL"/>
+        </w:rPr>
+      </w:pPr>
+      <w:r>
+        <w:rPr>
+          <w:rFonts w:ascii="Arial" w:eastAsia="Arial" w:hAnsi="Arial" w:cs="Arial"/>
+          <w:color w:val="4B4B4C"/>
+        </w:rPr>
+        <w:t xml:space="preserve">The code bellow assumes that </w:t>
+      </w:r>
+      <w:proofErr w:type="spellStart"/>
+      <w:r>
+        <w:rPr>
+          <w:rFonts w:ascii="Courier New" w:eastAsiaTheme="minorEastAsia" w:hAnsi="Courier New" w:cs="Courier New"/>
+          <w:sz w:val="24"/>
+          <w:szCs w:val="24"/>
+          <w:lang w:bidi="he-IL"/>
+        </w:rPr>
+        <w:t>reservation_id</w:t>
+      </w:r>
+      <w:proofErr w:type="spellEnd"/>
+      <w:r>
+        <w:rPr>
+          <w:rFonts w:ascii="Arial" w:eastAsia="Arial" w:hAnsi="Arial" w:cs="Arial"/>
+          <w:color w:val="4B4B4C"/>
+        </w:rPr>
+        <w:t xml:space="preserve"> </w:t>
+      </w:r>
+      <w:r>
+        <w:rPr>
+          <w:rFonts w:ascii="Arial" w:eastAsia="Arial" w:hAnsi="Arial" w:cs="Arial"/>
+          <w:color w:val="4B4B4C"/>
+        </w:rPr>
+        <w:t xml:space="preserve">holds the reservation ID and </w:t>
+      </w:r>
+      <w:r>
+        <w:rPr>
+          <w:rFonts w:ascii="Courier New" w:eastAsiaTheme="minorEastAsia" w:hAnsi="Courier New" w:cs="Courier New"/>
+          <w:sz w:val="24"/>
+          <w:szCs w:val="24"/>
+          <w:lang w:bidi="he-IL"/>
+        </w:rPr>
+        <w:t>session</w:t>
+      </w:r>
+      <w:r>
+        <w:rPr>
+          <w:rFonts w:ascii="Arial" w:eastAsia="Arial" w:hAnsi="Arial" w:cs="Arial"/>
+          <w:color w:val="4B4B4C"/>
+        </w:rPr>
+        <w:t xml:space="preserve"> holds CS session.</w:t>
+      </w:r>
+    </w:p>
+    <w:p>
+      <w:pPr>
+        <w:autoSpaceDE w:val="0"/>
+        <w:autoSpaceDN w:val="0"/>
+        <w:adjustRightInd w:val="0"/>
+        <w:spacing w:after="0" w:line="240" w:lineRule="auto"/>
+        <w:rPr>
+          <w:rFonts w:ascii="Courier New" w:eastAsiaTheme="minorEastAsia" w:hAnsi="Courier New" w:cs="Courier New"/>
+          <w:sz w:val="24"/>
+          <w:szCs w:val="24"/>
+          <w:lang w:bidi="he-IL"/>
+        </w:rPr>
+      </w:pPr>
+    </w:p>
+    <w:p>
+      <w:pPr>
+        <w:autoSpaceDE w:val="0"/>
+        <w:autoSpaceDN w:val="0"/>
+        <w:adjustRightInd w:val="0"/>
+        <w:spacing w:after="0" w:line="240" w:lineRule="auto"/>
+        <w:rPr>
+          <w:rFonts w:ascii="Courier New" w:eastAsiaTheme="minorEastAsia" w:hAnsi="Courier New" w:cs="Courier New"/>
+          <w:sz w:val="24"/>
+          <w:szCs w:val="24"/>
+          <w:lang w:bidi="he-IL"/>
+        </w:rPr>
+      </w:pPr>
+      <w:r>
+        <w:rPr>
+          <w:rFonts w:ascii="Courier New" w:eastAsiaTheme="minorEastAsia" w:hAnsi="Courier New" w:cs="Courier New"/>
+          <w:sz w:val="24"/>
+          <w:szCs w:val="24"/>
+          <w:lang w:bidi="he-IL"/>
+        </w:rPr>
+        <w:t># Get session ID</w:t>
+      </w:r>
+    </w:p>
+    <w:p>
+      <w:pPr>
+        <w:autoSpaceDE w:val="0"/>
+        <w:autoSpaceDN w:val="0"/>
+        <w:adjustRightInd w:val="0"/>
+        <w:spacing w:after="0" w:line="240" w:lineRule="auto"/>
+        <w:rPr>
+          <w:rFonts w:ascii="Courier New" w:eastAsiaTheme="minorEastAsia" w:hAnsi="Courier New" w:cs="Courier New"/>
+          <w:color w:val="auto"/>
+          <w:sz w:val="24"/>
+          <w:szCs w:val="24"/>
+          <w:lang w:bidi="he-IL"/>
+        </w:rPr>
+      </w:pPr>
+      <w:proofErr w:type="spellStart"/>
+      <w:r>
+        <w:rPr>
+          <w:rFonts w:ascii="Courier New" w:eastAsiaTheme="minorEastAsia" w:hAnsi="Courier New" w:cs="Courier New"/>
+          <w:color w:val="auto"/>
+          <w:sz w:val="24"/>
+          <w:szCs w:val="24"/>
+          <w:lang w:bidi="he-IL"/>
+        </w:rPr>
+        <w:t>session_id</w:t>
+      </w:r>
+      <w:proofErr w:type="spellEnd"/>
+      <w:r>
+        <w:rPr>
+          <w:rFonts w:ascii="Courier New" w:eastAsiaTheme="minorEastAsia" w:hAnsi="Courier New" w:cs="Courier New"/>
+          <w:color w:val="auto"/>
+          <w:sz w:val="24"/>
+          <w:szCs w:val="24"/>
+          <w:lang w:bidi="he-IL"/>
+        </w:rPr>
+        <w:t xml:space="preserve"> = </w:t>
+      </w:r>
+      <w:proofErr w:type="spellStart"/>
+      <w:proofErr w:type="gramStart"/>
+      <w:r>
+        <w:rPr>
+          <w:rFonts w:ascii="Courier New" w:eastAsiaTheme="minorEastAsia" w:hAnsi="Courier New" w:cs="Courier New"/>
+          <w:color w:val="auto"/>
+          <w:sz w:val="24"/>
+          <w:szCs w:val="24"/>
+          <w:lang w:bidi="he-IL"/>
+        </w:rPr>
+        <w:t>session.ExecuteCommand</w:t>
+      </w:r>
+      <w:proofErr w:type="spellEnd"/>
+      <w:r>
+        <w:rPr>
+          <w:rFonts w:ascii="Courier New" w:eastAsiaTheme="minorEastAsia" w:hAnsi="Courier New" w:cs="Courier New"/>
+          <w:color w:val="auto"/>
+          <w:sz w:val="24"/>
+          <w:szCs w:val="24"/>
+          <w:lang w:bidi="he-IL"/>
+        </w:rPr>
+        <w:t>(</w:t>
+      </w:r>
+      <w:bookmarkStart w:id="28" w:name="OLE_LINK23"/>
+      <w:bookmarkStart w:id="29" w:name="OLE_LINK24"/>
+      <w:bookmarkStart w:id="30" w:name="OLE_LINK25"/>
+      <w:proofErr w:type="spellStart"/>
+      <w:proofErr w:type="gramEnd"/>
+      <w:r>
+        <w:rPr>
+          <w:rFonts w:ascii="Courier New" w:eastAsiaTheme="minorEastAsia" w:hAnsi="Courier New" w:cs="Courier New"/>
+          <w:color w:val="auto"/>
+          <w:sz w:val="24"/>
+          <w:szCs w:val="24"/>
+          <w:lang w:bidi="he-IL"/>
+        </w:rPr>
+        <w:t>reservation_id</w:t>
+      </w:r>
+      <w:bookmarkEnd w:id="28"/>
+      <w:bookmarkEnd w:id="29"/>
+      <w:bookmarkEnd w:id="30"/>
+      <w:proofErr w:type="spellEnd"/>
+      <w:r>
+        <w:rPr>
+          <w:rFonts w:ascii="Courier New" w:eastAsiaTheme="minorEastAsia" w:hAnsi="Courier New" w:cs="Courier New"/>
+          <w:color w:val="auto"/>
+          <w:sz w:val="24"/>
+          <w:szCs w:val="24"/>
+          <w:lang w:bidi="he-IL"/>
+        </w:rPr>
+        <w:t xml:space="preserve">, </w:t>
+      </w:r>
+      <w:r>
+        <w:rPr>
+          <w:rFonts w:ascii="Courier New" w:eastAsiaTheme="minorEastAsia" w:hAnsi="Courier New" w:cs="Courier New"/>
+          <w:i/>
+          <w:iCs/>
+          <w:color w:val="auto"/>
+          <w:sz w:val="24"/>
+          <w:szCs w:val="24"/>
+          <w:lang w:bidi="he-IL"/>
+        </w:rPr>
+        <w:t>'</w:t>
+      </w:r>
+      <w:proofErr w:type="spellStart"/>
+      <w:r>
+        <w:rPr>
+          <w:rFonts w:ascii="Courier New" w:eastAsiaTheme="minorEastAsia" w:hAnsi="Courier New" w:cs="Courier New"/>
+          <w:i/>
+          <w:iCs/>
+          <w:color w:val="auto"/>
+          <w:sz w:val="24"/>
+          <w:szCs w:val="24"/>
+          <w:lang w:bidi="he-IL"/>
+        </w:rPr>
+        <w:t>IxNetwork</w:t>
+      </w:r>
+      <w:proofErr w:type="spellEnd"/>
+      <w:r>
+        <w:rPr>
+          <w:rFonts w:ascii="Courier New" w:eastAsiaTheme="minorEastAsia" w:hAnsi="Courier New" w:cs="Courier New"/>
+          <w:i/>
+          <w:iCs/>
+          <w:color w:val="auto"/>
+          <w:sz w:val="24"/>
+          <w:szCs w:val="24"/>
+          <w:lang w:bidi="he-IL"/>
+        </w:rPr>
+        <w:t xml:space="preserve"> Controller'</w:t>
+      </w:r>
+      <w:r>
+        <w:rPr>
+          <w:rFonts w:ascii="Courier New" w:eastAsiaTheme="minorEastAsia" w:hAnsi="Courier New" w:cs="Courier New"/>
+          <w:color w:val="auto"/>
+          <w:sz w:val="24"/>
+          <w:szCs w:val="24"/>
+          <w:lang w:bidi="he-IL"/>
+        </w:rPr>
+        <w:t>,</w:t>
+      </w:r>
+      <w:r>
+        <w:rPr>
+          <w:rFonts w:ascii="Courier New" w:eastAsiaTheme="minorEastAsia" w:hAnsi="Courier New" w:cs="Courier New"/>
+          <w:color w:val="auto"/>
+          <w:sz w:val="24"/>
+          <w:szCs w:val="24"/>
+          <w:lang w:bidi="he-IL"/>
+        </w:rPr>
+        <w:t xml:space="preserve"> </w:t>
+      </w:r>
+      <w:r>
+        <w:rPr>
+          <w:rFonts w:ascii="Courier New" w:eastAsiaTheme="minorEastAsia" w:hAnsi="Courier New" w:cs="Courier New"/>
+          <w:i/>
+          <w:iCs/>
+          <w:color w:val="auto"/>
+          <w:sz w:val="24"/>
+          <w:szCs w:val="24"/>
+          <w:lang w:bidi="he-IL"/>
+        </w:rPr>
+        <w:t>'Service'</w:t>
+      </w:r>
+      <w:r>
+        <w:rPr>
+          <w:rFonts w:ascii="Courier New" w:eastAsiaTheme="minorEastAsia" w:hAnsi="Courier New" w:cs="Courier New"/>
+          <w:color w:val="auto"/>
+          <w:sz w:val="24"/>
+          <w:szCs w:val="24"/>
+          <w:lang w:bidi="he-IL"/>
+        </w:rPr>
+        <w:t xml:space="preserve">, </w:t>
+      </w:r>
+      <w:bookmarkStart w:id="31" w:name="OLE_LINK4"/>
+      <w:bookmarkStart w:id="32" w:name="OLE_LINK5"/>
+      <w:bookmarkStart w:id="33" w:name="OLE_LINK6"/>
+      <w:r>
+        <w:rPr>
+          <w:rFonts w:ascii="Courier New" w:eastAsiaTheme="minorEastAsia" w:hAnsi="Courier New" w:cs="Courier New"/>
+          <w:i/>
+          <w:iCs/>
+          <w:color w:val="auto"/>
+          <w:sz w:val="24"/>
+          <w:szCs w:val="24"/>
+          <w:lang w:bidi="he-IL"/>
+        </w:rPr>
+        <w:t>'</w:t>
+      </w:r>
+      <w:proofErr w:type="spellStart"/>
+      <w:r>
+        <w:rPr>
+          <w:rFonts w:ascii="Courier New" w:eastAsiaTheme="minorEastAsia" w:hAnsi="Courier New" w:cs="Courier New"/>
+          <w:i/>
+          <w:iCs/>
+          <w:color w:val="auto"/>
+          <w:sz w:val="24"/>
+          <w:szCs w:val="24"/>
+          <w:lang w:bidi="he-IL"/>
+        </w:rPr>
+        <w:t>get_session_id</w:t>
+      </w:r>
+      <w:proofErr w:type="spellEnd"/>
+      <w:r>
+        <w:rPr>
+          <w:rFonts w:ascii="Courier New" w:eastAsiaTheme="minorEastAsia" w:hAnsi="Courier New" w:cs="Courier New"/>
+          <w:i/>
+          <w:iCs/>
+          <w:color w:val="auto"/>
+          <w:sz w:val="24"/>
+          <w:szCs w:val="24"/>
+          <w:lang w:bidi="he-IL"/>
+        </w:rPr>
+        <w:t>'</w:t>
+      </w:r>
+      <w:bookmarkEnd w:id="31"/>
+      <w:bookmarkEnd w:id="32"/>
+      <w:bookmarkEnd w:id="33"/>
+      <w:r>
+        <w:rPr>
+          <w:rFonts w:ascii="Courier New" w:eastAsiaTheme="minorEastAsia" w:hAnsi="Courier New" w:cs="Courier New"/>
+          <w:color w:val="auto"/>
+          <w:sz w:val="24"/>
+          <w:szCs w:val="24"/>
+          <w:lang w:bidi="he-IL"/>
+        </w:rPr>
+        <w:t>)</w:t>
+      </w:r>
+    </w:p>
+    <w:p>
+      <w:pPr>
+        <w:autoSpaceDE w:val="0"/>
+        <w:autoSpaceDN w:val="0"/>
+        <w:adjustRightInd w:val="0"/>
+        <w:spacing w:after="0" w:line="240" w:lineRule="auto"/>
+        <w:rPr>
+          <w:rFonts w:ascii="Courier New" w:eastAsiaTheme="minorEastAsia" w:hAnsi="Courier New" w:cs="Courier New"/>
+          <w:color w:val="auto"/>
+          <w:sz w:val="24"/>
+          <w:szCs w:val="24"/>
+          <w:lang w:bidi="he-IL"/>
+        </w:rPr>
+      </w:pPr>
+    </w:p>
+    <w:p>
+      <w:pPr>
+        <w:autoSpaceDE w:val="0"/>
+        <w:autoSpaceDN w:val="0"/>
+        <w:adjustRightInd w:val="0"/>
+        <w:spacing w:after="0" w:line="240" w:lineRule="auto"/>
+        <w:rPr>
+          <w:rFonts w:ascii="Courier New" w:eastAsiaTheme="minorEastAsia" w:hAnsi="Courier New" w:cs="Courier New"/>
+          <w:color w:val="auto"/>
+          <w:sz w:val="24"/>
+          <w:szCs w:val="24"/>
+          <w:lang w:bidi="he-IL"/>
+        </w:rPr>
+      </w:pPr>
+      <w:r>
+        <w:rPr>
+          <w:rFonts w:ascii="Courier New" w:eastAsiaTheme="minorEastAsia" w:hAnsi="Courier New" w:cs="Courier New"/>
+          <w:color w:val="auto"/>
+          <w:sz w:val="24"/>
+          <w:szCs w:val="24"/>
+          <w:lang w:bidi="he-IL"/>
+        </w:rPr>
+        <w:t># Get root object reference</w:t>
+      </w:r>
+    </w:p>
+    <w:p>
+      <w:pPr>
+        <w:autoSpaceDE w:val="0"/>
+        <w:autoSpaceDN w:val="0"/>
+        <w:adjustRightInd w:val="0"/>
+        <w:spacing w:after="0" w:line="240" w:lineRule="auto"/>
+        <w:rPr>
+          <w:rFonts w:ascii="Courier New" w:eastAsiaTheme="minorEastAsia" w:hAnsi="Courier New" w:cs="Courier New"/>
+          <w:color w:val="auto"/>
+          <w:sz w:val="24"/>
+          <w:szCs w:val="24"/>
+          <w:lang w:bidi="he-IL"/>
+        </w:rPr>
+      </w:pPr>
+      <w:proofErr w:type="spellStart"/>
+      <w:r>
+        <w:rPr>
+          <w:rFonts w:ascii="Courier New" w:eastAsiaTheme="minorEastAsia" w:hAnsi="Courier New" w:cs="Courier New"/>
+          <w:color w:val="auto"/>
+          <w:sz w:val="24"/>
+          <w:szCs w:val="24"/>
+          <w:lang w:bidi="he-IL"/>
+        </w:rPr>
+        <w:t>root_obj</w:t>
+      </w:r>
+      <w:proofErr w:type="spellEnd"/>
+      <w:r>
+        <w:rPr>
+          <w:rFonts w:ascii="Courier New" w:eastAsiaTheme="minorEastAsia" w:hAnsi="Courier New" w:cs="Courier New"/>
+          <w:color w:val="auto"/>
+          <w:sz w:val="24"/>
+          <w:szCs w:val="24"/>
+          <w:lang w:bidi="he-IL"/>
+        </w:rPr>
+        <w:t xml:space="preserve"> = '{</w:t>
+      </w:r>
+      <w:proofErr w:type="gramStart"/>
+      <w:r>
+        <w:rPr>
+          <w:rFonts w:ascii="Courier New" w:eastAsiaTheme="minorEastAsia" w:hAnsi="Courier New" w:cs="Courier New"/>
+          <w:color w:val="auto"/>
+          <w:sz w:val="24"/>
+          <w:szCs w:val="24"/>
+          <w:lang w:bidi="he-IL"/>
+        </w:rPr>
+        <w:t>}</w:t>
+      </w:r>
+      <w:proofErr w:type="spellStart"/>
+      <w:r>
+        <w:rPr>
+          <w:rFonts w:ascii="Courier New" w:eastAsiaTheme="minorEastAsia" w:hAnsi="Courier New" w:cs="Courier New"/>
+          <w:color w:val="auto"/>
+          <w:sz w:val="24"/>
+          <w:szCs w:val="24"/>
+          <w:lang w:bidi="he-IL"/>
+        </w:rPr>
+        <w:t>ixnetwork</w:t>
+      </w:r>
+      <w:proofErr w:type="spellEnd"/>
+      <w:r>
+        <w:rPr>
+          <w:rFonts w:ascii="Courier New" w:eastAsiaTheme="minorEastAsia" w:hAnsi="Courier New" w:cs="Courier New"/>
+          <w:color w:val="auto"/>
+          <w:sz w:val="24"/>
+          <w:szCs w:val="24"/>
+          <w:lang w:bidi="he-IL"/>
+        </w:rPr>
+        <w:t>'.format</w:t>
+      </w:r>
+      <w:proofErr w:type="gramEnd"/>
+      <w:r>
+        <w:rPr>
+          <w:rFonts w:ascii="Courier New" w:eastAsiaTheme="minorEastAsia" w:hAnsi="Courier New" w:cs="Courier New"/>
+          <w:color w:val="auto"/>
+          <w:sz w:val="24"/>
+          <w:szCs w:val="24"/>
+          <w:lang w:bidi="he-IL"/>
+        </w:rPr>
+        <w:t>(</w:t>
+      </w:r>
+      <w:proofErr w:type="spellStart"/>
+      <w:r>
+        <w:rPr>
+          <w:rFonts w:ascii="Courier New" w:eastAsiaTheme="minorEastAsia" w:hAnsi="Courier New" w:cs="Courier New"/>
+          <w:color w:val="auto"/>
+          <w:sz w:val="24"/>
+          <w:szCs w:val="24"/>
+          <w:lang w:bidi="he-IL"/>
+        </w:rPr>
+        <w:t>session_id.Output</w:t>
+      </w:r>
+      <w:proofErr w:type="spellEnd"/>
+      <w:r>
+        <w:rPr>
+          <w:rFonts w:ascii="Courier New" w:eastAsiaTheme="minorEastAsia" w:hAnsi="Courier New" w:cs="Courier New"/>
+          <w:color w:val="auto"/>
+          <w:sz w:val="24"/>
+          <w:szCs w:val="24"/>
+          <w:lang w:bidi="he-IL"/>
+        </w:rPr>
+        <w:t>[1:-1</w:t>
+      </w:r>
+      <w:r>
+        <w:rPr>
+          <w:rFonts w:ascii="Courier New" w:eastAsiaTheme="minorEastAsia" w:hAnsi="Courier New" w:cs="Courier New"/>
+          <w:color w:val="auto"/>
+          <w:sz w:val="24"/>
+          <w:szCs w:val="24"/>
+          <w:lang w:bidi="he-IL"/>
+        </w:rPr>
+        <w:t>]</w:t>
+      </w:r>
+    </w:p>
+    <w:p>
+      <w:pPr>
+        <w:autoSpaceDE w:val="0"/>
+        <w:autoSpaceDN w:val="0"/>
+        <w:adjustRightInd w:val="0"/>
+        <w:spacing w:after="0" w:line="240" w:lineRule="auto"/>
+        <w:rPr>
+          <w:rFonts w:ascii="Courier New" w:eastAsiaTheme="minorEastAsia" w:hAnsi="Courier New" w:cs="Courier New"/>
+          <w:color w:val="auto"/>
+          <w:sz w:val="24"/>
+          <w:szCs w:val="24"/>
+          <w:lang w:bidi="he-IL"/>
+        </w:rPr>
+      </w:pPr>
+    </w:p>
+    <w:p>
+      <w:pPr>
+        <w:autoSpaceDE w:val="0"/>
+        <w:autoSpaceDN w:val="0"/>
+        <w:adjustRightInd w:val="0"/>
+        <w:spacing w:after="0" w:line="240" w:lineRule="auto"/>
+        <w:rPr>
+          <w:rFonts w:ascii="Courier New" w:eastAsiaTheme="minorEastAsia" w:hAnsi="Courier New" w:cs="Courier New"/>
+          <w:color w:val="auto"/>
+          <w:sz w:val="24"/>
+          <w:szCs w:val="24"/>
+          <w:lang w:bidi="he-IL"/>
+        </w:rPr>
+      </w:pPr>
+      <w:r>
+        <w:rPr>
+          <w:rFonts w:ascii="Courier New" w:eastAsiaTheme="minorEastAsia" w:hAnsi="Courier New" w:cs="Courier New"/>
+          <w:color w:val="auto"/>
+          <w:sz w:val="24"/>
+          <w:szCs w:val="24"/>
+          <w:lang w:bidi="he-IL"/>
+        </w:rPr>
+        <w:t xml:space="preserve"># </w:t>
+      </w:r>
+      <w:bookmarkStart w:id="34" w:name="OLE_LINK29"/>
+      <w:bookmarkStart w:id="35" w:name="OLE_LINK30"/>
+      <w:r>
+        <w:rPr>
+          <w:rFonts w:ascii="Courier New" w:eastAsiaTheme="minorEastAsia" w:hAnsi="Courier New" w:cs="Courier New"/>
+          <w:color w:val="auto"/>
+          <w:sz w:val="24"/>
+          <w:szCs w:val="24"/>
+          <w:lang w:bidi="he-IL"/>
+        </w:rPr>
+        <w:t xml:space="preserve">Get all children of type </w:t>
+      </w:r>
+      <w:proofErr w:type="spellStart"/>
+      <w:r>
+        <w:rPr>
+          <w:rFonts w:ascii="Courier New" w:eastAsiaTheme="minorEastAsia" w:hAnsi="Courier New" w:cs="Courier New"/>
+          <w:color w:val="auto"/>
+          <w:sz w:val="24"/>
+          <w:szCs w:val="24"/>
+          <w:lang w:bidi="he-IL"/>
+        </w:rPr>
+        <w:t>globals</w:t>
+      </w:r>
+      <w:proofErr w:type="spellEnd"/>
+      <w:r>
+        <w:rPr>
+          <w:rFonts w:ascii="Courier New" w:eastAsiaTheme="minorEastAsia" w:hAnsi="Courier New" w:cs="Courier New"/>
+          <w:color w:val="auto"/>
+          <w:sz w:val="24"/>
+          <w:szCs w:val="24"/>
+          <w:lang w:bidi="he-IL"/>
+        </w:rPr>
+        <w:t xml:space="preserve"> of the root object</w:t>
+      </w:r>
+      <w:bookmarkEnd w:id="34"/>
+      <w:bookmarkEnd w:id="35"/>
+      <w:r>
+        <w:rPr>
+          <w:rFonts w:ascii="Courier New" w:eastAsiaTheme="minorEastAsia" w:hAnsi="Courier New" w:cs="Courier New"/>
+          <w:color w:val="auto"/>
+          <w:sz w:val="24"/>
+          <w:szCs w:val="24"/>
+          <w:lang w:bidi="he-IL"/>
+        </w:rPr>
+        <w:t>.</w:t>
+      </w:r>
+    </w:p>
+    <w:p>
+      <w:pPr>
+        <w:autoSpaceDE w:val="0"/>
+        <w:autoSpaceDN w:val="0"/>
+        <w:adjustRightInd w:val="0"/>
+        <w:spacing w:after="0" w:line="240" w:lineRule="auto"/>
+        <w:rPr>
+          <w:rFonts w:ascii="Courier New" w:eastAsiaTheme="minorEastAsia" w:hAnsi="Courier New" w:cs="Courier New"/>
+          <w:color w:val="auto"/>
+          <w:sz w:val="24"/>
+          <w:szCs w:val="24"/>
+          <w:lang w:bidi="he-IL"/>
+        </w:rPr>
+      </w:pPr>
+      <w:proofErr w:type="spellStart"/>
+      <w:proofErr w:type="gramStart"/>
+      <w:r>
+        <w:rPr>
+          <w:rFonts w:ascii="Courier New" w:eastAsiaTheme="minorEastAsia" w:hAnsi="Courier New" w:cs="Courier New"/>
+          <w:color w:val="auto"/>
+          <w:sz w:val="24"/>
+          <w:szCs w:val="24"/>
+          <w:lang w:bidi="he-IL"/>
+        </w:rPr>
+        <w:t>globals</w:t>
+      </w:r>
+      <w:proofErr w:type="spellEnd"/>
+      <w:proofErr w:type="gramEnd"/>
+      <w:r>
+        <w:rPr>
+          <w:rFonts w:ascii="Courier New" w:eastAsiaTheme="minorEastAsia" w:hAnsi="Courier New" w:cs="Courier New"/>
+          <w:color w:val="auto"/>
+          <w:sz w:val="24"/>
+          <w:szCs w:val="24"/>
+          <w:lang w:bidi="he-IL"/>
+        </w:rPr>
+        <w:t xml:space="preserve"> = </w:t>
+      </w:r>
+      <w:proofErr w:type="spellStart"/>
+      <w:r>
+        <w:rPr>
+          <w:rFonts w:ascii="Courier New" w:eastAsiaTheme="minorEastAsia" w:hAnsi="Courier New" w:cs="Courier New"/>
+          <w:color w:val="auto"/>
+          <w:sz w:val="24"/>
+          <w:szCs w:val="24"/>
+          <w:lang w:bidi="he-IL"/>
+        </w:rPr>
+        <w:t>session.ExecuteCommand</w:t>
+      </w:r>
+      <w:proofErr w:type="spellEnd"/>
+      <w:r>
+        <w:rPr>
+          <w:rFonts w:ascii="Courier New" w:eastAsiaTheme="minorEastAsia" w:hAnsi="Courier New" w:cs="Courier New"/>
+          <w:color w:val="auto"/>
+          <w:sz w:val="24"/>
+          <w:szCs w:val="24"/>
+          <w:lang w:bidi="he-IL"/>
+        </w:rPr>
+        <w:t>(</w:t>
+      </w:r>
+      <w:proofErr w:type="spellStart"/>
+      <w:r>
+        <w:rPr>
+          <w:rFonts w:ascii="Courier New" w:eastAsiaTheme="minorEastAsia" w:hAnsi="Courier New" w:cs="Courier New"/>
+          <w:color w:val="auto"/>
+          <w:sz w:val="24"/>
+          <w:szCs w:val="24"/>
+          <w:lang w:bidi="he-IL"/>
+        </w:rPr>
+        <w:t>reservation_id</w:t>
+      </w:r>
+      <w:proofErr w:type="spellEnd"/>
+      <w:r>
+        <w:rPr>
+          <w:rFonts w:ascii="Courier New" w:eastAsiaTheme="minorEastAsia" w:hAnsi="Courier New" w:cs="Courier New"/>
+          <w:color w:val="auto"/>
+          <w:sz w:val="24"/>
+          <w:szCs w:val="24"/>
+          <w:lang w:bidi="he-IL"/>
+        </w:rPr>
+        <w:t>, '</w:t>
+      </w:r>
+      <w:proofErr w:type="spellStart"/>
+      <w:r>
+        <w:rPr>
+          <w:rFonts w:ascii="Courier New" w:eastAsiaTheme="minorEastAsia" w:hAnsi="Courier New" w:cs="Courier New"/>
+          <w:color w:val="auto"/>
+          <w:sz w:val="24"/>
+          <w:szCs w:val="24"/>
+          <w:lang w:bidi="he-IL"/>
+        </w:rPr>
+        <w:t>IxNetwork</w:t>
+      </w:r>
+      <w:proofErr w:type="spellEnd"/>
+      <w:r>
+        <w:rPr>
+          <w:rFonts w:ascii="Courier New" w:eastAsiaTheme="minorEastAsia" w:hAnsi="Courier New" w:cs="Courier New"/>
+          <w:color w:val="auto"/>
+          <w:sz w:val="24"/>
+          <w:szCs w:val="24"/>
+          <w:lang w:bidi="he-IL"/>
+        </w:rPr>
+        <w:t xml:space="preserve"> Controller',</w:t>
+      </w:r>
+      <w:r>
+        <w:rPr>
+          <w:rFonts w:ascii="Courier New" w:eastAsiaTheme="minorEastAsia" w:hAnsi="Courier New" w:cs="Courier New"/>
+          <w:color w:val="auto"/>
+          <w:sz w:val="24"/>
+          <w:szCs w:val="24"/>
+          <w:lang w:bidi="he-IL"/>
+        </w:rPr>
+        <w:t xml:space="preserve"> </w:t>
+      </w:r>
+      <w:r>
+        <w:rPr>
+          <w:rFonts w:ascii="Courier New" w:eastAsiaTheme="minorEastAsia" w:hAnsi="Courier New" w:cs="Courier New"/>
+          <w:color w:val="auto"/>
+          <w:sz w:val="24"/>
+          <w:szCs w:val="24"/>
+          <w:lang w:bidi="he-IL"/>
+        </w:rPr>
+        <w:t xml:space="preserve">'Service', </w:t>
+      </w:r>
+      <w:bookmarkStart w:id="36" w:name="OLE_LINK7"/>
+      <w:bookmarkStart w:id="37" w:name="OLE_LINK8"/>
+      <w:bookmarkStart w:id="38" w:name="OLE_LINK9"/>
+      <w:r>
+        <w:rPr>
+          <w:rFonts w:ascii="Courier New" w:eastAsiaTheme="minorEastAsia" w:hAnsi="Courier New" w:cs="Courier New"/>
+          <w:color w:val="auto"/>
+          <w:sz w:val="24"/>
+          <w:szCs w:val="24"/>
+          <w:lang w:bidi="he-IL"/>
+        </w:rPr>
+        <w:t>'</w:t>
+      </w:r>
+      <w:proofErr w:type="spellStart"/>
+      <w:r>
+        <w:rPr>
+          <w:rFonts w:ascii="Courier New" w:eastAsiaTheme="minorEastAsia" w:hAnsi="Courier New" w:cs="Courier New"/>
+          <w:color w:val="auto"/>
+          <w:sz w:val="24"/>
+          <w:szCs w:val="24"/>
+          <w:lang w:bidi="he-IL"/>
+        </w:rPr>
+        <w:t>get_children</w:t>
+      </w:r>
+      <w:proofErr w:type="spellEnd"/>
+      <w:r>
+        <w:rPr>
+          <w:rFonts w:ascii="Courier New" w:eastAsiaTheme="minorEastAsia" w:hAnsi="Courier New" w:cs="Courier New"/>
+          <w:color w:val="auto"/>
+          <w:sz w:val="24"/>
+          <w:szCs w:val="24"/>
+          <w:lang w:bidi="he-IL"/>
+        </w:rPr>
+        <w:t>'</w:t>
+      </w:r>
+      <w:bookmarkEnd w:id="36"/>
+      <w:bookmarkEnd w:id="37"/>
+      <w:bookmarkEnd w:id="38"/>
+      <w:r>
+        <w:rPr>
+          <w:rFonts w:ascii="Courier New" w:eastAsiaTheme="minorEastAsia" w:hAnsi="Courier New" w:cs="Courier New"/>
+          <w:color w:val="auto"/>
+          <w:sz w:val="24"/>
+          <w:szCs w:val="24"/>
+          <w:lang w:bidi="he-IL"/>
+        </w:rPr>
+        <w:t xml:space="preserve">                      [</w:t>
+      </w:r>
+      <w:proofErr w:type="spellStart"/>
+      <w:r>
+        <w:rPr>
+          <w:rFonts w:ascii="Courier New" w:eastAsiaTheme="minorEastAsia" w:hAnsi="Courier New" w:cs="Courier New"/>
+          <w:color w:val="auto"/>
+          <w:sz w:val="24"/>
+          <w:szCs w:val="24"/>
+          <w:lang w:bidi="he-IL"/>
+        </w:rPr>
+        <w:t>InputNameValue</w:t>
+      </w:r>
+      <w:proofErr w:type="spellEnd"/>
+      <w:r>
+        <w:rPr>
+          <w:rFonts w:ascii="Courier New" w:eastAsiaTheme="minorEastAsia" w:hAnsi="Courier New" w:cs="Courier New"/>
+          <w:color w:val="auto"/>
+          <w:sz w:val="24"/>
+          <w:szCs w:val="24"/>
+          <w:lang w:bidi="he-IL"/>
+        </w:rPr>
+        <w:t>(</w:t>
+      </w:r>
+      <w:bookmarkStart w:id="39" w:name="OLE_LINK10"/>
+      <w:bookmarkStart w:id="40" w:name="OLE_LINK11"/>
+      <w:bookmarkStart w:id="41" w:name="OLE_LINK12"/>
+      <w:r>
+        <w:rPr>
+          <w:rFonts w:ascii="Courier New" w:eastAsiaTheme="minorEastAsia" w:hAnsi="Courier New" w:cs="Courier New"/>
+          <w:color w:val="auto"/>
+          <w:sz w:val="24"/>
+          <w:szCs w:val="24"/>
+          <w:lang w:bidi="he-IL"/>
+        </w:rPr>
+        <w:t>'</w:t>
+      </w:r>
+      <w:proofErr w:type="spellStart"/>
+      <w:r>
+        <w:rPr>
+          <w:rFonts w:ascii="Courier New" w:eastAsiaTheme="minorEastAsia" w:hAnsi="Courier New" w:cs="Courier New"/>
+          <w:color w:val="auto"/>
+          <w:sz w:val="24"/>
+          <w:szCs w:val="24"/>
+          <w:lang w:bidi="he-IL"/>
+        </w:rPr>
+        <w:t>obj_ref</w:t>
+      </w:r>
+      <w:proofErr w:type="spellEnd"/>
+      <w:r>
+        <w:rPr>
+          <w:rFonts w:ascii="Courier New" w:eastAsiaTheme="minorEastAsia" w:hAnsi="Courier New" w:cs="Courier New"/>
+          <w:color w:val="auto"/>
+          <w:sz w:val="24"/>
+          <w:szCs w:val="24"/>
+          <w:lang w:bidi="he-IL"/>
+        </w:rPr>
+        <w:t>'</w:t>
+      </w:r>
+      <w:bookmarkEnd w:id="39"/>
+      <w:bookmarkEnd w:id="40"/>
+      <w:bookmarkEnd w:id="41"/>
+      <w:r>
+        <w:rPr>
+          <w:rFonts w:ascii="Courier New" w:eastAsiaTheme="minorEastAsia" w:hAnsi="Courier New" w:cs="Courier New"/>
+          <w:color w:val="auto"/>
+          <w:sz w:val="24"/>
+          <w:szCs w:val="24"/>
+          <w:lang w:bidi="he-IL"/>
+        </w:rPr>
+        <w:t xml:space="preserve">, </w:t>
+      </w:r>
+      <w:proofErr w:type="spellStart"/>
+      <w:r>
+        <w:rPr>
+          <w:rFonts w:ascii="Courier New" w:eastAsiaTheme="minorEastAsia" w:hAnsi="Courier New" w:cs="Courier New"/>
+          <w:color w:val="auto"/>
+          <w:sz w:val="24"/>
+          <w:szCs w:val="24"/>
+          <w:lang w:bidi="he-IL"/>
+        </w:rPr>
+        <w:t>root_obj</w:t>
+      </w:r>
+      <w:proofErr w:type="spellEnd"/>
+      <w:r>
+        <w:rPr>
+          <w:rFonts w:ascii="Courier New" w:eastAsiaTheme="minorEastAsia" w:hAnsi="Courier New" w:cs="Courier New"/>
+          <w:color w:val="auto"/>
+          <w:sz w:val="24"/>
+          <w:szCs w:val="24"/>
+          <w:lang w:bidi="he-IL"/>
+        </w:rPr>
+        <w:t xml:space="preserve">),               </w:t>
+      </w:r>
+      <w:r>
+        <w:rPr>
+          <w:rFonts w:ascii="Courier New" w:eastAsiaTheme="minorEastAsia" w:hAnsi="Courier New" w:cs="Courier New"/>
+          <w:color w:val="auto"/>
+          <w:sz w:val="24"/>
+          <w:szCs w:val="24"/>
+          <w:lang w:bidi="he-IL"/>
+        </w:rPr>
+        <w:t xml:space="preserve">                            </w:t>
+      </w:r>
+      <w:r>
+        <w:rPr>
+          <w:rFonts w:ascii="Courier New" w:eastAsiaTheme="minorEastAsia" w:hAnsi="Courier New" w:cs="Courier New"/>
+          <w:color w:val="auto"/>
+          <w:sz w:val="24"/>
+          <w:szCs w:val="24"/>
+          <w:lang w:bidi="he-IL"/>
+        </w:rPr>
+        <w:t xml:space="preserve">        </w:t>
+      </w:r>
+      <w:proofErr w:type="spellStart"/>
+      <w:r>
+        <w:rPr>
+          <w:rFonts w:ascii="Courier New" w:eastAsiaTheme="minorEastAsia" w:hAnsi="Courier New" w:cs="Courier New"/>
+          <w:color w:val="auto"/>
+          <w:sz w:val="24"/>
+          <w:szCs w:val="24"/>
+          <w:lang w:bidi="he-IL"/>
+        </w:rPr>
+        <w:t>InputNameValue</w:t>
+      </w:r>
+      <w:proofErr w:type="spellEnd"/>
+      <w:r>
+        <w:rPr>
+          <w:rFonts w:ascii="Courier New" w:eastAsiaTheme="minorEastAsia" w:hAnsi="Courier New" w:cs="Courier New"/>
+          <w:color w:val="auto"/>
+          <w:sz w:val="24"/>
+          <w:szCs w:val="24"/>
+          <w:lang w:bidi="he-IL"/>
+        </w:rPr>
+        <w:t>('</w:t>
+      </w:r>
+      <w:proofErr w:type="spellStart"/>
+      <w:r>
+        <w:rPr>
+          <w:rFonts w:ascii="Courier New" w:eastAsiaTheme="minorEastAsia" w:hAnsi="Courier New" w:cs="Courier New"/>
+          <w:color w:val="auto"/>
+          <w:sz w:val="24"/>
+          <w:szCs w:val="24"/>
+          <w:lang w:bidi="he-IL"/>
+        </w:rPr>
+        <w:t>child_type</w:t>
+      </w:r>
+      <w:proofErr w:type="spellEnd"/>
+      <w:r>
+        <w:rPr>
+          <w:rFonts w:ascii="Courier New" w:eastAsiaTheme="minorEastAsia" w:hAnsi="Courier New" w:cs="Courier New"/>
+          <w:color w:val="auto"/>
+          <w:sz w:val="24"/>
+          <w:szCs w:val="24"/>
+          <w:lang w:bidi="he-IL"/>
+        </w:rPr>
+        <w:t>', '</w:t>
+      </w:r>
+      <w:proofErr w:type="spellStart"/>
+      <w:r>
+        <w:rPr>
+          <w:rFonts w:ascii="Courier New" w:eastAsiaTheme="minorEastAsia" w:hAnsi="Courier New" w:cs="Courier New"/>
+          <w:color w:val="auto"/>
+          <w:sz w:val="24"/>
+          <w:szCs w:val="24"/>
+          <w:lang w:bidi="he-IL"/>
+        </w:rPr>
+        <w:t>globals</w:t>
+      </w:r>
+      <w:proofErr w:type="spellEnd"/>
+      <w:r>
+        <w:rPr>
+          <w:rFonts w:ascii="Courier New" w:eastAsiaTheme="minorEastAsia" w:hAnsi="Courier New" w:cs="Courier New"/>
+          <w:color w:val="auto"/>
+          <w:sz w:val="24"/>
+          <w:szCs w:val="24"/>
+          <w:lang w:bidi="he-IL"/>
+        </w:rPr>
+        <w:t>')])</w:t>
+      </w:r>
+    </w:p>
+    <w:p>
+      <w:pPr>
+        <w:autoSpaceDE w:val="0"/>
+        <w:autoSpaceDN w:val="0"/>
+        <w:adjustRightInd w:val="0"/>
+        <w:spacing w:after="0" w:line="240" w:lineRule="auto"/>
+        <w:rPr>
+          <w:rFonts w:ascii="Courier New" w:eastAsiaTheme="minorEastAsia" w:hAnsi="Courier New" w:cs="Courier New"/>
+          <w:color w:val="auto"/>
+          <w:sz w:val="24"/>
+          <w:szCs w:val="24"/>
+          <w:lang w:bidi="he-IL"/>
+        </w:rPr>
+      </w:pPr>
+    </w:p>
+    <w:p>
+      <w:pPr>
+        <w:autoSpaceDE w:val="0"/>
+        <w:autoSpaceDN w:val="0"/>
+        <w:adjustRightInd w:val="0"/>
+        <w:spacing w:after="0" w:line="240" w:lineRule="auto"/>
+        <w:rPr>
+          <w:rFonts w:ascii="Courier New" w:eastAsiaTheme="minorEastAsia" w:hAnsi="Courier New" w:cs="Courier New"/>
+          <w:color w:val="auto"/>
+          <w:sz w:val="24"/>
+          <w:szCs w:val="24"/>
+          <w:lang w:bidi="he-IL"/>
+        </w:rPr>
+      </w:pPr>
+      <w:bookmarkStart w:id="42" w:name="OLE_LINK31"/>
+      <w:bookmarkStart w:id="43" w:name="OLE_LINK32"/>
+      <w:r>
+        <w:rPr>
+          <w:rFonts w:ascii="Courier New" w:eastAsiaTheme="minorEastAsia" w:hAnsi="Courier New" w:cs="Courier New"/>
+          <w:color w:val="auto"/>
+          <w:sz w:val="24"/>
+          <w:szCs w:val="24"/>
+          <w:lang w:bidi="he-IL"/>
+        </w:rPr>
+        <w:t xml:space="preserve"># </w:t>
+      </w:r>
+      <w:proofErr w:type="gramStart"/>
+      <w:r>
+        <w:rPr>
+          <w:rFonts w:ascii="Courier New" w:eastAsiaTheme="minorEastAsia" w:hAnsi="Courier New" w:cs="Courier New"/>
+          <w:color w:val="auto"/>
+          <w:sz w:val="24"/>
+          <w:szCs w:val="24"/>
+          <w:lang w:bidi="he-IL"/>
+        </w:rPr>
+        <w:t>There</w:t>
+      </w:r>
+      <w:proofErr w:type="gramEnd"/>
+      <w:r>
+        <w:rPr>
+          <w:rFonts w:ascii="Courier New" w:eastAsiaTheme="minorEastAsia" w:hAnsi="Courier New" w:cs="Courier New"/>
+          <w:color w:val="auto"/>
+          <w:sz w:val="24"/>
+          <w:szCs w:val="24"/>
+          <w:lang w:bidi="he-IL"/>
+        </w:rPr>
+        <w:t xml:space="preserve"> is only one </w:t>
+      </w:r>
+      <w:proofErr w:type="spellStart"/>
+      <w:r>
+        <w:rPr>
+          <w:rFonts w:ascii="Courier New" w:eastAsiaTheme="minorEastAsia" w:hAnsi="Courier New" w:cs="Courier New"/>
+          <w:color w:val="auto"/>
+          <w:sz w:val="24"/>
+          <w:szCs w:val="24"/>
+          <w:lang w:bidi="he-IL"/>
+        </w:rPr>
+        <w:t>globals</w:t>
+      </w:r>
+      <w:proofErr w:type="spellEnd"/>
+      <w:r>
+        <w:rPr>
+          <w:rFonts w:ascii="Courier New" w:eastAsiaTheme="minorEastAsia" w:hAnsi="Courier New" w:cs="Courier New"/>
+          <w:color w:val="auto"/>
+          <w:sz w:val="24"/>
+          <w:szCs w:val="24"/>
+          <w:lang w:bidi="he-IL"/>
+        </w:rPr>
+        <w:t xml:space="preserve"> object so we take it.</w:t>
+      </w:r>
+      <w:bookmarkEnd w:id="42"/>
+      <w:bookmarkEnd w:id="43"/>
+    </w:p>
+    <w:p>
+      <w:pPr>
+        <w:autoSpaceDE w:val="0"/>
+        <w:autoSpaceDN w:val="0"/>
+        <w:adjustRightInd w:val="0"/>
+        <w:spacing w:after="0" w:line="240" w:lineRule="auto"/>
+        <w:rPr>
+          <w:rFonts w:ascii="Courier New" w:eastAsiaTheme="minorEastAsia" w:hAnsi="Courier New" w:cs="Courier New"/>
+          <w:color w:val="auto"/>
+          <w:sz w:val="24"/>
+          <w:szCs w:val="24"/>
+          <w:lang w:bidi="he-IL"/>
+        </w:rPr>
+      </w:pPr>
+      <w:proofErr w:type="spellStart"/>
+      <w:r>
+        <w:rPr>
+          <w:rFonts w:ascii="Courier New" w:eastAsiaTheme="minorEastAsia" w:hAnsi="Courier New" w:cs="Courier New"/>
+          <w:sz w:val="24"/>
+          <w:szCs w:val="24"/>
+          <w:lang w:bidi="he-IL"/>
+        </w:rPr>
+        <w:t>globals_obj</w:t>
+      </w:r>
+      <w:proofErr w:type="spellEnd"/>
+      <w:r>
+        <w:rPr>
+          <w:rFonts w:ascii="Courier New" w:eastAsiaTheme="minorEastAsia" w:hAnsi="Courier New" w:cs="Courier New"/>
+          <w:sz w:val="24"/>
+          <w:szCs w:val="24"/>
+          <w:lang w:bidi="he-IL"/>
+        </w:rPr>
+        <w:t xml:space="preserve"> = </w:t>
+      </w:r>
+      <w:proofErr w:type="spellStart"/>
+      <w:proofErr w:type="gramStart"/>
+      <w:r>
+        <w:rPr>
+          <w:rFonts w:ascii="Courier New" w:eastAsiaTheme="minorEastAsia" w:hAnsi="Courier New" w:cs="Courier New"/>
+          <w:sz w:val="24"/>
+          <w:szCs w:val="24"/>
+          <w:lang w:bidi="he-IL"/>
+        </w:rPr>
+        <w:t>json.loads</w:t>
+      </w:r>
+      <w:proofErr w:type="spellEnd"/>
+      <w:r>
+        <w:rPr>
+          <w:rFonts w:ascii="Courier New" w:eastAsiaTheme="minorEastAsia" w:hAnsi="Courier New" w:cs="Courier New"/>
+          <w:sz w:val="24"/>
+          <w:szCs w:val="24"/>
+          <w:lang w:bidi="he-IL"/>
+        </w:rPr>
+        <w:t>(</w:t>
+      </w:r>
+      <w:proofErr w:type="spellStart"/>
+      <w:proofErr w:type="gramEnd"/>
+      <w:r>
+        <w:rPr>
+          <w:rFonts w:ascii="Courier New" w:eastAsiaTheme="minorEastAsia" w:hAnsi="Courier New" w:cs="Courier New"/>
+          <w:sz w:val="24"/>
+          <w:szCs w:val="24"/>
+          <w:lang w:bidi="he-IL"/>
+        </w:rPr>
+        <w:t>globals.Output</w:t>
+      </w:r>
+      <w:proofErr w:type="spellEnd"/>
+      <w:r>
+        <w:rPr>
+          <w:rFonts w:ascii="Courier New" w:eastAsiaTheme="minorEastAsia" w:hAnsi="Courier New" w:cs="Courier New"/>
+          <w:sz w:val="24"/>
+          <w:szCs w:val="24"/>
+          <w:lang w:bidi="he-IL"/>
+        </w:rPr>
+        <w:t>)[</w:t>
+      </w:r>
+      <w:r>
+        <w:rPr>
+          <w:rFonts w:ascii="Courier New" w:eastAsiaTheme="minorEastAsia" w:hAnsi="Courier New" w:cs="Courier New"/>
+          <w:color w:val="800000"/>
+          <w:sz w:val="24"/>
+          <w:szCs w:val="24"/>
+          <w:lang w:bidi="he-IL"/>
+        </w:rPr>
+        <w:t>0</w:t>
+      </w:r>
+      <w:r>
+        <w:rPr>
+          <w:rFonts w:ascii="Courier New" w:eastAsiaTheme="minorEastAsia" w:hAnsi="Courier New" w:cs="Courier New"/>
+          <w:sz w:val="24"/>
+          <w:szCs w:val="24"/>
+          <w:lang w:bidi="he-IL"/>
+        </w:rPr>
+        <w:t>]</w:t>
+      </w:r>
+    </w:p>
+    <w:p>
+      <w:pPr>
+        <w:autoSpaceDE w:val="0"/>
+        <w:autoSpaceDN w:val="0"/>
+        <w:adjustRightInd w:val="0"/>
+        <w:spacing w:after="0" w:line="240" w:lineRule="auto"/>
+        <w:rPr>
+          <w:rFonts w:ascii="Courier New" w:eastAsiaTheme="minorEastAsia" w:hAnsi="Courier New" w:cs="Courier New"/>
+          <w:sz w:val="24"/>
+          <w:szCs w:val="24"/>
+          <w:lang w:bidi="he-IL"/>
+        </w:rPr>
+      </w:pPr>
+    </w:p>
+    <w:p>
+      <w:pPr>
+        <w:autoSpaceDE w:val="0"/>
+        <w:autoSpaceDN w:val="0"/>
+        <w:adjustRightInd w:val="0"/>
+        <w:spacing w:after="0" w:line="240" w:lineRule="auto"/>
+        <w:rPr>
+          <w:rFonts w:ascii="Courier New" w:eastAsiaTheme="minorEastAsia" w:hAnsi="Courier New" w:cs="Courier New"/>
+          <w:color w:val="auto"/>
+          <w:sz w:val="24"/>
+          <w:szCs w:val="24"/>
+          <w:lang w:bidi="he-IL"/>
+        </w:rPr>
+      </w:pPr>
+      <w:bookmarkStart w:id="44" w:name="OLE_LINK26"/>
+      <w:bookmarkStart w:id="45" w:name="OLE_LINK27"/>
+      <w:bookmarkStart w:id="46" w:name="OLE_LINK28"/>
+      <w:r>
+        <w:rPr>
+          <w:rFonts w:ascii="Courier New" w:eastAsiaTheme="minorEastAsia" w:hAnsi="Courier New" w:cs="Courier New"/>
+          <w:color w:val="auto"/>
+          <w:sz w:val="24"/>
+          <w:szCs w:val="24"/>
+          <w:lang w:bidi="he-IL"/>
+        </w:rPr>
+        <w:t xml:space="preserve"># Get all children of type preferences of the </w:t>
+      </w:r>
+      <w:proofErr w:type="spellStart"/>
+      <w:r>
+        <w:rPr>
+          <w:rFonts w:ascii="Courier New" w:eastAsiaTheme="minorEastAsia" w:hAnsi="Courier New" w:cs="Courier New"/>
+          <w:color w:val="auto"/>
+          <w:sz w:val="24"/>
+          <w:szCs w:val="24"/>
+          <w:lang w:bidi="he-IL"/>
+        </w:rPr>
+        <w:t>globals</w:t>
+      </w:r>
+      <w:proofErr w:type="spellEnd"/>
+      <w:r>
+        <w:rPr>
+          <w:rFonts w:ascii="Courier New" w:eastAsiaTheme="minorEastAsia" w:hAnsi="Courier New" w:cs="Courier New"/>
+          <w:color w:val="auto"/>
+          <w:sz w:val="24"/>
+          <w:szCs w:val="24"/>
+          <w:lang w:bidi="he-IL"/>
+        </w:rPr>
+        <w:t xml:space="preserve"> object.</w:t>
+      </w:r>
+    </w:p>
+    <w:bookmarkEnd w:id="44"/>
+    <w:bookmarkEnd w:id="45"/>
+    <w:bookmarkEnd w:id="46"/>
+    <w:p>
+      <w:pPr>
+        <w:autoSpaceDE w:val="0"/>
+        <w:autoSpaceDN w:val="0"/>
+        <w:adjustRightInd w:val="0"/>
+        <w:spacing w:after="0" w:line="240" w:lineRule="auto"/>
+        <w:rPr>
+          <w:rFonts w:ascii="Courier New" w:eastAsiaTheme="minorEastAsia" w:hAnsi="Courier New" w:cs="Courier New"/>
+          <w:color w:val="auto"/>
+          <w:sz w:val="24"/>
+          <w:szCs w:val="24"/>
+          <w:lang w:bidi="he-IL"/>
+        </w:rPr>
+      </w:pPr>
+      <w:proofErr w:type="spellStart"/>
+      <w:proofErr w:type="gramStart"/>
+      <w:r>
+        <w:rPr>
+          <w:rFonts w:ascii="Courier New" w:eastAsiaTheme="minorEastAsia" w:hAnsi="Courier New" w:cs="Courier New"/>
+          <w:color w:val="auto"/>
+          <w:sz w:val="24"/>
+          <w:szCs w:val="24"/>
+          <w:lang w:bidi="he-IL"/>
+        </w:rPr>
+        <w:t>prefs</w:t>
+      </w:r>
+      <w:proofErr w:type="spellEnd"/>
+      <w:proofErr w:type="gramEnd"/>
+      <w:r>
+        <w:rPr>
+          <w:rFonts w:ascii="Courier New" w:eastAsiaTheme="minorEastAsia" w:hAnsi="Courier New" w:cs="Courier New"/>
+          <w:color w:val="auto"/>
+          <w:sz w:val="24"/>
+          <w:szCs w:val="24"/>
+          <w:lang w:bidi="he-IL"/>
+        </w:rPr>
+        <w:t xml:space="preserve"> = </w:t>
+      </w:r>
+      <w:proofErr w:type="spellStart"/>
+      <w:r>
+        <w:rPr>
+          <w:rFonts w:ascii="Courier New" w:eastAsiaTheme="minorEastAsia" w:hAnsi="Courier New" w:cs="Courier New"/>
+          <w:color w:val="auto"/>
+          <w:sz w:val="24"/>
+          <w:szCs w:val="24"/>
+          <w:lang w:bidi="he-IL"/>
+        </w:rPr>
+        <w:t>session.ExecuteCommand</w:t>
+      </w:r>
+      <w:proofErr w:type="spellEnd"/>
+      <w:r>
+        <w:rPr>
+          <w:rFonts w:ascii="Courier New" w:eastAsiaTheme="minorEastAsia" w:hAnsi="Courier New" w:cs="Courier New"/>
+          <w:color w:val="auto"/>
+          <w:sz w:val="24"/>
+          <w:szCs w:val="24"/>
+          <w:lang w:bidi="he-IL"/>
+        </w:rPr>
+        <w:t>(</w:t>
+      </w:r>
+      <w:proofErr w:type="spellStart"/>
+      <w:r>
+        <w:rPr>
+          <w:rFonts w:ascii="Courier New" w:eastAsiaTheme="minorEastAsia" w:hAnsi="Courier New" w:cs="Courier New"/>
+          <w:color w:val="auto"/>
+          <w:sz w:val="24"/>
+          <w:szCs w:val="24"/>
+          <w:lang w:bidi="he-IL"/>
+        </w:rPr>
+        <w:t>reservation_id</w:t>
+      </w:r>
+      <w:proofErr w:type="spellEnd"/>
+      <w:r>
+        <w:rPr>
+          <w:rFonts w:ascii="Courier New" w:eastAsiaTheme="minorEastAsia" w:hAnsi="Courier New" w:cs="Courier New"/>
+          <w:color w:val="auto"/>
+          <w:sz w:val="24"/>
+          <w:szCs w:val="24"/>
+          <w:lang w:bidi="he-IL"/>
+        </w:rPr>
+        <w:t>,</w:t>
+      </w:r>
+    </w:p>
+    <w:p>
+      <w:pPr>
+        <w:autoSpaceDE w:val="0"/>
+        <w:autoSpaceDN w:val="0"/>
+        <w:adjustRightInd w:val="0"/>
+        <w:spacing w:after="0" w:line="240" w:lineRule="auto"/>
+        <w:rPr>
+          <w:rFonts w:ascii="Courier New" w:eastAsiaTheme="minorEastAsia" w:hAnsi="Courier New" w:cs="Courier New"/>
+          <w:color w:val="auto"/>
+          <w:sz w:val="24"/>
+          <w:szCs w:val="24"/>
+          <w:lang w:bidi="he-IL"/>
+        </w:rPr>
+      </w:pPr>
+      <w:r>
+        <w:rPr>
+          <w:rFonts w:ascii="Courier New" w:eastAsiaTheme="minorEastAsia" w:hAnsi="Courier New" w:cs="Courier New"/>
+          <w:i/>
+          <w:iCs/>
+          <w:color w:val="auto"/>
+          <w:sz w:val="24"/>
+          <w:szCs w:val="24"/>
+          <w:lang w:bidi="he-IL"/>
+        </w:rPr>
+        <w:t>'</w:t>
+      </w:r>
+      <w:proofErr w:type="spellStart"/>
+      <w:r>
+        <w:rPr>
+          <w:rFonts w:ascii="Courier New" w:eastAsiaTheme="minorEastAsia" w:hAnsi="Courier New" w:cs="Courier New"/>
+          <w:i/>
+          <w:iCs/>
+          <w:color w:val="auto"/>
+          <w:sz w:val="24"/>
+          <w:szCs w:val="24"/>
+          <w:lang w:bidi="he-IL"/>
+        </w:rPr>
+        <w:t>IxNetwork</w:t>
+      </w:r>
+      <w:proofErr w:type="spellEnd"/>
+      <w:r>
+        <w:rPr>
+          <w:rFonts w:ascii="Courier New" w:eastAsiaTheme="minorEastAsia" w:hAnsi="Courier New" w:cs="Courier New"/>
+          <w:i/>
+          <w:iCs/>
+          <w:color w:val="auto"/>
+          <w:sz w:val="24"/>
+          <w:szCs w:val="24"/>
+          <w:lang w:bidi="he-IL"/>
+        </w:rPr>
+        <w:t xml:space="preserve"> Controller'</w:t>
+      </w:r>
+      <w:r>
+        <w:rPr>
+          <w:rFonts w:ascii="Courier New" w:eastAsiaTheme="minorEastAsia" w:hAnsi="Courier New" w:cs="Courier New"/>
+          <w:color w:val="auto"/>
+          <w:sz w:val="24"/>
+          <w:szCs w:val="24"/>
+          <w:lang w:bidi="he-IL"/>
+        </w:rPr>
+        <w:t>,</w:t>
+      </w:r>
+      <w:r>
+        <w:rPr>
+          <w:rFonts w:ascii="Courier New" w:eastAsiaTheme="minorEastAsia" w:hAnsi="Courier New" w:cs="Courier New"/>
+          <w:color w:val="auto"/>
+          <w:sz w:val="24"/>
+          <w:szCs w:val="24"/>
+          <w:lang w:bidi="he-IL"/>
+        </w:rPr>
+        <w:t xml:space="preserve"> </w:t>
+      </w:r>
+      <w:r>
+        <w:rPr>
+          <w:rFonts w:ascii="Courier New" w:eastAsiaTheme="minorEastAsia" w:hAnsi="Courier New" w:cs="Courier New"/>
+          <w:i/>
+          <w:iCs/>
+          <w:color w:val="auto"/>
+          <w:sz w:val="24"/>
+          <w:szCs w:val="24"/>
+          <w:lang w:bidi="he-IL"/>
+        </w:rPr>
+        <w:t>'Service'</w:t>
+      </w:r>
+      <w:r>
+        <w:rPr>
+          <w:rFonts w:ascii="Courier New" w:eastAsiaTheme="minorEastAsia" w:hAnsi="Courier New" w:cs="Courier New"/>
+          <w:color w:val="auto"/>
+          <w:sz w:val="24"/>
+          <w:szCs w:val="24"/>
+          <w:lang w:bidi="he-IL"/>
+        </w:rPr>
+        <w:t xml:space="preserve">, </w:t>
+      </w:r>
+      <w:r>
+        <w:rPr>
+          <w:rFonts w:ascii="Courier New" w:eastAsiaTheme="minorEastAsia" w:hAnsi="Courier New" w:cs="Courier New"/>
+          <w:i/>
+          <w:iCs/>
+          <w:color w:val="auto"/>
+          <w:sz w:val="24"/>
+          <w:szCs w:val="24"/>
+          <w:lang w:bidi="he-IL"/>
+        </w:rPr>
+        <w:t>'</w:t>
+      </w:r>
+      <w:proofErr w:type="spellStart"/>
+      <w:r>
+        <w:rPr>
+          <w:rFonts w:ascii="Courier New" w:eastAsiaTheme="minorEastAsia" w:hAnsi="Courier New" w:cs="Courier New"/>
+          <w:i/>
+          <w:iCs/>
+          <w:color w:val="auto"/>
+          <w:sz w:val="24"/>
+          <w:szCs w:val="24"/>
+          <w:lang w:bidi="he-IL"/>
+        </w:rPr>
+        <w:t>get_children</w:t>
+      </w:r>
+      <w:proofErr w:type="spellEnd"/>
+      <w:r>
+        <w:rPr>
+          <w:rFonts w:ascii="Courier New" w:eastAsiaTheme="minorEastAsia" w:hAnsi="Courier New" w:cs="Courier New"/>
+          <w:i/>
+          <w:iCs/>
+          <w:color w:val="auto"/>
+          <w:sz w:val="24"/>
+          <w:szCs w:val="24"/>
+          <w:lang w:bidi="he-IL"/>
+        </w:rPr>
+        <w:t>'</w:t>
+      </w:r>
+      <w:r>
+        <w:rPr>
+          <w:rFonts w:ascii="Courier New" w:eastAsiaTheme="minorEastAsia" w:hAnsi="Courier New" w:cs="Courier New"/>
+          <w:color w:val="auto"/>
+          <w:sz w:val="24"/>
+          <w:szCs w:val="24"/>
+          <w:lang w:bidi="he-IL"/>
+        </w:rPr>
+        <w:t>, [</w:t>
+      </w:r>
+      <w:proofErr w:type="spellStart"/>
+      <w:proofErr w:type="gramStart"/>
+      <w:r>
+        <w:rPr>
+          <w:rFonts w:ascii="Courier New" w:eastAsiaTheme="minorEastAsia" w:hAnsi="Courier New" w:cs="Courier New"/>
+          <w:color w:val="auto"/>
+          <w:sz w:val="24"/>
+          <w:szCs w:val="24"/>
+          <w:lang w:bidi="he-IL"/>
+        </w:rPr>
+        <w:t>InputNameValue</w:t>
+      </w:r>
+      <w:proofErr w:type="spellEnd"/>
+      <w:r>
+        <w:rPr>
+          <w:rFonts w:ascii="Courier New" w:eastAsiaTheme="minorEastAsia" w:hAnsi="Courier New" w:cs="Courier New"/>
+          <w:color w:val="auto"/>
+          <w:sz w:val="24"/>
+          <w:szCs w:val="24"/>
+          <w:lang w:bidi="he-IL"/>
+        </w:rPr>
+        <w:t>(</w:t>
+      </w:r>
+      <w:proofErr w:type="gramEnd"/>
+      <w:r>
+        <w:rPr>
+          <w:rFonts w:ascii="Courier New" w:eastAsiaTheme="minorEastAsia" w:hAnsi="Courier New" w:cs="Courier New"/>
+          <w:i/>
+          <w:iCs/>
+          <w:color w:val="auto"/>
+          <w:sz w:val="24"/>
+          <w:szCs w:val="24"/>
+          <w:lang w:bidi="he-IL"/>
+        </w:rPr>
+        <w:t>'</w:t>
+      </w:r>
+      <w:proofErr w:type="spellStart"/>
+      <w:r>
+        <w:rPr>
+          <w:rFonts w:ascii="Courier New" w:eastAsiaTheme="minorEastAsia" w:hAnsi="Courier New" w:cs="Courier New"/>
+          <w:i/>
+          <w:iCs/>
+          <w:color w:val="auto"/>
+          <w:sz w:val="24"/>
+          <w:szCs w:val="24"/>
+          <w:lang w:bidi="he-IL"/>
+        </w:rPr>
+        <w:t>obj_ref</w:t>
+      </w:r>
+      <w:proofErr w:type="spellEnd"/>
+      <w:r>
+        <w:rPr>
+          <w:rFonts w:ascii="Courier New" w:eastAsiaTheme="minorEastAsia" w:hAnsi="Courier New" w:cs="Courier New"/>
+          <w:i/>
+          <w:iCs/>
+          <w:color w:val="auto"/>
+          <w:sz w:val="24"/>
+          <w:szCs w:val="24"/>
+          <w:lang w:bidi="he-IL"/>
+        </w:rPr>
+        <w:t>'</w:t>
+      </w:r>
+      <w:r>
+        <w:rPr>
+          <w:rFonts w:ascii="Courier New" w:eastAsiaTheme="minorEastAsia" w:hAnsi="Courier New" w:cs="Courier New"/>
+          <w:color w:val="auto"/>
+          <w:sz w:val="24"/>
+          <w:szCs w:val="24"/>
+          <w:lang w:bidi="he-IL"/>
+        </w:rPr>
+        <w:t xml:space="preserve">, </w:t>
+      </w:r>
+      <w:proofErr w:type="spellStart"/>
+      <w:r>
+        <w:rPr>
+          <w:rFonts w:ascii="Courier New" w:eastAsiaTheme="minorEastAsia" w:hAnsi="Courier New" w:cs="Courier New"/>
+          <w:color w:val="auto"/>
+          <w:sz w:val="24"/>
+          <w:szCs w:val="24"/>
+          <w:lang w:bidi="he-IL"/>
+        </w:rPr>
+        <w:t>globals_obj</w:t>
+      </w:r>
+      <w:proofErr w:type="spellEnd"/>
+      <w:r>
+        <w:rPr>
+          <w:rFonts w:ascii="Courier New" w:eastAsiaTheme="minorEastAsia" w:hAnsi="Courier New" w:cs="Courier New"/>
+          <w:color w:val="auto"/>
+          <w:sz w:val="24"/>
+          <w:szCs w:val="24"/>
+          <w:lang w:bidi="he-IL"/>
+        </w:rPr>
+        <w:t>),</w:t>
+      </w:r>
+    </w:p>
+    <w:p>
+      <w:pPr>
+        <w:autoSpaceDE w:val="0"/>
+        <w:autoSpaceDN w:val="0"/>
+        <w:adjustRightInd w:val="0"/>
+        <w:spacing w:after="0" w:line="240" w:lineRule="auto"/>
+        <w:rPr>
+          <w:rFonts w:ascii="Courier New" w:eastAsiaTheme="minorEastAsia" w:hAnsi="Courier New" w:cs="Courier New"/>
+          <w:color w:val="auto"/>
+          <w:sz w:val="24"/>
+          <w:szCs w:val="24"/>
+          <w:lang w:bidi="he-IL"/>
+        </w:rPr>
+      </w:pPr>
+      <w:r>
+        <w:rPr>
+          <w:rFonts w:ascii="Courier New" w:eastAsiaTheme="minorEastAsia" w:hAnsi="Courier New" w:cs="Courier New"/>
+          <w:color w:val="auto"/>
+          <w:sz w:val="24"/>
+          <w:szCs w:val="24"/>
+          <w:lang w:bidi="he-IL"/>
+        </w:rPr>
+        <w:t xml:space="preserve"> </w:t>
+      </w:r>
+      <w:proofErr w:type="spellStart"/>
+      <w:proofErr w:type="gramStart"/>
+      <w:r>
+        <w:rPr>
+          <w:rFonts w:ascii="Courier New" w:eastAsiaTheme="minorEastAsia" w:hAnsi="Courier New" w:cs="Courier New"/>
+          <w:color w:val="auto"/>
+          <w:sz w:val="24"/>
+          <w:szCs w:val="24"/>
+          <w:lang w:bidi="he-IL"/>
+        </w:rPr>
+        <w:t>InputNameValue</w:t>
+      </w:r>
+      <w:proofErr w:type="spellEnd"/>
+      <w:r>
+        <w:rPr>
+          <w:rFonts w:ascii="Courier New" w:eastAsiaTheme="minorEastAsia" w:hAnsi="Courier New" w:cs="Courier New"/>
+          <w:color w:val="auto"/>
+          <w:sz w:val="24"/>
+          <w:szCs w:val="24"/>
+          <w:lang w:bidi="he-IL"/>
+        </w:rPr>
+        <w:t>(</w:t>
+      </w:r>
+      <w:proofErr w:type="gramEnd"/>
+      <w:r>
+        <w:rPr>
+          <w:rFonts w:ascii="Courier New" w:eastAsiaTheme="minorEastAsia" w:hAnsi="Courier New" w:cs="Courier New"/>
+          <w:i/>
+          <w:iCs/>
+          <w:color w:val="auto"/>
+          <w:sz w:val="24"/>
+          <w:szCs w:val="24"/>
+          <w:lang w:bidi="he-IL"/>
+        </w:rPr>
+        <w:t>'</w:t>
+      </w:r>
+      <w:proofErr w:type="spellStart"/>
+      <w:r>
+        <w:rPr>
+          <w:rFonts w:ascii="Courier New" w:eastAsiaTheme="minorEastAsia" w:hAnsi="Courier New" w:cs="Courier New"/>
+          <w:i/>
+          <w:iCs/>
+          <w:color w:val="auto"/>
+          <w:sz w:val="24"/>
+          <w:szCs w:val="24"/>
+          <w:lang w:bidi="he-IL"/>
+        </w:rPr>
+        <w:t>child_type</w:t>
+      </w:r>
+      <w:proofErr w:type="spellEnd"/>
+      <w:r>
+        <w:rPr>
+          <w:rFonts w:ascii="Courier New" w:eastAsiaTheme="minorEastAsia" w:hAnsi="Courier New" w:cs="Courier New"/>
+          <w:i/>
+          <w:iCs/>
+          <w:color w:val="auto"/>
+          <w:sz w:val="24"/>
+          <w:szCs w:val="24"/>
+          <w:lang w:bidi="he-IL"/>
+        </w:rPr>
+        <w:t>'</w:t>
+      </w:r>
+      <w:r>
+        <w:rPr>
+          <w:rFonts w:ascii="Courier New" w:eastAsiaTheme="minorEastAsia" w:hAnsi="Courier New" w:cs="Courier New"/>
+          <w:color w:val="auto"/>
+          <w:sz w:val="24"/>
+          <w:szCs w:val="24"/>
+          <w:lang w:bidi="he-IL"/>
+        </w:rPr>
+        <w:t xml:space="preserve">, </w:t>
+      </w:r>
+      <w:r>
+        <w:rPr>
+          <w:rFonts w:ascii="Courier New" w:eastAsiaTheme="minorEastAsia" w:hAnsi="Courier New" w:cs="Courier New"/>
+          <w:i/>
+          <w:iCs/>
+          <w:color w:val="auto"/>
+          <w:sz w:val="24"/>
+          <w:szCs w:val="24"/>
+          <w:lang w:bidi="he-IL"/>
+        </w:rPr>
+        <w:t>'preferences'</w:t>
+      </w:r>
+      <w:r>
+        <w:rPr>
+          <w:rFonts w:ascii="Courier New" w:eastAsiaTheme="minorEastAsia" w:hAnsi="Courier New" w:cs="Courier New"/>
+          <w:color w:val="auto"/>
+          <w:sz w:val="24"/>
+          <w:szCs w:val="24"/>
+          <w:lang w:bidi="he-IL"/>
+        </w:rPr>
+        <w:t>)])</w:t>
+      </w:r>
+    </w:p>
+    <w:p>
+      <w:pPr>
+        <w:autoSpaceDE w:val="0"/>
+        <w:autoSpaceDN w:val="0"/>
+        <w:adjustRightInd w:val="0"/>
+        <w:spacing w:after="0" w:line="240" w:lineRule="auto"/>
+        <w:rPr>
+          <w:rFonts w:ascii="Courier New" w:eastAsiaTheme="minorEastAsia" w:hAnsi="Courier New" w:cs="Courier New"/>
+          <w:color w:val="auto"/>
+          <w:sz w:val="24"/>
+          <w:szCs w:val="24"/>
+          <w:lang w:bidi="he-IL"/>
+        </w:rPr>
+      </w:pPr>
+    </w:p>
+    <w:p>
+      <w:pPr>
+        <w:autoSpaceDE w:val="0"/>
+        <w:autoSpaceDN w:val="0"/>
+        <w:adjustRightInd w:val="0"/>
+        <w:spacing w:after="0" w:line="240" w:lineRule="auto"/>
+        <w:rPr>
+          <w:rFonts w:ascii="Courier New" w:eastAsiaTheme="minorEastAsia" w:hAnsi="Courier New" w:cs="Courier New"/>
+          <w:color w:val="auto"/>
+          <w:sz w:val="24"/>
+          <w:szCs w:val="24"/>
+          <w:lang w:bidi="he-IL"/>
+        </w:rPr>
+      </w:pPr>
+      <w:r>
+        <w:rPr>
+          <w:rFonts w:ascii="Courier New" w:eastAsiaTheme="minorEastAsia" w:hAnsi="Courier New" w:cs="Courier New"/>
+          <w:color w:val="auto"/>
+          <w:sz w:val="24"/>
+          <w:szCs w:val="24"/>
+          <w:lang w:bidi="he-IL"/>
+        </w:rPr>
+        <w:t xml:space="preserve"># </w:t>
+      </w:r>
+      <w:proofErr w:type="gramStart"/>
+      <w:r>
+        <w:rPr>
+          <w:rFonts w:ascii="Courier New" w:eastAsiaTheme="minorEastAsia" w:hAnsi="Courier New" w:cs="Courier New"/>
+          <w:color w:val="auto"/>
+          <w:sz w:val="24"/>
+          <w:szCs w:val="24"/>
+          <w:lang w:bidi="he-IL"/>
+        </w:rPr>
+        <w:t>Again</w:t>
+      </w:r>
+      <w:proofErr w:type="gramEnd"/>
+      <w:r>
+        <w:rPr>
+          <w:rFonts w:ascii="Courier New" w:eastAsiaTheme="minorEastAsia" w:hAnsi="Courier New" w:cs="Courier New"/>
+          <w:color w:val="auto"/>
+          <w:sz w:val="24"/>
+          <w:szCs w:val="24"/>
+          <w:lang w:bidi="he-IL"/>
+        </w:rPr>
+        <w:t xml:space="preserve">, there is only one </w:t>
+      </w:r>
+      <w:bookmarkStart w:id="47" w:name="OLE_LINK33"/>
+      <w:r>
+        <w:rPr>
+          <w:rFonts w:ascii="Courier New" w:eastAsiaTheme="minorEastAsia" w:hAnsi="Courier New" w:cs="Courier New"/>
+          <w:color w:val="auto"/>
+          <w:sz w:val="24"/>
+          <w:szCs w:val="24"/>
+          <w:lang w:bidi="he-IL"/>
+        </w:rPr>
+        <w:t>preferences</w:t>
+      </w:r>
+      <w:bookmarkEnd w:id="47"/>
+      <w:r>
+        <w:rPr>
+          <w:rFonts w:ascii="Courier New" w:eastAsiaTheme="minorEastAsia" w:hAnsi="Courier New" w:cs="Courier New"/>
+          <w:color w:val="auto"/>
+          <w:sz w:val="24"/>
+          <w:szCs w:val="24"/>
+          <w:lang w:bidi="he-IL"/>
+        </w:rPr>
+        <w:t xml:space="preserve"> object so we take it.</w:t>
+      </w:r>
+    </w:p>
+    <w:p>
+      <w:pPr>
+        <w:autoSpaceDE w:val="0"/>
+        <w:autoSpaceDN w:val="0"/>
+        <w:adjustRightInd w:val="0"/>
+        <w:spacing w:after="0" w:line="240" w:lineRule="auto"/>
+        <w:rPr>
+          <w:rFonts w:ascii="Courier New" w:eastAsiaTheme="minorEastAsia" w:hAnsi="Courier New" w:cs="Courier New"/>
+          <w:color w:val="auto"/>
+          <w:sz w:val="24"/>
+          <w:szCs w:val="24"/>
+          <w:lang w:bidi="he-IL"/>
+        </w:rPr>
+      </w:pPr>
+      <w:proofErr w:type="spellStart"/>
+      <w:r>
+        <w:rPr>
+          <w:rFonts w:ascii="Courier New" w:eastAsiaTheme="minorEastAsia" w:hAnsi="Courier New" w:cs="Courier New"/>
+          <w:color w:val="auto"/>
+          <w:sz w:val="24"/>
+          <w:szCs w:val="24"/>
+          <w:lang w:bidi="he-IL"/>
+        </w:rPr>
+        <w:t>prefs_obj</w:t>
+      </w:r>
+      <w:proofErr w:type="spellEnd"/>
+      <w:r>
+        <w:rPr>
+          <w:rFonts w:ascii="Courier New" w:eastAsiaTheme="minorEastAsia" w:hAnsi="Courier New" w:cs="Courier New"/>
+          <w:color w:val="auto"/>
+          <w:sz w:val="24"/>
+          <w:szCs w:val="24"/>
+          <w:lang w:bidi="he-IL"/>
+        </w:rPr>
+        <w:t xml:space="preserve"> = </w:t>
+      </w:r>
+      <w:proofErr w:type="spellStart"/>
+      <w:proofErr w:type="gramStart"/>
+      <w:r>
+        <w:rPr>
+          <w:rFonts w:ascii="Courier New" w:eastAsiaTheme="minorEastAsia" w:hAnsi="Courier New" w:cs="Courier New"/>
+          <w:color w:val="auto"/>
+          <w:sz w:val="24"/>
+          <w:szCs w:val="24"/>
+          <w:lang w:bidi="he-IL"/>
+        </w:rPr>
+        <w:t>json.loads</w:t>
+      </w:r>
+      <w:proofErr w:type="spellEnd"/>
+      <w:r>
+        <w:rPr>
+          <w:rFonts w:ascii="Courier New" w:eastAsiaTheme="minorEastAsia" w:hAnsi="Courier New" w:cs="Courier New"/>
+          <w:color w:val="auto"/>
+          <w:sz w:val="24"/>
+          <w:szCs w:val="24"/>
+          <w:lang w:bidi="he-IL"/>
+        </w:rPr>
+        <w:t>(</w:t>
+      </w:r>
+      <w:proofErr w:type="spellStart"/>
+      <w:proofErr w:type="gramEnd"/>
+      <w:r>
+        <w:rPr>
+          <w:rFonts w:ascii="Courier New" w:eastAsiaTheme="minorEastAsia" w:hAnsi="Courier New" w:cs="Courier New"/>
+          <w:color w:val="auto"/>
+          <w:sz w:val="24"/>
+          <w:szCs w:val="24"/>
+          <w:lang w:bidi="he-IL"/>
+        </w:rPr>
+        <w:t>prefs.Output</w:t>
+      </w:r>
+      <w:proofErr w:type="spellEnd"/>
+      <w:r>
+        <w:rPr>
+          <w:rFonts w:ascii="Courier New" w:eastAsiaTheme="minorEastAsia" w:hAnsi="Courier New" w:cs="Courier New"/>
+          <w:color w:val="auto"/>
+          <w:sz w:val="24"/>
+          <w:szCs w:val="24"/>
+          <w:lang w:bidi="he-IL"/>
+        </w:rPr>
+        <w:t>)[0]</w:t>
+      </w:r>
+    </w:p>
+    <w:p>
+      <w:pPr>
+        <w:autoSpaceDE w:val="0"/>
+        <w:autoSpaceDN w:val="0"/>
+        <w:adjustRightInd w:val="0"/>
+        <w:spacing w:after="0" w:line="240" w:lineRule="auto"/>
+        <w:rPr>
+          <w:rFonts w:ascii="Courier New" w:eastAsiaTheme="minorEastAsia" w:hAnsi="Courier New" w:cs="Courier New"/>
+          <w:color w:val="auto"/>
+          <w:sz w:val="24"/>
+          <w:szCs w:val="24"/>
+          <w:lang w:bidi="he-IL"/>
+        </w:rPr>
+      </w:pPr>
+    </w:p>
+    <w:p>
+      <w:pPr>
+        <w:autoSpaceDE w:val="0"/>
+        <w:autoSpaceDN w:val="0"/>
+        <w:adjustRightInd w:val="0"/>
+        <w:spacing w:after="0" w:line="240" w:lineRule="auto"/>
+        <w:rPr>
+          <w:rFonts w:ascii="Courier New" w:eastAsiaTheme="minorEastAsia" w:hAnsi="Courier New" w:cs="Courier New"/>
+          <w:color w:val="auto"/>
+          <w:sz w:val="24"/>
+          <w:szCs w:val="24"/>
+          <w:lang w:bidi="he-IL"/>
+        </w:rPr>
+      </w:pPr>
+      <w:r>
+        <w:rPr>
+          <w:rFonts w:ascii="Courier New" w:eastAsiaTheme="minorEastAsia" w:hAnsi="Courier New" w:cs="Courier New"/>
+          <w:color w:val="auto"/>
+          <w:sz w:val="24"/>
+          <w:szCs w:val="24"/>
+          <w:lang w:bidi="he-IL"/>
+        </w:rPr>
+        <w:t># Get attributes of preferences object.</w:t>
+      </w:r>
+    </w:p>
+    <w:p>
+      <w:pPr>
+        <w:autoSpaceDE w:val="0"/>
+        <w:autoSpaceDN w:val="0"/>
+        <w:adjustRightInd w:val="0"/>
+        <w:spacing w:after="0" w:line="240" w:lineRule="auto"/>
+        <w:rPr>
+          <w:rFonts w:ascii="Courier New" w:eastAsiaTheme="minorEastAsia" w:hAnsi="Courier New" w:cs="Courier New"/>
+          <w:color w:val="auto"/>
+          <w:sz w:val="24"/>
+          <w:szCs w:val="24"/>
+          <w:lang w:bidi="he-IL"/>
+        </w:rPr>
+      </w:pPr>
+      <w:proofErr w:type="spellStart"/>
+      <w:r>
+        <w:rPr>
+          <w:rFonts w:ascii="Courier New" w:eastAsiaTheme="minorEastAsia" w:hAnsi="Courier New" w:cs="Courier New"/>
+          <w:color w:val="auto"/>
+          <w:sz w:val="24"/>
+          <w:szCs w:val="24"/>
+          <w:lang w:bidi="he-IL"/>
+        </w:rPr>
+        <w:t>prefs_attrs</w:t>
+      </w:r>
+      <w:proofErr w:type="spellEnd"/>
+      <w:r>
+        <w:rPr>
+          <w:rFonts w:ascii="Courier New" w:eastAsiaTheme="minorEastAsia" w:hAnsi="Courier New" w:cs="Courier New"/>
+          <w:color w:val="auto"/>
+          <w:sz w:val="24"/>
+          <w:szCs w:val="24"/>
+          <w:lang w:bidi="he-IL"/>
+        </w:rPr>
+        <w:t xml:space="preserve"> = </w:t>
+      </w:r>
+      <w:proofErr w:type="spellStart"/>
+      <w:proofErr w:type="gramStart"/>
+      <w:r>
+        <w:rPr>
+          <w:rFonts w:ascii="Courier New" w:eastAsiaTheme="minorEastAsia" w:hAnsi="Courier New" w:cs="Courier New"/>
+          <w:color w:val="auto"/>
+          <w:sz w:val="24"/>
+          <w:szCs w:val="24"/>
+          <w:lang w:bidi="he-IL"/>
+        </w:rPr>
+        <w:t>session.ExecuteCommand</w:t>
+      </w:r>
+      <w:proofErr w:type="spellEnd"/>
+      <w:r>
+        <w:rPr>
+          <w:rFonts w:ascii="Courier New" w:eastAsiaTheme="minorEastAsia" w:hAnsi="Courier New" w:cs="Courier New"/>
+          <w:color w:val="auto"/>
+          <w:sz w:val="24"/>
+          <w:szCs w:val="24"/>
+          <w:lang w:bidi="he-IL"/>
+        </w:rPr>
+        <w:t>(</w:t>
+      </w:r>
+      <w:proofErr w:type="spellStart"/>
+      <w:proofErr w:type="gramEnd"/>
+      <w:r>
+        <w:rPr>
+          <w:rFonts w:ascii="Courier New" w:eastAsiaTheme="minorEastAsia" w:hAnsi="Courier New" w:cs="Courier New"/>
+          <w:color w:val="auto"/>
+          <w:sz w:val="24"/>
+          <w:szCs w:val="24"/>
+          <w:lang w:bidi="he-IL"/>
+        </w:rPr>
+        <w:t>reservation_id</w:t>
+      </w:r>
+      <w:proofErr w:type="spellEnd"/>
+      <w:r>
+        <w:rPr>
+          <w:rFonts w:ascii="Courier New" w:eastAsiaTheme="minorEastAsia" w:hAnsi="Courier New" w:cs="Courier New"/>
+          <w:color w:val="auto"/>
+          <w:sz w:val="24"/>
+          <w:szCs w:val="24"/>
+          <w:lang w:bidi="he-IL"/>
+        </w:rPr>
+        <w:t xml:space="preserve">, </w:t>
+      </w:r>
+      <w:r>
+        <w:rPr>
+          <w:rFonts w:ascii="Courier New" w:eastAsiaTheme="minorEastAsia" w:hAnsi="Courier New" w:cs="Courier New"/>
+          <w:i/>
+          <w:iCs/>
+          <w:color w:val="auto"/>
+          <w:sz w:val="24"/>
+          <w:szCs w:val="24"/>
+          <w:lang w:bidi="he-IL"/>
+        </w:rPr>
+        <w:t>'</w:t>
+      </w:r>
+      <w:proofErr w:type="spellStart"/>
+      <w:r>
+        <w:rPr>
+          <w:rFonts w:ascii="Courier New" w:eastAsiaTheme="minorEastAsia" w:hAnsi="Courier New" w:cs="Courier New"/>
+          <w:i/>
+          <w:iCs/>
+          <w:color w:val="auto"/>
+          <w:sz w:val="24"/>
+          <w:szCs w:val="24"/>
+          <w:lang w:bidi="he-IL"/>
+        </w:rPr>
+        <w:t>IxNetwork</w:t>
+      </w:r>
+      <w:proofErr w:type="spellEnd"/>
+      <w:r>
+        <w:rPr>
+          <w:rFonts w:ascii="Courier New" w:eastAsiaTheme="minorEastAsia" w:hAnsi="Courier New" w:cs="Courier New"/>
+          <w:i/>
+          <w:iCs/>
+          <w:color w:val="auto"/>
+          <w:sz w:val="24"/>
+          <w:szCs w:val="24"/>
+          <w:lang w:bidi="he-IL"/>
+        </w:rPr>
+        <w:t xml:space="preserve"> Controller'</w:t>
+      </w:r>
+      <w:r>
+        <w:rPr>
+          <w:rFonts w:ascii="Courier New" w:eastAsiaTheme="minorEastAsia" w:hAnsi="Courier New" w:cs="Courier New"/>
+          <w:color w:val="auto"/>
+          <w:sz w:val="24"/>
+          <w:szCs w:val="24"/>
+          <w:lang w:bidi="he-IL"/>
+        </w:rPr>
+        <w:t xml:space="preserve">, </w:t>
+      </w:r>
+      <w:r>
+        <w:rPr>
+          <w:rFonts w:ascii="Courier New" w:eastAsiaTheme="minorEastAsia" w:hAnsi="Courier New" w:cs="Courier New"/>
+          <w:i/>
+          <w:iCs/>
+          <w:color w:val="auto"/>
+          <w:sz w:val="24"/>
+          <w:szCs w:val="24"/>
+          <w:lang w:bidi="he-IL"/>
+        </w:rPr>
+        <w:t>'Service'</w:t>
+      </w:r>
+      <w:r>
+        <w:rPr>
+          <w:rFonts w:ascii="Courier New" w:eastAsiaTheme="minorEastAsia" w:hAnsi="Courier New" w:cs="Courier New"/>
+          <w:color w:val="auto"/>
+          <w:sz w:val="24"/>
+          <w:szCs w:val="24"/>
+          <w:lang w:bidi="he-IL"/>
+        </w:rPr>
+        <w:t xml:space="preserve">, </w:t>
+      </w:r>
+      <w:bookmarkStart w:id="48" w:name="OLE_LINK13"/>
+      <w:bookmarkStart w:id="49" w:name="OLE_LINK14"/>
+      <w:r>
+        <w:rPr>
+          <w:rFonts w:ascii="Courier New" w:eastAsiaTheme="minorEastAsia" w:hAnsi="Courier New" w:cs="Courier New"/>
+          <w:i/>
+          <w:iCs/>
+          <w:color w:val="auto"/>
+          <w:sz w:val="24"/>
+          <w:szCs w:val="24"/>
+          <w:lang w:bidi="he-IL"/>
+        </w:rPr>
+        <w:t>'</w:t>
+      </w:r>
+      <w:proofErr w:type="spellStart"/>
+      <w:r>
+        <w:rPr>
+          <w:rFonts w:ascii="Courier New" w:eastAsiaTheme="minorEastAsia" w:hAnsi="Courier New" w:cs="Courier New"/>
+          <w:i/>
+          <w:iCs/>
+          <w:color w:val="auto"/>
+          <w:sz w:val="24"/>
+          <w:szCs w:val="24"/>
+          <w:lang w:bidi="he-IL"/>
+        </w:rPr>
+        <w:t>get_attributes</w:t>
+      </w:r>
+      <w:proofErr w:type="spellEnd"/>
+      <w:r>
+        <w:rPr>
+          <w:rFonts w:ascii="Courier New" w:eastAsiaTheme="minorEastAsia" w:hAnsi="Courier New" w:cs="Courier New"/>
+          <w:i/>
+          <w:iCs/>
+          <w:color w:val="auto"/>
+          <w:sz w:val="24"/>
+          <w:szCs w:val="24"/>
+          <w:lang w:bidi="he-IL"/>
+        </w:rPr>
+        <w:t>'</w:t>
+      </w:r>
+      <w:bookmarkEnd w:id="48"/>
+      <w:bookmarkEnd w:id="49"/>
+      <w:r>
+        <w:rPr>
+          <w:rFonts w:ascii="Courier New" w:eastAsiaTheme="minorEastAsia" w:hAnsi="Courier New" w:cs="Courier New"/>
+          <w:color w:val="auto"/>
+          <w:sz w:val="24"/>
+          <w:szCs w:val="24"/>
+          <w:lang w:bidi="he-IL"/>
+        </w:rPr>
+        <w:t>,</w:t>
+      </w:r>
+    </w:p>
+    <w:p>
+      <w:pPr>
+        <w:autoSpaceDE w:val="0"/>
+        <w:autoSpaceDN w:val="0"/>
+        <w:adjustRightInd w:val="0"/>
+        <w:spacing w:after="0" w:line="240" w:lineRule="auto"/>
+        <w:rPr>
+          <w:rFonts w:ascii="Courier New" w:eastAsiaTheme="minorEastAsia" w:hAnsi="Courier New" w:cs="Courier New"/>
+          <w:color w:val="auto"/>
+          <w:sz w:val="24"/>
+          <w:szCs w:val="24"/>
+          <w:lang w:bidi="he-IL"/>
+        </w:rPr>
+      </w:pPr>
+      <w:r>
+        <w:rPr>
+          <w:rFonts w:ascii="Courier New" w:eastAsiaTheme="minorEastAsia" w:hAnsi="Courier New" w:cs="Courier New"/>
+          <w:color w:val="auto"/>
+          <w:sz w:val="24"/>
+          <w:szCs w:val="24"/>
+          <w:lang w:bidi="he-IL"/>
+        </w:rPr>
+        <w:t>[</w:t>
+      </w:r>
+      <w:proofErr w:type="spellStart"/>
+      <w:proofErr w:type="gramStart"/>
+      <w:r>
+        <w:rPr>
+          <w:rFonts w:ascii="Courier New" w:eastAsiaTheme="minorEastAsia" w:hAnsi="Courier New" w:cs="Courier New"/>
+          <w:color w:val="auto"/>
+          <w:sz w:val="24"/>
+          <w:szCs w:val="24"/>
+          <w:lang w:bidi="he-IL"/>
+        </w:rPr>
+        <w:t>InputNameValue</w:t>
+      </w:r>
+      <w:proofErr w:type="spellEnd"/>
+      <w:r>
+        <w:rPr>
+          <w:rFonts w:ascii="Courier New" w:eastAsiaTheme="minorEastAsia" w:hAnsi="Courier New" w:cs="Courier New"/>
+          <w:color w:val="auto"/>
+          <w:sz w:val="24"/>
+          <w:szCs w:val="24"/>
+          <w:lang w:bidi="he-IL"/>
+        </w:rPr>
+        <w:t>(</w:t>
+      </w:r>
+      <w:proofErr w:type="gramEnd"/>
+      <w:r>
+        <w:rPr>
+          <w:rFonts w:ascii="Courier New" w:eastAsiaTheme="minorEastAsia" w:hAnsi="Courier New" w:cs="Courier New"/>
+          <w:i/>
+          <w:iCs/>
+          <w:color w:val="auto"/>
+          <w:sz w:val="24"/>
+          <w:szCs w:val="24"/>
+          <w:lang w:bidi="he-IL"/>
+        </w:rPr>
+        <w:t>'</w:t>
+      </w:r>
+      <w:proofErr w:type="spellStart"/>
+      <w:r>
+        <w:rPr>
+          <w:rFonts w:ascii="Courier New" w:eastAsiaTheme="minorEastAsia" w:hAnsi="Courier New" w:cs="Courier New"/>
+          <w:i/>
+          <w:iCs/>
+          <w:color w:val="auto"/>
+          <w:sz w:val="24"/>
+          <w:szCs w:val="24"/>
+          <w:lang w:bidi="he-IL"/>
+        </w:rPr>
+        <w:t>obj_ref</w:t>
+      </w:r>
+      <w:proofErr w:type="spellEnd"/>
+      <w:r>
+        <w:rPr>
+          <w:rFonts w:ascii="Courier New" w:eastAsiaTheme="minorEastAsia" w:hAnsi="Courier New" w:cs="Courier New"/>
+          <w:i/>
+          <w:iCs/>
+          <w:color w:val="auto"/>
+          <w:sz w:val="24"/>
+          <w:szCs w:val="24"/>
+          <w:lang w:bidi="he-IL"/>
+        </w:rPr>
+        <w:t>'</w:t>
+      </w:r>
+      <w:r>
+        <w:rPr>
+          <w:rFonts w:ascii="Courier New" w:eastAsiaTheme="minorEastAsia" w:hAnsi="Courier New" w:cs="Courier New"/>
+          <w:color w:val="auto"/>
+          <w:sz w:val="24"/>
+          <w:szCs w:val="24"/>
+          <w:lang w:bidi="he-IL"/>
+        </w:rPr>
+        <w:t xml:space="preserve">, </w:t>
+      </w:r>
+      <w:proofErr w:type="spellStart"/>
+      <w:r>
+        <w:rPr>
+          <w:rFonts w:ascii="Courier New" w:eastAsiaTheme="minorEastAsia" w:hAnsi="Courier New" w:cs="Courier New"/>
+          <w:color w:val="auto"/>
+          <w:sz w:val="24"/>
+          <w:szCs w:val="24"/>
+          <w:lang w:bidi="he-IL"/>
+        </w:rPr>
+        <w:t>prefs_obj</w:t>
+      </w:r>
+      <w:proofErr w:type="spellEnd"/>
+      <w:r>
+        <w:rPr>
+          <w:rFonts w:ascii="Courier New" w:eastAsiaTheme="minorEastAsia" w:hAnsi="Courier New" w:cs="Courier New"/>
+          <w:color w:val="auto"/>
+          <w:sz w:val="24"/>
+          <w:szCs w:val="24"/>
+          <w:lang w:bidi="he-IL"/>
+        </w:rPr>
+        <w:t>)])</w:t>
+      </w:r>
+    </w:p>
+    <w:p>
+      <w:pPr>
+        <w:autoSpaceDE w:val="0"/>
+        <w:autoSpaceDN w:val="0"/>
+        <w:adjustRightInd w:val="0"/>
+        <w:spacing w:after="0" w:line="240" w:lineRule="auto"/>
+        <w:rPr>
+          <w:rFonts w:ascii="Courier New" w:eastAsiaTheme="minorEastAsia" w:hAnsi="Courier New" w:cs="Courier New"/>
+          <w:color w:val="auto"/>
+          <w:sz w:val="24"/>
+          <w:szCs w:val="24"/>
+          <w:lang w:bidi="he-IL"/>
+        </w:rPr>
+      </w:pPr>
+    </w:p>
+    <w:p>
+      <w:pPr>
+        <w:autoSpaceDE w:val="0"/>
+        <w:autoSpaceDN w:val="0"/>
+        <w:adjustRightInd w:val="0"/>
+        <w:spacing w:after="0" w:line="240" w:lineRule="auto"/>
+        <w:rPr>
+          <w:rFonts w:ascii="Courier New" w:eastAsiaTheme="minorEastAsia" w:hAnsi="Courier New" w:cs="Courier New"/>
+          <w:color w:val="auto"/>
+          <w:sz w:val="24"/>
+          <w:szCs w:val="24"/>
+          <w:lang w:bidi="he-IL"/>
+        </w:rPr>
+      </w:pPr>
+      <w:r>
+        <w:rPr>
+          <w:rFonts w:ascii="Courier New" w:eastAsiaTheme="minorEastAsia" w:hAnsi="Courier New" w:cs="Courier New"/>
+          <w:color w:val="auto"/>
+          <w:sz w:val="24"/>
+          <w:szCs w:val="24"/>
+          <w:lang w:bidi="he-IL"/>
+        </w:rPr>
+        <w:t xml:space="preserve"># Set </w:t>
+      </w:r>
+      <w:proofErr w:type="spellStart"/>
+      <w:r>
+        <w:rPr>
+          <w:rFonts w:ascii="Courier New" w:eastAsiaTheme="minorEastAsia" w:hAnsi="Courier New" w:cs="Courier New"/>
+          <w:i/>
+          <w:iCs/>
+          <w:color w:val="auto"/>
+          <w:sz w:val="24"/>
+          <w:szCs w:val="24"/>
+          <w:lang w:bidi="he-IL"/>
+        </w:rPr>
+        <w:t>connectPortsOnLoadConfig</w:t>
+      </w:r>
+      <w:proofErr w:type="spellEnd"/>
+      <w:r>
+        <w:rPr>
+          <w:rFonts w:ascii="Courier New" w:eastAsiaTheme="minorEastAsia" w:hAnsi="Courier New" w:cs="Courier New"/>
+          <w:color w:val="auto"/>
+          <w:sz w:val="24"/>
+          <w:szCs w:val="24"/>
+          <w:lang w:bidi="he-IL"/>
+        </w:rPr>
+        <w:t xml:space="preserve"> == True</w:t>
+      </w:r>
+    </w:p>
+    <w:p>
+      <w:pPr>
+        <w:autoSpaceDE w:val="0"/>
+        <w:autoSpaceDN w:val="0"/>
+        <w:adjustRightInd w:val="0"/>
+        <w:spacing w:after="0" w:line="240" w:lineRule="auto"/>
+        <w:rPr>
+          <w:rFonts w:ascii="Courier New" w:eastAsiaTheme="minorEastAsia" w:hAnsi="Courier New" w:cs="Courier New"/>
+          <w:color w:val="auto"/>
+          <w:sz w:val="24"/>
+          <w:szCs w:val="24"/>
+          <w:lang w:bidi="he-IL"/>
+        </w:rPr>
+      </w:pPr>
+      <w:proofErr w:type="spellStart"/>
+      <w:proofErr w:type="gramStart"/>
+      <w:r>
+        <w:rPr>
+          <w:rFonts w:ascii="Courier New" w:eastAsiaTheme="minorEastAsia" w:hAnsi="Courier New" w:cs="Courier New"/>
+          <w:color w:val="auto"/>
+          <w:sz w:val="24"/>
+          <w:szCs w:val="24"/>
+          <w:lang w:bidi="he-IL"/>
+        </w:rPr>
+        <w:t>session.ExecuteCommand</w:t>
+      </w:r>
+      <w:proofErr w:type="spellEnd"/>
+      <w:r>
+        <w:rPr>
+          <w:rFonts w:ascii="Courier New" w:eastAsiaTheme="minorEastAsia" w:hAnsi="Courier New" w:cs="Courier New"/>
+          <w:color w:val="auto"/>
+          <w:sz w:val="24"/>
+          <w:szCs w:val="24"/>
+          <w:lang w:bidi="he-IL"/>
+        </w:rPr>
+        <w:t>(</w:t>
+      </w:r>
+      <w:proofErr w:type="spellStart"/>
+      <w:proofErr w:type="gramEnd"/>
+      <w:r>
+        <w:rPr>
+          <w:rFonts w:ascii="Courier New" w:eastAsiaTheme="minorEastAsia" w:hAnsi="Courier New" w:cs="Courier New"/>
+          <w:color w:val="auto"/>
+          <w:sz w:val="24"/>
+          <w:szCs w:val="24"/>
+          <w:lang w:bidi="he-IL"/>
+        </w:rPr>
+        <w:t>r</w:t>
+      </w:r>
+      <w:r>
+        <w:rPr>
+          <w:rFonts w:ascii="Courier New" w:eastAsiaTheme="minorEastAsia" w:hAnsi="Courier New" w:cs="Courier New"/>
+          <w:color w:val="auto"/>
+          <w:sz w:val="24"/>
+          <w:szCs w:val="24"/>
+          <w:lang w:bidi="he-IL"/>
+        </w:rPr>
+        <w:t>eservation_id</w:t>
+      </w:r>
+      <w:proofErr w:type="spellEnd"/>
+      <w:r>
+        <w:rPr>
+          <w:rFonts w:ascii="Courier New" w:eastAsiaTheme="minorEastAsia" w:hAnsi="Courier New" w:cs="Courier New"/>
+          <w:color w:val="auto"/>
+          <w:sz w:val="24"/>
+          <w:szCs w:val="24"/>
+          <w:lang w:bidi="he-IL"/>
+        </w:rPr>
+        <w:t xml:space="preserve">, </w:t>
+      </w:r>
+      <w:r>
+        <w:rPr>
+          <w:rFonts w:ascii="Courier New" w:eastAsiaTheme="minorEastAsia" w:hAnsi="Courier New" w:cs="Courier New"/>
+          <w:i/>
+          <w:iCs/>
+          <w:color w:val="auto"/>
+          <w:sz w:val="24"/>
+          <w:szCs w:val="24"/>
+          <w:lang w:bidi="he-IL"/>
+        </w:rPr>
+        <w:t>'</w:t>
+      </w:r>
+      <w:proofErr w:type="spellStart"/>
+      <w:r>
+        <w:rPr>
+          <w:rFonts w:ascii="Courier New" w:eastAsiaTheme="minorEastAsia" w:hAnsi="Courier New" w:cs="Courier New"/>
+          <w:i/>
+          <w:iCs/>
+          <w:color w:val="auto"/>
+          <w:sz w:val="24"/>
+          <w:szCs w:val="24"/>
+          <w:lang w:bidi="he-IL"/>
+        </w:rPr>
+        <w:t>IxNetwork</w:t>
+      </w:r>
+      <w:proofErr w:type="spellEnd"/>
+      <w:r>
+        <w:rPr>
+          <w:rFonts w:ascii="Courier New" w:eastAsiaTheme="minorEastAsia" w:hAnsi="Courier New" w:cs="Courier New"/>
+          <w:i/>
+          <w:iCs/>
+          <w:color w:val="auto"/>
+          <w:sz w:val="24"/>
+          <w:szCs w:val="24"/>
+          <w:lang w:bidi="he-IL"/>
+        </w:rPr>
+        <w:t xml:space="preserve"> Controller'</w:t>
+      </w:r>
+      <w:r>
+        <w:rPr>
+          <w:rFonts w:ascii="Courier New" w:eastAsiaTheme="minorEastAsia" w:hAnsi="Courier New" w:cs="Courier New"/>
+          <w:color w:val="auto"/>
+          <w:sz w:val="24"/>
+          <w:szCs w:val="24"/>
+          <w:lang w:bidi="he-IL"/>
+        </w:rPr>
+        <w:t xml:space="preserve">, </w:t>
+      </w:r>
+      <w:r>
+        <w:rPr>
+          <w:rFonts w:ascii="Courier New" w:eastAsiaTheme="minorEastAsia" w:hAnsi="Courier New" w:cs="Courier New"/>
+          <w:i/>
+          <w:iCs/>
+          <w:color w:val="auto"/>
+          <w:sz w:val="24"/>
+          <w:szCs w:val="24"/>
+          <w:lang w:bidi="he-IL"/>
+        </w:rPr>
+        <w:t>'Service'</w:t>
+      </w:r>
+      <w:r>
+        <w:rPr>
+          <w:rFonts w:ascii="Courier New" w:eastAsiaTheme="minorEastAsia" w:hAnsi="Courier New" w:cs="Courier New"/>
+          <w:color w:val="auto"/>
+          <w:sz w:val="24"/>
+          <w:szCs w:val="24"/>
+          <w:lang w:bidi="he-IL"/>
+        </w:rPr>
+        <w:t xml:space="preserve">, </w:t>
+      </w:r>
+      <w:r>
+        <w:rPr>
+          <w:rFonts w:ascii="Courier New" w:eastAsiaTheme="minorEastAsia" w:hAnsi="Courier New" w:cs="Courier New"/>
+          <w:i/>
+          <w:iCs/>
+          <w:color w:val="auto"/>
+          <w:sz w:val="24"/>
+          <w:szCs w:val="24"/>
+          <w:lang w:bidi="he-IL"/>
+        </w:rPr>
+        <w:t>'</w:t>
+      </w:r>
+      <w:proofErr w:type="spellStart"/>
+      <w:r>
+        <w:rPr>
+          <w:rFonts w:ascii="Courier New" w:eastAsiaTheme="minorEastAsia" w:hAnsi="Courier New" w:cs="Courier New"/>
+          <w:i/>
+          <w:iCs/>
+          <w:color w:val="auto"/>
+          <w:sz w:val="24"/>
+          <w:szCs w:val="24"/>
+          <w:lang w:bidi="he-IL"/>
+        </w:rPr>
+        <w:t>set_attribute</w:t>
+      </w:r>
+      <w:proofErr w:type="spellEnd"/>
+      <w:r>
+        <w:rPr>
+          <w:rFonts w:ascii="Courier New" w:eastAsiaTheme="minorEastAsia" w:hAnsi="Courier New" w:cs="Courier New"/>
+          <w:i/>
+          <w:iCs/>
+          <w:color w:val="auto"/>
+          <w:sz w:val="24"/>
+          <w:szCs w:val="24"/>
+          <w:lang w:bidi="he-IL"/>
+        </w:rPr>
+        <w:t>'</w:t>
+      </w:r>
+      <w:r>
+        <w:rPr>
+          <w:rFonts w:ascii="Courier New" w:eastAsiaTheme="minorEastAsia" w:hAnsi="Courier New" w:cs="Courier New"/>
+          <w:color w:val="auto"/>
+          <w:sz w:val="24"/>
+          <w:szCs w:val="24"/>
+          <w:lang w:bidi="he-IL"/>
+        </w:rPr>
+        <w:t>,                        [</w:t>
+      </w:r>
+      <w:proofErr w:type="spellStart"/>
+      <w:r>
+        <w:rPr>
+          <w:rFonts w:ascii="Courier New" w:eastAsiaTheme="minorEastAsia" w:hAnsi="Courier New" w:cs="Courier New"/>
+          <w:color w:val="auto"/>
+          <w:sz w:val="24"/>
+          <w:szCs w:val="24"/>
+          <w:lang w:bidi="he-IL"/>
+        </w:rPr>
+        <w:t>InputNameValue</w:t>
+      </w:r>
+      <w:proofErr w:type="spellEnd"/>
+      <w:r>
+        <w:rPr>
+          <w:rFonts w:ascii="Courier New" w:eastAsiaTheme="minorEastAsia" w:hAnsi="Courier New" w:cs="Courier New"/>
+          <w:color w:val="auto"/>
+          <w:sz w:val="24"/>
+          <w:szCs w:val="24"/>
+          <w:lang w:bidi="he-IL"/>
+        </w:rPr>
+        <w:t>(</w:t>
+      </w:r>
+      <w:r>
+        <w:rPr>
+          <w:rFonts w:ascii="Courier New" w:eastAsiaTheme="minorEastAsia" w:hAnsi="Courier New" w:cs="Courier New"/>
+          <w:i/>
+          <w:iCs/>
+          <w:color w:val="auto"/>
+          <w:sz w:val="24"/>
+          <w:szCs w:val="24"/>
+          <w:lang w:bidi="he-IL"/>
+        </w:rPr>
+        <w:t>'</w:t>
+      </w:r>
+      <w:proofErr w:type="spellStart"/>
+      <w:r>
+        <w:rPr>
+          <w:rFonts w:ascii="Courier New" w:eastAsiaTheme="minorEastAsia" w:hAnsi="Courier New" w:cs="Courier New"/>
+          <w:i/>
+          <w:iCs/>
+          <w:color w:val="auto"/>
+          <w:sz w:val="24"/>
+          <w:szCs w:val="24"/>
+          <w:lang w:bidi="he-IL"/>
+        </w:rPr>
+        <w:t>obj_ref</w:t>
+      </w:r>
+      <w:proofErr w:type="spellEnd"/>
+      <w:r>
+        <w:rPr>
+          <w:rFonts w:ascii="Courier New" w:eastAsiaTheme="minorEastAsia" w:hAnsi="Courier New" w:cs="Courier New"/>
+          <w:i/>
+          <w:iCs/>
+          <w:color w:val="auto"/>
+          <w:sz w:val="24"/>
+          <w:szCs w:val="24"/>
+          <w:lang w:bidi="he-IL"/>
+        </w:rPr>
+        <w:t>'</w:t>
+      </w:r>
+      <w:r>
+        <w:rPr>
+          <w:rFonts w:ascii="Courier New" w:eastAsiaTheme="minorEastAsia" w:hAnsi="Courier New" w:cs="Courier New"/>
+          <w:color w:val="auto"/>
+          <w:sz w:val="24"/>
+          <w:szCs w:val="24"/>
+          <w:lang w:bidi="he-IL"/>
+        </w:rPr>
+        <w:t xml:space="preserve">, </w:t>
+      </w:r>
+      <w:proofErr w:type="spellStart"/>
+      <w:r>
+        <w:rPr>
+          <w:rFonts w:ascii="Courier New" w:eastAsiaTheme="minorEastAsia" w:hAnsi="Courier New" w:cs="Courier New"/>
+          <w:color w:val="auto"/>
+          <w:sz w:val="24"/>
+          <w:szCs w:val="24"/>
+          <w:lang w:bidi="he-IL"/>
+        </w:rPr>
+        <w:t>prefs_obj</w:t>
+      </w:r>
+      <w:proofErr w:type="spellEnd"/>
+      <w:r>
+        <w:rPr>
+          <w:rFonts w:ascii="Courier New" w:eastAsiaTheme="minorEastAsia" w:hAnsi="Courier New" w:cs="Courier New"/>
+          <w:color w:val="auto"/>
+          <w:sz w:val="24"/>
+          <w:szCs w:val="24"/>
+          <w:lang w:bidi="he-IL"/>
+        </w:rPr>
+        <w:t>),</w:t>
+      </w:r>
+    </w:p>
+    <w:p>
+      <w:pPr>
+        <w:autoSpaceDE w:val="0"/>
+        <w:autoSpaceDN w:val="0"/>
+        <w:adjustRightInd w:val="0"/>
+        <w:spacing w:after="0" w:line="240" w:lineRule="auto"/>
+        <w:rPr>
+          <w:rFonts w:ascii="Courier New" w:eastAsiaTheme="minorEastAsia" w:hAnsi="Courier New" w:cs="Courier New"/>
+          <w:color w:val="auto"/>
+          <w:sz w:val="24"/>
+          <w:szCs w:val="24"/>
+          <w:lang w:bidi="he-IL"/>
+        </w:rPr>
+      </w:pPr>
+      <w:r>
+        <w:rPr>
+          <w:rFonts w:ascii="Courier New" w:eastAsiaTheme="minorEastAsia" w:hAnsi="Courier New" w:cs="Courier New"/>
+          <w:color w:val="auto"/>
+          <w:sz w:val="24"/>
+          <w:szCs w:val="24"/>
+          <w:lang w:bidi="he-IL"/>
+        </w:rPr>
+        <w:t xml:space="preserve"> </w:t>
+      </w:r>
+      <w:proofErr w:type="spellStart"/>
+      <w:proofErr w:type="gramStart"/>
+      <w:r>
+        <w:rPr>
+          <w:rFonts w:ascii="Courier New" w:eastAsiaTheme="minorEastAsia" w:hAnsi="Courier New" w:cs="Courier New"/>
+          <w:color w:val="auto"/>
+          <w:sz w:val="24"/>
+          <w:szCs w:val="24"/>
+          <w:lang w:bidi="he-IL"/>
+        </w:rPr>
+        <w:t>InputNameValue</w:t>
+      </w:r>
+      <w:proofErr w:type="spellEnd"/>
+      <w:r>
+        <w:rPr>
+          <w:rFonts w:ascii="Courier New" w:eastAsiaTheme="minorEastAsia" w:hAnsi="Courier New" w:cs="Courier New"/>
+          <w:color w:val="auto"/>
+          <w:sz w:val="24"/>
+          <w:szCs w:val="24"/>
+          <w:lang w:bidi="he-IL"/>
+        </w:rPr>
+        <w:t>(</w:t>
+      </w:r>
+      <w:proofErr w:type="gramEnd"/>
+      <w:r>
+        <w:rPr>
+          <w:rFonts w:ascii="Courier New" w:eastAsiaTheme="minorEastAsia" w:hAnsi="Courier New" w:cs="Courier New"/>
+          <w:i/>
+          <w:iCs/>
+          <w:color w:val="auto"/>
+          <w:sz w:val="24"/>
+          <w:szCs w:val="24"/>
+          <w:lang w:bidi="he-IL"/>
+        </w:rPr>
+        <w:t>'</w:t>
+      </w:r>
+      <w:proofErr w:type="spellStart"/>
+      <w:r>
+        <w:rPr>
+          <w:rFonts w:ascii="Courier New" w:eastAsiaTheme="minorEastAsia" w:hAnsi="Courier New" w:cs="Courier New"/>
+          <w:i/>
+          <w:iCs/>
+          <w:color w:val="auto"/>
+          <w:sz w:val="24"/>
+          <w:szCs w:val="24"/>
+          <w:lang w:bidi="he-IL"/>
+        </w:rPr>
+        <w:t>attr_name</w:t>
+      </w:r>
+      <w:proofErr w:type="spellEnd"/>
+      <w:r>
+        <w:rPr>
+          <w:rFonts w:ascii="Courier New" w:eastAsiaTheme="minorEastAsia" w:hAnsi="Courier New" w:cs="Courier New"/>
+          <w:i/>
+          <w:iCs/>
+          <w:color w:val="auto"/>
+          <w:sz w:val="24"/>
+          <w:szCs w:val="24"/>
+          <w:lang w:bidi="he-IL"/>
+        </w:rPr>
+        <w:t>'</w:t>
+      </w:r>
+      <w:r>
+        <w:rPr>
+          <w:rFonts w:ascii="Courier New" w:eastAsiaTheme="minorEastAsia" w:hAnsi="Courier New" w:cs="Courier New"/>
+          <w:color w:val="auto"/>
+          <w:sz w:val="24"/>
+          <w:szCs w:val="24"/>
+          <w:lang w:bidi="he-IL"/>
+        </w:rPr>
+        <w:t xml:space="preserve">, </w:t>
+      </w:r>
+      <w:bookmarkStart w:id="50" w:name="OLE_LINK34"/>
+      <w:r>
+        <w:rPr>
+          <w:rFonts w:ascii="Courier New" w:eastAsiaTheme="minorEastAsia" w:hAnsi="Courier New" w:cs="Courier New"/>
+          <w:i/>
+          <w:iCs/>
+          <w:color w:val="auto"/>
+          <w:sz w:val="24"/>
+          <w:szCs w:val="24"/>
+          <w:lang w:bidi="he-IL"/>
+        </w:rPr>
+        <w:t>'</w:t>
+      </w:r>
+      <w:proofErr w:type="spellStart"/>
+      <w:r>
+        <w:rPr>
+          <w:rFonts w:ascii="Courier New" w:eastAsiaTheme="minorEastAsia" w:hAnsi="Courier New" w:cs="Courier New"/>
+          <w:i/>
+          <w:iCs/>
+          <w:color w:val="auto"/>
+          <w:sz w:val="24"/>
+          <w:szCs w:val="24"/>
+          <w:lang w:bidi="he-IL"/>
+        </w:rPr>
+        <w:t>connectPortsOnLoadConfig</w:t>
+      </w:r>
+      <w:proofErr w:type="spellEnd"/>
+      <w:r>
+        <w:rPr>
+          <w:rFonts w:ascii="Courier New" w:eastAsiaTheme="minorEastAsia" w:hAnsi="Courier New" w:cs="Courier New"/>
+          <w:i/>
+          <w:iCs/>
+          <w:color w:val="auto"/>
+          <w:sz w:val="24"/>
+          <w:szCs w:val="24"/>
+          <w:lang w:bidi="he-IL"/>
+        </w:rPr>
+        <w:t>'</w:t>
+      </w:r>
+      <w:bookmarkEnd w:id="50"/>
+      <w:r>
+        <w:rPr>
+          <w:rFonts w:ascii="Courier New" w:eastAsiaTheme="minorEastAsia" w:hAnsi="Courier New" w:cs="Courier New"/>
+          <w:color w:val="auto"/>
+          <w:sz w:val="24"/>
+          <w:szCs w:val="24"/>
+          <w:lang w:bidi="he-IL"/>
+        </w:rPr>
+        <w:t>),</w:t>
+      </w:r>
+    </w:p>
+    <w:p>
+      <w:pPr>
+        <w:autoSpaceDE w:val="0"/>
+        <w:autoSpaceDN w:val="0"/>
+        <w:adjustRightInd w:val="0"/>
+        <w:spacing w:after="0" w:line="240" w:lineRule="auto"/>
+        <w:rPr>
+          <w:rFonts w:ascii="Courier New" w:eastAsiaTheme="minorEastAsia" w:hAnsi="Courier New" w:cs="Courier New"/>
+          <w:color w:val="auto"/>
+          <w:sz w:val="24"/>
+          <w:szCs w:val="24"/>
+          <w:lang w:bidi="he-IL"/>
+        </w:rPr>
+      </w:pPr>
+      <w:r>
+        <w:rPr>
+          <w:rFonts w:ascii="Courier New" w:eastAsiaTheme="minorEastAsia" w:hAnsi="Courier New" w:cs="Courier New"/>
+          <w:color w:val="auto"/>
+          <w:sz w:val="24"/>
+          <w:szCs w:val="24"/>
+          <w:lang w:bidi="he-IL"/>
+        </w:rPr>
+        <w:t xml:space="preserve"> </w:t>
+      </w:r>
+      <w:proofErr w:type="spellStart"/>
+      <w:proofErr w:type="gramStart"/>
+      <w:r>
+        <w:rPr>
+          <w:rFonts w:ascii="Courier New" w:eastAsiaTheme="minorEastAsia" w:hAnsi="Courier New" w:cs="Courier New"/>
+          <w:color w:val="auto"/>
+          <w:sz w:val="24"/>
+          <w:szCs w:val="24"/>
+          <w:lang w:bidi="he-IL"/>
+        </w:rPr>
+        <w:t>InputNameValue</w:t>
+      </w:r>
+      <w:proofErr w:type="spellEnd"/>
+      <w:r>
+        <w:rPr>
+          <w:rFonts w:ascii="Courier New" w:eastAsiaTheme="minorEastAsia" w:hAnsi="Courier New" w:cs="Courier New"/>
+          <w:color w:val="auto"/>
+          <w:sz w:val="24"/>
+          <w:szCs w:val="24"/>
+          <w:lang w:bidi="he-IL"/>
+        </w:rPr>
+        <w:t>(</w:t>
+      </w:r>
+      <w:proofErr w:type="gramEnd"/>
+      <w:r>
+        <w:rPr>
+          <w:rFonts w:ascii="Courier New" w:eastAsiaTheme="minorEastAsia" w:hAnsi="Courier New" w:cs="Courier New"/>
+          <w:i/>
+          <w:iCs/>
+          <w:color w:val="auto"/>
+          <w:sz w:val="24"/>
+          <w:szCs w:val="24"/>
+          <w:lang w:bidi="he-IL"/>
+        </w:rPr>
+        <w:t>'</w:t>
+      </w:r>
+      <w:proofErr w:type="spellStart"/>
+      <w:r>
+        <w:rPr>
+          <w:rFonts w:ascii="Courier New" w:eastAsiaTheme="minorEastAsia" w:hAnsi="Courier New" w:cs="Courier New"/>
+          <w:i/>
+          <w:iCs/>
+          <w:color w:val="auto"/>
+          <w:sz w:val="24"/>
+          <w:szCs w:val="24"/>
+          <w:lang w:bidi="he-IL"/>
+        </w:rPr>
+        <w:t>attr_value</w:t>
+      </w:r>
+      <w:proofErr w:type="spellEnd"/>
+      <w:r>
+        <w:rPr>
+          <w:rFonts w:ascii="Courier New" w:eastAsiaTheme="minorEastAsia" w:hAnsi="Courier New" w:cs="Courier New"/>
+          <w:i/>
+          <w:iCs/>
+          <w:color w:val="auto"/>
+          <w:sz w:val="24"/>
+          <w:szCs w:val="24"/>
+          <w:lang w:bidi="he-IL"/>
+        </w:rPr>
+        <w:t>'</w:t>
+      </w:r>
+      <w:r>
+        <w:rPr>
+          <w:rFonts w:ascii="Courier New" w:eastAsiaTheme="minorEastAsia" w:hAnsi="Courier New" w:cs="Courier New"/>
+          <w:color w:val="auto"/>
+          <w:sz w:val="24"/>
+          <w:szCs w:val="24"/>
+          <w:lang w:bidi="he-IL"/>
+        </w:rPr>
+        <w:t xml:space="preserve">, </w:t>
+      </w:r>
+      <w:r>
+        <w:rPr>
+          <w:rFonts w:ascii="Courier New" w:eastAsiaTheme="minorEastAsia" w:hAnsi="Courier New" w:cs="Courier New"/>
+          <w:i/>
+          <w:iCs/>
+          <w:color w:val="auto"/>
+          <w:sz w:val="24"/>
+          <w:szCs w:val="24"/>
+          <w:lang w:bidi="he-IL"/>
+        </w:rPr>
+        <w:t>'True'</w:t>
+      </w:r>
+      <w:r>
+        <w:rPr>
+          <w:rFonts w:ascii="Courier New" w:eastAsiaTheme="minorEastAsia" w:hAnsi="Courier New" w:cs="Courier New"/>
+          <w:color w:val="auto"/>
+          <w:sz w:val="24"/>
+          <w:szCs w:val="24"/>
+          <w:lang w:bidi="he-IL"/>
+        </w:rPr>
+        <w:t>)])</w:t>
+      </w:r>
+    </w:p>
+    <w:p>
+      <w:pPr>
+        <w:spacing w:before="180" w:after="180" w:line="336" w:lineRule="atLeast"/>
+        <w:rPr>
+          <w:rFonts w:ascii="Arial" w:eastAsia="Arial" w:hAnsi="Arial" w:cs="Arial"/>
+          <w:color w:val="4B4B4C"/>
+        </w:rPr>
+      </w:pPr>
+    </w:p>
+    <w:p>
+      <w:pPr>
+        <w:pStyle w:val="Heading1"/>
+        <w:spacing w:after="0"/>
+        <w:ind w:left="0" w:firstLine="0"/>
         <w:rPr>
           <w:sz w:val="40"/>
         </w:rPr>
       </w:pPr>
       <w:r>
         <w:rPr>
-          <w:rFonts w:ascii="Arial" w:eastAsia="Arial" w:hAnsi="Arial" w:cs="Arial"/>
           <w:color w:val="4B4B4C"/>
         </w:rPr>
         <w:br w:type="page"/>
       </w:r>
+      <w:bookmarkStart w:id="51" w:name="_Toc536343590"/>
       <w:r>
         <w:rPr>
           <w:sz w:val="40"/>
         </w:rPr>
         <w:lastRenderedPageBreak/>
-        <w:t xml:space="preserve">References </w:t>
+        <w:t>References</w:t>
+      </w:r>
+      <w:bookmarkEnd w:id="51"/>
+      <w:r>
+        <w:rPr>
+          <w:sz w:val="40"/>
+        </w:rPr>
+        <w:t xml:space="preserve"> </w:t>
       </w:r>
     </w:p>
     <w:p>
@@ -7700,7 +11412,7 @@
               </wp:inline>
             </w:drawing>
           </mc:Choice>
-          <mc:Fallback xmlns:cx="http://schemas.microsoft.com/office/drawing/2014/chartex" xmlns:w16se="http://schemas.microsoft.com/office/word/2015/wordml/symex">
+          <mc:Fallback xmlns:w16se="http://schemas.microsoft.com/office/word/2015/wordml/symex" xmlns:cx="http://schemas.microsoft.com/office/drawing/2014/chartex">
             <w:pict>
               <v:group w14:anchorId="3E2C7916" id="Group 3" o:spid="_x0000_s1026" style="width:424.35pt;height:.45pt;mso-position-horizontal-relative:char;mso-position-vertical-relative:line" coordsize="54843,60" o:gfxdata="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">
                 <v:shape id="Shape 2900" o:spid="_x0000_s1027" style="position:absolute;width:54843;height:0;visibility:visible;mso-wrap-style:square;v-text-anchor:top" coordsize="5484317,0" o:gfxdata="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" path="m,l5484317,e" filled="f" strokecolor="#1b97d5" strokeweight=".48pt">
@@ -7844,7 +11556,7 @@
         <w:spacing w:after="0"/>
         <w:ind w:left="0" w:firstLine="0"/>
       </w:pPr>
-      <w:bookmarkStart w:id="17" w:name="_Toc512329518"/>
+      <w:bookmarkStart w:id="52" w:name="_Toc536343591"/>
       <w:r>
         <w:rPr>
           <w:sz w:val="40"/>
@@ -7852,7 +11564,7 @@
         <w:lastRenderedPageBreak/>
         <w:t>Release notes</w:t>
       </w:r>
-      <w:bookmarkEnd w:id="17"/>
+      <w:bookmarkEnd w:id="52"/>
       <w:r>
         <w:rPr>
           <w:sz w:val="40"/>
@@ -7944,7 +11656,7 @@
               </wp:inline>
             </w:drawing>
           </mc:Choice>
-          <mc:Fallback xmlns:cx="http://schemas.microsoft.com/office/drawing/2014/chartex" xmlns:w16se="http://schemas.microsoft.com/office/word/2015/wordml/symex">
+          <mc:Fallback xmlns:w16se="http://schemas.microsoft.com/office/word/2015/wordml/symex" xmlns:cx="http://schemas.microsoft.com/office/drawing/2014/chartex">
             <w:pict>
               <v:group w14:anchorId="5ED2A702" id="Group 16037" o:spid="_x0000_s1026" style="width:431.85pt;height:.5pt;mso-position-horizontal-relative:char;mso-position-vertical-relative:line" coordsize="54843,60" o:gfxdata="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">
                 <v:shape id="Shape 2900" o:spid="_x0000_s1027" style="position:absolute;width:54843;height:0;visibility:visible;mso-wrap-style:square;v-text-anchor:top" coordsize="5484317,0" o:gfxdata="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" path="m,l5484317,e" filled="f" strokecolor="#1b97d5" strokeweight=".48pt">
@@ -8030,15 +11742,33 @@
           <w:bCs/>
           <w:color w:val="4B4B4C"/>
         </w:rPr>
-        <w:t>Hidden commands for developers – Get REST session ID, Get children, Get/Set attribute</w:t>
-      </w:r>
+        <w:t xml:space="preserve">Support for </w:t>
+      </w:r>
+      <w:proofErr w:type="spellStart"/>
       <w:r>
         <w:rPr>
           <w:rFonts w:ascii="Arial" w:eastAsia="Arial" w:hAnsi="Arial" w:cs="Arial"/>
           <w:bCs/>
           <w:color w:val="4B4B4C"/>
         </w:rPr>
-        <w:t>.</w:t>
+        <w:t>IxNetwork</w:t>
+      </w:r>
+      <w:proofErr w:type="spellEnd"/>
+      <w:r>
+        <w:rPr>
+          <w:rFonts w:ascii="Arial" w:eastAsia="Arial" w:hAnsi="Arial" w:cs="Arial"/>
+          <w:bCs/>
+          <w:color w:val="4B4B4C"/>
+        </w:rPr>
+        <w:t xml:space="preserve"> version 8.5 and up.</w:t>
+      </w:r>
+      <w:r>
+        <w:rPr>
+          <w:rFonts w:ascii="Arial" w:eastAsia="Arial" w:hAnsi="Arial" w:cs="Arial"/>
+          <w:bCs/>
+          <w:color w:val="4B4B4C"/>
+        </w:rPr>
+        <w:t xml:space="preserve"> </w:t>
       </w:r>
     </w:p>
     <w:p>
@@ -8111,17 +11841,7 @@
           <w:bCs/>
           <w:color w:val="4B4B4C"/>
         </w:rPr>
-        <w:t>The REST API performance is very poor. Loading configuration and reserving ports can take up dozens of seconds depending on the spec</w:t>
-      </w:r>
-      <w:bookmarkStart w:id="18" w:name="_GoBack"/>
-      <w:bookmarkEnd w:id="18"/>
-      <w:r>
-        <w:rPr>
-          <w:rFonts w:ascii="Arial" w:eastAsia="Arial" w:hAnsi="Arial" w:cs="Arial"/>
-          <w:bCs/>
-          <w:color w:val="4B4B4C"/>
-        </w:rPr>
-        <w:t>ific setup. It is advised to start idle connections on the Connection Manager to reduce startup time.</w:t>
+        <w:t>The REST API performance is very poor. Loading configuration and reserving ports can take up dozens of seconds depending on the specific setup. It is advised to start idle connections on the Connection Manager to reduce startup time.</w:t>
       </w:r>
     </w:p>
     <w:p>
@@ -8523,7 +12243,7 @@
             </wp:anchor>
           </w:drawing>
         </mc:Choice>
-        <mc:Fallback xmlns:cx="http://schemas.microsoft.com/office/drawing/2014/chartex" xmlns:w16se="http://schemas.microsoft.com/office/word/2015/wordml/symex">
+        <mc:Fallback xmlns:w16se="http://schemas.microsoft.com/office/word/2015/wordml/symex" xmlns:cx="http://schemas.microsoft.com/office/drawing/2014/chartex">
           <w:pict>
             <v:group w14:anchorId="4325607C" id="Group 19448" o:spid="_x0000_s1026" style="position:absolute;margin-left:88.6pt;margin-top:764.25pt;width:413.85pt;height:.5pt;z-index:251662336;mso-position-horizontal-relative:page;mso-position-vertical-relative:page" coordsize="52556,60" o:gfxdata="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">
               <v:shape id="Shape 20837" o:spid="_x0000_s1027" style="position:absolute;width:52556;height:91;visibility:visible;mso-wrap-style:square;v-text-anchor:top" coordsize="5255641,9144" o:gfxdata="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" path="m,l5255641,r,9144l,9144,,e" fillcolor="#4c4c4c" stroked="f" strokeweight="0">
@@ -8664,7 +12384,7 @@
             </wp:anchor>
           </w:drawing>
         </mc:Choice>
-        <mc:Fallback xmlns:cx="http://schemas.microsoft.com/office/drawing/2014/chartex" xmlns:w16se="http://schemas.microsoft.com/office/word/2015/wordml/symex">
+        <mc:Fallback xmlns:w16se="http://schemas.microsoft.com/office/word/2015/wordml/symex" xmlns:cx="http://schemas.microsoft.com/office/drawing/2014/chartex">
           <w:pict>
             <v:shape w14:anchorId="4D67B5DC" id="Shape 20462" o:spid="_x0000_s1026" style="position:absolute;margin-left:0;margin-top:12.55pt;width:400.6pt;height:.7pt;z-index:251671552;visibility:visible;mso-wrap-style:square;mso-wrap-distance-left:9pt;mso-wrap-distance-top:0;mso-wrap-distance-right:9pt;mso-wrap-distance-bottom:0;mso-position-horizontal:absolute;mso-position-horizontal-relative:text;mso-position-vertical:absolute;mso-position-vertical-relative:text;v-text-anchor:top" coordsize="5088001,9144" o:gfxdata="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" path="m,l5088001,r,9144l,9144,,e" fillcolor="#4c4c4c" stroked="f" strokeweight="0">
               <v:stroke miterlimit="83231f" joinstyle="miter"/>
@@ -8778,7 +12498,7 @@
             </wp:anchor>
           </w:drawing>
         </mc:Choice>
-        <mc:Fallback xmlns:cx="http://schemas.microsoft.com/office/drawing/2014/chartex" xmlns:w16se="http://schemas.microsoft.com/office/word/2015/wordml/symex">
+        <mc:Fallback xmlns:w16se="http://schemas.microsoft.com/office/word/2015/wordml/symex" xmlns:cx="http://schemas.microsoft.com/office/drawing/2014/chartex">
           <w:pict>
             <v:group w14:anchorId="79962428" id="Group 19428" o:spid="_x0000_s1026" style="position:absolute;margin-left:88.6pt;margin-top:764.25pt;width:413.85pt;height:.5pt;z-index:251664384;mso-position-horizontal-relative:page;mso-position-vertical-relative:page" coordsize="52556,60" o:gfxdata="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">
               <v:shape id="Shape 20835" o:spid="_x0000_s1027" style="position:absolute;width:52556;height:91;visibility:visible;mso-wrap-style:square;v-text-anchor:top" coordsize="5255641,9144" o:gfxdata="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" path="m,l5255641,r,9144l,9144,,e" fillcolor="#4c4c4c" stroked="f" strokeweight="0">
@@ -8929,7 +12649,7 @@
             </wp:anchor>
           </w:drawing>
         </mc:Choice>
-        <mc:Fallback xmlns:cx="http://schemas.microsoft.com/office/drawing/2014/chartex" xmlns:w16se="http://schemas.microsoft.com/office/word/2015/wordml/symex">
+        <mc:Fallback xmlns:w16se="http://schemas.microsoft.com/office/word/2015/wordml/symex" xmlns:cx="http://schemas.microsoft.com/office/drawing/2014/chartex">
           <w:pict>
             <v:group w14:anchorId="545B5D46" id="Group 15" o:spid="_x0000_s1026" style="position:absolute;margin-left:88.6pt;margin-top:764.25pt;width:413.85pt;height:.5pt;z-index:251670528;mso-position-horizontal-relative:page;mso-position-vertical-relative:page" coordsize="52556,60" o:gfxdata="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">
               <v:shape id="Shape 20837" o:spid="_x0000_s1027" style="position:absolute;width:52556;height:91;visibility:visible;mso-wrap-style:square;v-text-anchor:top" coordsize="5255641,9144" o:gfxdata="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" path="m,l5255641,r,9144l,9144,,e" fillcolor="#4c4c4c" stroked="f" strokeweight="0">
@@ -8957,7 +12677,7 @@
         <w:noProof/>
         <w:color w:val="4B4B4C"/>
       </w:rPr>
-      <w:t>10</w:t>
+      <w:t>12</w:t>
     </w:r>
     <w:r>
       <w:rPr>
@@ -9081,7 +12801,7 @@
             </wp:anchor>
           </w:drawing>
         </mc:Choice>
-        <mc:Fallback xmlns:cx="http://schemas.microsoft.com/office/drawing/2014/chartex" xmlns:w16se="http://schemas.microsoft.com/office/word/2015/wordml/symex">
+        <mc:Fallback xmlns:w16se="http://schemas.microsoft.com/office/word/2015/wordml/symex" xmlns:cx="http://schemas.microsoft.com/office/drawing/2014/chartex">
           <w:pict>
             <v:group w14:anchorId="5CB288B6" id="Group 13" o:spid="_x0000_s1026" style="position:absolute;margin-left:88.6pt;margin-top:764.25pt;width:413.85pt;height:.5pt;z-index:251668480;mso-position-horizontal-relative:page;mso-position-vertical-relative:page" coordsize="52556,60" o:gfxdata="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">
               <v:shape id="Shape 20837" o:spid="_x0000_s1027" style="position:absolute;width:52556;height:91;visibility:visible;mso-wrap-style:square;v-text-anchor:top" coordsize="5255641,9144" o:gfxdata="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" path="m,l5255641,r,9144l,9144,,e" fillcolor="#4c4c4c" stroked="f" strokeweight="0">
@@ -9109,7 +12829,7 @@
         <w:noProof/>
         <w:color w:val="4B4B4C"/>
       </w:rPr>
-      <w:t>9</w:t>
+      <w:t>13</w:t>
     </w:r>
     <w:r>
       <w:rPr>
@@ -13663,6 +17383,7 @@
   <w:style w:type="paragraph" w:default="1" w:styleId="Normal">
     <w:name w:val="Normal"/>
     <w:qFormat/>
+    <w:rsid w:val="00AA4023"/>
     <w:rPr>
       <w:rFonts w:ascii="Calibri" w:eastAsia="Calibri" w:hAnsi="Calibri" w:cs="Calibri"/>
       <w:color w:val="000000"/>
@@ -14273,7 +17994,7 @@
 </file>
 
 <file path=customXml/itemProps1.xml><?xml version="1.0" encoding="utf-8"?>
-<ds:datastoreItem xmlns:ds="http://schemas.openxmlformats.org/officeDocument/2006/customXml" ds:itemID="{ECFF571B-58ED-4828-AD3F-51436FA766CE}">
+<ds:datastoreItem xmlns:ds="http://schemas.openxmlformats.org/officeDocument/2006/customXml" ds:itemID="{6E48A529-0D62-4134-9465-A671CCB1D23E}">
   <ds:schemaRefs>
     <ds:schemaRef ds:uri="http://schemas.openxmlformats.org/officeDocument/2006/bibliography"/>
   </ds:schemaRefs>

</xml_diff>